<commit_message>
commit with completed dbscan section
</commit_message>
<xml_diff>
--- a/Report/report (AutoRecovered).docx
+++ b/Report/report (AutoRecovered).docx
@@ -572,25 +572,61 @@
           <w:szCs w:val="24"/>
           <w:lang w:val="en-US"/>
         </w:rPr>
-        <w:t>This is generally provided by highly accurate sensors like Lidar, Radar and Camera. Also, the data is often provided in the form of 3D point clouds. Using different algorithms we can affectively derive important information from these point clouds.</w:t>
-      </w:r>
-    </w:p>
-    <w:p>
-      <w:pPr>
-        <w:jc w:val="both"/>
-        <w:rPr>
-          <w:sz w:val="24"/>
-          <w:szCs w:val="24"/>
-          <w:lang w:val="en-US"/>
-        </w:rPr>
-      </w:pPr>
-      <w:r>
-        <w:rPr>
-          <w:sz w:val="24"/>
-          <w:szCs w:val="24"/>
-          <w:lang w:val="en-US"/>
-        </w:rPr>
-        <w:t>Point Clouds are just datasets of points which represent objects or space in 3D format. Each point in the dataset comprises of X,Y and Y geometric coordinates</w:t>
+        <w:t xml:space="preserve">This is generally provided by highly accurate sensors like Lidar, Radar and Camera. Also, the data is often provided in the form of 3D point clouds. Using different </w:t>
+      </w:r>
+      <w:proofErr w:type="gramStart"/>
+      <w:r>
+        <w:rPr>
+          <w:sz w:val="24"/>
+          <w:szCs w:val="24"/>
+          <w:lang w:val="en-US"/>
+        </w:rPr>
+        <w:t>algorithms</w:t>
+      </w:r>
+      <w:proofErr w:type="gramEnd"/>
+      <w:r>
+        <w:rPr>
+          <w:sz w:val="24"/>
+          <w:szCs w:val="24"/>
+          <w:lang w:val="en-US"/>
+        </w:rPr>
+        <w:t xml:space="preserve"> we can affectively derive important information from these point clouds.</w:t>
+      </w:r>
+    </w:p>
+    <w:p>
+      <w:pPr>
+        <w:jc w:val="both"/>
+        <w:rPr>
+          <w:sz w:val="24"/>
+          <w:szCs w:val="24"/>
+          <w:lang w:val="en-US"/>
+        </w:rPr>
+      </w:pPr>
+      <w:r>
+        <w:rPr>
+          <w:sz w:val="24"/>
+          <w:szCs w:val="24"/>
+          <w:lang w:val="en-US"/>
+        </w:rPr>
+        <w:t xml:space="preserve">Point Clouds are just datasets of points which represent objects or space in 3D format. Each point in the dataset comprises of </w:t>
+      </w:r>
+      <w:proofErr w:type="gramStart"/>
+      <w:r>
+        <w:rPr>
+          <w:sz w:val="24"/>
+          <w:szCs w:val="24"/>
+          <w:lang w:val="en-US"/>
+        </w:rPr>
+        <w:t>X,Y</w:t>
+      </w:r>
+      <w:proofErr w:type="gramEnd"/>
+      <w:r>
+        <w:rPr>
+          <w:sz w:val="24"/>
+          <w:szCs w:val="24"/>
+          <w:lang w:val="en-US"/>
+        </w:rPr>
+        <w:t xml:space="preserve"> and Y geometric coordinates</w:t>
       </w:r>
       <w:r>
         <w:rPr>
@@ -606,7 +642,25 @@
           <w:szCs w:val="24"/>
           <w:lang w:val="en-US"/>
         </w:rPr>
-        <w:t>Most of the times they are generated by using a 3D laser scanner and LIDAR. Radar gives us the 3D point cloud along with one more important data which is range rate. Point clouds are comparatively easier to edit, display and filter. Also, they are a non-intrusive way to measure and object or its properties. Buildings and sites don’t need to be shut down in order to be measured.</w:t>
+        <w:t xml:space="preserve">Most of the times they are generated by using a 3D laser scanner and LIDAR. Radar gives us the 3D point cloud along with one more important data which is range rate. Point clouds are comparatively easier to edit, display and filter. Also, they are a non-intrusive way to measure and object or its properties. Buildings and sites don’t need to be shut down </w:t>
+      </w:r>
+      <w:proofErr w:type="gramStart"/>
+      <w:r>
+        <w:rPr>
+          <w:sz w:val="24"/>
+          <w:szCs w:val="24"/>
+          <w:lang w:val="en-US"/>
+        </w:rPr>
+        <w:t>in order to</w:t>
+      </w:r>
+      <w:proofErr w:type="gramEnd"/>
+      <w:r>
+        <w:rPr>
+          <w:sz w:val="24"/>
+          <w:szCs w:val="24"/>
+          <w:lang w:val="en-US"/>
+        </w:rPr>
+        <w:t xml:space="preserve"> be measured.</w:t>
       </w:r>
     </w:p>
     <w:p>
@@ -725,7 +779,25 @@
           <w:szCs w:val="24"/>
           <w:lang w:val="en-US"/>
         </w:rPr>
-        <w:t xml:space="preserve"> scenarios and test cases are required. Some of these scenarios are risky to carry out in real life. For example scenarios in which the car needs to get into an uncomfortably close proximity of a person or child. Moreover, the sheer volume of data to train a model is difficult and expensive to collect. This is where simulators come to the rescue. </w:t>
+        <w:t xml:space="preserve"> scenarios and test cases are required. Some of these scenarios are risky to carry out in real life. For </w:t>
+      </w:r>
+      <w:proofErr w:type="gramStart"/>
+      <w:r>
+        <w:rPr>
+          <w:sz w:val="24"/>
+          <w:szCs w:val="24"/>
+          <w:lang w:val="en-US"/>
+        </w:rPr>
+        <w:t>example</w:t>
+      </w:r>
+      <w:proofErr w:type="gramEnd"/>
+      <w:r>
+        <w:rPr>
+          <w:sz w:val="24"/>
+          <w:szCs w:val="24"/>
+          <w:lang w:val="en-US"/>
+        </w:rPr>
+        <w:t xml:space="preserve"> scenarios in which the car needs to get into an uncomfortably close proximity of a person or child. Moreover, the sheer volume of data to train a model is difficult and expensive to collect. This is where simulators come to the rescue. </w:t>
       </w:r>
     </w:p>
     <w:p>
@@ -905,7 +977,25 @@
           <w:szCs w:val="24"/>
           <w:lang w:val="en-US"/>
         </w:rPr>
-        <w:t>Looking through the radar and Lidar code(C++) and making changes to the Radar code.</w:t>
+        <w:t xml:space="preserve">Looking through the radar and Lidar </w:t>
+      </w:r>
+      <w:proofErr w:type="gramStart"/>
+      <w:r>
+        <w:rPr>
+          <w:sz w:val="24"/>
+          <w:szCs w:val="24"/>
+          <w:lang w:val="en-US"/>
+        </w:rPr>
+        <w:t>code(</w:t>
+      </w:r>
+      <w:proofErr w:type="gramEnd"/>
+      <w:r>
+        <w:rPr>
+          <w:sz w:val="24"/>
+          <w:szCs w:val="24"/>
+          <w:lang w:val="en-US"/>
+        </w:rPr>
+        <w:t>C++) and making changes to the Radar code.</w:t>
       </w:r>
     </w:p>
     <w:p>
@@ -1019,6 +1109,7 @@
           <w:lang w:val="en-US"/>
         </w:rPr>
       </w:pPr>
+      <w:proofErr w:type="gramStart"/>
       <w:r>
         <w:rPr>
           <w:sz w:val="24"/>
@@ -1041,7 +1132,16 @@
           <w:szCs w:val="24"/>
           <w:lang w:val="en-US"/>
         </w:rPr>
-        <w:t>(Car Learning to Act</w:t>
+        <w:t>(</w:t>
+      </w:r>
+      <w:proofErr w:type="gramEnd"/>
+      <w:r>
+        <w:rPr>
+          <w:sz w:val="24"/>
+          <w:szCs w:val="24"/>
+          <w:lang w:val="en-US"/>
+        </w:rPr>
+        <w:t>Car Learning to Act</w:t>
       </w:r>
       <w:r>
         <w:rPr>
@@ -1291,13 +1391,23 @@
         </w:rPr>
         <w:t xml:space="preserve">Building Carla from the source code is necessary if </w:t>
       </w:r>
-      <w:r>
-        <w:rPr>
-          <w:sz w:val="24"/>
-          <w:szCs w:val="24"/>
-          <w:lang w:val="en-US"/>
-        </w:rPr>
-        <w:t xml:space="preserve">there </w:t>
+      <w:proofErr w:type="gramStart"/>
+      <w:r>
+        <w:rPr>
+          <w:sz w:val="24"/>
+          <w:szCs w:val="24"/>
+          <w:lang w:val="en-US"/>
+        </w:rPr>
+        <w:t>there</w:t>
+      </w:r>
+      <w:proofErr w:type="gramEnd"/>
+      <w:r>
+        <w:rPr>
+          <w:sz w:val="24"/>
+          <w:szCs w:val="24"/>
+          <w:lang w:val="en-US"/>
+        </w:rPr>
+        <w:t xml:space="preserve"> </w:t>
       </w:r>
       <w:r>
         <w:rPr>
@@ -2207,7 +2317,25 @@
           <w:szCs w:val="24"/>
           <w:lang w:val="en-US"/>
         </w:rPr>
-        <w:t xml:space="preserve">the particular branch of unreal needs to be </w:t>
+        <w:t xml:space="preserve">the </w:t>
+      </w:r>
+      <w:proofErr w:type="gramStart"/>
+      <w:r>
+        <w:rPr>
+          <w:sz w:val="24"/>
+          <w:szCs w:val="24"/>
+          <w:lang w:val="en-US"/>
+        </w:rPr>
+        <w:t>particular branch</w:t>
+      </w:r>
+      <w:proofErr w:type="gramEnd"/>
+      <w:r>
+        <w:rPr>
+          <w:sz w:val="24"/>
+          <w:szCs w:val="24"/>
+          <w:lang w:val="en-US"/>
+        </w:rPr>
+        <w:t xml:space="preserve"> of unreal needs to be </w:t>
       </w:r>
       <w:r>
         <w:rPr>
@@ -2254,7 +2382,25 @@
           <w:szCs w:val="24"/>
           <w:lang w:val="en-US"/>
         </w:rPr>
-        <w:t>, so that the particular fork of Unreal Engine can be downloaded.</w:t>
+        <w:t xml:space="preserve">, so that the </w:t>
+      </w:r>
+      <w:proofErr w:type="gramStart"/>
+      <w:r>
+        <w:rPr>
+          <w:sz w:val="24"/>
+          <w:szCs w:val="24"/>
+          <w:lang w:val="en-US"/>
+        </w:rPr>
+        <w:t>particular fork</w:t>
+      </w:r>
+      <w:proofErr w:type="gramEnd"/>
+      <w:r>
+        <w:rPr>
+          <w:sz w:val="24"/>
+          <w:szCs w:val="24"/>
+          <w:lang w:val="en-US"/>
+        </w:rPr>
+        <w:t xml:space="preserve"> of Unreal Engine can be downloaded.</w:t>
       </w:r>
     </w:p>
     <w:p>
@@ -2299,6 +2445,7 @@
           <w:lang w:val="en-US"/>
         </w:rPr>
       </w:pPr>
+      <w:proofErr w:type="gramStart"/>
       <w:r>
         <w:rPr>
           <w:sz w:val="24"/>
@@ -2314,7 +2461,16 @@
           <w:szCs w:val="24"/>
           <w:lang w:val="en-US"/>
         </w:rPr>
-        <w:t xml:space="preserve">git clone --depth 1 -b </w:t>
+        <w:t>git</w:t>
+      </w:r>
+      <w:proofErr w:type="gramEnd"/>
+      <w:r>
+        <w:rPr>
+          <w:sz w:val="24"/>
+          <w:szCs w:val="24"/>
+          <w:lang w:val="en-US"/>
+        </w:rPr>
+        <w:t xml:space="preserve"> clone --depth 1 -b </w:t>
       </w:r>
       <w:proofErr w:type="spellStart"/>
       <w:r>
@@ -2559,7 +2715,16 @@
           <w:szCs w:val="24"/>
           <w:lang w:val="en-US"/>
         </w:rPr>
-        <w:t>orrectly all the .</w:t>
+        <w:t xml:space="preserve">orrectly all </w:t>
+      </w:r>
+      <w:proofErr w:type="gramStart"/>
+      <w:r>
+        <w:rPr>
+          <w:sz w:val="24"/>
+          <w:szCs w:val="24"/>
+          <w:lang w:val="en-US"/>
+        </w:rPr>
+        <w:t>the .</w:t>
       </w:r>
       <w:proofErr w:type="spellStart"/>
       <w:r>
@@ -2571,6 +2736,7 @@
         <w:t>uproject</w:t>
       </w:r>
       <w:proofErr w:type="spellEnd"/>
+      <w:proofErr w:type="gramEnd"/>
       <w:r>
         <w:rPr>
           <w:sz w:val="24"/>
@@ -2750,7 +2916,25 @@
           <w:szCs w:val="24"/>
           <w:lang w:val="en-US"/>
         </w:rPr>
-        <w:t xml:space="preserve">the commands have to be </w:t>
+        <w:t xml:space="preserve">the commands </w:t>
+      </w:r>
+      <w:proofErr w:type="gramStart"/>
+      <w:r>
+        <w:rPr>
+          <w:sz w:val="24"/>
+          <w:szCs w:val="24"/>
+          <w:lang w:val="en-US"/>
+        </w:rPr>
+        <w:t>have to</w:t>
+      </w:r>
+      <w:proofErr w:type="gramEnd"/>
+      <w:r>
+        <w:rPr>
+          <w:sz w:val="24"/>
+          <w:szCs w:val="24"/>
+          <w:lang w:val="en-US"/>
+        </w:rPr>
+        <w:t xml:space="preserve"> be </w:t>
       </w:r>
       <w:r>
         <w:rPr>
@@ -3125,7 +3309,25 @@
           <w:szCs w:val="24"/>
           <w:lang w:val="en-US"/>
         </w:rPr>
-        <w:t xml:space="preserve"> ‘.egg’ and ‘.</w:t>
+        <w:t xml:space="preserve"> </w:t>
+      </w:r>
+      <w:proofErr w:type="gramStart"/>
+      <w:r>
+        <w:rPr>
+          <w:sz w:val="24"/>
+          <w:szCs w:val="24"/>
+          <w:lang w:val="en-US"/>
+        </w:rPr>
+        <w:t>‘.egg</w:t>
+      </w:r>
+      <w:proofErr w:type="gramEnd"/>
+      <w:r>
+        <w:rPr>
+          <w:sz w:val="24"/>
+          <w:szCs w:val="24"/>
+          <w:lang w:val="en-US"/>
+        </w:rPr>
+        <w:t>’ and ‘.</w:t>
       </w:r>
       <w:proofErr w:type="spellStart"/>
       <w:r>
@@ -3163,7 +3365,25 @@
           <w:szCs w:val="24"/>
           <w:lang w:val="en-US"/>
         </w:rPr>
-        <w:t xml:space="preserve">The ‘.egg’ </w:t>
+        <w:t xml:space="preserve">The </w:t>
+      </w:r>
+      <w:proofErr w:type="gramStart"/>
+      <w:r>
+        <w:rPr>
+          <w:sz w:val="24"/>
+          <w:szCs w:val="24"/>
+          <w:lang w:val="en-US"/>
+        </w:rPr>
+        <w:t>‘.egg</w:t>
+      </w:r>
+      <w:proofErr w:type="gramEnd"/>
+      <w:r>
+        <w:rPr>
+          <w:sz w:val="24"/>
+          <w:szCs w:val="24"/>
+          <w:lang w:val="en-US"/>
+        </w:rPr>
+        <w:t xml:space="preserve">’ </w:t>
       </w:r>
       <w:r>
         <w:rPr>
@@ -3761,7 +3981,25 @@
           <w:szCs w:val="24"/>
           <w:lang w:val="en-US"/>
         </w:rPr>
-        <w:t xml:space="preserve">‘git clone --depth=1 -b 4.24 </w:t>
+        <w:t>‘</w:t>
+      </w:r>
+      <w:proofErr w:type="gramStart"/>
+      <w:r>
+        <w:rPr>
+          <w:sz w:val="24"/>
+          <w:szCs w:val="24"/>
+          <w:lang w:val="en-US"/>
+        </w:rPr>
+        <w:t>git</w:t>
+      </w:r>
+      <w:proofErr w:type="gramEnd"/>
+      <w:r>
+        <w:rPr>
+          <w:sz w:val="24"/>
+          <w:szCs w:val="24"/>
+          <w:lang w:val="en-US"/>
+        </w:rPr>
+        <w:t xml:space="preserve"> clone --depth=1 -b 4.24 </w:t>
       </w:r>
       <w:hyperlink r:id="rId9" w:history="1">
         <w:r>
@@ -3846,6 +4084,7 @@
         <w:t>‘</w:t>
       </w:r>
       <w:proofErr w:type="spellStart"/>
+      <w:proofErr w:type="gramStart"/>
       <w:r>
         <w:rPr>
           <w:sz w:val="24"/>
@@ -3855,6 +4094,7 @@
         <w:t>wget</w:t>
       </w:r>
       <w:proofErr w:type="spellEnd"/>
+      <w:proofErr w:type="gramEnd"/>
       <w:r>
         <w:rPr>
           <w:sz w:val="24"/>
@@ -3891,13 +4131,23 @@
         </w:rPr>
         <w:t>‘</w:t>
       </w:r>
-      <w:r>
-        <w:rPr>
-          <w:sz w:val="24"/>
-          <w:szCs w:val="24"/>
-          <w:lang w:val="en-US"/>
-        </w:rPr>
-        <w:t>patch --strip=4 &lt; 430667-13636743-patch.txt</w:t>
+      <w:proofErr w:type="gramStart"/>
+      <w:r>
+        <w:rPr>
+          <w:sz w:val="24"/>
+          <w:szCs w:val="24"/>
+          <w:lang w:val="en-US"/>
+        </w:rPr>
+        <w:t>patch</w:t>
+      </w:r>
+      <w:proofErr w:type="gramEnd"/>
+      <w:r>
+        <w:rPr>
+          <w:sz w:val="24"/>
+          <w:szCs w:val="24"/>
+          <w:lang w:val="en-US"/>
+        </w:rPr>
+        <w:t xml:space="preserve"> --strip=4 &lt; 430667-13636743-patch.txt</w:t>
       </w:r>
       <w:r>
         <w:rPr>
@@ -3972,8 +4222,20 @@
           <w:szCs w:val="24"/>
           <w:shd w:val="clear" w:color="auto" w:fill="FFFFFF"/>
         </w:rPr>
-        <w:t>./Setup.sh &amp;&amp; ./GenerateProjectFiles.sh &amp;&amp; make</w:t>
-      </w:r>
+        <w:t xml:space="preserve">./Setup.sh &amp;&amp; ./GenerateProjectFiles.sh &amp;&amp; </w:t>
+      </w:r>
+      <w:proofErr w:type="gramStart"/>
+      <w:r>
+        <w:rPr>
+          <w:rFonts w:ascii="Consolas" w:hAnsi="Consolas"/>
+          <w:color w:val="000000"/>
+          <w:sz w:val="24"/>
+          <w:szCs w:val="24"/>
+          <w:shd w:val="clear" w:color="auto" w:fill="FFFFFF"/>
+        </w:rPr>
+        <w:t>make</w:t>
+      </w:r>
+      <w:proofErr w:type="gramEnd"/>
       <w:r>
         <w:rPr>
           <w:rFonts w:ascii="Consolas" w:hAnsi="Consolas"/>
@@ -4039,6 +4301,7 @@
           <w:lang w:val="en-US"/>
         </w:rPr>
       </w:pPr>
+      <w:proofErr w:type="gramStart"/>
       <w:r>
         <w:rPr>
           <w:rStyle w:val="hljs-builtin"/>
@@ -4060,6 +4323,7 @@
         </w:rPr>
         <w:t>export</w:t>
       </w:r>
+      <w:proofErr w:type="gramEnd"/>
       <w:r>
         <w:rPr>
           <w:rFonts w:ascii="Consolas" w:hAnsi="Consolas"/>
@@ -4126,7 +4390,16 @@
           <w:szCs w:val="24"/>
           <w:lang w:val="en-US"/>
         </w:rPr>
-        <w:t>o’ ~/.</w:t>
+        <w:t>o’ ~</w:t>
+      </w:r>
+      <w:proofErr w:type="gramStart"/>
+      <w:r>
+        <w:rPr>
+          <w:sz w:val="24"/>
+          <w:szCs w:val="24"/>
+          <w:lang w:val="en-US"/>
+        </w:rPr>
+        <w:t>/.</w:t>
       </w:r>
       <w:proofErr w:type="spellStart"/>
       <w:r>
@@ -4138,6 +4411,7 @@
         <w:t>bashrc</w:t>
       </w:r>
       <w:proofErr w:type="spellEnd"/>
+      <w:proofErr w:type="gramEnd"/>
       <w:r>
         <w:rPr>
           <w:sz w:val="24"/>
@@ -4172,7 +4446,16 @@
           <w:szCs w:val="24"/>
           <w:lang w:val="en-US"/>
         </w:rPr>
-        <w:t xml:space="preserve">This can be done by </w:t>
+        <w:t xml:space="preserve">This can be done </w:t>
+      </w:r>
+      <w:proofErr w:type="gramStart"/>
+      <w:r>
+        <w:rPr>
+          <w:sz w:val="24"/>
+          <w:szCs w:val="24"/>
+          <w:lang w:val="en-US"/>
+        </w:rPr>
+        <w:t xml:space="preserve">by </w:t>
       </w:r>
       <w:r>
         <w:rPr>
@@ -4182,6 +4465,7 @@
         </w:rPr>
         <w:t>:</w:t>
       </w:r>
+      <w:proofErr w:type="gramEnd"/>
     </w:p>
     <w:p>
       <w:pPr>
@@ -4222,9 +4506,9 @@
           <w:shd w:val="clear" w:color="auto" w:fill="FFFFFF"/>
           <w:lang w:val="en-US"/>
         </w:rPr>
-        <w:t>~/.</w:t>
-      </w:r>
-      <w:proofErr w:type="spellStart"/>
+        <w:t>~</w:t>
+      </w:r>
+      <w:proofErr w:type="gramStart"/>
       <w:r>
         <w:rPr>
           <w:rFonts w:ascii="Consolas" w:hAnsi="Consolas"/>
@@ -4234,9 +4518,22 @@
           <w:shd w:val="clear" w:color="auto" w:fill="FFFFFF"/>
           <w:lang w:val="en-US"/>
         </w:rPr>
+        <w:t>/.</w:t>
+      </w:r>
+      <w:proofErr w:type="spellStart"/>
+      <w:r>
+        <w:rPr>
+          <w:rFonts w:ascii="Consolas" w:hAnsi="Consolas"/>
+          <w:color w:val="000000"/>
+          <w:sz w:val="24"/>
+          <w:szCs w:val="24"/>
+          <w:shd w:val="clear" w:color="auto" w:fill="FFFFFF"/>
+          <w:lang w:val="en-US"/>
+        </w:rPr>
         <w:t>bashrc</w:t>
       </w:r>
       <w:proofErr w:type="spellEnd"/>
+      <w:proofErr w:type="gramEnd"/>
       <w:r>
         <w:rPr>
           <w:rFonts w:ascii="Consolas" w:hAnsi="Consolas"/>
@@ -4320,9 +4617,9 @@
           <w:shd w:val="clear" w:color="auto" w:fill="FFFFFF"/>
           <w:lang w:val="en-US"/>
         </w:rPr>
-        <w:t>~/.</w:t>
-      </w:r>
-      <w:proofErr w:type="spellStart"/>
+        <w:t>~</w:t>
+      </w:r>
+      <w:proofErr w:type="gramStart"/>
       <w:r>
         <w:rPr>
           <w:rFonts w:ascii="Consolas" w:hAnsi="Consolas"/>
@@ -4332,9 +4629,22 @@
           <w:shd w:val="clear" w:color="auto" w:fill="FFFFFF"/>
           <w:lang w:val="en-US"/>
         </w:rPr>
+        <w:t>/.</w:t>
+      </w:r>
+      <w:proofErr w:type="spellStart"/>
+      <w:r>
+        <w:rPr>
+          <w:rFonts w:ascii="Consolas" w:hAnsi="Consolas"/>
+          <w:color w:val="000000"/>
+          <w:sz w:val="24"/>
+          <w:szCs w:val="24"/>
+          <w:shd w:val="clear" w:color="auto" w:fill="FFFFFF"/>
+          <w:lang w:val="en-US"/>
+        </w:rPr>
         <w:t>bashrc</w:t>
       </w:r>
       <w:proofErr w:type="spellEnd"/>
+      <w:proofErr w:type="gramEnd"/>
       <w:r>
         <w:rPr>
           <w:rFonts w:ascii="Consolas" w:hAnsi="Consolas"/>
@@ -4412,7 +4722,25 @@
           <w:szCs w:val="24"/>
           <w:lang w:val="en-US"/>
         </w:rPr>
-        <w:t xml:space="preserve">The process of building Carla remains similar to that of the windows version and can be </w:t>
+        <w:t xml:space="preserve">The process of building Carla remains </w:t>
+      </w:r>
+      <w:proofErr w:type="gramStart"/>
+      <w:r>
+        <w:rPr>
+          <w:sz w:val="24"/>
+          <w:szCs w:val="24"/>
+          <w:lang w:val="en-US"/>
+        </w:rPr>
+        <w:t>similar to</w:t>
+      </w:r>
+      <w:proofErr w:type="gramEnd"/>
+      <w:r>
+        <w:rPr>
+          <w:sz w:val="24"/>
+          <w:szCs w:val="24"/>
+          <w:lang w:val="en-US"/>
+        </w:rPr>
+        <w:t xml:space="preserve"> that of the windows version and can be </w:t>
       </w:r>
       <w:r>
         <w:rPr>
@@ -4775,8 +5103,18 @@
           <w:szCs w:val="24"/>
           <w:lang w:val="en-US"/>
         </w:rPr>
-        <w:t>waiting for simulator</w:t>
-      </w:r>
+        <w:t xml:space="preserve">waiting for </w:t>
+      </w:r>
+      <w:proofErr w:type="gramStart"/>
+      <w:r>
+        <w:rPr>
+          <w:sz w:val="24"/>
+          <w:szCs w:val="24"/>
+          <w:lang w:val="en-US"/>
+        </w:rPr>
+        <w:t>simulator</w:t>
+      </w:r>
+      <w:proofErr w:type="gramEnd"/>
     </w:p>
     <w:p>
       <w:pPr>
@@ -5159,6 +5497,7 @@
         <w:t xml:space="preserve">be resolved </w:t>
       </w:r>
       <w:proofErr w:type="spellStart"/>
+      <w:proofErr w:type="gramStart"/>
       <w:r>
         <w:rPr>
           <w:sz w:val="24"/>
@@ -5176,6 +5515,7 @@
         <w:t>Hence</w:t>
       </w:r>
       <w:proofErr w:type="spellEnd"/>
+      <w:proofErr w:type="gramEnd"/>
       <w:r>
         <w:rPr>
           <w:sz w:val="24"/>
@@ -5341,7 +5681,25 @@
           <w:szCs w:val="24"/>
           <w:lang w:val="en-US"/>
         </w:rPr>
-        <w:t xml:space="preserve">To achieve this it is necessary to understand how sensors work and the changes </w:t>
+        <w:t xml:space="preserve">To achieve </w:t>
+      </w:r>
+      <w:proofErr w:type="gramStart"/>
+      <w:r>
+        <w:rPr>
+          <w:sz w:val="24"/>
+          <w:szCs w:val="24"/>
+          <w:lang w:val="en-US"/>
+        </w:rPr>
+        <w:t>this</w:t>
+      </w:r>
+      <w:proofErr w:type="gramEnd"/>
+      <w:r>
+        <w:rPr>
+          <w:sz w:val="24"/>
+          <w:szCs w:val="24"/>
+          <w:lang w:val="en-US"/>
+        </w:rPr>
+        <w:t xml:space="preserve"> it is necessary to understand how sensors work and the changes </w:t>
       </w:r>
       <w:r>
         <w:rPr>
@@ -5453,7 +5811,16 @@
           <w:szCs w:val="24"/>
           <w:lang w:val="en-US"/>
         </w:rPr>
-        <w:t xml:space="preserve"> sensor is updated or in the form of interrupts that only </w:t>
+        <w:t xml:space="preserve"> sensor is updated or in the form of interrupts that </w:t>
+      </w:r>
+      <w:proofErr w:type="gramStart"/>
+      <w:r>
+        <w:rPr>
+          <w:sz w:val="24"/>
+          <w:szCs w:val="24"/>
+          <w:lang w:val="en-US"/>
+        </w:rPr>
+        <w:t xml:space="preserve">only </w:t>
       </w:r>
       <w:r>
         <w:rPr>
@@ -5469,7 +5836,16 @@
           <w:szCs w:val="24"/>
           <w:lang w:val="en-US"/>
         </w:rPr>
-        <w:t xml:space="preserve">produce data </w:t>
+        <w:t>produce</w:t>
+      </w:r>
+      <w:proofErr w:type="gramEnd"/>
+      <w:r>
+        <w:rPr>
+          <w:sz w:val="24"/>
+          <w:szCs w:val="24"/>
+          <w:lang w:val="en-US"/>
+        </w:rPr>
+        <w:t xml:space="preserve"> data </w:t>
       </w:r>
       <w:r>
         <w:rPr>
@@ -5565,7 +5941,25 @@
           <w:szCs w:val="24"/>
           <w:lang w:val="en-US"/>
         </w:rPr>
-        <w:t xml:space="preserve"> Client side sensors and Server side sensors. </w:t>
+        <w:t xml:space="preserve"> </w:t>
+      </w:r>
+      <w:proofErr w:type="gramStart"/>
+      <w:r>
+        <w:rPr>
+          <w:sz w:val="24"/>
+          <w:szCs w:val="24"/>
+          <w:lang w:val="en-US"/>
+        </w:rPr>
+        <w:t>Client side</w:t>
+      </w:r>
+      <w:proofErr w:type="gramEnd"/>
+      <w:r>
+        <w:rPr>
+          <w:sz w:val="24"/>
+          <w:szCs w:val="24"/>
+          <w:lang w:val="en-US"/>
+        </w:rPr>
+        <w:t xml:space="preserve"> sensors and Server side sensors. </w:t>
       </w:r>
       <w:r>
         <w:rPr>
@@ -5597,7 +5991,25 @@
           <w:szCs w:val="24"/>
           <w:lang w:val="en-US"/>
         </w:rPr>
-        <w:t>the Unreal Engine(Server side)</w:t>
+        <w:t xml:space="preserve">the Unreal </w:t>
+      </w:r>
+      <w:proofErr w:type="gramStart"/>
+      <w:r>
+        <w:rPr>
+          <w:sz w:val="24"/>
+          <w:szCs w:val="24"/>
+          <w:lang w:val="en-US"/>
+        </w:rPr>
+        <w:t>Engine(</w:t>
+      </w:r>
+      <w:proofErr w:type="gramEnd"/>
+      <w:r>
+        <w:rPr>
+          <w:sz w:val="24"/>
+          <w:szCs w:val="24"/>
+          <w:lang w:val="en-US"/>
+        </w:rPr>
+        <w:t>Server side)</w:t>
       </w:r>
       <w:r>
         <w:rPr>
@@ -5641,13 +6053,23 @@
         </w:rPr>
         <w:t xml:space="preserve">, which notifies every time a lane mark has been crossed. </w:t>
       </w:r>
-      <w:r>
-        <w:rPr>
-          <w:sz w:val="24"/>
-          <w:szCs w:val="24"/>
-          <w:lang w:val="en-US"/>
-        </w:rPr>
-        <w:t>Whereas, the Server side sensors run inside the UE4</w:t>
+      <w:proofErr w:type="gramStart"/>
+      <w:r>
+        <w:rPr>
+          <w:sz w:val="24"/>
+          <w:szCs w:val="24"/>
+          <w:lang w:val="en-US"/>
+        </w:rPr>
+        <w:t>Whereas,</w:t>
+      </w:r>
+      <w:proofErr w:type="gramEnd"/>
+      <w:r>
+        <w:rPr>
+          <w:sz w:val="24"/>
+          <w:szCs w:val="24"/>
+          <w:lang w:val="en-US"/>
+        </w:rPr>
+        <w:t xml:space="preserve"> the Server side sensors run inside the UE4</w:t>
       </w:r>
       <w:r>
         <w:rPr>
@@ -5695,7 +6117,25 @@
           <w:szCs w:val="24"/>
           <w:lang w:val="en-US"/>
         </w:rPr>
-        <w:t xml:space="preserve">Creation of server side sensor </w:t>
+        <w:t xml:space="preserve">Creation of </w:t>
+      </w:r>
+      <w:proofErr w:type="gramStart"/>
+      <w:r>
+        <w:rPr>
+          <w:sz w:val="24"/>
+          <w:szCs w:val="24"/>
+          <w:lang w:val="en-US"/>
+        </w:rPr>
+        <w:t>server side</w:t>
+      </w:r>
+      <w:proofErr w:type="gramEnd"/>
+      <w:r>
+        <w:rPr>
+          <w:sz w:val="24"/>
+          <w:szCs w:val="24"/>
+          <w:lang w:val="en-US"/>
+        </w:rPr>
+        <w:t xml:space="preserve"> sensor </w:t>
       </w:r>
       <w:r>
         <w:rPr>
@@ -6047,7 +6487,16 @@
           <w:szCs w:val="24"/>
           <w:lang w:val="en-US"/>
         </w:rPr>
-        <w:t xml:space="preserve"> class</w:t>
+        <w:t xml:space="preserve"> </w:t>
+      </w:r>
+      <w:proofErr w:type="gramStart"/>
+      <w:r>
+        <w:rPr>
+          <w:sz w:val="24"/>
+          <w:szCs w:val="24"/>
+          <w:lang w:val="en-US"/>
+        </w:rPr>
+        <w:t>class</w:t>
       </w:r>
       <w:r>
         <w:rPr>
@@ -6057,6 +6506,7 @@
         </w:rPr>
         <w:t>(</w:t>
       </w:r>
+      <w:proofErr w:type="gramEnd"/>
       <w:r>
         <w:rPr>
           <w:sz w:val="24"/>
@@ -6192,13 +6642,23 @@
         </w:rPr>
         <w:t xml:space="preserve">The </w:t>
       </w:r>
-      <w:r>
-        <w:rPr>
-          <w:sz w:val="24"/>
-          <w:szCs w:val="24"/>
-          <w:lang w:val="en-US"/>
-        </w:rPr>
-        <w:t xml:space="preserve">code(.cpp and .h) files that govern the sensor are found in the </w:t>
+      <w:proofErr w:type="gramStart"/>
+      <w:r>
+        <w:rPr>
+          <w:sz w:val="24"/>
+          <w:szCs w:val="24"/>
+          <w:lang w:val="en-US"/>
+        </w:rPr>
+        <w:t>code(</w:t>
+      </w:r>
+      <w:proofErr w:type="gramEnd"/>
+      <w:r>
+        <w:rPr>
+          <w:sz w:val="24"/>
+          <w:szCs w:val="24"/>
+          <w:lang w:val="en-US"/>
+        </w:rPr>
+        <w:t xml:space="preserve">.cpp and .h) files that govern the sensor are found in the </w:t>
       </w:r>
       <w:r>
         <w:rPr>
@@ -6248,7 +6708,25 @@
           <w:szCs w:val="24"/>
           <w:lang w:val="en-US"/>
         </w:rPr>
-        <w:t>the path to the radar sensor model files are given below.</w:t>
+        <w:t xml:space="preserve">the path to the radar sensor model files </w:t>
+      </w:r>
+      <w:proofErr w:type="gramStart"/>
+      <w:r>
+        <w:rPr>
+          <w:sz w:val="24"/>
+          <w:szCs w:val="24"/>
+          <w:lang w:val="en-US"/>
+        </w:rPr>
+        <w:t>are</w:t>
+      </w:r>
+      <w:proofErr w:type="gramEnd"/>
+      <w:r>
+        <w:rPr>
+          <w:sz w:val="24"/>
+          <w:szCs w:val="24"/>
+          <w:lang w:val="en-US"/>
+        </w:rPr>
+        <w:t xml:space="preserve"> given below.</w:t>
       </w:r>
     </w:p>
     <w:p>
@@ -6621,7 +7099,25 @@
           <w:szCs w:val="24"/>
           <w:lang w:val="en-US"/>
         </w:rPr>
-        <w:t>The Tick function is now used to and data is sent back to the client,</w:t>
+        <w:t xml:space="preserve">The Tick function is now used </w:t>
+      </w:r>
+      <w:proofErr w:type="gramStart"/>
+      <w:r>
+        <w:rPr>
+          <w:sz w:val="24"/>
+          <w:szCs w:val="24"/>
+          <w:lang w:val="en-US"/>
+        </w:rPr>
+        <w:t>to</w:t>
+      </w:r>
+      <w:proofErr w:type="gramEnd"/>
+      <w:r>
+        <w:rPr>
+          <w:sz w:val="24"/>
+          <w:szCs w:val="24"/>
+          <w:lang w:val="en-US"/>
+        </w:rPr>
+        <w:t xml:space="preserve"> and data is sent back to the client,</w:t>
       </w:r>
     </w:p>
     <w:p>
@@ -6659,6 +7155,7 @@
         <w:t>. While using *</w:t>
       </w:r>
       <w:proofErr w:type="spellStart"/>
+      <w:proofErr w:type="gramStart"/>
       <w:r>
         <w:rPr>
           <w:sz w:val="24"/>
@@ -6668,6 +7165,7 @@
         <w:t>sensor.listen</w:t>
       </w:r>
       <w:proofErr w:type="spellEnd"/>
+      <w:proofErr w:type="gramEnd"/>
       <w:r>
         <w:rPr>
           <w:sz w:val="24"/>
@@ -6714,7 +7212,25 @@
           <w:szCs w:val="24"/>
           <w:lang w:val="en-US"/>
         </w:rPr>
-        <w:t xml:space="preserve"> However before this data can be accessed it needs to be serialized.</w:t>
+        <w:t xml:space="preserve"> </w:t>
+      </w:r>
+      <w:proofErr w:type="gramStart"/>
+      <w:r>
+        <w:rPr>
+          <w:sz w:val="24"/>
+          <w:szCs w:val="24"/>
+          <w:lang w:val="en-US"/>
+        </w:rPr>
+        <w:t>However</w:t>
+      </w:r>
+      <w:proofErr w:type="gramEnd"/>
+      <w:r>
+        <w:rPr>
+          <w:sz w:val="24"/>
+          <w:szCs w:val="24"/>
+          <w:lang w:val="en-US"/>
+        </w:rPr>
+        <w:t xml:space="preserve"> before this data can be accessed it needs to be serialized.</w:t>
       </w:r>
     </w:p>
     <w:p>
@@ -7065,7 +7581,25 @@
           <w:szCs w:val="24"/>
           <w:lang w:val="en-US"/>
         </w:rPr>
-        <w:t xml:space="preserve">which is the sensor and the other is a </w:t>
+        <w:t xml:space="preserve">which is the </w:t>
+      </w:r>
+      <w:proofErr w:type="gramStart"/>
+      <w:r>
+        <w:rPr>
+          <w:sz w:val="24"/>
+          <w:szCs w:val="24"/>
+          <w:lang w:val="en-US"/>
+        </w:rPr>
+        <w:t>sensor</w:t>
+      </w:r>
+      <w:proofErr w:type="gramEnd"/>
+      <w:r>
+        <w:rPr>
+          <w:sz w:val="24"/>
+          <w:szCs w:val="24"/>
+          <w:lang w:val="en-US"/>
+        </w:rPr>
+        <w:t xml:space="preserve"> and the other is a </w:t>
       </w:r>
       <w:r>
         <w:rPr>
@@ -7125,13 +7659,23 @@
         </w:rPr>
         <w:t>‘</w:t>
       </w:r>
-      <w:r>
-        <w:rPr>
-          <w:sz w:val="24"/>
-          <w:szCs w:val="24"/>
-          <w:lang w:val="en-US"/>
-        </w:rPr>
-        <w:t>carla::Buffer</w:t>
+      <w:proofErr w:type="gramStart"/>
+      <w:r>
+        <w:rPr>
+          <w:sz w:val="24"/>
+          <w:szCs w:val="24"/>
+          <w:lang w:val="en-US"/>
+        </w:rPr>
+        <w:t>carla::</w:t>
+      </w:r>
+      <w:proofErr w:type="gramEnd"/>
+      <w:r>
+        <w:rPr>
+          <w:sz w:val="24"/>
+          <w:szCs w:val="24"/>
+          <w:lang w:val="en-US"/>
+        </w:rPr>
+        <w:t>Buffer</w:t>
       </w:r>
       <w:r>
         <w:rPr>
@@ -7330,7 +7874,25 @@
           <w:szCs w:val="24"/>
           <w:lang w:val="en-US"/>
         </w:rPr>
-        <w:t xml:space="preserve"> To accomplish his a data object </w:t>
+        <w:t xml:space="preserve"> To accomplish </w:t>
+      </w:r>
+      <w:proofErr w:type="gramStart"/>
+      <w:r>
+        <w:rPr>
+          <w:sz w:val="24"/>
+          <w:szCs w:val="24"/>
+          <w:lang w:val="en-US"/>
+        </w:rPr>
+        <w:t>his a</w:t>
+      </w:r>
+      <w:proofErr w:type="gramEnd"/>
+      <w:r>
+        <w:rPr>
+          <w:sz w:val="24"/>
+          <w:szCs w:val="24"/>
+          <w:lang w:val="en-US"/>
+        </w:rPr>
+        <w:t xml:space="preserve"> data object </w:t>
       </w:r>
       <w:r>
         <w:rPr>
@@ -7435,7 +7997,25 @@
           <w:lang w:val="en-US"/>
         </w:rPr>
         <w:lastRenderedPageBreak/>
-        <w:t>velocity. Our goal is to add one more variable to be returned. This will be shown later on.</w:t>
+        <w:t xml:space="preserve">velocity. Our goal is to add one more variable to be returned. This will be shown </w:t>
+      </w:r>
+      <w:proofErr w:type="gramStart"/>
+      <w:r>
+        <w:rPr>
+          <w:sz w:val="24"/>
+          <w:szCs w:val="24"/>
+          <w:lang w:val="en-US"/>
+        </w:rPr>
+        <w:t>later on</w:t>
+      </w:r>
+      <w:proofErr w:type="gramEnd"/>
+      <w:r>
+        <w:rPr>
+          <w:sz w:val="24"/>
+          <w:szCs w:val="24"/>
+          <w:lang w:val="en-US"/>
+        </w:rPr>
+        <w:t>.</w:t>
       </w:r>
     </w:p>
     <w:p>
@@ -7827,7 +8407,25 @@
           <w:szCs w:val="24"/>
           <w:lang w:val="en-US"/>
         </w:rPr>
-        <w:t xml:space="preserve">behavior similar to </w:t>
+        <w:t xml:space="preserve">behavior </w:t>
+      </w:r>
+      <w:proofErr w:type="gramStart"/>
+      <w:r>
+        <w:rPr>
+          <w:sz w:val="24"/>
+          <w:szCs w:val="24"/>
+          <w:lang w:val="en-US"/>
+        </w:rPr>
+        <w:t>similar to</w:t>
+      </w:r>
+      <w:proofErr w:type="gramEnd"/>
+      <w:r>
+        <w:rPr>
+          <w:sz w:val="24"/>
+          <w:szCs w:val="24"/>
+          <w:lang w:val="en-US"/>
+        </w:rPr>
+        <w:t xml:space="preserve"> </w:t>
       </w:r>
       <w:r>
         <w:rPr>
@@ -7877,7 +8475,25 @@
           <w:szCs w:val="24"/>
           <w:lang w:val="en-US"/>
         </w:rPr>
-        <w:t xml:space="preserve">distance to the objects. Each of the these rays </w:t>
+        <w:t xml:space="preserve">distance to the objects. Each of </w:t>
+      </w:r>
+      <w:proofErr w:type="gramStart"/>
+      <w:r>
+        <w:rPr>
+          <w:sz w:val="24"/>
+          <w:szCs w:val="24"/>
+          <w:lang w:val="en-US"/>
+        </w:rPr>
+        <w:t>the these</w:t>
+      </w:r>
+      <w:proofErr w:type="gramEnd"/>
+      <w:r>
+        <w:rPr>
+          <w:sz w:val="24"/>
+          <w:szCs w:val="24"/>
+          <w:lang w:val="en-US"/>
+        </w:rPr>
+        <w:t xml:space="preserve"> rays </w:t>
       </w:r>
       <w:r>
         <w:rPr>
@@ -7933,7 +8549,25 @@
           <w:szCs w:val="24"/>
           <w:lang w:val="en-US"/>
         </w:rPr>
-        <w:t xml:space="preserve">Whenever a ray intersects an object, the intersection point and the required </w:t>
+        <w:t xml:space="preserve">Whenever a ray intersects an object, the intersection </w:t>
+      </w:r>
+      <w:proofErr w:type="gramStart"/>
+      <w:r>
+        <w:rPr>
+          <w:sz w:val="24"/>
+          <w:szCs w:val="24"/>
+          <w:lang w:val="en-US"/>
+        </w:rPr>
+        <w:t>point</w:t>
+      </w:r>
+      <w:proofErr w:type="gramEnd"/>
+      <w:r>
+        <w:rPr>
+          <w:sz w:val="24"/>
+          <w:szCs w:val="24"/>
+          <w:lang w:val="en-US"/>
+        </w:rPr>
+        <w:t xml:space="preserve"> and the required </w:t>
       </w:r>
       <w:r>
         <w:rPr>
@@ -8097,7 +8731,25 @@
           <w:szCs w:val="24"/>
           <w:lang w:val="en-US"/>
         </w:rPr>
-        <w:t xml:space="preserve">Carla is able to generated a point cloud representation of the scene. </w:t>
+        <w:t xml:space="preserve">Carla is able to </w:t>
+      </w:r>
+      <w:proofErr w:type="gramStart"/>
+      <w:r>
+        <w:rPr>
+          <w:sz w:val="24"/>
+          <w:szCs w:val="24"/>
+          <w:lang w:val="en-US"/>
+        </w:rPr>
+        <w:t>generated</w:t>
+      </w:r>
+      <w:proofErr w:type="gramEnd"/>
+      <w:r>
+        <w:rPr>
+          <w:sz w:val="24"/>
+          <w:szCs w:val="24"/>
+          <w:lang w:val="en-US"/>
+        </w:rPr>
+        <w:t xml:space="preserve"> a point cloud representation of the scene. </w:t>
       </w:r>
       <w:r>
         <w:rPr>
@@ -8500,7 +9152,25 @@
           <w:szCs w:val="24"/>
           <w:lang w:val="en-US"/>
         </w:rPr>
-        <w:t>enables the tick() function to be called on every frame.</w:t>
+        <w:t xml:space="preserve">enables the </w:t>
+      </w:r>
+      <w:proofErr w:type="gramStart"/>
+      <w:r>
+        <w:rPr>
+          <w:sz w:val="24"/>
+          <w:szCs w:val="24"/>
+          <w:lang w:val="en-US"/>
+        </w:rPr>
+        <w:t>tick(</w:t>
+      </w:r>
+      <w:proofErr w:type="gramEnd"/>
+      <w:r>
+        <w:rPr>
+          <w:sz w:val="24"/>
+          <w:szCs w:val="24"/>
+          <w:lang w:val="en-US"/>
+        </w:rPr>
+        <w:t>) function to be called on every frame.</w:t>
       </w:r>
     </w:p>
     <w:p>
@@ -8578,7 +9248,16 @@
           <w:szCs w:val="24"/>
           <w:lang w:val="en-US"/>
         </w:rPr>
-        <w:t xml:space="preserve">calls the  </w:t>
+        <w:t xml:space="preserve">calls </w:t>
+      </w:r>
+      <w:proofErr w:type="gramStart"/>
+      <w:r>
+        <w:rPr>
+          <w:sz w:val="24"/>
+          <w:szCs w:val="24"/>
+          <w:lang w:val="en-US"/>
+        </w:rPr>
+        <w:t xml:space="preserve">the  </w:t>
       </w:r>
       <w:proofErr w:type="spellStart"/>
       <w:r>
@@ -8590,6 +9269,7 @@
         <w:t>CreateLaser</w:t>
       </w:r>
       <w:proofErr w:type="spellEnd"/>
+      <w:proofErr w:type="gramEnd"/>
       <w:r>
         <w:rPr>
           <w:sz w:val="24"/>
@@ -8675,6 +9355,7 @@
         <w:t xml:space="preserve">later on by the </w:t>
       </w:r>
       <w:proofErr w:type="spellStart"/>
+      <w:proofErr w:type="gramStart"/>
       <w:r>
         <w:rPr>
           <w:sz w:val="24"/>
@@ -8698,7 +9379,16 @@
           <w:szCs w:val="24"/>
           <w:lang w:val="en-US"/>
         </w:rPr>
-        <w:t>() function.</w:t>
+        <w:t>(</w:t>
+      </w:r>
+      <w:proofErr w:type="gramEnd"/>
+      <w:r>
+        <w:rPr>
+          <w:sz w:val="24"/>
+          <w:szCs w:val="24"/>
+          <w:lang w:val="en-US"/>
+        </w:rPr>
+        <w:t>) function.</w:t>
       </w:r>
       <w:r>
         <w:rPr>
@@ -8733,6 +9423,7 @@
         <w:t xml:space="preserve">tick of the world which then calls the </w:t>
       </w:r>
       <w:proofErr w:type="spellStart"/>
+      <w:proofErr w:type="gramStart"/>
       <w:r>
         <w:rPr>
           <w:sz w:val="24"/>
@@ -8748,7 +9439,16 @@
           <w:szCs w:val="24"/>
           <w:lang w:val="en-US"/>
         </w:rPr>
-        <w:t>() function.</w:t>
+        <w:t>(</w:t>
+      </w:r>
+      <w:proofErr w:type="gramEnd"/>
+      <w:r>
+        <w:rPr>
+          <w:sz w:val="24"/>
+          <w:szCs w:val="24"/>
+          <w:lang w:val="en-US"/>
+        </w:rPr>
+        <w:t>) function.</w:t>
       </w:r>
     </w:p>
     <w:p>
@@ -8812,6 +9512,7 @@
         <w:t xml:space="preserve">calls the </w:t>
       </w:r>
       <w:proofErr w:type="spellStart"/>
+      <w:proofErr w:type="gramStart"/>
       <w:r>
         <w:rPr>
           <w:sz w:val="24"/>
@@ -8827,7 +9528,16 @@
           <w:szCs w:val="24"/>
           <w:lang w:val="en-US"/>
         </w:rPr>
-        <w:t xml:space="preserve">() function which </w:t>
+        <w:t>(</w:t>
+      </w:r>
+      <w:proofErr w:type="gramEnd"/>
+      <w:r>
+        <w:rPr>
+          <w:sz w:val="24"/>
+          <w:szCs w:val="24"/>
+          <w:lang w:val="en-US"/>
+        </w:rPr>
+        <w:t xml:space="preserve">) function which </w:t>
       </w:r>
       <w:r>
         <w:rPr>
@@ -8982,7 +9692,25 @@
           <w:szCs w:val="24"/>
           <w:lang w:val="en-US"/>
         </w:rPr>
-        <w:t xml:space="preserve"> number of points to scan with each laser in that particular frame. </w:t>
+        <w:t xml:space="preserve"> number of points to scan with each laser in that </w:t>
+      </w:r>
+      <w:proofErr w:type="gramStart"/>
+      <w:r>
+        <w:rPr>
+          <w:sz w:val="24"/>
+          <w:szCs w:val="24"/>
+          <w:lang w:val="en-US"/>
+        </w:rPr>
+        <w:t>particular frame</w:t>
+      </w:r>
+      <w:proofErr w:type="gramEnd"/>
+      <w:r>
+        <w:rPr>
+          <w:sz w:val="24"/>
+          <w:szCs w:val="24"/>
+          <w:lang w:val="en-US"/>
+        </w:rPr>
+        <w:t xml:space="preserve">. </w:t>
       </w:r>
       <w:r>
         <w:rPr>
@@ -9053,7 +9781,25 @@
           <w:szCs w:val="24"/>
           <w:lang w:val="en-US"/>
         </w:rPr>
-        <w:t xml:space="preserve">to scan with one laser is zero or negative then </w:t>
+        <w:t xml:space="preserve">to scan with one laser is zero or </w:t>
+      </w:r>
+      <w:proofErr w:type="gramStart"/>
+      <w:r>
+        <w:rPr>
+          <w:sz w:val="24"/>
+          <w:szCs w:val="24"/>
+          <w:lang w:val="en-US"/>
+        </w:rPr>
+        <w:t>negative</w:t>
+      </w:r>
+      <w:proofErr w:type="gramEnd"/>
+      <w:r>
+        <w:rPr>
+          <w:sz w:val="24"/>
+          <w:szCs w:val="24"/>
+          <w:lang w:val="en-US"/>
+        </w:rPr>
+        <w:t xml:space="preserve"> then </w:t>
       </w:r>
       <w:r>
         <w:rPr>
@@ -9324,7 +10070,25 @@
           <w:szCs w:val="24"/>
           <w:lang w:val="en-US"/>
         </w:rPr>
-        <w:t xml:space="preserve">laser successfully hits an object then the </w:t>
+        <w:t xml:space="preserve">laser successfully hits an </w:t>
+      </w:r>
+      <w:proofErr w:type="gramStart"/>
+      <w:r>
+        <w:rPr>
+          <w:sz w:val="24"/>
+          <w:szCs w:val="24"/>
+          <w:lang w:val="en-US"/>
+        </w:rPr>
+        <w:t>object</w:t>
+      </w:r>
+      <w:proofErr w:type="gramEnd"/>
+      <w:r>
+        <w:rPr>
+          <w:sz w:val="24"/>
+          <w:szCs w:val="24"/>
+          <w:lang w:val="en-US"/>
+        </w:rPr>
+        <w:t xml:space="preserve"> then the </w:t>
       </w:r>
       <w:r>
         <w:rPr>
@@ -9407,6 +10171,7 @@
         <w:t xml:space="preserve">It calls functions </w:t>
       </w:r>
       <w:proofErr w:type="spellStart"/>
+      <w:proofErr w:type="gramStart"/>
       <w:r>
         <w:rPr>
           <w:sz w:val="24"/>
@@ -9422,7 +10187,16 @@
           <w:szCs w:val="24"/>
           <w:lang w:val="en-US"/>
         </w:rPr>
-        <w:t>()</w:t>
+        <w:t>(</w:t>
+      </w:r>
+      <w:proofErr w:type="gramEnd"/>
+      <w:r>
+        <w:rPr>
+          <w:sz w:val="24"/>
+          <w:szCs w:val="24"/>
+          <w:lang w:val="en-US"/>
+        </w:rPr>
+        <w:t>)</w:t>
       </w:r>
       <w:r>
         <w:rPr>
@@ -10347,6 +11121,7 @@
         <w:t xml:space="preserve">      As described above, the </w:t>
       </w:r>
       <w:proofErr w:type="spellStart"/>
+      <w:proofErr w:type="gramStart"/>
       <w:r>
         <w:rPr>
           <w:sz w:val="24"/>
@@ -10362,7 +11137,16 @@
           <w:szCs w:val="24"/>
           <w:lang w:val="en-US"/>
         </w:rPr>
-        <w:t xml:space="preserve">() function </w:t>
+        <w:t>(</w:t>
+      </w:r>
+      <w:proofErr w:type="gramEnd"/>
+      <w:r>
+        <w:rPr>
+          <w:sz w:val="24"/>
+          <w:szCs w:val="24"/>
+          <w:lang w:val="en-US"/>
+        </w:rPr>
+        <w:t xml:space="preserve">) function </w:t>
       </w:r>
       <w:r>
         <w:rPr>
@@ -10381,6 +11165,7 @@
         <w:t xml:space="preserve">to collect detections. It does this by using </w:t>
       </w:r>
       <w:proofErr w:type="spellStart"/>
+      <w:proofErr w:type="gramStart"/>
       <w:r>
         <w:rPr>
           <w:sz w:val="24"/>
@@ -10396,7 +11181,16 @@
           <w:szCs w:val="24"/>
           <w:lang w:val="en-US"/>
         </w:rPr>
-        <w:t>() function that’s available in Unreal Engine.</w:t>
+        <w:t>(</w:t>
+      </w:r>
+      <w:proofErr w:type="gramEnd"/>
+      <w:r>
+        <w:rPr>
+          <w:sz w:val="24"/>
+          <w:szCs w:val="24"/>
+          <w:lang w:val="en-US"/>
+        </w:rPr>
+        <w:t>) function that’s available in Unreal Engine.</w:t>
       </w:r>
       <w:r>
         <w:rPr>
@@ -10493,6 +11287,7 @@
         <w:t>‘</w:t>
       </w:r>
       <w:proofErr w:type="spellStart"/>
+      <w:proofErr w:type="gramStart"/>
       <w:r>
         <w:rPr>
           <w:sz w:val="24"/>
@@ -10508,7 +11303,16 @@
           <w:szCs w:val="24"/>
           <w:lang w:val="en-US"/>
         </w:rPr>
-        <w:t xml:space="preserve">()’ which has the capability to return </w:t>
+        <w:t>(</w:t>
+      </w:r>
+      <w:proofErr w:type="gramEnd"/>
+      <w:r>
+        <w:rPr>
+          <w:sz w:val="24"/>
+          <w:szCs w:val="24"/>
+          <w:lang w:val="en-US"/>
+        </w:rPr>
+        <w:t xml:space="preserve">)’ which has the capability to return </w:t>
       </w:r>
       <w:r>
         <w:rPr>
@@ -10585,6 +11389,7 @@
         <w:t xml:space="preserve">it is passed back to </w:t>
       </w:r>
       <w:proofErr w:type="spellStart"/>
+      <w:proofErr w:type="gramStart"/>
       <w:r>
         <w:rPr>
           <w:sz w:val="24"/>
@@ -10600,7 +11405,16 @@
           <w:szCs w:val="24"/>
           <w:lang w:val="en-US"/>
         </w:rPr>
-        <w:t xml:space="preserve">() function, which then call </w:t>
+        <w:t>(</w:t>
+      </w:r>
+      <w:proofErr w:type="gramEnd"/>
+      <w:r>
+        <w:rPr>
+          <w:sz w:val="24"/>
+          <w:szCs w:val="24"/>
+          <w:lang w:val="en-US"/>
+        </w:rPr>
+        <w:t xml:space="preserve">) function, which then call </w:t>
       </w:r>
       <w:proofErr w:type="spellStart"/>
       <w:r>
@@ -10621,6 +11435,7 @@
         <w:t xml:space="preserve">(). </w:t>
       </w:r>
       <w:proofErr w:type="spellStart"/>
+      <w:proofErr w:type="gramStart"/>
       <w:r>
         <w:rPr>
           <w:sz w:val="24"/>
@@ -10636,7 +11451,16 @@
           <w:szCs w:val="24"/>
           <w:lang w:val="en-US"/>
         </w:rPr>
-        <w:t xml:space="preserve">() runs a loop going through the detections. </w:t>
+        <w:t>(</w:t>
+      </w:r>
+      <w:proofErr w:type="gramEnd"/>
+      <w:r>
+        <w:rPr>
+          <w:sz w:val="24"/>
+          <w:szCs w:val="24"/>
+          <w:lang w:val="en-US"/>
+        </w:rPr>
+        <w:t xml:space="preserve">) runs a loop going through the detections. </w:t>
       </w:r>
       <w:r>
         <w:rPr>
@@ -10647,6 +11471,7 @@
         <w:t xml:space="preserve">It then sends each detection as a parameter to </w:t>
       </w:r>
       <w:proofErr w:type="spellStart"/>
+      <w:proofErr w:type="gramStart"/>
       <w:r>
         <w:rPr>
           <w:sz w:val="24"/>
@@ -10662,7 +11487,16 @@
           <w:szCs w:val="24"/>
           <w:lang w:val="en-US"/>
         </w:rPr>
-        <w:t>()</w:t>
+        <w:t>(</w:t>
+      </w:r>
+      <w:proofErr w:type="gramEnd"/>
+      <w:r>
+        <w:rPr>
+          <w:sz w:val="24"/>
+          <w:szCs w:val="24"/>
+          <w:lang w:val="en-US"/>
+        </w:rPr>
+        <w:t>)</w:t>
       </w:r>
       <w:r>
         <w:rPr>
@@ -10728,7 +11562,25 @@
           <w:szCs w:val="24"/>
           <w:lang w:val="en-US"/>
         </w:rPr>
-        <w:t xml:space="preserve"> the Carla directory to ascertain the Object ID associated with the actor name. </w:t>
+        <w:t xml:space="preserve"> the Carla directory to ascertain the Object ID associated with the </w:t>
+      </w:r>
+      <w:proofErr w:type="gramStart"/>
+      <w:r>
+        <w:rPr>
+          <w:sz w:val="24"/>
+          <w:szCs w:val="24"/>
+          <w:lang w:val="en-US"/>
+        </w:rPr>
+        <w:t>actor</w:t>
+      </w:r>
+      <w:proofErr w:type="gramEnd"/>
+      <w:r>
+        <w:rPr>
+          <w:sz w:val="24"/>
+          <w:szCs w:val="24"/>
+          <w:lang w:val="en-US"/>
+        </w:rPr>
+        <w:t xml:space="preserve"> name. </w:t>
       </w:r>
     </w:p>
     <w:p>
@@ -11398,7 +12250,25 @@
           <w:szCs w:val="24"/>
           <w:lang w:val="en-US"/>
         </w:rPr>
-        <w:t xml:space="preserve">an object then a blocking hit or collision is detected. </w:t>
+        <w:t xml:space="preserve">an </w:t>
+      </w:r>
+      <w:proofErr w:type="gramStart"/>
+      <w:r>
+        <w:rPr>
+          <w:sz w:val="24"/>
+          <w:szCs w:val="24"/>
+          <w:lang w:val="en-US"/>
+        </w:rPr>
+        <w:t>object</w:t>
+      </w:r>
+      <w:proofErr w:type="gramEnd"/>
+      <w:r>
+        <w:rPr>
+          <w:sz w:val="24"/>
+          <w:szCs w:val="24"/>
+          <w:lang w:val="en-US"/>
+        </w:rPr>
+        <w:t xml:space="preserve"> then a blocking hit or collision is detected. </w:t>
       </w:r>
       <w:r>
         <w:rPr>
@@ -11454,7 +12324,25 @@
           <w:szCs w:val="24"/>
           <w:lang w:val="en-US"/>
         </w:rPr>
-        <w:t>Using the listen() function we can access this data stream</w:t>
+        <w:t xml:space="preserve">Using the </w:t>
+      </w:r>
+      <w:proofErr w:type="gramStart"/>
+      <w:r>
+        <w:rPr>
+          <w:sz w:val="24"/>
+          <w:szCs w:val="24"/>
+          <w:lang w:val="en-US"/>
+        </w:rPr>
+        <w:t>listen(</w:t>
+      </w:r>
+      <w:proofErr w:type="gramEnd"/>
+      <w:r>
+        <w:rPr>
+          <w:sz w:val="24"/>
+          <w:szCs w:val="24"/>
+          <w:lang w:val="en-US"/>
+        </w:rPr>
+        <w:t>) function we can access this data stream</w:t>
       </w:r>
       <w:r>
         <w:rPr>
@@ -12119,7 +13007,25 @@
           <w:szCs w:val="24"/>
           <w:lang w:val="en-US"/>
         </w:rPr>
-        <w:t xml:space="preserve">The Set() function calls the </w:t>
+        <w:t xml:space="preserve">The </w:t>
+      </w:r>
+      <w:proofErr w:type="gramStart"/>
+      <w:r>
+        <w:rPr>
+          <w:sz w:val="24"/>
+          <w:szCs w:val="24"/>
+          <w:lang w:val="en-US"/>
+        </w:rPr>
+        <w:t>Set(</w:t>
+      </w:r>
+      <w:proofErr w:type="gramEnd"/>
+      <w:r>
+        <w:rPr>
+          <w:sz w:val="24"/>
+          <w:szCs w:val="24"/>
+          <w:lang w:val="en-US"/>
+        </w:rPr>
+        <w:t xml:space="preserve">) function calls the </w:t>
       </w:r>
       <w:proofErr w:type="spellStart"/>
       <w:r>
@@ -12164,6 +13070,7 @@
         <w:t xml:space="preserve">sends it the attributes specified by the user. The </w:t>
       </w:r>
       <w:proofErr w:type="spellStart"/>
+      <w:proofErr w:type="gramStart"/>
       <w:r>
         <w:rPr>
           <w:sz w:val="24"/>
@@ -12179,7 +13086,16 @@
           <w:szCs w:val="24"/>
           <w:lang w:val="en-US"/>
         </w:rPr>
-        <w:t xml:space="preserve">() function assigns these values to the attributes by using the functions </w:t>
+        <w:t>(</w:t>
+      </w:r>
+      <w:proofErr w:type="gramEnd"/>
+      <w:r>
+        <w:rPr>
+          <w:sz w:val="24"/>
+          <w:szCs w:val="24"/>
+          <w:lang w:val="en-US"/>
+        </w:rPr>
+        <w:t xml:space="preserve">) function assigns these values to the attributes by using the functions </w:t>
       </w:r>
       <w:proofErr w:type="spellStart"/>
       <w:r>
@@ -12683,6 +13599,7 @@
         <w:t xml:space="preserve"> </w:t>
       </w:r>
       <w:proofErr w:type="spellStart"/>
+      <w:proofErr w:type="gramStart"/>
       <w:r>
         <w:rPr>
           <w:sz w:val="24"/>
@@ -12698,7 +13615,16 @@
           <w:szCs w:val="24"/>
           <w:lang w:val="en-US"/>
         </w:rPr>
-        <w:t xml:space="preserve">() </w:t>
+        <w:t>(</w:t>
+      </w:r>
+      <w:proofErr w:type="gramEnd"/>
+      <w:r>
+        <w:rPr>
+          <w:sz w:val="24"/>
+          <w:szCs w:val="24"/>
+          <w:lang w:val="en-US"/>
+        </w:rPr>
+        <w:t xml:space="preserve">) </w:t>
       </w:r>
       <w:r>
         <w:rPr>
@@ -12755,6 +13681,7 @@
         <w:t xml:space="preserve">Calls the </w:t>
       </w:r>
       <w:proofErr w:type="spellStart"/>
+      <w:proofErr w:type="gramStart"/>
       <w:r>
         <w:rPr>
           <w:sz w:val="24"/>
@@ -12770,7 +13697,16 @@
           <w:szCs w:val="24"/>
           <w:lang w:val="en-US"/>
         </w:rPr>
-        <w:t xml:space="preserve">() function which simulates the </w:t>
+        <w:t>(</w:t>
+      </w:r>
+      <w:proofErr w:type="gramEnd"/>
+      <w:r>
+        <w:rPr>
+          <w:sz w:val="24"/>
+          <w:szCs w:val="24"/>
+          <w:lang w:val="en-US"/>
+        </w:rPr>
+        <w:t xml:space="preserve">) function which simulates the </w:t>
       </w:r>
       <w:r>
         <w:rPr>
@@ -13262,6 +14198,7 @@
         <w:t xml:space="preserve">The </w:t>
       </w:r>
       <w:proofErr w:type="spellStart"/>
+      <w:proofErr w:type="gramStart"/>
       <w:r>
         <w:rPr>
           <w:sz w:val="24"/>
@@ -13277,7 +14214,16 @@
           <w:szCs w:val="24"/>
           <w:lang w:val="en-US"/>
         </w:rPr>
-        <w:t>()</w:t>
+        <w:t>(</w:t>
+      </w:r>
+      <w:proofErr w:type="gramEnd"/>
+      <w:r>
+        <w:rPr>
+          <w:sz w:val="24"/>
+          <w:szCs w:val="24"/>
+          <w:lang w:val="en-US"/>
+        </w:rPr>
+        <w:t>)</w:t>
       </w:r>
       <w:r>
         <w:rPr>
@@ -13695,7 +14641,25 @@
           <w:szCs w:val="24"/>
           <w:lang w:val="en-US"/>
         </w:rPr>
-        <w:t>As DBSCAN is a density based algorithm, it is perfect for</w:t>
+        <w:t xml:space="preserve">As DBSCAN is a </w:t>
+      </w:r>
+      <w:proofErr w:type="gramStart"/>
+      <w:r>
+        <w:rPr>
+          <w:sz w:val="24"/>
+          <w:szCs w:val="24"/>
+          <w:lang w:val="en-US"/>
+        </w:rPr>
+        <w:t>density based</w:t>
+      </w:r>
+      <w:proofErr w:type="gramEnd"/>
+      <w:r>
+        <w:rPr>
+          <w:sz w:val="24"/>
+          <w:szCs w:val="24"/>
+          <w:lang w:val="en-US"/>
+        </w:rPr>
+        <w:t xml:space="preserve"> algorithm, it is perfect for</w:t>
       </w:r>
       <w:r>
         <w:rPr>
@@ -13819,6 +14783,59 @@
     <w:p>
       <w:pPr>
         <w:pStyle w:val="ListParagraph"/>
+        <w:jc w:val="both"/>
+        <w:rPr>
+          <w:sz w:val="24"/>
+          <w:szCs w:val="24"/>
+          <w:lang w:val="en-US"/>
+        </w:rPr>
+      </w:pPr>
+      <w:r>
+        <w:rPr>
+          <w:sz w:val="24"/>
+          <w:szCs w:val="24"/>
+          <w:lang w:val="en-US"/>
+        </w:rPr>
+        <w:drawing>
+          <wp:inline distT="0" distB="0" distL="0" distR="0" wp14:anchorId="1DDC8728" wp14:editId="478A04C0">
+            <wp:extent cx="5731510" cy="2546985"/>
+            <wp:effectExtent l="0" t="0" r="2540" b="5715"/>
+            <wp:docPr id="94988432" name="Picture 1" descr="A circle with orange dots and green dots&#10;&#10;Description automatically generated"/>
+            <wp:cNvGraphicFramePr>
+              <a:graphicFrameLocks xmlns:a="http://schemas.openxmlformats.org/drawingml/2006/main" noChangeAspect="1"/>
+            </wp:cNvGraphicFramePr>
+            <a:graphic xmlns:a="http://schemas.openxmlformats.org/drawingml/2006/main">
+              <a:graphicData uri="http://schemas.openxmlformats.org/drawingml/2006/picture">
+                <pic:pic xmlns:pic="http://schemas.openxmlformats.org/drawingml/2006/picture">
+                  <pic:nvPicPr>
+                    <pic:cNvPr id="94988432" name="Picture 1" descr="A circle with orange dots and green dots&#10;&#10;Description automatically generated"/>
+                    <pic:cNvPicPr/>
+                  </pic:nvPicPr>
+                  <pic:blipFill>
+                    <a:blip r:embed="rId13"/>
+                    <a:stretch>
+                      <a:fillRect/>
+                    </a:stretch>
+                  </pic:blipFill>
+                  <pic:spPr>
+                    <a:xfrm>
+                      <a:off x="0" y="0"/>
+                      <a:ext cx="5731510" cy="2546985"/>
+                    </a:xfrm>
+                    <a:prstGeom prst="rect">
+                      <a:avLst/>
+                    </a:prstGeom>
+                  </pic:spPr>
+                </pic:pic>
+              </a:graphicData>
+            </a:graphic>
+          </wp:inline>
+        </w:drawing>
+      </w:r>
+    </w:p>
+    <w:p>
+      <w:pPr>
+        <w:pStyle w:val="ListParagraph"/>
         <w:numPr>
           <w:ilvl w:val="0"/>
           <w:numId w:val="43"/>
@@ -13836,6 +14853,7 @@
           <w:szCs w:val="24"/>
           <w:lang w:val="en-US"/>
         </w:rPr>
+        <w:lastRenderedPageBreak/>
         <w:t>Epsilon: Epsilon is the radius of the circle which needs to be created across each data point to check the density of the cluster.</w:t>
       </w:r>
     </w:p>
@@ -13916,6 +14934,70 @@
           <w:lang w:val="en-US"/>
         </w:rPr>
       </w:pPr>
+    </w:p>
+    <w:p>
+      <w:pPr>
+        <w:pStyle w:val="ListParagraph"/>
+        <w:jc w:val="both"/>
+        <w:rPr>
+          <w:sz w:val="24"/>
+          <w:szCs w:val="24"/>
+          <w:lang w:val="en-US"/>
+        </w:rPr>
+      </w:pPr>
+      <w:r>
+        <w:rPr>
+          <w:sz w:val="24"/>
+          <w:szCs w:val="24"/>
+          <w:lang w:val="en-US"/>
+        </w:rPr>
+        <w:drawing>
+          <wp:inline distT="0" distB="0" distL="0" distR="0" wp14:anchorId="2598717B" wp14:editId="7D622F8C">
+            <wp:extent cx="5731510" cy="3290570"/>
+            <wp:effectExtent l="0" t="0" r="2540" b="5080"/>
+            <wp:docPr id="1389992559" name="Picture 1" descr="A diagram of circles and dots&#10;&#10;Description automatically generated"/>
+            <wp:cNvGraphicFramePr>
+              <a:graphicFrameLocks xmlns:a="http://schemas.openxmlformats.org/drawingml/2006/main" noChangeAspect="1"/>
+            </wp:cNvGraphicFramePr>
+            <a:graphic xmlns:a="http://schemas.openxmlformats.org/drawingml/2006/main">
+              <a:graphicData uri="http://schemas.openxmlformats.org/drawingml/2006/picture">
+                <pic:pic xmlns:pic="http://schemas.openxmlformats.org/drawingml/2006/picture">
+                  <pic:nvPicPr>
+                    <pic:cNvPr id="1389992559" name="Picture 1" descr="A diagram of circles and dots&#10;&#10;Description automatically generated"/>
+                    <pic:cNvPicPr/>
+                  </pic:nvPicPr>
+                  <pic:blipFill>
+                    <a:blip r:embed="rId14"/>
+                    <a:stretch>
+                      <a:fillRect/>
+                    </a:stretch>
+                  </pic:blipFill>
+                  <pic:spPr>
+                    <a:xfrm>
+                      <a:off x="0" y="0"/>
+                      <a:ext cx="5731510" cy="3290570"/>
+                    </a:xfrm>
+                    <a:prstGeom prst="rect">
+                      <a:avLst/>
+                    </a:prstGeom>
+                  </pic:spPr>
+                </pic:pic>
+              </a:graphicData>
+            </a:graphic>
+          </wp:inline>
+        </w:drawing>
+      </w:r>
+    </w:p>
+    <w:p>
+      <w:pPr>
+        <w:pStyle w:val="ListParagraph"/>
+        <w:jc w:val="both"/>
+        <w:rPr>
+          <w:sz w:val="24"/>
+          <w:szCs w:val="24"/>
+          <w:lang w:val="en-US"/>
+        </w:rPr>
+      </w:pPr>
       <w:proofErr w:type="spellStart"/>
       <w:r>
         <w:rPr>
@@ -14095,7 +15177,6 @@
           <w:szCs w:val="24"/>
           <w:lang w:val="en-US"/>
         </w:rPr>
-        <w:lastRenderedPageBreak/>
         <w:t xml:space="preserve">Noise: If a data point is not in the </w:t>
       </w:r>
       <w:r>
@@ -14182,7 +15263,23 @@
           <w:szCs w:val="24"/>
           <w:lang w:val="en-US"/>
         </w:rPr>
-        <w:t xml:space="preserve"> The points depicted in Orange are the core points as they have </w:t>
+        <w:t xml:space="preserve"> The points depicted in </w:t>
+      </w:r>
+      <w:r>
+        <w:rPr>
+          <w:sz w:val="24"/>
+          <w:szCs w:val="24"/>
+          <w:lang w:val="en-US"/>
+        </w:rPr>
+        <w:t>Green</w:t>
+      </w:r>
+      <w:r>
+        <w:rPr>
+          <w:sz w:val="24"/>
+          <w:szCs w:val="24"/>
+          <w:lang w:val="en-US"/>
+        </w:rPr>
+        <w:t xml:space="preserve"> are the core points as they have </w:t>
       </w:r>
       <w:r>
         <w:rPr>
@@ -14218,7 +15315,23 @@
           <w:szCs w:val="24"/>
           <w:lang w:val="en-US"/>
         </w:rPr>
-        <w:t>The data points in yellow are the border points and they have less than 3 but greater than 1 point in their circle.</w:t>
+        <w:t xml:space="preserve">The data points in </w:t>
+      </w:r>
+      <w:r>
+        <w:rPr>
+          <w:sz w:val="24"/>
+          <w:szCs w:val="24"/>
+          <w:lang w:val="en-US"/>
+        </w:rPr>
+        <w:t>Red</w:t>
+      </w:r>
+      <w:r>
+        <w:rPr>
+          <w:sz w:val="24"/>
+          <w:szCs w:val="24"/>
+          <w:lang w:val="en-US"/>
+        </w:rPr>
+        <w:t xml:space="preserve"> are the border points and they have less than 3 but greater than 1 point in their circle.</w:t>
       </w:r>
     </w:p>
     <w:p>
@@ -14238,7 +15351,23 @@
           <w:szCs w:val="24"/>
           <w:lang w:val="en-US"/>
         </w:rPr>
-        <w:t xml:space="preserve">Lastly, data points in blue are the noise/outliers. These data points have no other points apart from itself inside the circle. </w:t>
+        <w:t xml:space="preserve">Lastly, data points in </w:t>
+      </w:r>
+      <w:r>
+        <w:rPr>
+          <w:sz w:val="24"/>
+          <w:szCs w:val="24"/>
+          <w:lang w:val="en-US"/>
+        </w:rPr>
+        <w:t>B</w:t>
+      </w:r>
+      <w:r>
+        <w:rPr>
+          <w:sz w:val="24"/>
+          <w:szCs w:val="24"/>
+          <w:lang w:val="en-US"/>
+        </w:rPr>
+        <w:t xml:space="preserve">lue are the noise/outliers. These data points have no other points apart from itself inside the circle. </w:t>
       </w:r>
     </w:p>
     <w:p>
@@ -14273,7 +15402,61 @@
           <w:szCs w:val="24"/>
           <w:lang w:val="en-US"/>
         </w:rPr>
+        <w:lastRenderedPageBreak/>
         <w:t>Reachability and Connectivity</w:t>
+      </w:r>
+    </w:p>
+    <w:p>
+      <w:pPr>
+        <w:pStyle w:val="ListParagraph"/>
+        <w:jc w:val="both"/>
+        <w:rPr>
+          <w:sz w:val="24"/>
+          <w:szCs w:val="24"/>
+          <w:lang w:val="en-US"/>
+        </w:rPr>
+      </w:pPr>
+      <w:r>
+        <w:rPr>
+          <w:sz w:val="24"/>
+          <w:szCs w:val="24"/>
+          <w:lang w:val="en-US"/>
+        </w:rPr>
+        <w:drawing>
+          <wp:inline distT="0" distB="0" distL="0" distR="0" wp14:anchorId="5C9FE27A" wp14:editId="1DAFDAE0">
+            <wp:extent cx="5731510" cy="2479040"/>
+            <wp:effectExtent l="0" t="0" r="2540" b="0"/>
+            <wp:docPr id="1403932411" name="Picture 1" descr="A diagram of a diagram of a diagram&#10;&#10;Description automatically generated with medium confidence"/>
+            <wp:cNvGraphicFramePr>
+              <a:graphicFrameLocks xmlns:a="http://schemas.openxmlformats.org/drawingml/2006/main" noChangeAspect="1"/>
+            </wp:cNvGraphicFramePr>
+            <a:graphic xmlns:a="http://schemas.openxmlformats.org/drawingml/2006/main">
+              <a:graphicData uri="http://schemas.openxmlformats.org/drawingml/2006/picture">
+                <pic:pic xmlns:pic="http://schemas.openxmlformats.org/drawingml/2006/picture">
+                  <pic:nvPicPr>
+                    <pic:cNvPr id="1403932411" name="Picture 1" descr="A diagram of a diagram of a diagram&#10;&#10;Description automatically generated with medium confidence"/>
+                    <pic:cNvPicPr/>
+                  </pic:nvPicPr>
+                  <pic:blipFill>
+                    <a:blip r:embed="rId15"/>
+                    <a:stretch>
+                      <a:fillRect/>
+                    </a:stretch>
+                  </pic:blipFill>
+                  <pic:spPr>
+                    <a:xfrm>
+                      <a:off x="0" y="0"/>
+                      <a:ext cx="5731510" cy="2479040"/>
+                    </a:xfrm>
+                    <a:prstGeom prst="rect">
+                      <a:avLst/>
+                    </a:prstGeom>
+                  </pic:spPr>
+                </pic:pic>
+              </a:graphicData>
+            </a:graphic>
+          </wp:inline>
+        </w:drawing>
       </w:r>
     </w:p>
     <w:p>
@@ -14390,6 +15573,8 @@
     </w:p>
     <w:p>
       <w:pPr>
+        <w:pStyle w:val="ListParagraph"/>
+        <w:ind w:left="1080"/>
         <w:jc w:val="both"/>
         <w:rPr>
           <w:sz w:val="24"/>
@@ -14408,6 +15593,32 @@
           <w:lang w:val="en-US"/>
         </w:rPr>
       </w:pPr>
+      <w:r>
+        <w:rPr>
+          <w:sz w:val="24"/>
+          <w:szCs w:val="24"/>
+          <w:lang w:val="en-US"/>
+        </w:rPr>
+        <w:t xml:space="preserve">8.1. </w:t>
+      </w:r>
+      <w:r>
+        <w:rPr>
+          <w:sz w:val="24"/>
+          <w:szCs w:val="24"/>
+          <w:lang w:val="en-US"/>
+        </w:rPr>
+        <w:t>APPLYING DBSCAN ON CARLA RADAR DATA</w:t>
+      </w:r>
+    </w:p>
+    <w:p>
+      <w:pPr>
+        <w:jc w:val="both"/>
+        <w:rPr>
+          <w:sz w:val="24"/>
+          <w:szCs w:val="24"/>
+          <w:lang w:val="en-US"/>
+        </w:rPr>
+      </w:pPr>
     </w:p>
     <w:p>
       <w:pPr>
@@ -14551,18 +15762,7 @@
           <w:lang w:val="en-US"/>
         </w:rPr>
       </w:pPr>
-    </w:p>
-    <w:p>
-      <w:pPr>
-        <w:ind w:left="720"/>
-        <w:jc w:val="both"/>
-        <w:rPr>
-          <w:sz w:val="24"/>
-          <w:szCs w:val="24"/>
-          <w:lang w:val="en-US"/>
-        </w:rPr>
-      </w:pPr>
-      <w:hyperlink r:id="rId13" w:history="1">
+      <w:hyperlink r:id="rId16" w:history="1">
         <w:r>
           <w:rPr>
             <w:rStyle w:val="Hyperlink"/>

</xml_diff>

<commit_message>
formality push because i couldnt convince git otherwise
</commit_message>
<xml_diff>
--- a/Report/report (AutoRecovered).docx
+++ b/Report/report (AutoRecovered).docx
@@ -572,61 +572,25 @@
           <w:szCs w:val="24"/>
           <w:lang w:val="en-US"/>
         </w:rPr>
-        <w:t xml:space="preserve">This is generally provided by highly accurate sensors like Lidar, Radar and Camera. Also, the data is often provided in the form of 3D point clouds. Using different </w:t>
-      </w:r>
-      <w:proofErr w:type="gramStart"/>
-      <w:r>
-        <w:rPr>
-          <w:sz w:val="24"/>
-          <w:szCs w:val="24"/>
-          <w:lang w:val="en-US"/>
-        </w:rPr>
-        <w:t>algorithms</w:t>
-      </w:r>
-      <w:proofErr w:type="gramEnd"/>
-      <w:r>
-        <w:rPr>
-          <w:sz w:val="24"/>
-          <w:szCs w:val="24"/>
-          <w:lang w:val="en-US"/>
-        </w:rPr>
-        <w:t xml:space="preserve"> we can affectively derive important information from these point clouds.</w:t>
-      </w:r>
-    </w:p>
-    <w:p>
-      <w:pPr>
-        <w:jc w:val="both"/>
-        <w:rPr>
-          <w:sz w:val="24"/>
-          <w:szCs w:val="24"/>
-          <w:lang w:val="en-US"/>
-        </w:rPr>
-      </w:pPr>
-      <w:r>
-        <w:rPr>
-          <w:sz w:val="24"/>
-          <w:szCs w:val="24"/>
-          <w:lang w:val="en-US"/>
-        </w:rPr>
-        <w:t xml:space="preserve">Point Clouds are just datasets of points which represent objects or space in 3D format. Each point in the dataset comprises of </w:t>
-      </w:r>
-      <w:proofErr w:type="gramStart"/>
-      <w:r>
-        <w:rPr>
-          <w:sz w:val="24"/>
-          <w:szCs w:val="24"/>
-          <w:lang w:val="en-US"/>
-        </w:rPr>
-        <w:t>X,Y</w:t>
-      </w:r>
-      <w:proofErr w:type="gramEnd"/>
-      <w:r>
-        <w:rPr>
-          <w:sz w:val="24"/>
-          <w:szCs w:val="24"/>
-          <w:lang w:val="en-US"/>
-        </w:rPr>
-        <w:t xml:space="preserve"> and Y geometric coordinates</w:t>
+        <w:t>This is generally provided by highly accurate sensors like Lidar, Radar and Camera. Also, the data is often provided in the form of 3D point clouds. Using different algorithms we can affectively derive important information from these point clouds.</w:t>
+      </w:r>
+    </w:p>
+    <w:p>
+      <w:pPr>
+        <w:jc w:val="both"/>
+        <w:rPr>
+          <w:sz w:val="24"/>
+          <w:szCs w:val="24"/>
+          <w:lang w:val="en-US"/>
+        </w:rPr>
+      </w:pPr>
+      <w:r>
+        <w:rPr>
+          <w:sz w:val="24"/>
+          <w:szCs w:val="24"/>
+          <w:lang w:val="en-US"/>
+        </w:rPr>
+        <w:t>Point Clouds are just datasets of points which represent objects or space in 3D format. Each point in the dataset comprises of X,Y and Y geometric coordinates</w:t>
       </w:r>
       <w:r>
         <w:rPr>
@@ -642,25 +606,7 @@
           <w:szCs w:val="24"/>
           <w:lang w:val="en-US"/>
         </w:rPr>
-        <w:t xml:space="preserve">Most of the times they are generated by using a 3D laser scanner and LIDAR. Radar gives us the 3D point cloud along with one more important data which is range rate. Point clouds are comparatively easier to edit, display and filter. Also, they are a non-intrusive way to measure and object or its properties. Buildings and sites don’t need to be shut down </w:t>
-      </w:r>
-      <w:proofErr w:type="gramStart"/>
-      <w:r>
-        <w:rPr>
-          <w:sz w:val="24"/>
-          <w:szCs w:val="24"/>
-          <w:lang w:val="en-US"/>
-        </w:rPr>
-        <w:t>in order to</w:t>
-      </w:r>
-      <w:proofErr w:type="gramEnd"/>
-      <w:r>
-        <w:rPr>
-          <w:sz w:val="24"/>
-          <w:szCs w:val="24"/>
-          <w:lang w:val="en-US"/>
-        </w:rPr>
-        <w:t xml:space="preserve"> be measured.</w:t>
+        <w:t>Most of the times they are generated by using a 3D laser scanner and LIDAR. Radar gives us the 3D point cloud along with one more important data which is range rate. Point clouds are comparatively easier to edit, display and filter. Also, they are a non-intrusive way to measure and object or its properties. Buildings and sites don’t need to be shut down in order to be measured.</w:t>
       </w:r>
     </w:p>
     <w:p>
@@ -779,25 +725,7 @@
           <w:szCs w:val="24"/>
           <w:lang w:val="en-US"/>
         </w:rPr>
-        <w:t xml:space="preserve"> scenarios and test cases are required. Some of these scenarios are risky to carry out in real life. For </w:t>
-      </w:r>
-      <w:proofErr w:type="gramStart"/>
-      <w:r>
-        <w:rPr>
-          <w:sz w:val="24"/>
-          <w:szCs w:val="24"/>
-          <w:lang w:val="en-US"/>
-        </w:rPr>
-        <w:t>example</w:t>
-      </w:r>
-      <w:proofErr w:type="gramEnd"/>
-      <w:r>
-        <w:rPr>
-          <w:sz w:val="24"/>
-          <w:szCs w:val="24"/>
-          <w:lang w:val="en-US"/>
-        </w:rPr>
-        <w:t xml:space="preserve"> scenarios in which the car needs to get into an uncomfortably close proximity of a person or child. Moreover, the sheer volume of data to train a model is difficult and expensive to collect. This is where simulators come to the rescue. </w:t>
+        <w:t xml:space="preserve"> scenarios and test cases are required. Some of these scenarios are risky to carry out in real life. For example scenarios in which the car needs to get into an uncomfortably close proximity of a person or child. Moreover, the sheer volume of data to train a model is difficult and expensive to collect. This is where simulators come to the rescue. </w:t>
       </w:r>
     </w:p>
     <w:p>
@@ -977,25 +905,7 @@
           <w:szCs w:val="24"/>
           <w:lang w:val="en-US"/>
         </w:rPr>
-        <w:t xml:space="preserve">Looking through the radar and Lidar </w:t>
-      </w:r>
-      <w:proofErr w:type="gramStart"/>
-      <w:r>
-        <w:rPr>
-          <w:sz w:val="24"/>
-          <w:szCs w:val="24"/>
-          <w:lang w:val="en-US"/>
-        </w:rPr>
-        <w:t>code(</w:t>
-      </w:r>
-      <w:proofErr w:type="gramEnd"/>
-      <w:r>
-        <w:rPr>
-          <w:sz w:val="24"/>
-          <w:szCs w:val="24"/>
-          <w:lang w:val="en-US"/>
-        </w:rPr>
-        <w:t>C++) and making changes to the Radar code.</w:t>
+        <w:t>Looking through the radar and Lidar code(C++) and making changes to the Radar code.</w:t>
       </w:r>
     </w:p>
     <w:p>
@@ -1109,7 +1019,6 @@
           <w:lang w:val="en-US"/>
         </w:rPr>
       </w:pPr>
-      <w:proofErr w:type="gramStart"/>
       <w:r>
         <w:rPr>
           <w:sz w:val="24"/>
@@ -1132,16 +1041,7 @@
           <w:szCs w:val="24"/>
           <w:lang w:val="en-US"/>
         </w:rPr>
-        <w:t>(</w:t>
-      </w:r>
-      <w:proofErr w:type="gramEnd"/>
-      <w:r>
-        <w:rPr>
-          <w:sz w:val="24"/>
-          <w:szCs w:val="24"/>
-          <w:lang w:val="en-US"/>
-        </w:rPr>
-        <w:t>Car Learning to Act</w:t>
+        <w:t>(Car Learning to Act</w:t>
       </w:r>
       <w:r>
         <w:rPr>
@@ -1391,23 +1291,13 @@
         </w:rPr>
         <w:t xml:space="preserve">Building Carla from the source code is necessary if </w:t>
       </w:r>
-      <w:proofErr w:type="gramStart"/>
-      <w:r>
-        <w:rPr>
-          <w:sz w:val="24"/>
-          <w:szCs w:val="24"/>
-          <w:lang w:val="en-US"/>
-        </w:rPr>
-        <w:t>there</w:t>
-      </w:r>
-      <w:proofErr w:type="gramEnd"/>
-      <w:r>
-        <w:rPr>
-          <w:sz w:val="24"/>
-          <w:szCs w:val="24"/>
-          <w:lang w:val="en-US"/>
-        </w:rPr>
-        <w:t xml:space="preserve"> </w:t>
+      <w:r>
+        <w:rPr>
+          <w:sz w:val="24"/>
+          <w:szCs w:val="24"/>
+          <w:lang w:val="en-US"/>
+        </w:rPr>
+        <w:t xml:space="preserve">there </w:t>
       </w:r>
       <w:r>
         <w:rPr>
@@ -1693,23 +1583,13 @@
           <w:lang w:val="en-US"/>
         </w:rPr>
       </w:pPr>
-      <w:proofErr w:type="spellStart"/>
-      <w:r>
-        <w:rPr>
-          <w:sz w:val="24"/>
-          <w:szCs w:val="24"/>
-          <w:lang w:val="en-US"/>
-        </w:rPr>
-        <w:t>CMake</w:t>
-      </w:r>
-      <w:proofErr w:type="spellEnd"/>
-      <w:r>
-        <w:rPr>
-          <w:sz w:val="24"/>
-          <w:szCs w:val="24"/>
-          <w:lang w:val="en-US"/>
-        </w:rPr>
-        <w:t xml:space="preserve"> </w:t>
+      <w:r>
+        <w:rPr>
+          <w:sz w:val="24"/>
+          <w:szCs w:val="24"/>
+          <w:lang w:val="en-US"/>
+        </w:rPr>
+        <w:t xml:space="preserve">CMake </w:t>
       </w:r>
       <w:r>
         <w:rPr>
@@ -1885,25 +1765,7 @@
           <w:szCs w:val="24"/>
           <w:lang w:val="en-US"/>
         </w:rPr>
-        <w:t xml:space="preserve">Add </w:t>
-      </w:r>
-      <w:proofErr w:type="spellStart"/>
-      <w:r>
-        <w:rPr>
-          <w:sz w:val="24"/>
-          <w:szCs w:val="24"/>
-          <w:lang w:val="en-US"/>
-        </w:rPr>
-        <w:t>CMake</w:t>
-      </w:r>
-      <w:proofErr w:type="spellEnd"/>
-      <w:r>
-        <w:rPr>
-          <w:sz w:val="24"/>
-          <w:szCs w:val="24"/>
-          <w:lang w:val="en-US"/>
-        </w:rPr>
-        <w:t xml:space="preserve">, Python, Make to </w:t>
+        <w:t xml:space="preserve">Add CMake, Python, Make to </w:t>
       </w:r>
       <w:r>
         <w:rPr>
@@ -2317,25 +2179,7 @@
           <w:szCs w:val="24"/>
           <w:lang w:val="en-US"/>
         </w:rPr>
-        <w:t xml:space="preserve">the </w:t>
-      </w:r>
-      <w:proofErr w:type="gramStart"/>
-      <w:r>
-        <w:rPr>
-          <w:sz w:val="24"/>
-          <w:szCs w:val="24"/>
-          <w:lang w:val="en-US"/>
-        </w:rPr>
-        <w:t>particular branch</w:t>
-      </w:r>
-      <w:proofErr w:type="gramEnd"/>
-      <w:r>
-        <w:rPr>
-          <w:sz w:val="24"/>
-          <w:szCs w:val="24"/>
-          <w:lang w:val="en-US"/>
-        </w:rPr>
-        <w:t xml:space="preserve"> of unreal needs to be </w:t>
+        <w:t xml:space="preserve">the particular branch of unreal needs to be </w:t>
       </w:r>
       <w:r>
         <w:rPr>
@@ -2382,25 +2226,7 @@
           <w:szCs w:val="24"/>
           <w:lang w:val="en-US"/>
         </w:rPr>
-        <w:t xml:space="preserve">, so that the </w:t>
-      </w:r>
-      <w:proofErr w:type="gramStart"/>
-      <w:r>
-        <w:rPr>
-          <w:sz w:val="24"/>
-          <w:szCs w:val="24"/>
-          <w:lang w:val="en-US"/>
-        </w:rPr>
-        <w:t>particular fork</w:t>
-      </w:r>
-      <w:proofErr w:type="gramEnd"/>
-      <w:r>
-        <w:rPr>
-          <w:sz w:val="24"/>
-          <w:szCs w:val="24"/>
-          <w:lang w:val="en-US"/>
-        </w:rPr>
-        <w:t xml:space="preserve"> of Unreal Engine can be downloaded.</w:t>
+        <w:t>, so that the particular fork of Unreal Engine can be downloaded.</w:t>
       </w:r>
     </w:p>
     <w:p>
@@ -2445,7 +2271,6 @@
           <w:lang w:val="en-US"/>
         </w:rPr>
       </w:pPr>
-      <w:proofErr w:type="gramStart"/>
       <w:r>
         <w:rPr>
           <w:sz w:val="24"/>
@@ -2461,34 +2286,7 @@
           <w:szCs w:val="24"/>
           <w:lang w:val="en-US"/>
         </w:rPr>
-        <w:t>git</w:t>
-      </w:r>
-      <w:proofErr w:type="gramEnd"/>
-      <w:r>
-        <w:rPr>
-          <w:sz w:val="24"/>
-          <w:szCs w:val="24"/>
-          <w:lang w:val="en-US"/>
-        </w:rPr>
-        <w:t xml:space="preserve"> clone --depth 1 -b </w:t>
-      </w:r>
-      <w:proofErr w:type="spellStart"/>
-      <w:r>
-        <w:rPr>
-          <w:sz w:val="24"/>
-          <w:szCs w:val="24"/>
-          <w:lang w:val="en-US"/>
-        </w:rPr>
-        <w:t>carla</w:t>
-      </w:r>
-      <w:proofErr w:type="spellEnd"/>
-      <w:r>
-        <w:rPr>
-          <w:sz w:val="24"/>
-          <w:szCs w:val="24"/>
-          <w:lang w:val="en-US"/>
-        </w:rPr>
-        <w:t xml:space="preserve"> </w:t>
+        <w:t xml:space="preserve">git clone --depth 1 -b carla </w:t>
       </w:r>
       <w:hyperlink r:id="rId8" w:history="1">
         <w:r>
@@ -2658,25 +2456,7 @@
           <w:szCs w:val="24"/>
           <w:lang w:val="en-US"/>
         </w:rPr>
-        <w:t>Development Editor’, ‘Win64’ and ‘</w:t>
-      </w:r>
-      <w:proofErr w:type="spellStart"/>
-      <w:r>
-        <w:rPr>
-          <w:sz w:val="24"/>
-          <w:szCs w:val="24"/>
-          <w:lang w:val="en-US"/>
-        </w:rPr>
-        <w:t>UnrealBuildTool</w:t>
-      </w:r>
-      <w:proofErr w:type="spellEnd"/>
-      <w:r>
-        <w:rPr>
-          <w:sz w:val="24"/>
-          <w:szCs w:val="24"/>
-          <w:lang w:val="en-US"/>
-        </w:rPr>
-        <w:t>’.</w:t>
+        <w:t>Development Editor’, ‘Win64’ and ‘UnrealBuildTool’.</w:t>
       </w:r>
     </w:p>
     <w:p>
@@ -2715,35 +2495,7 @@
           <w:szCs w:val="24"/>
           <w:lang w:val="en-US"/>
         </w:rPr>
-        <w:t xml:space="preserve">orrectly all </w:t>
-      </w:r>
-      <w:proofErr w:type="gramStart"/>
-      <w:r>
-        <w:rPr>
-          <w:sz w:val="24"/>
-          <w:szCs w:val="24"/>
-          <w:lang w:val="en-US"/>
-        </w:rPr>
-        <w:t>the .</w:t>
-      </w:r>
-      <w:proofErr w:type="spellStart"/>
-      <w:r>
-        <w:rPr>
-          <w:sz w:val="24"/>
-          <w:szCs w:val="24"/>
-          <w:lang w:val="en-US"/>
-        </w:rPr>
-        <w:t>uproject</w:t>
-      </w:r>
-      <w:proofErr w:type="spellEnd"/>
-      <w:proofErr w:type="gramEnd"/>
-      <w:r>
-        <w:rPr>
-          <w:sz w:val="24"/>
-          <w:szCs w:val="24"/>
-          <w:lang w:val="en-US"/>
-        </w:rPr>
-        <w:t xml:space="preserve"> files should </w:t>
+        <w:t xml:space="preserve">orrectly all the .uproject files should </w:t>
       </w:r>
       <w:r>
         <w:rPr>
@@ -2916,25 +2668,7 @@
           <w:szCs w:val="24"/>
           <w:lang w:val="en-US"/>
         </w:rPr>
-        <w:t xml:space="preserve">the commands </w:t>
-      </w:r>
-      <w:proofErr w:type="gramStart"/>
-      <w:r>
-        <w:rPr>
-          <w:sz w:val="24"/>
-          <w:szCs w:val="24"/>
-          <w:lang w:val="en-US"/>
-        </w:rPr>
-        <w:t>have to</w:t>
-      </w:r>
-      <w:proofErr w:type="gramEnd"/>
-      <w:r>
-        <w:rPr>
-          <w:sz w:val="24"/>
-          <w:szCs w:val="24"/>
-          <w:lang w:val="en-US"/>
-        </w:rPr>
-        <w:t xml:space="preserve"> be </w:t>
+        <w:t xml:space="preserve">the commands have to be </w:t>
       </w:r>
       <w:r>
         <w:rPr>
@@ -3060,25 +2794,7 @@
           <w:szCs w:val="24"/>
           <w:lang w:val="en-US"/>
         </w:rPr>
-        <w:t xml:space="preserve">, the </w:t>
-      </w:r>
-      <w:proofErr w:type="spellStart"/>
-      <w:r>
-        <w:rPr>
-          <w:sz w:val="24"/>
-          <w:szCs w:val="24"/>
-          <w:lang w:val="en-US"/>
-        </w:rPr>
-        <w:t>PythonAPI</w:t>
-      </w:r>
-      <w:proofErr w:type="spellEnd"/>
-      <w:r>
-        <w:rPr>
-          <w:sz w:val="24"/>
-          <w:szCs w:val="24"/>
-          <w:lang w:val="en-US"/>
-        </w:rPr>
-        <w:t xml:space="preserve"> Client can be compiled. </w:t>
+        <w:t xml:space="preserve">, the PythonAPI Client can be compiled. </w:t>
       </w:r>
       <w:r>
         <w:rPr>
@@ -3088,7 +2804,6 @@
         </w:rPr>
         <w:t xml:space="preserve">The </w:t>
       </w:r>
-      <w:proofErr w:type="spellStart"/>
       <w:r>
         <w:rPr>
           <w:sz w:val="24"/>
@@ -3103,16 +2818,7 @@
           <w:szCs w:val="24"/>
           <w:lang w:val="en-US"/>
         </w:rPr>
-        <w:t>PI</w:t>
-      </w:r>
-      <w:proofErr w:type="spellEnd"/>
-      <w:r>
-        <w:rPr>
-          <w:sz w:val="24"/>
-          <w:szCs w:val="24"/>
-          <w:lang w:val="en-US"/>
-        </w:rPr>
-        <w:t xml:space="preserve"> Client </w:t>
+        <w:t xml:space="preserve">PI Client </w:t>
       </w:r>
       <w:r>
         <w:rPr>
@@ -3192,51 +2898,15 @@
           <w:szCs w:val="24"/>
           <w:lang w:val="en-US"/>
         </w:rPr>
-        <w:t xml:space="preserve">compile the </w:t>
-      </w:r>
-      <w:proofErr w:type="spellStart"/>
-      <w:r>
-        <w:rPr>
-          <w:sz w:val="24"/>
-          <w:szCs w:val="24"/>
-          <w:lang w:val="en-US"/>
-        </w:rPr>
-        <w:t>PythonAPI</w:t>
-      </w:r>
-      <w:proofErr w:type="spellEnd"/>
-      <w:r>
-        <w:rPr>
-          <w:sz w:val="24"/>
-          <w:szCs w:val="24"/>
-          <w:lang w:val="en-US"/>
-        </w:rPr>
-        <w:t xml:space="preserve"> </w:t>
-      </w:r>
-      <w:r>
-        <w:rPr>
-          <w:sz w:val="24"/>
-          <w:szCs w:val="24"/>
-          <w:lang w:val="en-US"/>
-        </w:rPr>
-        <w:t xml:space="preserve">Client is ‘make </w:t>
-      </w:r>
-      <w:proofErr w:type="spellStart"/>
-      <w:r>
-        <w:rPr>
-          <w:sz w:val="24"/>
-          <w:szCs w:val="24"/>
-          <w:lang w:val="en-US"/>
-        </w:rPr>
-        <w:t>PythonAPI</w:t>
-      </w:r>
-      <w:proofErr w:type="spellEnd"/>
-      <w:r>
-        <w:rPr>
-          <w:sz w:val="24"/>
-          <w:szCs w:val="24"/>
-          <w:lang w:val="en-US"/>
-        </w:rPr>
-        <w:t>’</w:t>
+        <w:t xml:space="preserve">compile the PythonAPI </w:t>
+      </w:r>
+      <w:r>
+        <w:rPr>
+          <w:sz w:val="24"/>
+          <w:szCs w:val="24"/>
+          <w:lang w:val="en-US"/>
+        </w:rPr>
+        <w:t>Client is ‘make PythonAPI’</w:t>
       </w:r>
       <w:r>
         <w:rPr>
@@ -3267,25 +2937,7 @@
           <w:szCs w:val="24"/>
           <w:lang w:val="en-US"/>
         </w:rPr>
-        <w:t xml:space="preserve">Once the </w:t>
-      </w:r>
-      <w:proofErr w:type="spellStart"/>
-      <w:r>
-        <w:rPr>
-          <w:sz w:val="24"/>
-          <w:szCs w:val="24"/>
-          <w:lang w:val="en-US"/>
-        </w:rPr>
-        <w:t>PythonAPI</w:t>
-      </w:r>
-      <w:proofErr w:type="spellEnd"/>
-      <w:r>
-        <w:rPr>
-          <w:sz w:val="24"/>
-          <w:szCs w:val="24"/>
-          <w:lang w:val="en-US"/>
-        </w:rPr>
-        <w:t xml:space="preserve"> is compiles it will </w:t>
+        <w:t xml:space="preserve">Once the PythonAPI is compiles it will </w:t>
       </w:r>
       <w:r>
         <w:rPr>
@@ -3309,43 +2961,7 @@
           <w:szCs w:val="24"/>
           <w:lang w:val="en-US"/>
         </w:rPr>
-        <w:t xml:space="preserve"> </w:t>
-      </w:r>
-      <w:proofErr w:type="gramStart"/>
-      <w:r>
-        <w:rPr>
-          <w:sz w:val="24"/>
-          <w:szCs w:val="24"/>
-          <w:lang w:val="en-US"/>
-        </w:rPr>
-        <w:t>‘.egg</w:t>
-      </w:r>
-      <w:proofErr w:type="gramEnd"/>
-      <w:r>
-        <w:rPr>
-          <w:sz w:val="24"/>
-          <w:szCs w:val="24"/>
-          <w:lang w:val="en-US"/>
-        </w:rPr>
-        <w:t>’ and ‘.</w:t>
-      </w:r>
-      <w:proofErr w:type="spellStart"/>
-      <w:r>
-        <w:rPr>
-          <w:sz w:val="24"/>
-          <w:szCs w:val="24"/>
-          <w:lang w:val="en-US"/>
-        </w:rPr>
-        <w:t>whl</w:t>
-      </w:r>
-      <w:proofErr w:type="spellEnd"/>
-      <w:r>
-        <w:rPr>
-          <w:sz w:val="24"/>
-          <w:szCs w:val="24"/>
-          <w:lang w:val="en-US"/>
-        </w:rPr>
-        <w:t>’ files.</w:t>
+        <w:t xml:space="preserve"> ‘.egg’ and ‘.whl’ files.</w:t>
       </w:r>
     </w:p>
     <w:p>
@@ -3365,25 +2981,7 @@
           <w:szCs w:val="24"/>
           <w:lang w:val="en-US"/>
         </w:rPr>
-        <w:t xml:space="preserve">The </w:t>
-      </w:r>
-      <w:proofErr w:type="gramStart"/>
-      <w:r>
-        <w:rPr>
-          <w:sz w:val="24"/>
-          <w:szCs w:val="24"/>
-          <w:lang w:val="en-US"/>
-        </w:rPr>
-        <w:t>‘.egg</w:t>
-      </w:r>
-      <w:proofErr w:type="gramEnd"/>
-      <w:r>
-        <w:rPr>
-          <w:sz w:val="24"/>
-          <w:szCs w:val="24"/>
-          <w:lang w:val="en-US"/>
-        </w:rPr>
-        <w:t xml:space="preserve">’ </w:t>
+        <w:t xml:space="preserve">The ‘.egg’ </w:t>
       </w:r>
       <w:r>
         <w:rPr>
@@ -3698,7 +3296,6 @@
           <w:lang w:val="en-US"/>
         </w:rPr>
       </w:pPr>
-      <w:proofErr w:type="spellStart"/>
       <w:r>
         <w:rPr>
           <w:sz w:val="24"/>
@@ -3706,16 +3303,7 @@
           <w:lang w:val="en-US"/>
         </w:rPr>
         <w:lastRenderedPageBreak/>
-        <w:t>Cmake</w:t>
-      </w:r>
-      <w:proofErr w:type="spellEnd"/>
-      <w:r>
-        <w:rPr>
-          <w:sz w:val="24"/>
-          <w:szCs w:val="24"/>
-          <w:lang w:val="en-US"/>
-        </w:rPr>
-        <w:t xml:space="preserve"> </w:t>
+        <w:t xml:space="preserve">Cmake </w:t>
       </w:r>
     </w:p>
     <w:p>
@@ -3981,25 +3569,7 @@
           <w:szCs w:val="24"/>
           <w:lang w:val="en-US"/>
         </w:rPr>
-        <w:t>‘</w:t>
-      </w:r>
-      <w:proofErr w:type="gramStart"/>
-      <w:r>
-        <w:rPr>
-          <w:sz w:val="24"/>
-          <w:szCs w:val="24"/>
-          <w:lang w:val="en-US"/>
-        </w:rPr>
-        <w:t>git</w:t>
-      </w:r>
-      <w:proofErr w:type="gramEnd"/>
-      <w:r>
-        <w:rPr>
-          <w:sz w:val="24"/>
-          <w:szCs w:val="24"/>
-          <w:lang w:val="en-US"/>
-        </w:rPr>
-        <w:t xml:space="preserve"> clone --depth=1 -b 4.24 </w:t>
+        <w:t xml:space="preserve">‘git clone --depth=1 -b 4.24 </w:t>
       </w:r>
       <w:hyperlink r:id="rId9" w:history="1">
         <w:r>
@@ -4083,25 +3653,13 @@
         </w:rPr>
         <w:t>‘</w:t>
       </w:r>
-      <w:proofErr w:type="spellStart"/>
-      <w:proofErr w:type="gramStart"/>
-      <w:r>
-        <w:rPr>
-          <w:sz w:val="24"/>
-          <w:szCs w:val="24"/>
-          <w:lang w:val="en-US"/>
-        </w:rPr>
-        <w:t>wget</w:t>
-      </w:r>
-      <w:proofErr w:type="spellEnd"/>
-      <w:proofErr w:type="gramEnd"/>
-      <w:r>
-        <w:rPr>
-          <w:sz w:val="24"/>
-          <w:szCs w:val="24"/>
-          <w:lang w:val="en-US"/>
-        </w:rPr>
-        <w:t xml:space="preserve"> https://carla-releases.s3.eu-west-3.amazonaws.com/Linux/UE_Patch/430667-13636743-patch.txt 430667-13636743-patch.txt</w:t>
+      <w:r>
+        <w:rPr>
+          <w:sz w:val="24"/>
+          <w:szCs w:val="24"/>
+          <w:lang w:val="en-US"/>
+        </w:rPr>
+        <w:t>wget https://carla-releases.s3.eu-west-3.amazonaws.com/Linux/UE_Patch/430667-13636743-patch.txt 430667-13636743-patch.txt</w:t>
       </w:r>
       <w:r>
         <w:rPr>
@@ -4131,23 +3689,13 @@
         </w:rPr>
         <w:t>‘</w:t>
       </w:r>
-      <w:proofErr w:type="gramStart"/>
-      <w:r>
-        <w:rPr>
-          <w:sz w:val="24"/>
-          <w:szCs w:val="24"/>
-          <w:lang w:val="en-US"/>
-        </w:rPr>
-        <w:t>patch</w:t>
-      </w:r>
-      <w:proofErr w:type="gramEnd"/>
-      <w:r>
-        <w:rPr>
-          <w:sz w:val="24"/>
-          <w:szCs w:val="24"/>
-          <w:lang w:val="en-US"/>
-        </w:rPr>
-        <w:t xml:space="preserve"> --strip=4 &lt; 430667-13636743-patch.txt</w:t>
+      <w:r>
+        <w:rPr>
+          <w:sz w:val="24"/>
+          <w:szCs w:val="24"/>
+          <w:lang w:val="en-US"/>
+        </w:rPr>
+        <w:t>patch --strip=4 &lt; 430667-13636743-patch.txt</w:t>
       </w:r>
       <w:r>
         <w:rPr>
@@ -4222,20 +3770,8 @@
           <w:szCs w:val="24"/>
           <w:shd w:val="clear" w:color="auto" w:fill="FFFFFF"/>
         </w:rPr>
-        <w:t xml:space="preserve">./Setup.sh &amp;&amp; ./GenerateProjectFiles.sh &amp;&amp; </w:t>
-      </w:r>
-      <w:proofErr w:type="gramStart"/>
-      <w:r>
-        <w:rPr>
-          <w:rFonts w:ascii="Consolas" w:hAnsi="Consolas"/>
-          <w:color w:val="000000"/>
-          <w:sz w:val="24"/>
-          <w:szCs w:val="24"/>
-          <w:shd w:val="clear" w:color="auto" w:fill="FFFFFF"/>
-        </w:rPr>
-        <w:t>make</w:t>
-      </w:r>
-      <w:proofErr w:type="gramEnd"/>
+        <w:t>./Setup.sh &amp;&amp; ./GenerateProjectFiles.sh &amp;&amp; make</w:t>
+      </w:r>
       <w:r>
         <w:rPr>
           <w:rFonts w:ascii="Consolas" w:hAnsi="Consolas"/>
@@ -4301,7 +3837,6 @@
           <w:lang w:val="en-US"/>
         </w:rPr>
       </w:pPr>
-      <w:proofErr w:type="gramStart"/>
       <w:r>
         <w:rPr>
           <w:rStyle w:val="hljs-builtin"/>
@@ -4323,7 +3858,6 @@
         </w:rPr>
         <w:t>export</w:t>
       </w:r>
-      <w:proofErr w:type="gramEnd"/>
       <w:r>
         <w:rPr>
           <w:rFonts w:ascii="Consolas" w:hAnsi="Consolas"/>
@@ -4390,35 +3924,7 @@
           <w:szCs w:val="24"/>
           <w:lang w:val="en-US"/>
         </w:rPr>
-        <w:t>o’ ~</w:t>
-      </w:r>
-      <w:proofErr w:type="gramStart"/>
-      <w:r>
-        <w:rPr>
-          <w:sz w:val="24"/>
-          <w:szCs w:val="24"/>
-          <w:lang w:val="en-US"/>
-        </w:rPr>
-        <w:t>/.</w:t>
-      </w:r>
-      <w:proofErr w:type="spellStart"/>
-      <w:r>
-        <w:rPr>
-          <w:sz w:val="24"/>
-          <w:szCs w:val="24"/>
-          <w:lang w:val="en-US"/>
-        </w:rPr>
-        <w:t>bashrc</w:t>
-      </w:r>
-      <w:proofErr w:type="spellEnd"/>
-      <w:proofErr w:type="gramEnd"/>
-      <w:r>
-        <w:rPr>
-          <w:sz w:val="24"/>
-          <w:szCs w:val="24"/>
-          <w:lang w:val="en-US"/>
-        </w:rPr>
-        <w:t>’ or ‘~/.profile’</w:t>
+        <w:t>o’ ~/.bashrc’ or ‘~/.profile’</w:t>
       </w:r>
       <w:r>
         <w:rPr>
@@ -4446,16 +3952,7 @@
           <w:szCs w:val="24"/>
           <w:lang w:val="en-US"/>
         </w:rPr>
-        <w:t xml:space="preserve">This can be done </w:t>
-      </w:r>
-      <w:proofErr w:type="gramStart"/>
-      <w:r>
-        <w:rPr>
-          <w:sz w:val="24"/>
-          <w:szCs w:val="24"/>
-          <w:lang w:val="en-US"/>
-        </w:rPr>
-        <w:t xml:space="preserve">by </w:t>
+        <w:t xml:space="preserve">This can be done by </w:t>
       </w:r>
       <w:r>
         <w:rPr>
@@ -4465,7 +3962,6 @@
         </w:rPr>
         <w:t>:</w:t>
       </w:r>
-      <w:proofErr w:type="gramEnd"/>
     </w:p>
     <w:p>
       <w:pPr>
@@ -4506,9 +4002,8 @@
           <w:shd w:val="clear" w:color="auto" w:fill="FFFFFF"/>
           <w:lang w:val="en-US"/>
         </w:rPr>
-        <w:t>~</w:t>
-      </w:r>
-      <w:proofErr w:type="gramStart"/>
+        <w:t>~/.bashrc</w:t>
+      </w:r>
       <w:r>
         <w:rPr>
           <w:rFonts w:ascii="Consolas" w:hAnsi="Consolas"/>
@@ -4518,9 +4013,8 @@
           <w:shd w:val="clear" w:color="auto" w:fill="FFFFFF"/>
           <w:lang w:val="en-US"/>
         </w:rPr>
-        <w:t>/.</w:t>
-      </w:r>
-      <w:proofErr w:type="spellStart"/>
+        <w:t xml:space="preserve">’ using command </w:t>
+      </w:r>
       <w:r>
         <w:rPr>
           <w:rFonts w:ascii="Consolas" w:hAnsi="Consolas"/>
@@ -4530,58 +4024,8 @@
           <w:shd w:val="clear" w:color="auto" w:fill="FFFFFF"/>
           <w:lang w:val="en-US"/>
         </w:rPr>
-        <w:t>bashrc</w:t>
-      </w:r>
-      <w:proofErr w:type="spellEnd"/>
-      <w:proofErr w:type="gramEnd"/>
-      <w:r>
-        <w:rPr>
-          <w:rFonts w:ascii="Consolas" w:hAnsi="Consolas"/>
-          <w:color w:val="000000"/>
-          <w:sz w:val="24"/>
-          <w:szCs w:val="24"/>
-          <w:shd w:val="clear" w:color="auto" w:fill="FFFFFF"/>
-          <w:lang w:val="en-US"/>
-        </w:rPr>
-        <w:t xml:space="preserve">’ using command </w:t>
-      </w:r>
-      <w:proofErr w:type="spellStart"/>
-      <w:r>
-        <w:rPr>
-          <w:rFonts w:ascii="Consolas" w:hAnsi="Consolas"/>
-          <w:color w:val="000000"/>
-          <w:sz w:val="24"/>
-          <w:szCs w:val="24"/>
-          <w:shd w:val="clear" w:color="auto" w:fill="FFFFFF"/>
-          <w:lang w:val="en-US"/>
-        </w:rPr>
-        <w:t>gedit</w:t>
-      </w:r>
-      <w:proofErr w:type="spellEnd"/>
-      <w:r>
-        <w:rPr>
-          <w:rFonts w:ascii="Consolas" w:hAnsi="Consolas"/>
-          <w:color w:val="000000"/>
-          <w:sz w:val="24"/>
-          <w:szCs w:val="24"/>
-          <w:shd w:val="clear" w:color="auto" w:fill="FFFFFF"/>
-          <w:lang w:val="en-US"/>
-        </w:rPr>
-        <w:t xml:space="preserve"> ~/.</w:t>
-      </w:r>
-      <w:proofErr w:type="spellStart"/>
-      <w:r>
-        <w:rPr>
-          <w:rFonts w:ascii="Consolas" w:hAnsi="Consolas"/>
-          <w:color w:val="000000"/>
-          <w:sz w:val="24"/>
-          <w:szCs w:val="24"/>
-          <w:shd w:val="clear" w:color="auto" w:fill="FFFFFF"/>
-          <w:lang w:val="en-US"/>
-        </w:rPr>
-        <w:t>bashrc</w:t>
-      </w:r>
-      <w:proofErr w:type="spellEnd"/>
+        <w:t>gedit ~/.bashrc</w:t>
+      </w:r>
     </w:p>
     <w:p>
       <w:pPr>
@@ -4617,44 +4061,7 @@
           <w:shd w:val="clear" w:color="auto" w:fill="FFFFFF"/>
           <w:lang w:val="en-US"/>
         </w:rPr>
-        <w:t>~</w:t>
-      </w:r>
-      <w:proofErr w:type="gramStart"/>
-      <w:r>
-        <w:rPr>
-          <w:rFonts w:ascii="Consolas" w:hAnsi="Consolas"/>
-          <w:color w:val="000000"/>
-          <w:sz w:val="24"/>
-          <w:szCs w:val="24"/>
-          <w:shd w:val="clear" w:color="auto" w:fill="FFFFFF"/>
-          <w:lang w:val="en-US"/>
-        </w:rPr>
-        <w:t>/.</w:t>
-      </w:r>
-      <w:proofErr w:type="spellStart"/>
-      <w:r>
-        <w:rPr>
-          <w:rFonts w:ascii="Consolas" w:hAnsi="Consolas"/>
-          <w:color w:val="000000"/>
-          <w:sz w:val="24"/>
-          <w:szCs w:val="24"/>
-          <w:shd w:val="clear" w:color="auto" w:fill="FFFFFF"/>
-          <w:lang w:val="en-US"/>
-        </w:rPr>
-        <w:t>bashrc</w:t>
-      </w:r>
-      <w:proofErr w:type="spellEnd"/>
-      <w:proofErr w:type="gramEnd"/>
-      <w:r>
-        <w:rPr>
-          <w:rFonts w:ascii="Consolas" w:hAnsi="Consolas"/>
-          <w:color w:val="000000"/>
-          <w:sz w:val="24"/>
-          <w:szCs w:val="24"/>
-          <w:shd w:val="clear" w:color="auto" w:fill="FFFFFF"/>
-          <w:lang w:val="en-US"/>
-        </w:rPr>
-        <w:t xml:space="preserve"> file: ‘export UE4_ROOT=~/UnrealEngine_4.24’.</w:t>
+        <w:t>~/.bashrc file: ‘export UE4_ROOT=~/UnrealEngine_4.24’.</w:t>
       </w:r>
     </w:p>
     <w:p>
@@ -4722,25 +4129,7 @@
           <w:szCs w:val="24"/>
           <w:lang w:val="en-US"/>
         </w:rPr>
-        <w:t xml:space="preserve">The process of building Carla remains </w:t>
-      </w:r>
-      <w:proofErr w:type="gramStart"/>
-      <w:r>
-        <w:rPr>
-          <w:sz w:val="24"/>
-          <w:szCs w:val="24"/>
-          <w:lang w:val="en-US"/>
-        </w:rPr>
-        <w:t>similar to</w:t>
-      </w:r>
-      <w:proofErr w:type="gramEnd"/>
-      <w:r>
-        <w:rPr>
-          <w:sz w:val="24"/>
-          <w:szCs w:val="24"/>
-          <w:lang w:val="en-US"/>
-        </w:rPr>
-        <w:t xml:space="preserve"> that of the windows version and can be </w:t>
+        <w:t xml:space="preserve">The process of building Carla remains similar to that of the windows version and can be </w:t>
       </w:r>
       <w:r>
         <w:rPr>
@@ -5079,42 +4468,22 @@
           <w:lang w:val="en-US"/>
         </w:rPr>
       </w:pPr>
-      <w:proofErr w:type="spellStart"/>
-      <w:r>
-        <w:rPr>
-          <w:sz w:val="24"/>
-          <w:szCs w:val="24"/>
-          <w:lang w:val="en-US"/>
-        </w:rPr>
-        <w:t>RuntimeError</w:t>
-      </w:r>
-      <w:proofErr w:type="spellEnd"/>
-      <w:r>
-        <w:rPr>
-          <w:sz w:val="24"/>
-          <w:szCs w:val="24"/>
-          <w:lang w:val="en-US"/>
-        </w:rPr>
-        <w:t xml:space="preserve">: time-out of 2000ms while </w:t>
-      </w:r>
-      <w:r>
-        <w:rPr>
-          <w:sz w:val="24"/>
-          <w:szCs w:val="24"/>
-          <w:lang w:val="en-US"/>
-        </w:rPr>
-        <w:t xml:space="preserve">waiting for </w:t>
-      </w:r>
-      <w:proofErr w:type="gramStart"/>
-      <w:r>
-        <w:rPr>
-          <w:sz w:val="24"/>
-          <w:szCs w:val="24"/>
-          <w:lang w:val="en-US"/>
-        </w:rPr>
-        <w:t>simulator</w:t>
-      </w:r>
-      <w:proofErr w:type="gramEnd"/>
+      <w:r>
+        <w:rPr>
+          <w:sz w:val="24"/>
+          <w:szCs w:val="24"/>
+          <w:lang w:val="en-US"/>
+        </w:rPr>
+        <w:t xml:space="preserve">RuntimeError: time-out of 2000ms while </w:t>
+      </w:r>
+      <w:r>
+        <w:rPr>
+          <w:sz w:val="24"/>
+          <w:szCs w:val="24"/>
+          <w:lang w:val="en-US"/>
+        </w:rPr>
+        <w:t>waiting for simulator</w:t>
+      </w:r>
     </w:p>
     <w:p>
       <w:pPr>
@@ -5210,25 +4579,7 @@
           <w:szCs w:val="24"/>
           <w:lang w:val="en-US"/>
         </w:rPr>
-        <w:t xml:space="preserve">version of </w:t>
-      </w:r>
-      <w:proofErr w:type="spellStart"/>
-      <w:r>
-        <w:rPr>
-          <w:sz w:val="24"/>
-          <w:szCs w:val="24"/>
-          <w:lang w:val="en-US"/>
-        </w:rPr>
-        <w:t>setuptools</w:t>
-      </w:r>
-      <w:proofErr w:type="spellEnd"/>
-      <w:r>
-        <w:rPr>
-          <w:sz w:val="24"/>
-          <w:szCs w:val="24"/>
-          <w:lang w:val="en-US"/>
-        </w:rPr>
-        <w:t xml:space="preserve"> library in python 3 that builds the .egg files. </w:t>
+        <w:t xml:space="preserve">version of setuptools library in python 3 that builds the .egg files. </w:t>
       </w:r>
     </w:p>
     <w:p>
@@ -5287,43 +4638,7 @@
           <w:szCs w:val="24"/>
           <w:lang w:val="en-US"/>
         </w:rPr>
-        <w:t xml:space="preserve">-Iv </w:t>
-      </w:r>
-      <w:proofErr w:type="spellStart"/>
-      <w:r>
-        <w:rPr>
-          <w:sz w:val="24"/>
-          <w:szCs w:val="24"/>
-          <w:lang w:val="en-US"/>
-        </w:rPr>
-        <w:t>setuptools</w:t>
-      </w:r>
-      <w:proofErr w:type="spellEnd"/>
-      <w:r>
-        <w:rPr>
-          <w:sz w:val="24"/>
-          <w:szCs w:val="24"/>
-          <w:lang w:val="en-US"/>
-        </w:rPr>
-        <w:t xml:space="preserve">==47.3.1’ was used to install the version of </w:t>
-      </w:r>
-      <w:proofErr w:type="spellStart"/>
-      <w:r>
-        <w:rPr>
-          <w:sz w:val="24"/>
-          <w:szCs w:val="24"/>
-          <w:lang w:val="en-US"/>
-        </w:rPr>
-        <w:t>setuptools</w:t>
-      </w:r>
-      <w:proofErr w:type="spellEnd"/>
-      <w:r>
-        <w:rPr>
-          <w:sz w:val="24"/>
-          <w:szCs w:val="24"/>
-          <w:lang w:val="en-US"/>
-        </w:rPr>
-        <w:t xml:space="preserve"> that wou</w:t>
+        <w:t>-Iv setuptools==47.3.1’ was used to install the version of setuptools that wou</w:t>
       </w:r>
       <w:r>
         <w:rPr>
@@ -5494,35 +4809,15 @@
           <w:szCs w:val="24"/>
           <w:lang w:val="en-US"/>
         </w:rPr>
-        <w:t xml:space="preserve">be resolved </w:t>
-      </w:r>
-      <w:proofErr w:type="spellStart"/>
-      <w:proofErr w:type="gramStart"/>
-      <w:r>
-        <w:rPr>
-          <w:sz w:val="24"/>
-          <w:szCs w:val="24"/>
-          <w:lang w:val="en-US"/>
-        </w:rPr>
-        <w:t>easily.</w:t>
-      </w:r>
-      <w:r>
-        <w:rPr>
-          <w:sz w:val="24"/>
-          <w:szCs w:val="24"/>
-          <w:lang w:val="en-US"/>
-        </w:rPr>
-        <w:t>Hence</w:t>
-      </w:r>
-      <w:proofErr w:type="spellEnd"/>
-      <w:proofErr w:type="gramEnd"/>
-      <w:r>
-        <w:rPr>
-          <w:sz w:val="24"/>
-          <w:szCs w:val="24"/>
-          <w:lang w:val="en-US"/>
-        </w:rPr>
-        <w:t xml:space="preserve">, </w:t>
+        <w:t>be resolved easily.</w:t>
+      </w:r>
+      <w:r>
+        <w:rPr>
+          <w:sz w:val="24"/>
+          <w:szCs w:val="24"/>
+          <w:lang w:val="en-US"/>
+        </w:rPr>
+        <w:t xml:space="preserve">Hence, </w:t>
       </w:r>
       <w:r>
         <w:rPr>
@@ -5681,25 +4976,7 @@
           <w:szCs w:val="24"/>
           <w:lang w:val="en-US"/>
         </w:rPr>
-        <w:t xml:space="preserve">To achieve </w:t>
-      </w:r>
-      <w:proofErr w:type="gramStart"/>
-      <w:r>
-        <w:rPr>
-          <w:sz w:val="24"/>
-          <w:szCs w:val="24"/>
-          <w:lang w:val="en-US"/>
-        </w:rPr>
-        <w:t>this</w:t>
-      </w:r>
-      <w:proofErr w:type="gramEnd"/>
-      <w:r>
-        <w:rPr>
-          <w:sz w:val="24"/>
-          <w:szCs w:val="24"/>
-          <w:lang w:val="en-US"/>
-        </w:rPr>
-        <w:t xml:space="preserve"> it is necessary to understand how sensors work and the changes </w:t>
+        <w:t xml:space="preserve">To achieve this it is necessary to understand how sensors work and the changes </w:t>
       </w:r>
       <w:r>
         <w:rPr>
@@ -5811,16 +5088,7 @@
           <w:szCs w:val="24"/>
           <w:lang w:val="en-US"/>
         </w:rPr>
-        <w:t xml:space="preserve"> sensor is updated or in the form of interrupts that </w:t>
-      </w:r>
-      <w:proofErr w:type="gramStart"/>
-      <w:r>
-        <w:rPr>
-          <w:sz w:val="24"/>
-          <w:szCs w:val="24"/>
-          <w:lang w:val="en-US"/>
-        </w:rPr>
-        <w:t xml:space="preserve">only </w:t>
+        <w:t xml:space="preserve"> sensor is updated or in the form of interrupts that only </w:t>
       </w:r>
       <w:r>
         <w:rPr>
@@ -5836,16 +5104,7 @@
           <w:szCs w:val="24"/>
           <w:lang w:val="en-US"/>
         </w:rPr>
-        <w:t>produce</w:t>
-      </w:r>
-      <w:proofErr w:type="gramEnd"/>
-      <w:r>
-        <w:rPr>
-          <w:sz w:val="24"/>
-          <w:szCs w:val="24"/>
-          <w:lang w:val="en-US"/>
-        </w:rPr>
-        <w:t xml:space="preserve"> data </w:t>
+        <w:t xml:space="preserve">produce data </w:t>
       </w:r>
       <w:r>
         <w:rPr>
@@ -5941,25 +5200,7 @@
           <w:szCs w:val="24"/>
           <w:lang w:val="en-US"/>
         </w:rPr>
-        <w:t xml:space="preserve"> </w:t>
-      </w:r>
-      <w:proofErr w:type="gramStart"/>
-      <w:r>
-        <w:rPr>
-          <w:sz w:val="24"/>
-          <w:szCs w:val="24"/>
-          <w:lang w:val="en-US"/>
-        </w:rPr>
-        <w:t>Client side</w:t>
-      </w:r>
-      <w:proofErr w:type="gramEnd"/>
-      <w:r>
-        <w:rPr>
-          <w:sz w:val="24"/>
-          <w:szCs w:val="24"/>
-          <w:lang w:val="en-US"/>
-        </w:rPr>
-        <w:t xml:space="preserve"> sensors and Server side sensors. </w:t>
+        <w:t xml:space="preserve"> Client side sensors and Server side sensors. </w:t>
       </w:r>
       <w:r>
         <w:rPr>
@@ -5991,51 +5232,15 @@
           <w:szCs w:val="24"/>
           <w:lang w:val="en-US"/>
         </w:rPr>
-        <w:t xml:space="preserve">the Unreal </w:t>
-      </w:r>
-      <w:proofErr w:type="gramStart"/>
-      <w:r>
-        <w:rPr>
-          <w:sz w:val="24"/>
-          <w:szCs w:val="24"/>
-          <w:lang w:val="en-US"/>
-        </w:rPr>
-        <w:t>Engine(</w:t>
-      </w:r>
-      <w:proofErr w:type="gramEnd"/>
-      <w:r>
-        <w:rPr>
-          <w:sz w:val="24"/>
-          <w:szCs w:val="24"/>
-          <w:lang w:val="en-US"/>
-        </w:rPr>
-        <w:t>Server side)</w:t>
-      </w:r>
-      <w:r>
-        <w:rPr>
-          <w:sz w:val="24"/>
-          <w:szCs w:val="24"/>
-          <w:lang w:val="en-US"/>
-        </w:rPr>
-        <w:t xml:space="preserve">. The best example being </w:t>
-      </w:r>
-      <w:proofErr w:type="spellStart"/>
-      <w:r>
-        <w:rPr>
-          <w:sz w:val="24"/>
-          <w:szCs w:val="24"/>
-          <w:lang w:val="en-US"/>
-        </w:rPr>
-        <w:t>LaneInvasion</w:t>
-      </w:r>
-      <w:proofErr w:type="spellEnd"/>
-      <w:r>
-        <w:rPr>
-          <w:sz w:val="24"/>
-          <w:szCs w:val="24"/>
-          <w:lang w:val="en-US"/>
-        </w:rPr>
-        <w:t xml:space="preserve"> </w:t>
+        <w:t>the Unreal Engine(Server side)</w:t>
+      </w:r>
+      <w:r>
+        <w:rPr>
+          <w:sz w:val="24"/>
+          <w:szCs w:val="24"/>
+          <w:lang w:val="en-US"/>
+        </w:rPr>
+        <w:t xml:space="preserve">. The best example being LaneInvasion </w:t>
       </w:r>
       <w:r>
         <w:rPr>
@@ -6053,23 +5258,13 @@
         </w:rPr>
         <w:t xml:space="preserve">, which notifies every time a lane mark has been crossed. </w:t>
       </w:r>
-      <w:proofErr w:type="gramStart"/>
-      <w:r>
-        <w:rPr>
-          <w:sz w:val="24"/>
-          <w:szCs w:val="24"/>
-          <w:lang w:val="en-US"/>
-        </w:rPr>
-        <w:t>Whereas,</w:t>
-      </w:r>
-      <w:proofErr w:type="gramEnd"/>
-      <w:r>
-        <w:rPr>
-          <w:sz w:val="24"/>
-          <w:szCs w:val="24"/>
-          <w:lang w:val="en-US"/>
-        </w:rPr>
-        <w:t xml:space="preserve"> the Server side sensors run inside the UE4</w:t>
+      <w:r>
+        <w:rPr>
+          <w:sz w:val="24"/>
+          <w:szCs w:val="24"/>
+          <w:lang w:val="en-US"/>
+        </w:rPr>
+        <w:t>Whereas, the Server side sensors run inside the UE4</w:t>
       </w:r>
       <w:r>
         <w:rPr>
@@ -6117,25 +5312,7 @@
           <w:szCs w:val="24"/>
           <w:lang w:val="en-US"/>
         </w:rPr>
-        <w:t xml:space="preserve">Creation of </w:t>
-      </w:r>
-      <w:proofErr w:type="gramStart"/>
-      <w:r>
-        <w:rPr>
-          <w:sz w:val="24"/>
-          <w:szCs w:val="24"/>
-          <w:lang w:val="en-US"/>
-        </w:rPr>
-        <w:t>server side</w:t>
-      </w:r>
-      <w:proofErr w:type="gramEnd"/>
-      <w:r>
-        <w:rPr>
-          <w:sz w:val="24"/>
-          <w:szCs w:val="24"/>
-          <w:lang w:val="en-US"/>
-        </w:rPr>
-        <w:t xml:space="preserve"> sensor </w:t>
+        <w:t xml:space="preserve">Creation of server side sensor </w:t>
       </w:r>
       <w:r>
         <w:rPr>
@@ -6311,23 +5488,13 @@
         </w:rPr>
         <w:t xml:space="preserve"> belongs to the </w:t>
       </w:r>
-      <w:proofErr w:type="spellStart"/>
-      <w:r>
-        <w:rPr>
-          <w:sz w:val="24"/>
-          <w:szCs w:val="24"/>
-          <w:lang w:val="en-US"/>
-        </w:rPr>
-        <w:t>AActor</w:t>
-      </w:r>
-      <w:proofErr w:type="spellEnd"/>
-      <w:r>
-        <w:rPr>
-          <w:sz w:val="24"/>
-          <w:szCs w:val="24"/>
-          <w:lang w:val="en-US"/>
-        </w:rPr>
-        <w:t xml:space="preserve"> class as it</w:t>
+      <w:r>
+        <w:rPr>
+          <w:sz w:val="24"/>
+          <w:szCs w:val="24"/>
+          <w:lang w:val="en-US"/>
+        </w:rPr>
+        <w:t>AActor class as it</w:t>
       </w:r>
       <w:r>
         <w:rPr>
@@ -6463,7 +5630,6 @@
         </w:rPr>
         <w:t>‘</w:t>
       </w:r>
-      <w:proofErr w:type="spellStart"/>
       <w:r>
         <w:rPr>
           <w:sz w:val="24"/>
@@ -6472,7 +5638,6 @@
         </w:rPr>
         <w:t>AActor</w:t>
       </w:r>
-      <w:proofErr w:type="spellEnd"/>
       <w:r>
         <w:rPr>
           <w:sz w:val="24"/>
@@ -6487,16 +5652,7 @@
           <w:szCs w:val="24"/>
           <w:lang w:val="en-US"/>
         </w:rPr>
-        <w:t xml:space="preserve"> </w:t>
-      </w:r>
-      <w:proofErr w:type="gramStart"/>
-      <w:r>
-        <w:rPr>
-          <w:sz w:val="24"/>
-          <w:szCs w:val="24"/>
-          <w:lang w:val="en-US"/>
-        </w:rPr>
-        <w:t>class</w:t>
+        <w:t xml:space="preserve"> class</w:t>
       </w:r>
       <w:r>
         <w:rPr>
@@ -6506,7 +5662,6 @@
         </w:rPr>
         <w:t>(</w:t>
       </w:r>
-      <w:proofErr w:type="gramEnd"/>
       <w:r>
         <w:rPr>
           <w:sz w:val="24"/>
@@ -6544,25 +5699,7 @@
           <w:szCs w:val="24"/>
           <w:lang w:val="en-US"/>
         </w:rPr>
-        <w:t>The ‘</w:t>
-      </w:r>
-      <w:proofErr w:type="spellStart"/>
-      <w:r>
-        <w:rPr>
-          <w:sz w:val="24"/>
-          <w:szCs w:val="24"/>
-          <w:lang w:val="en-US"/>
-        </w:rPr>
-        <w:t>AActor</w:t>
-      </w:r>
-      <w:proofErr w:type="spellEnd"/>
-      <w:r>
-        <w:rPr>
-          <w:sz w:val="24"/>
-          <w:szCs w:val="24"/>
-          <w:lang w:val="en-US"/>
-        </w:rPr>
-        <w:t xml:space="preserve">’ class has a </w:t>
+        <w:t xml:space="preserve">The ‘AActor’ class has a </w:t>
       </w:r>
       <w:r>
         <w:rPr>
@@ -6642,23 +5779,13 @@
         </w:rPr>
         <w:t xml:space="preserve">The </w:t>
       </w:r>
-      <w:proofErr w:type="gramStart"/>
-      <w:r>
-        <w:rPr>
-          <w:sz w:val="24"/>
-          <w:szCs w:val="24"/>
-          <w:lang w:val="en-US"/>
-        </w:rPr>
-        <w:t>code(</w:t>
-      </w:r>
-      <w:proofErr w:type="gramEnd"/>
-      <w:r>
-        <w:rPr>
-          <w:sz w:val="24"/>
-          <w:szCs w:val="24"/>
-          <w:lang w:val="en-US"/>
-        </w:rPr>
-        <w:t xml:space="preserve">.cpp and .h) files that govern the sensor are found in the </w:t>
+      <w:r>
+        <w:rPr>
+          <w:sz w:val="24"/>
+          <w:szCs w:val="24"/>
+          <w:lang w:val="en-US"/>
+        </w:rPr>
+        <w:t xml:space="preserve">code(.cpp and .h) files that govern the sensor are found in the </w:t>
       </w:r>
       <w:r>
         <w:rPr>
@@ -6674,25 +5801,7 @@
           <w:szCs w:val="24"/>
           <w:lang w:val="en-US"/>
         </w:rPr>
-        <w:t>.</w:t>
-      </w:r>
-      <w:proofErr w:type="spellStart"/>
-      <w:r>
-        <w:rPr>
-          <w:sz w:val="24"/>
-          <w:szCs w:val="24"/>
-          <w:lang w:val="en-US"/>
-        </w:rPr>
-        <w:t>cpp</w:t>
-      </w:r>
-      <w:proofErr w:type="spellEnd"/>
-      <w:r>
-        <w:rPr>
-          <w:sz w:val="24"/>
-          <w:szCs w:val="24"/>
-          <w:lang w:val="en-US"/>
-        </w:rPr>
-        <w:t xml:space="preserve"> and .h file needs to be created in this path.</w:t>
+        <w:t>.cpp and .h file needs to be created in this path.</w:t>
       </w:r>
       <w:r>
         <w:rPr>
@@ -6708,25 +5817,7 @@
           <w:szCs w:val="24"/>
           <w:lang w:val="en-US"/>
         </w:rPr>
-        <w:t xml:space="preserve">the path to the radar sensor model files </w:t>
-      </w:r>
-      <w:proofErr w:type="gramStart"/>
-      <w:r>
-        <w:rPr>
-          <w:sz w:val="24"/>
-          <w:szCs w:val="24"/>
-          <w:lang w:val="en-US"/>
-        </w:rPr>
-        <w:t>are</w:t>
-      </w:r>
-      <w:proofErr w:type="gramEnd"/>
-      <w:r>
-        <w:rPr>
-          <w:sz w:val="24"/>
-          <w:szCs w:val="24"/>
-          <w:lang w:val="en-US"/>
-        </w:rPr>
-        <w:t xml:space="preserve"> given below.</w:t>
+        <w:t>the path to the radar sensor model files are given below.</w:t>
       </w:r>
     </w:p>
     <w:p>
@@ -6756,7 +5847,6 @@
         </w:rPr>
         <w:t>Unreal/CarlaUE4/Plugins/Carla/Source/Carla/Sensor/</w:t>
       </w:r>
-      <w:proofErr w:type="spellStart"/>
       <w:r>
         <w:rPr>
           <w:sz w:val="24"/>
@@ -6773,7 +5863,6 @@
         </w:rPr>
         <w:t>.h</w:t>
       </w:r>
-      <w:proofErr w:type="spellEnd"/>
       <w:r>
         <w:rPr>
           <w:sz w:val="24"/>
@@ -6867,25 +5956,7 @@
           <w:szCs w:val="24"/>
           <w:lang w:val="en-US"/>
         </w:rPr>
-        <w:t>This is done in the ‘</w:t>
-      </w:r>
-      <w:proofErr w:type="spellStart"/>
-      <w:r>
-        <w:rPr>
-          <w:sz w:val="24"/>
-          <w:szCs w:val="24"/>
-          <w:lang w:val="en-US"/>
-        </w:rPr>
-        <w:t>GetSensorDefinition</w:t>
-      </w:r>
-      <w:proofErr w:type="spellEnd"/>
-      <w:r>
-        <w:rPr>
-          <w:sz w:val="24"/>
-          <w:szCs w:val="24"/>
-          <w:lang w:val="en-US"/>
-        </w:rPr>
-        <w:t>’ function</w:t>
+        <w:t>This is done in the ‘GetSensorDefinition’ function</w:t>
       </w:r>
       <w:r>
         <w:rPr>
@@ -7099,25 +6170,7 @@
           <w:szCs w:val="24"/>
           <w:lang w:val="en-US"/>
         </w:rPr>
-        <w:t xml:space="preserve">The Tick function is now used </w:t>
-      </w:r>
-      <w:proofErr w:type="gramStart"/>
-      <w:r>
-        <w:rPr>
-          <w:sz w:val="24"/>
-          <w:szCs w:val="24"/>
-          <w:lang w:val="en-US"/>
-        </w:rPr>
-        <w:t>to</w:t>
-      </w:r>
-      <w:proofErr w:type="gramEnd"/>
-      <w:r>
-        <w:rPr>
-          <w:sz w:val="24"/>
-          <w:szCs w:val="24"/>
-          <w:lang w:val="en-US"/>
-        </w:rPr>
-        <w:t xml:space="preserve"> and data is sent back to the client,</w:t>
+        <w:t>The Tick function is now used to and data is sent back to the client,</w:t>
       </w:r>
     </w:p>
     <w:p>
@@ -7152,27 +6205,7 @@
           <w:szCs w:val="24"/>
           <w:lang w:val="en-US"/>
         </w:rPr>
-        <w:t>. While using *</w:t>
-      </w:r>
-      <w:proofErr w:type="spellStart"/>
-      <w:proofErr w:type="gramStart"/>
-      <w:r>
-        <w:rPr>
-          <w:sz w:val="24"/>
-          <w:szCs w:val="24"/>
-          <w:lang w:val="en-US"/>
-        </w:rPr>
-        <w:t>sensor.listen</w:t>
-      </w:r>
-      <w:proofErr w:type="spellEnd"/>
-      <w:proofErr w:type="gramEnd"/>
-      <w:r>
-        <w:rPr>
-          <w:sz w:val="24"/>
-          <w:szCs w:val="24"/>
-          <w:lang w:val="en-US"/>
-        </w:rPr>
-        <w:t xml:space="preserve">(callback function) </w:t>
+        <w:t xml:space="preserve">. While using *sensor.listen(callback function) </w:t>
       </w:r>
       <w:r>
         <w:rPr>
@@ -7212,25 +6245,7 @@
           <w:szCs w:val="24"/>
           <w:lang w:val="en-US"/>
         </w:rPr>
-        <w:t xml:space="preserve"> </w:t>
-      </w:r>
-      <w:proofErr w:type="gramStart"/>
-      <w:r>
-        <w:rPr>
-          <w:sz w:val="24"/>
-          <w:szCs w:val="24"/>
-          <w:lang w:val="en-US"/>
-        </w:rPr>
-        <w:t>However</w:t>
-      </w:r>
-      <w:proofErr w:type="gramEnd"/>
-      <w:r>
-        <w:rPr>
-          <w:sz w:val="24"/>
-          <w:szCs w:val="24"/>
-          <w:lang w:val="en-US"/>
-        </w:rPr>
-        <w:t xml:space="preserve"> before this data can be accessed it needs to be serialized.</w:t>
+        <w:t xml:space="preserve"> However before this data can be accessed it needs to be serialized.</w:t>
       </w:r>
     </w:p>
     <w:p>
@@ -7297,25 +6312,7 @@
           <w:szCs w:val="24"/>
           <w:lang w:val="en-US"/>
         </w:rPr>
-        <w:t xml:space="preserve">runs in the </w:t>
-      </w:r>
-      <w:proofErr w:type="spellStart"/>
-      <w:r>
-        <w:rPr>
-          <w:sz w:val="24"/>
-          <w:szCs w:val="24"/>
-          <w:lang w:val="en-US"/>
-        </w:rPr>
-        <w:t>LibCarla</w:t>
-      </w:r>
-      <w:proofErr w:type="spellEnd"/>
-      <w:r>
-        <w:rPr>
-          <w:sz w:val="24"/>
-          <w:szCs w:val="24"/>
-          <w:lang w:val="en-US"/>
-        </w:rPr>
-        <w:t xml:space="preserve"> which connects both the server and client.</w:t>
+        <w:t>runs in the LibCarla which connects both the server and client.</w:t>
       </w:r>
     </w:p>
     <w:p>
@@ -7348,23 +6345,13 @@
         </w:rPr>
         <w:t xml:space="preserve">2 files that belong to the </w:t>
       </w:r>
-      <w:proofErr w:type="spellStart"/>
-      <w:r>
-        <w:rPr>
-          <w:sz w:val="24"/>
-          <w:szCs w:val="24"/>
-          <w:lang w:val="en-US"/>
-        </w:rPr>
-        <w:t>LibCarla</w:t>
-      </w:r>
-      <w:proofErr w:type="spellEnd"/>
-      <w:r>
-        <w:rPr>
-          <w:sz w:val="24"/>
-          <w:szCs w:val="24"/>
-          <w:lang w:val="en-US"/>
-        </w:rPr>
-        <w:t xml:space="preserve"> part of the pipeline.</w:t>
+      <w:r>
+        <w:rPr>
+          <w:sz w:val="24"/>
+          <w:szCs w:val="24"/>
+          <w:lang w:val="en-US"/>
+        </w:rPr>
+        <w:t>LibCarla part of the pipeline.</w:t>
       </w:r>
       <w:r>
         <w:rPr>
@@ -7410,58 +6397,20 @@
         </w:rPr>
         <w:t>‘</w:t>
       </w:r>
-      <w:proofErr w:type="spellStart"/>
-      <w:r>
-        <w:rPr>
-          <w:sz w:val="24"/>
-          <w:szCs w:val="24"/>
-          <w:lang w:val="en-US"/>
-        </w:rPr>
-        <w:t>LibCarla</w:t>
-      </w:r>
-      <w:proofErr w:type="spellEnd"/>
-      <w:r>
-        <w:rPr>
-          <w:sz w:val="24"/>
-          <w:szCs w:val="24"/>
-          <w:lang w:val="en-US"/>
-        </w:rPr>
-        <w:t>/source/</w:t>
-      </w:r>
-      <w:proofErr w:type="spellStart"/>
-      <w:r>
-        <w:rPr>
-          <w:sz w:val="24"/>
-          <w:szCs w:val="24"/>
-          <w:lang w:val="en-US"/>
-        </w:rPr>
-        <w:t>carla</w:t>
-      </w:r>
-      <w:proofErr w:type="spellEnd"/>
-      <w:r>
-        <w:rPr>
-          <w:sz w:val="24"/>
-          <w:szCs w:val="24"/>
-          <w:lang w:val="en-US"/>
-        </w:rPr>
-        <w:t>/sensor/s11n/</w:t>
-      </w:r>
-      <w:proofErr w:type="spellStart"/>
-      <w:r>
-        <w:rPr>
-          <w:sz w:val="24"/>
-          <w:szCs w:val="24"/>
-          <w:lang w:val="en-US"/>
-        </w:rPr>
-        <w:t>SafeDistanceSerializer.h</w:t>
-      </w:r>
-      <w:proofErr w:type="spellEnd"/>
       <w:r>
         <w:rPr>
           <w:sz w:val="24"/>
           <w:szCs w:val="24"/>
           <w:lang w:val="it-IT"/>
         </w:rPr>
+        <w:t>LibCarla/source/carla/sensor/s11n/SafeDistanceSerializer.h</w:t>
+      </w:r>
+      <w:r>
+        <w:rPr>
+          <w:sz w:val="24"/>
+          <w:szCs w:val="24"/>
+          <w:lang w:val="it-IT"/>
+        </w:rPr>
         <w:t>’</w:t>
       </w:r>
     </w:p>
@@ -7484,41 +6433,13 @@
         </w:rPr>
         <w:t>‘</w:t>
       </w:r>
-      <w:proofErr w:type="spellStart"/>
-      <w:r>
-        <w:rPr>
-          <w:sz w:val="24"/>
-          <w:szCs w:val="24"/>
-          <w:lang w:val="en-US"/>
-        </w:rPr>
-        <w:t>LibCarla</w:t>
-      </w:r>
-      <w:proofErr w:type="spellEnd"/>
-      <w:r>
-        <w:rPr>
-          <w:sz w:val="24"/>
-          <w:szCs w:val="24"/>
-          <w:lang w:val="en-US"/>
-        </w:rPr>
-        <w:t>/source/</w:t>
-      </w:r>
-      <w:proofErr w:type="spellStart"/>
-      <w:r>
-        <w:rPr>
-          <w:sz w:val="24"/>
-          <w:szCs w:val="24"/>
-          <w:lang w:val="en-US"/>
-        </w:rPr>
-        <w:t>carla</w:t>
-      </w:r>
-      <w:proofErr w:type="spellEnd"/>
-      <w:r>
-        <w:rPr>
-          <w:sz w:val="24"/>
-          <w:szCs w:val="24"/>
-          <w:lang w:val="en-US"/>
-        </w:rPr>
-        <w:t>/sensor/s11n/SafeDistanceSerializer.cpp</w:t>
+      <w:r>
+        <w:rPr>
+          <w:sz w:val="24"/>
+          <w:szCs w:val="24"/>
+          <w:lang w:val="it-IT"/>
+        </w:rPr>
+        <w:t>LibCarla/source/carla/sensor/s11n/SafeDistanceSerializer.cpp</w:t>
       </w:r>
       <w:r>
         <w:rPr>
@@ -7581,51 +6502,15 @@
           <w:szCs w:val="24"/>
           <w:lang w:val="en-US"/>
         </w:rPr>
-        <w:t xml:space="preserve">which is the </w:t>
-      </w:r>
-      <w:proofErr w:type="gramStart"/>
-      <w:r>
-        <w:rPr>
-          <w:sz w:val="24"/>
-          <w:szCs w:val="24"/>
-          <w:lang w:val="en-US"/>
-        </w:rPr>
-        <w:t>sensor</w:t>
-      </w:r>
-      <w:proofErr w:type="gramEnd"/>
-      <w:r>
-        <w:rPr>
-          <w:sz w:val="24"/>
-          <w:szCs w:val="24"/>
-          <w:lang w:val="en-US"/>
-        </w:rPr>
-        <w:t xml:space="preserve"> and the other is a </w:t>
-      </w:r>
-      <w:r>
-        <w:rPr>
-          <w:sz w:val="24"/>
-          <w:szCs w:val="24"/>
-          <w:lang w:val="en-US"/>
-        </w:rPr>
-        <w:t>return buffer. The function gets the arguments that is passed to the ‘</w:t>
-      </w:r>
-      <w:proofErr w:type="spellStart"/>
-      <w:r>
-        <w:rPr>
-          <w:sz w:val="24"/>
-          <w:szCs w:val="24"/>
-          <w:lang w:val="en-US"/>
-        </w:rPr>
-        <w:t>Stream.Send</w:t>
-      </w:r>
-      <w:proofErr w:type="spellEnd"/>
-      <w:r>
-        <w:rPr>
-          <w:sz w:val="24"/>
-          <w:szCs w:val="24"/>
-          <w:lang w:val="en-US"/>
-        </w:rPr>
-        <w:t>(</w:t>
+        <w:t xml:space="preserve">which is the sensor and the other is a </w:t>
+      </w:r>
+      <w:r>
+        <w:rPr>
+          <w:sz w:val="24"/>
+          <w:szCs w:val="24"/>
+          <w:lang w:val="en-US"/>
+        </w:rPr>
+        <w:t>return buffer. The function gets the arguments that is passed to the ‘Stream.Send(</w:t>
       </w:r>
       <w:r>
         <w:rPr>
@@ -7659,23 +6544,13 @@
         </w:rPr>
         <w:t>‘</w:t>
       </w:r>
-      <w:proofErr w:type="gramStart"/>
-      <w:r>
-        <w:rPr>
-          <w:sz w:val="24"/>
-          <w:szCs w:val="24"/>
-          <w:lang w:val="en-US"/>
-        </w:rPr>
-        <w:t>carla::</w:t>
-      </w:r>
-      <w:proofErr w:type="gramEnd"/>
-      <w:r>
-        <w:rPr>
-          <w:sz w:val="24"/>
-          <w:szCs w:val="24"/>
-          <w:lang w:val="en-US"/>
-        </w:rPr>
-        <w:t>Buffer</w:t>
+      <w:r>
+        <w:rPr>
+          <w:sz w:val="24"/>
+          <w:szCs w:val="24"/>
+          <w:lang w:val="en-US"/>
+        </w:rPr>
+        <w:t>carla::Buffer</w:t>
       </w:r>
       <w:r>
         <w:rPr>
@@ -7738,18 +6613,8 @@
           <w:szCs w:val="24"/>
           <w:lang w:val="en-US"/>
         </w:rPr>
-        <w:t>. This data is deserialized and packed into a ‘</w:t>
-      </w:r>
-      <w:proofErr w:type="spellStart"/>
-      <w:r>
-        <w:rPr>
-          <w:sz w:val="24"/>
-          <w:szCs w:val="24"/>
-          <w:lang w:val="en-US"/>
-        </w:rPr>
-        <w:t>RawData</w:t>
-      </w:r>
-      <w:proofErr w:type="spellEnd"/>
+        <w:t>. This data is deserialized and packed into a ‘RawData</w:t>
+      </w:r>
       <w:r>
         <w:rPr>
           <w:sz w:val="24"/>
@@ -7874,25 +6739,7 @@
           <w:szCs w:val="24"/>
           <w:lang w:val="en-US"/>
         </w:rPr>
-        <w:t xml:space="preserve"> To accomplish </w:t>
-      </w:r>
-      <w:proofErr w:type="gramStart"/>
-      <w:r>
-        <w:rPr>
-          <w:sz w:val="24"/>
-          <w:szCs w:val="24"/>
-          <w:lang w:val="en-US"/>
-        </w:rPr>
-        <w:t>his a</w:t>
-      </w:r>
-      <w:proofErr w:type="gramEnd"/>
-      <w:r>
-        <w:rPr>
-          <w:sz w:val="24"/>
-          <w:szCs w:val="24"/>
-          <w:lang w:val="en-US"/>
-        </w:rPr>
-        <w:t xml:space="preserve"> data object </w:t>
+        <w:t xml:space="preserve"> To accomplish his a data object </w:t>
       </w:r>
       <w:r>
         <w:rPr>
@@ -7997,25 +6844,7 @@
           <w:lang w:val="en-US"/>
         </w:rPr>
         <w:lastRenderedPageBreak/>
-        <w:t xml:space="preserve">velocity. Our goal is to add one more variable to be returned. This will be shown </w:t>
-      </w:r>
-      <w:proofErr w:type="gramStart"/>
-      <w:r>
-        <w:rPr>
-          <w:sz w:val="24"/>
-          <w:szCs w:val="24"/>
-          <w:lang w:val="en-US"/>
-        </w:rPr>
-        <w:t>later on</w:t>
-      </w:r>
-      <w:proofErr w:type="gramEnd"/>
-      <w:r>
-        <w:rPr>
-          <w:sz w:val="24"/>
-          <w:szCs w:val="24"/>
-          <w:lang w:val="en-US"/>
-        </w:rPr>
-        <w:t>.</w:t>
+        <w:t>velocity. Our goal is to add one more variable to be returned. This will be shown later on.</w:t>
       </w:r>
     </w:p>
     <w:p>
@@ -8086,61 +6915,7 @@
           <w:szCs w:val="24"/>
           <w:lang w:val="en-US"/>
         </w:rPr>
-        <w:t xml:space="preserve"> ‘</w:t>
-      </w:r>
-      <w:proofErr w:type="spellStart"/>
-      <w:r>
-        <w:rPr>
-          <w:sz w:val="24"/>
-          <w:szCs w:val="24"/>
-          <w:lang w:val="en-US"/>
-        </w:rPr>
-        <w:t>LibCarla</w:t>
-      </w:r>
-      <w:proofErr w:type="spellEnd"/>
-      <w:r>
-        <w:rPr>
-          <w:sz w:val="24"/>
-          <w:szCs w:val="24"/>
-          <w:lang w:val="en-US"/>
-        </w:rPr>
-        <w:t>/source/</w:t>
-      </w:r>
-      <w:proofErr w:type="spellStart"/>
-      <w:r>
-        <w:rPr>
-          <w:sz w:val="24"/>
-          <w:szCs w:val="24"/>
-          <w:lang w:val="en-US"/>
-        </w:rPr>
-        <w:t>carla</w:t>
-      </w:r>
-      <w:proofErr w:type="spellEnd"/>
-      <w:r>
-        <w:rPr>
-          <w:sz w:val="24"/>
-          <w:szCs w:val="24"/>
-          <w:lang w:val="en-US"/>
-        </w:rPr>
-        <w:t>/sensor/</w:t>
-      </w:r>
-      <w:proofErr w:type="spellStart"/>
-      <w:r>
-        <w:rPr>
-          <w:sz w:val="24"/>
-          <w:szCs w:val="24"/>
-          <w:lang w:val="en-US"/>
-        </w:rPr>
-        <w:t>SensorRegistry.h</w:t>
-      </w:r>
-      <w:proofErr w:type="spellEnd"/>
-      <w:r>
-        <w:rPr>
-          <w:sz w:val="24"/>
-          <w:szCs w:val="24"/>
-          <w:lang w:val="en-US"/>
-        </w:rPr>
-        <w:t>’. After this the</w:t>
+        <w:t xml:space="preserve"> ‘LibCarla/source/carla/sensor/SensorRegistry.h’. After this the</w:t>
       </w:r>
       <w:r>
         <w:rPr>
@@ -8365,25 +7140,7 @@
           <w:szCs w:val="24"/>
           <w:lang w:val="en-US"/>
         </w:rPr>
-        <w:t xml:space="preserve">or in Carla uses the technique of </w:t>
-      </w:r>
-      <w:proofErr w:type="spellStart"/>
-      <w:r>
-        <w:rPr>
-          <w:sz w:val="24"/>
-          <w:szCs w:val="24"/>
-          <w:lang w:val="en-US"/>
-        </w:rPr>
-        <w:t>raycasting</w:t>
-      </w:r>
-      <w:proofErr w:type="spellEnd"/>
-      <w:r>
-        <w:rPr>
-          <w:sz w:val="24"/>
-          <w:szCs w:val="24"/>
-          <w:lang w:val="en-US"/>
-        </w:rPr>
-        <w:t xml:space="preserve"> to </w:t>
+        <w:t xml:space="preserve">or in Carla uses the technique of raycasting to </w:t>
       </w:r>
       <w:r>
         <w:rPr>
@@ -8407,18 +7164,56 @@
           <w:szCs w:val="24"/>
           <w:lang w:val="en-US"/>
         </w:rPr>
-        <w:t xml:space="preserve">behavior </w:t>
-      </w:r>
-      <w:proofErr w:type="gramStart"/>
-      <w:r>
-        <w:rPr>
-          <w:sz w:val="24"/>
-          <w:szCs w:val="24"/>
-          <w:lang w:val="en-US"/>
-        </w:rPr>
-        <w:t>similar to</w:t>
-      </w:r>
-      <w:proofErr w:type="gramEnd"/>
+        <w:t xml:space="preserve">behavior similar to </w:t>
+      </w:r>
+      <w:r>
+        <w:rPr>
+          <w:sz w:val="24"/>
+          <w:szCs w:val="24"/>
+          <w:lang w:val="en-US"/>
+        </w:rPr>
+        <w:t xml:space="preserve">real world Lidar. </w:t>
+      </w:r>
+      <w:r>
+        <w:rPr>
+          <w:sz w:val="24"/>
+          <w:szCs w:val="24"/>
+          <w:lang w:val="en-US"/>
+        </w:rPr>
+        <w:t xml:space="preserve">Raycasting is a method in which </w:t>
+      </w:r>
+      <w:r>
+        <w:rPr>
+          <w:sz w:val="24"/>
+          <w:szCs w:val="24"/>
+          <w:lang w:val="en-US"/>
+        </w:rPr>
+        <w:t xml:space="preserve">virtual rays are cast from the </w:t>
+      </w:r>
+      <w:r>
+        <w:rPr>
+          <w:sz w:val="24"/>
+          <w:szCs w:val="24"/>
+          <w:lang w:val="en-US"/>
+        </w:rPr>
+        <w:t xml:space="preserve">Lidar sensor into the environment to measure the </w:t>
+      </w:r>
+      <w:r>
+        <w:rPr>
+          <w:sz w:val="24"/>
+          <w:szCs w:val="24"/>
+          <w:lang w:val="en-US"/>
+        </w:rPr>
+        <w:t xml:space="preserve">distance to the objects. Each of the these rays </w:t>
+      </w:r>
+      <w:r>
+        <w:rPr>
+          <w:sz w:val="24"/>
+          <w:szCs w:val="24"/>
+          <w:lang w:val="en-US"/>
+        </w:rPr>
+        <w:t>cover a</w:t>
+      </w:r>
       <w:r>
         <w:rPr>
           <w:sz w:val="24"/>
@@ -8433,75 +7228,23 @@
           <w:szCs w:val="24"/>
           <w:lang w:val="en-US"/>
         </w:rPr>
-        <w:t xml:space="preserve">real world Lidar. </w:t>
-      </w:r>
-      <w:proofErr w:type="spellStart"/>
-      <w:r>
-        <w:rPr>
-          <w:sz w:val="24"/>
-          <w:szCs w:val="24"/>
-          <w:lang w:val="en-US"/>
-        </w:rPr>
-        <w:t>Raycasting</w:t>
-      </w:r>
-      <w:proofErr w:type="spellEnd"/>
-      <w:r>
-        <w:rPr>
-          <w:sz w:val="24"/>
-          <w:szCs w:val="24"/>
-          <w:lang w:val="en-US"/>
-        </w:rPr>
-        <w:t xml:space="preserve"> is a method in which </w:t>
-      </w:r>
-      <w:r>
-        <w:rPr>
-          <w:sz w:val="24"/>
-          <w:szCs w:val="24"/>
-          <w:lang w:val="en-US"/>
-        </w:rPr>
-        <w:t xml:space="preserve">virtual rays are cast from the </w:t>
-      </w:r>
-      <w:r>
-        <w:rPr>
-          <w:sz w:val="24"/>
-          <w:szCs w:val="24"/>
-          <w:lang w:val="en-US"/>
-        </w:rPr>
-        <w:t xml:space="preserve">Lidar sensor into the environment to measure the </w:t>
-      </w:r>
-      <w:r>
-        <w:rPr>
-          <w:sz w:val="24"/>
-          <w:szCs w:val="24"/>
-          <w:lang w:val="en-US"/>
-        </w:rPr>
-        <w:t xml:space="preserve">distance to the objects. Each of </w:t>
-      </w:r>
-      <w:proofErr w:type="gramStart"/>
-      <w:r>
-        <w:rPr>
-          <w:sz w:val="24"/>
-          <w:szCs w:val="24"/>
-          <w:lang w:val="en-US"/>
-        </w:rPr>
-        <w:t>the these</w:t>
-      </w:r>
-      <w:proofErr w:type="gramEnd"/>
-      <w:r>
-        <w:rPr>
-          <w:sz w:val="24"/>
-          <w:szCs w:val="24"/>
-          <w:lang w:val="en-US"/>
-        </w:rPr>
-        <w:t xml:space="preserve"> rays </w:t>
-      </w:r>
-      <w:r>
-        <w:rPr>
-          <w:sz w:val="24"/>
-          <w:szCs w:val="24"/>
-          <w:lang w:val="en-US"/>
-        </w:rPr>
-        <w:t>cover a</w:t>
+        <w:t xml:space="preserve">designated field of view </w:t>
+      </w:r>
+      <w:r>
+        <w:rPr>
+          <w:sz w:val="24"/>
+          <w:szCs w:val="24"/>
+          <w:lang w:val="en-US"/>
+        </w:rPr>
+        <w:t>and each ray mo</w:t>
+      </w:r>
+      <w:r>
+        <w:rPr>
+          <w:sz w:val="24"/>
+          <w:szCs w:val="24"/>
+          <w:lang w:val="en-US"/>
+        </w:rPr>
+        <w:t>ves in a specific direction.</w:t>
       </w:r>
       <w:r>
         <w:rPr>
@@ -8517,57 +7260,7 @@
           <w:szCs w:val="24"/>
           <w:lang w:val="en-US"/>
         </w:rPr>
-        <w:t xml:space="preserve">designated field of view </w:t>
-      </w:r>
-      <w:r>
-        <w:rPr>
-          <w:sz w:val="24"/>
-          <w:szCs w:val="24"/>
-          <w:lang w:val="en-US"/>
-        </w:rPr>
-        <w:t>and each ray mo</w:t>
-      </w:r>
-      <w:r>
-        <w:rPr>
-          <w:sz w:val="24"/>
-          <w:szCs w:val="24"/>
-          <w:lang w:val="en-US"/>
-        </w:rPr>
-        <w:t>ves in a specific direction.</w:t>
-      </w:r>
-      <w:r>
-        <w:rPr>
-          <w:sz w:val="24"/>
-          <w:szCs w:val="24"/>
-          <w:lang w:val="en-US"/>
-        </w:rPr>
-        <w:t xml:space="preserve"> </w:t>
-      </w:r>
-      <w:r>
-        <w:rPr>
-          <w:sz w:val="24"/>
-          <w:szCs w:val="24"/>
-          <w:lang w:val="en-US"/>
-        </w:rPr>
-        <w:t xml:space="preserve">Whenever a ray intersects an object, the intersection </w:t>
-      </w:r>
-      <w:proofErr w:type="gramStart"/>
-      <w:r>
-        <w:rPr>
-          <w:sz w:val="24"/>
-          <w:szCs w:val="24"/>
-          <w:lang w:val="en-US"/>
-        </w:rPr>
-        <w:t>point</w:t>
-      </w:r>
-      <w:proofErr w:type="gramEnd"/>
-      <w:r>
-        <w:rPr>
-          <w:sz w:val="24"/>
-          <w:szCs w:val="24"/>
-          <w:lang w:val="en-US"/>
-        </w:rPr>
-        <w:t xml:space="preserve"> and the required </w:t>
+        <w:t xml:space="preserve">Whenever a ray intersects an object, the intersection point and the required </w:t>
       </w:r>
       <w:r>
         <w:rPr>
@@ -8731,25 +7424,7 @@
           <w:szCs w:val="24"/>
           <w:lang w:val="en-US"/>
         </w:rPr>
-        <w:t xml:space="preserve">Carla is able to </w:t>
-      </w:r>
-      <w:proofErr w:type="gramStart"/>
-      <w:r>
-        <w:rPr>
-          <w:sz w:val="24"/>
-          <w:szCs w:val="24"/>
-          <w:lang w:val="en-US"/>
-        </w:rPr>
-        <w:t>generated</w:t>
-      </w:r>
-      <w:proofErr w:type="gramEnd"/>
-      <w:r>
-        <w:rPr>
-          <w:sz w:val="24"/>
-          <w:szCs w:val="24"/>
-          <w:lang w:val="en-US"/>
-        </w:rPr>
-        <w:t xml:space="preserve"> a point cloud representation of the scene. </w:t>
+        <w:t xml:space="preserve">Carla is able to generated a point cloud representation of the scene. </w:t>
       </w:r>
       <w:r>
         <w:rPr>
@@ -9042,25 +7717,7 @@
           <w:szCs w:val="24"/>
           <w:lang w:val="en-US"/>
         </w:rPr>
-        <w:t xml:space="preserve">This function returns the definition of the LIDAR sensor as an </w:t>
-      </w:r>
-      <w:proofErr w:type="spellStart"/>
-      <w:r>
-        <w:rPr>
-          <w:sz w:val="24"/>
-          <w:szCs w:val="24"/>
-          <w:lang w:val="en-US"/>
-        </w:rPr>
-        <w:t>FActorDefinition</w:t>
-      </w:r>
-      <w:proofErr w:type="spellEnd"/>
-      <w:r>
-        <w:rPr>
-          <w:sz w:val="24"/>
-          <w:szCs w:val="24"/>
-          <w:lang w:val="en-US"/>
-        </w:rPr>
-        <w:t xml:space="preserve"> object. It is used to define the sensor in the Carla simulator.</w:t>
+        <w:t>This function returns the definition of the LIDAR sensor as an FActorDefinition object. It is used to define the sensor in the Carla simulator.</w:t>
       </w:r>
     </w:p>
     <w:p>
@@ -9152,25 +7809,7 @@
           <w:szCs w:val="24"/>
           <w:lang w:val="en-US"/>
         </w:rPr>
-        <w:t xml:space="preserve">enables the </w:t>
-      </w:r>
-      <w:proofErr w:type="gramStart"/>
-      <w:r>
-        <w:rPr>
-          <w:sz w:val="24"/>
-          <w:szCs w:val="24"/>
-          <w:lang w:val="en-US"/>
-        </w:rPr>
-        <w:t>tick(</w:t>
-      </w:r>
-      <w:proofErr w:type="gramEnd"/>
-      <w:r>
-        <w:rPr>
-          <w:sz w:val="24"/>
-          <w:szCs w:val="24"/>
-          <w:lang w:val="en-US"/>
-        </w:rPr>
-        <w:t>) function to be called on every frame.</w:t>
+        <w:t>enables the tick() function to be called on every frame.</w:t>
       </w:r>
     </w:p>
     <w:p>
@@ -9222,61 +7861,15 @@
           <w:szCs w:val="24"/>
           <w:lang w:val="en-US"/>
         </w:rPr>
-        <w:t xml:space="preserve">This function sets the properties of the LIDAR sensor based on the provided </w:t>
-      </w:r>
-      <w:proofErr w:type="spellStart"/>
-      <w:r>
-        <w:rPr>
-          <w:sz w:val="24"/>
-          <w:szCs w:val="24"/>
-          <w:lang w:val="en-US"/>
-        </w:rPr>
-        <w:t>FLidarDescription</w:t>
-      </w:r>
-      <w:proofErr w:type="spellEnd"/>
-      <w:r>
-        <w:rPr>
-          <w:sz w:val="24"/>
-          <w:szCs w:val="24"/>
-          <w:lang w:val="en-US"/>
-        </w:rPr>
-        <w:t xml:space="preserve">. It </w:t>
-      </w:r>
-      <w:r>
-        <w:rPr>
-          <w:sz w:val="24"/>
-          <w:szCs w:val="24"/>
-          <w:lang w:val="en-US"/>
-        </w:rPr>
-        <w:t xml:space="preserve">calls </w:t>
-      </w:r>
-      <w:proofErr w:type="gramStart"/>
-      <w:r>
-        <w:rPr>
-          <w:sz w:val="24"/>
-          <w:szCs w:val="24"/>
-          <w:lang w:val="en-US"/>
-        </w:rPr>
-        <w:t xml:space="preserve">the  </w:t>
-      </w:r>
-      <w:proofErr w:type="spellStart"/>
-      <w:r>
-        <w:rPr>
-          <w:sz w:val="24"/>
-          <w:szCs w:val="24"/>
-          <w:lang w:val="en-US"/>
-        </w:rPr>
-        <w:t>CreateLaser</w:t>
-      </w:r>
-      <w:proofErr w:type="spellEnd"/>
-      <w:proofErr w:type="gramEnd"/>
-      <w:r>
-        <w:rPr>
-          <w:sz w:val="24"/>
-          <w:szCs w:val="24"/>
-          <w:lang w:val="en-US"/>
-        </w:rPr>
-        <w:t xml:space="preserve">() function which </w:t>
+        <w:t xml:space="preserve">This function sets the properties of the LIDAR sensor based on the provided FLidarDescription. It </w:t>
+      </w:r>
+      <w:r>
+        <w:rPr>
+          <w:sz w:val="24"/>
+          <w:szCs w:val="24"/>
+          <w:lang w:val="en-US"/>
+        </w:rPr>
+        <w:t xml:space="preserve">calls the  CreateLaser() function which </w:t>
       </w:r>
       <w:r>
         <w:rPr>
@@ -9352,43 +7945,15 @@
           <w:szCs w:val="24"/>
           <w:lang w:val="en-US"/>
         </w:rPr>
-        <w:t xml:space="preserve">later on by the </w:t>
-      </w:r>
-      <w:proofErr w:type="spellStart"/>
-      <w:proofErr w:type="gramStart"/>
-      <w:r>
-        <w:rPr>
-          <w:sz w:val="24"/>
-          <w:szCs w:val="24"/>
-          <w:lang w:val="en-US"/>
-        </w:rPr>
-        <w:t>SimulateL</w:t>
-      </w:r>
-      <w:r>
-        <w:rPr>
-          <w:sz w:val="24"/>
-          <w:szCs w:val="24"/>
-          <w:lang w:val="en-US"/>
-        </w:rPr>
-        <w:t>idar</w:t>
-      </w:r>
-      <w:proofErr w:type="spellEnd"/>
-      <w:r>
-        <w:rPr>
-          <w:sz w:val="24"/>
-          <w:szCs w:val="24"/>
-          <w:lang w:val="en-US"/>
-        </w:rPr>
-        <w:t>(</w:t>
-      </w:r>
-      <w:proofErr w:type="gramEnd"/>
-      <w:r>
-        <w:rPr>
-          <w:sz w:val="24"/>
-          <w:szCs w:val="24"/>
-          <w:lang w:val="en-US"/>
-        </w:rPr>
-        <w:t>) function.</w:t>
+        <w:t>later on by the SimulateL</w:t>
+      </w:r>
+      <w:r>
+        <w:rPr>
+          <w:sz w:val="24"/>
+          <w:szCs w:val="24"/>
+          <w:lang w:val="en-US"/>
+        </w:rPr>
+        <w:t>idar() function.</w:t>
       </w:r>
       <w:r>
         <w:rPr>
@@ -9420,35 +7985,15 @@
           <w:szCs w:val="24"/>
           <w:lang w:val="en-US"/>
         </w:rPr>
-        <w:t xml:space="preserve">tick of the world which then calls the </w:t>
-      </w:r>
-      <w:proofErr w:type="spellStart"/>
-      <w:proofErr w:type="gramStart"/>
-      <w:r>
-        <w:rPr>
-          <w:sz w:val="24"/>
-          <w:szCs w:val="24"/>
-          <w:lang w:val="en-US"/>
-        </w:rPr>
-        <w:t>PostPhysTick</w:t>
-      </w:r>
-      <w:proofErr w:type="spellEnd"/>
-      <w:r>
-        <w:rPr>
-          <w:sz w:val="24"/>
-          <w:szCs w:val="24"/>
-          <w:lang w:val="en-US"/>
-        </w:rPr>
-        <w:t>(</w:t>
-      </w:r>
-      <w:proofErr w:type="gramEnd"/>
-      <w:r>
-        <w:rPr>
-          <w:sz w:val="24"/>
-          <w:szCs w:val="24"/>
-          <w:lang w:val="en-US"/>
-        </w:rPr>
-        <w:t>) function.</w:t>
+        <w:t>tick of the world which then calls the PostPhysTick</w:t>
+      </w:r>
+      <w:r>
+        <w:rPr>
+          <w:sz w:val="24"/>
+          <w:szCs w:val="24"/>
+          <w:lang w:val="en-US"/>
+        </w:rPr>
+        <w:t>() function.</w:t>
       </w:r>
     </w:p>
     <w:p>
@@ -9509,35 +8054,7 @@
           <w:szCs w:val="24"/>
           <w:lang w:val="en-US"/>
         </w:rPr>
-        <w:t xml:space="preserve">calls the </w:t>
-      </w:r>
-      <w:proofErr w:type="spellStart"/>
-      <w:proofErr w:type="gramStart"/>
-      <w:r>
-        <w:rPr>
-          <w:sz w:val="24"/>
-          <w:szCs w:val="24"/>
-          <w:lang w:val="en-US"/>
-        </w:rPr>
-        <w:t>SimulateLidar</w:t>
-      </w:r>
-      <w:proofErr w:type="spellEnd"/>
-      <w:r>
-        <w:rPr>
-          <w:sz w:val="24"/>
-          <w:szCs w:val="24"/>
-          <w:lang w:val="en-US"/>
-        </w:rPr>
-        <w:t>(</w:t>
-      </w:r>
-      <w:proofErr w:type="gramEnd"/>
-      <w:r>
-        <w:rPr>
-          <w:sz w:val="24"/>
-          <w:szCs w:val="24"/>
-          <w:lang w:val="en-US"/>
-        </w:rPr>
-        <w:t xml:space="preserve">) function which </w:t>
+        <w:t xml:space="preserve">calls the SimulateLidar() function which </w:t>
       </w:r>
       <w:r>
         <w:rPr>
@@ -9692,25 +8209,7 @@
           <w:szCs w:val="24"/>
           <w:lang w:val="en-US"/>
         </w:rPr>
-        <w:t xml:space="preserve"> number of points to scan with each laser in that </w:t>
-      </w:r>
-      <w:proofErr w:type="gramStart"/>
-      <w:r>
-        <w:rPr>
-          <w:sz w:val="24"/>
-          <w:szCs w:val="24"/>
-          <w:lang w:val="en-US"/>
-        </w:rPr>
-        <w:t>particular frame</w:t>
-      </w:r>
-      <w:proofErr w:type="gramEnd"/>
-      <w:r>
-        <w:rPr>
-          <w:sz w:val="24"/>
-          <w:szCs w:val="24"/>
-          <w:lang w:val="en-US"/>
-        </w:rPr>
-        <w:t xml:space="preserve">. </w:t>
+        <w:t xml:space="preserve"> number of points to scan with each laser in that particular frame. </w:t>
       </w:r>
       <w:r>
         <w:rPr>
@@ -9781,25 +8280,7 @@
           <w:szCs w:val="24"/>
           <w:lang w:val="en-US"/>
         </w:rPr>
-        <w:t xml:space="preserve">to scan with one laser is zero or </w:t>
-      </w:r>
-      <w:proofErr w:type="gramStart"/>
-      <w:r>
-        <w:rPr>
-          <w:sz w:val="24"/>
-          <w:szCs w:val="24"/>
-          <w:lang w:val="en-US"/>
-        </w:rPr>
-        <w:t>negative</w:t>
-      </w:r>
-      <w:proofErr w:type="gramEnd"/>
-      <w:r>
-        <w:rPr>
-          <w:sz w:val="24"/>
-          <w:szCs w:val="24"/>
-          <w:lang w:val="en-US"/>
-        </w:rPr>
-        <w:t xml:space="preserve"> then </w:t>
+        <w:t xml:space="preserve">to scan with one laser is zero or negative then </w:t>
       </w:r>
       <w:r>
         <w:rPr>
@@ -10004,25 +8485,7 @@
           <w:szCs w:val="24"/>
           <w:lang w:val="en-US"/>
         </w:rPr>
-        <w:t>‘</w:t>
-      </w:r>
-      <w:proofErr w:type="spellStart"/>
-      <w:r>
-        <w:rPr>
-          <w:sz w:val="24"/>
-          <w:szCs w:val="24"/>
-          <w:lang w:val="en-US"/>
-        </w:rPr>
-        <w:t>HitResult</w:t>
-      </w:r>
-      <w:proofErr w:type="spellEnd"/>
-      <w:r>
-        <w:rPr>
-          <w:sz w:val="24"/>
-          <w:szCs w:val="24"/>
-          <w:lang w:val="en-US"/>
-        </w:rPr>
-        <w:t>’ object</w:t>
+        <w:t>‘HitResult’ object</w:t>
       </w:r>
       <w:r>
         <w:rPr>
@@ -10070,25 +8533,7 @@
           <w:szCs w:val="24"/>
           <w:lang w:val="en-US"/>
         </w:rPr>
-        <w:t xml:space="preserve">laser successfully hits an </w:t>
-      </w:r>
-      <w:proofErr w:type="gramStart"/>
-      <w:r>
-        <w:rPr>
-          <w:sz w:val="24"/>
-          <w:szCs w:val="24"/>
-          <w:lang w:val="en-US"/>
-        </w:rPr>
-        <w:t>object</w:t>
-      </w:r>
-      <w:proofErr w:type="gramEnd"/>
-      <w:r>
-        <w:rPr>
-          <w:sz w:val="24"/>
-          <w:szCs w:val="24"/>
-          <w:lang w:val="en-US"/>
-        </w:rPr>
-        <w:t xml:space="preserve"> then the </w:t>
+        <w:t xml:space="preserve">laser successfully hits an object then the </w:t>
       </w:r>
       <w:r>
         <w:rPr>
@@ -10104,25 +8549,7 @@
           <w:szCs w:val="24"/>
           <w:lang w:val="en-US"/>
         </w:rPr>
-        <w:t>stored in ‘</w:t>
-      </w:r>
-      <w:proofErr w:type="spellStart"/>
-      <w:r>
-        <w:rPr>
-          <w:sz w:val="24"/>
-          <w:szCs w:val="24"/>
-          <w:lang w:val="en-US"/>
-        </w:rPr>
-        <w:t>HitResult</w:t>
-      </w:r>
-      <w:proofErr w:type="spellEnd"/>
-      <w:r>
-        <w:rPr>
-          <w:sz w:val="24"/>
-          <w:szCs w:val="24"/>
-          <w:lang w:val="en-US"/>
-        </w:rPr>
-        <w:t xml:space="preserve">’ object is </w:t>
+        <w:t xml:space="preserve">stored in ‘HitResult’ object is </w:t>
       </w:r>
       <w:r>
         <w:rPr>
@@ -10170,33 +8597,13 @@
         </w:rPr>
         <w:t xml:space="preserve">It calls functions </w:t>
       </w:r>
-      <w:proofErr w:type="spellStart"/>
-      <w:proofErr w:type="gramStart"/>
-      <w:r>
-        <w:rPr>
-          <w:sz w:val="24"/>
-          <w:szCs w:val="24"/>
-          <w:lang w:val="en-US"/>
-        </w:rPr>
-        <w:t>ResetRecordedHits</w:t>
-      </w:r>
-      <w:proofErr w:type="spellEnd"/>
-      <w:r>
-        <w:rPr>
-          <w:sz w:val="24"/>
-          <w:szCs w:val="24"/>
-          <w:lang w:val="en-US"/>
-        </w:rPr>
-        <w:t>(</w:t>
-      </w:r>
-      <w:proofErr w:type="gramEnd"/>
-      <w:r>
-        <w:rPr>
-          <w:sz w:val="24"/>
-          <w:szCs w:val="24"/>
-          <w:lang w:val="en-US"/>
-        </w:rPr>
-        <w:t>)</w:t>
+      <w:r>
+        <w:rPr>
+          <w:sz w:val="24"/>
+          <w:szCs w:val="24"/>
+          <w:lang w:val="en-US"/>
+        </w:rPr>
+        <w:t>ResetRecordedHits()</w:t>
       </w:r>
       <w:r>
         <w:rPr>
@@ -10206,23 +8613,13 @@
         </w:rPr>
         <w:t xml:space="preserve">, </w:t>
       </w:r>
-      <w:proofErr w:type="spellStart"/>
-      <w:r>
-        <w:rPr>
-          <w:sz w:val="24"/>
-          <w:szCs w:val="24"/>
-          <w:lang w:val="en-US"/>
-        </w:rPr>
-        <w:t>PreprocessRays</w:t>
-      </w:r>
-      <w:proofErr w:type="spellEnd"/>
-      <w:r>
-        <w:rPr>
-          <w:sz w:val="24"/>
-          <w:szCs w:val="24"/>
-          <w:lang w:val="en-US"/>
-        </w:rPr>
-        <w:t>()</w:t>
+      <w:r>
+        <w:rPr>
+          <w:sz w:val="24"/>
+          <w:szCs w:val="24"/>
+          <w:lang w:val="en-US"/>
+        </w:rPr>
+        <w:t>PreprocessRays()</w:t>
       </w:r>
       <w:r>
         <w:rPr>
@@ -10232,23 +8629,13 @@
         </w:rPr>
         <w:t xml:space="preserve">, </w:t>
       </w:r>
-      <w:proofErr w:type="spellStart"/>
-      <w:r>
-        <w:rPr>
-          <w:sz w:val="24"/>
-          <w:szCs w:val="24"/>
-          <w:lang w:val="en-US"/>
-        </w:rPr>
-        <w:t>WritePointAsync</w:t>
-      </w:r>
-      <w:proofErr w:type="spellEnd"/>
-      <w:r>
-        <w:rPr>
-          <w:sz w:val="24"/>
-          <w:szCs w:val="24"/>
-          <w:lang w:val="en-US"/>
-        </w:rPr>
-        <w:t>()</w:t>
+      <w:r>
+        <w:rPr>
+          <w:sz w:val="24"/>
+          <w:szCs w:val="24"/>
+          <w:lang w:val="en-US"/>
+        </w:rPr>
+        <w:t>WritePointAsync()</w:t>
       </w:r>
       <w:r>
         <w:rPr>
@@ -10258,23 +8645,13 @@
         </w:rPr>
         <w:t xml:space="preserve">, </w:t>
       </w:r>
-      <w:proofErr w:type="spellStart"/>
-      <w:r>
-        <w:rPr>
-          <w:sz w:val="24"/>
-          <w:szCs w:val="24"/>
-          <w:lang w:val="en-US"/>
-        </w:rPr>
-        <w:t>ComputeAndSaveDetections</w:t>
-      </w:r>
-      <w:proofErr w:type="spellEnd"/>
-      <w:r>
-        <w:rPr>
-          <w:sz w:val="24"/>
-          <w:szCs w:val="24"/>
-          <w:lang w:val="en-US"/>
-        </w:rPr>
-        <w:t>()</w:t>
+      <w:r>
+        <w:rPr>
+          <w:sz w:val="24"/>
+          <w:szCs w:val="24"/>
+          <w:lang w:val="en-US"/>
+        </w:rPr>
+        <w:t>ComputeAndSaveDetections()</w:t>
       </w:r>
       <w:r>
         <w:rPr>
@@ -10284,23 +8661,13 @@
         </w:rPr>
         <w:t xml:space="preserve"> and </w:t>
       </w:r>
-      <w:proofErr w:type="spellStart"/>
-      <w:r>
-        <w:rPr>
-          <w:sz w:val="24"/>
-          <w:szCs w:val="24"/>
-          <w:lang w:val="en-US"/>
-        </w:rPr>
-        <w:t>ShootLaser</w:t>
-      </w:r>
-      <w:proofErr w:type="spellEnd"/>
-      <w:r>
-        <w:rPr>
-          <w:sz w:val="24"/>
-          <w:szCs w:val="24"/>
-          <w:lang w:val="en-US"/>
-        </w:rPr>
-        <w:t>()</w:t>
+      <w:r>
+        <w:rPr>
+          <w:sz w:val="24"/>
+          <w:szCs w:val="24"/>
+          <w:lang w:val="en-US"/>
+        </w:rPr>
+        <w:t>ShootLaser()</w:t>
       </w:r>
       <w:r>
         <w:rPr>
@@ -10384,25 +8751,7 @@
           <w:szCs w:val="24"/>
           <w:lang w:val="en-US"/>
         </w:rPr>
-        <w:t xml:space="preserve">Semantic </w:t>
-      </w:r>
-      <w:proofErr w:type="spellStart"/>
-      <w:r>
-        <w:rPr>
-          <w:sz w:val="24"/>
-          <w:szCs w:val="24"/>
-          <w:lang w:val="en-US"/>
-        </w:rPr>
-        <w:t>Raycast</w:t>
-      </w:r>
-      <w:proofErr w:type="spellEnd"/>
-      <w:r>
-        <w:rPr>
-          <w:sz w:val="24"/>
-          <w:szCs w:val="24"/>
-          <w:lang w:val="en-US"/>
-        </w:rPr>
-        <w:t xml:space="preserve"> Lidar</w:t>
+        <w:t>Semantic Raycast Lidar</w:t>
       </w:r>
       <w:r>
         <w:rPr>
@@ -10418,25 +8767,7 @@
           <w:szCs w:val="24"/>
           <w:lang w:val="en-US"/>
         </w:rPr>
-        <w:t xml:space="preserve">the </w:t>
-      </w:r>
-      <w:proofErr w:type="spellStart"/>
-      <w:r>
-        <w:rPr>
-          <w:sz w:val="24"/>
-          <w:szCs w:val="24"/>
-          <w:lang w:val="en-US"/>
-        </w:rPr>
-        <w:t>ShootLaser</w:t>
-      </w:r>
-      <w:proofErr w:type="spellEnd"/>
-      <w:r>
-        <w:rPr>
-          <w:sz w:val="24"/>
-          <w:szCs w:val="24"/>
-          <w:lang w:val="en-US"/>
-        </w:rPr>
-        <w:t xml:space="preserve"> function </w:t>
+        <w:t xml:space="preserve">the ShootLaser function </w:t>
       </w:r>
       <w:r>
         <w:rPr>
@@ -10566,51 +8897,15 @@
           <w:szCs w:val="24"/>
           <w:lang w:val="en-US"/>
         </w:rPr>
-        <w:t>object named ‘</w:t>
-      </w:r>
-      <w:proofErr w:type="spellStart"/>
-      <w:r>
-        <w:rPr>
-          <w:sz w:val="24"/>
-          <w:szCs w:val="24"/>
-          <w:lang w:val="en-US"/>
-        </w:rPr>
-        <w:t>HitInfo</w:t>
-      </w:r>
-      <w:proofErr w:type="spellEnd"/>
-      <w:r>
-        <w:rPr>
-          <w:sz w:val="24"/>
-          <w:szCs w:val="24"/>
-          <w:lang w:val="en-US"/>
-        </w:rPr>
-        <w:t>’</w:t>
-      </w:r>
-      <w:r>
-        <w:rPr>
-          <w:sz w:val="24"/>
-          <w:szCs w:val="24"/>
-          <w:lang w:val="en-US"/>
-        </w:rPr>
-        <w:t xml:space="preserve"> of the class ‘</w:t>
-      </w:r>
-      <w:proofErr w:type="spellStart"/>
-      <w:r>
-        <w:rPr>
-          <w:sz w:val="24"/>
-          <w:szCs w:val="24"/>
-          <w:lang w:val="en-US"/>
-        </w:rPr>
-        <w:t>FHitResult</w:t>
-      </w:r>
-      <w:proofErr w:type="spellEnd"/>
-      <w:r>
-        <w:rPr>
-          <w:sz w:val="24"/>
-          <w:szCs w:val="24"/>
-          <w:lang w:val="en-US"/>
-        </w:rPr>
-        <w:t xml:space="preserve">’ which </w:t>
+        <w:t>object named ‘HitInfo’</w:t>
+      </w:r>
+      <w:r>
+        <w:rPr>
+          <w:sz w:val="24"/>
+          <w:szCs w:val="24"/>
+          <w:lang w:val="en-US"/>
+        </w:rPr>
+        <w:t xml:space="preserve"> of the class ‘FHitResult’ which </w:t>
       </w:r>
       <w:r>
         <w:rPr>
@@ -10791,25 +9086,7 @@
           <w:szCs w:val="24"/>
           <w:lang w:val="en-US"/>
         </w:rPr>
-        <w:t>If the trace doesn’t hit an object the ‘</w:t>
-      </w:r>
-      <w:proofErr w:type="spellStart"/>
-      <w:r>
-        <w:rPr>
-          <w:sz w:val="24"/>
-          <w:szCs w:val="24"/>
-          <w:lang w:val="en-US"/>
-        </w:rPr>
-        <w:t>HitInfo</w:t>
-      </w:r>
-      <w:proofErr w:type="spellEnd"/>
-      <w:r>
-        <w:rPr>
-          <w:sz w:val="24"/>
-          <w:szCs w:val="24"/>
-          <w:lang w:val="en-US"/>
-        </w:rPr>
-        <w:t>’ is not stored and the function returns ‘false’.</w:t>
+        <w:t>If the trace doesn’t hit an object the ‘HitInfo’ is not stored and the function returns ‘false’.</w:t>
       </w:r>
     </w:p>
     <w:p>
@@ -11118,35 +9395,7 @@
           <w:szCs w:val="24"/>
           <w:lang w:val="en-US"/>
         </w:rPr>
-        <w:t xml:space="preserve">      As described above, the </w:t>
-      </w:r>
-      <w:proofErr w:type="spellStart"/>
-      <w:proofErr w:type="gramStart"/>
-      <w:r>
-        <w:rPr>
-          <w:sz w:val="24"/>
-          <w:szCs w:val="24"/>
-          <w:lang w:val="en-US"/>
-        </w:rPr>
-        <w:t>ShootLaser</w:t>
-      </w:r>
-      <w:proofErr w:type="spellEnd"/>
-      <w:r>
-        <w:rPr>
-          <w:sz w:val="24"/>
-          <w:szCs w:val="24"/>
-          <w:lang w:val="en-US"/>
-        </w:rPr>
-        <w:t>(</w:t>
-      </w:r>
-      <w:proofErr w:type="gramEnd"/>
-      <w:r>
-        <w:rPr>
-          <w:sz w:val="24"/>
-          <w:szCs w:val="24"/>
-          <w:lang w:val="en-US"/>
-        </w:rPr>
-        <w:t xml:space="preserve">) function </w:t>
+        <w:t xml:space="preserve">      As described above, the ShootLaser() function </w:t>
       </w:r>
       <w:r>
         <w:rPr>
@@ -11162,35 +9411,7 @@
           <w:szCs w:val="24"/>
           <w:lang w:val="en-US"/>
         </w:rPr>
-        <w:t xml:space="preserve">to collect detections. It does this by using </w:t>
-      </w:r>
-      <w:proofErr w:type="spellStart"/>
-      <w:proofErr w:type="gramStart"/>
-      <w:r>
-        <w:rPr>
-          <w:sz w:val="24"/>
-          <w:szCs w:val="24"/>
-          <w:lang w:val="en-US"/>
-        </w:rPr>
-        <w:t>LineTraceSingleByChannel</w:t>
-      </w:r>
-      <w:proofErr w:type="spellEnd"/>
-      <w:r>
-        <w:rPr>
-          <w:sz w:val="24"/>
-          <w:szCs w:val="24"/>
-          <w:lang w:val="en-US"/>
-        </w:rPr>
-        <w:t>(</w:t>
-      </w:r>
-      <w:proofErr w:type="gramEnd"/>
-      <w:r>
-        <w:rPr>
-          <w:sz w:val="24"/>
-          <w:szCs w:val="24"/>
-          <w:lang w:val="en-US"/>
-        </w:rPr>
-        <w:t>) function that’s available in Unreal Engine.</w:t>
+        <w:t>to collect detections. It does this by using LineTraceSingleByChannel() function that’s available in Unreal Engine.</w:t>
       </w:r>
       <w:r>
         <w:rPr>
@@ -11224,51 +9445,15 @@
           <w:szCs w:val="24"/>
           <w:lang w:val="en-US"/>
         </w:rPr>
-        <w:t>‘</w:t>
-      </w:r>
-      <w:proofErr w:type="spellStart"/>
-      <w:r>
-        <w:rPr>
-          <w:sz w:val="24"/>
-          <w:szCs w:val="24"/>
-          <w:lang w:val="en-US"/>
-        </w:rPr>
-        <w:t>HitInfo</w:t>
-      </w:r>
-      <w:proofErr w:type="spellEnd"/>
-      <w:r>
-        <w:rPr>
-          <w:sz w:val="24"/>
-          <w:szCs w:val="24"/>
-          <w:lang w:val="en-US"/>
-        </w:rPr>
-        <w:t>’</w:t>
-      </w:r>
-      <w:r>
-        <w:rPr>
-          <w:sz w:val="24"/>
-          <w:szCs w:val="24"/>
-          <w:lang w:val="en-US"/>
-        </w:rPr>
-        <w:t xml:space="preserve">, is of data type ‘struct </w:t>
-      </w:r>
-      <w:proofErr w:type="spellStart"/>
-      <w:r>
-        <w:rPr>
-          <w:sz w:val="24"/>
-          <w:szCs w:val="24"/>
-          <w:lang w:val="en-US"/>
-        </w:rPr>
-        <w:t>FHitResult</w:t>
-      </w:r>
-      <w:proofErr w:type="spellEnd"/>
-      <w:r>
-        <w:rPr>
-          <w:sz w:val="24"/>
-          <w:szCs w:val="24"/>
-          <w:lang w:val="en-US"/>
-        </w:rPr>
-        <w:t>’</w:t>
+        <w:t>‘HitInfo’</w:t>
+      </w:r>
+      <w:r>
+        <w:rPr>
+          <w:sz w:val="24"/>
+          <w:szCs w:val="24"/>
+          <w:lang w:val="en-US"/>
+        </w:rPr>
+        <w:t>, is of data type ‘struct FHitResult’</w:t>
       </w:r>
       <w:r>
         <w:rPr>
@@ -11284,35 +9469,7 @@
           <w:szCs w:val="24"/>
           <w:lang w:val="en-US"/>
         </w:rPr>
-        <w:t>‘</w:t>
-      </w:r>
-      <w:proofErr w:type="spellStart"/>
-      <w:proofErr w:type="gramStart"/>
-      <w:r>
-        <w:rPr>
-          <w:sz w:val="24"/>
-          <w:szCs w:val="24"/>
-          <w:lang w:val="en-US"/>
-        </w:rPr>
-        <w:t>GetActor</w:t>
-      </w:r>
-      <w:proofErr w:type="spellEnd"/>
-      <w:r>
-        <w:rPr>
-          <w:sz w:val="24"/>
-          <w:szCs w:val="24"/>
-          <w:lang w:val="en-US"/>
-        </w:rPr>
-        <w:t>(</w:t>
-      </w:r>
-      <w:proofErr w:type="gramEnd"/>
-      <w:r>
-        <w:rPr>
-          <w:sz w:val="24"/>
-          <w:szCs w:val="24"/>
-          <w:lang w:val="en-US"/>
-        </w:rPr>
-        <w:t xml:space="preserve">)’ which has the capability to return </w:t>
+        <w:t xml:space="preserve">‘GetActor()’ which has the capability to return </w:t>
       </w:r>
       <w:r>
         <w:rPr>
@@ -11386,117 +9543,31 @@
           <w:szCs w:val="24"/>
           <w:lang w:val="en-US"/>
         </w:rPr>
-        <w:t xml:space="preserve">it is passed back to </w:t>
-      </w:r>
-      <w:proofErr w:type="spellStart"/>
-      <w:proofErr w:type="gramStart"/>
-      <w:r>
-        <w:rPr>
-          <w:sz w:val="24"/>
-          <w:szCs w:val="24"/>
-          <w:lang w:val="en-US"/>
-        </w:rPr>
-        <w:t>SimulateLaser</w:t>
-      </w:r>
-      <w:proofErr w:type="spellEnd"/>
-      <w:r>
-        <w:rPr>
-          <w:sz w:val="24"/>
-          <w:szCs w:val="24"/>
-          <w:lang w:val="en-US"/>
-        </w:rPr>
-        <w:t>(</w:t>
-      </w:r>
-      <w:proofErr w:type="gramEnd"/>
-      <w:r>
-        <w:rPr>
-          <w:sz w:val="24"/>
-          <w:szCs w:val="24"/>
-          <w:lang w:val="en-US"/>
-        </w:rPr>
-        <w:t xml:space="preserve">) function, which then call </w:t>
-      </w:r>
-      <w:proofErr w:type="spellStart"/>
-      <w:r>
-        <w:rPr>
-          <w:sz w:val="24"/>
-          <w:szCs w:val="24"/>
-          <w:lang w:val="en-US"/>
-        </w:rPr>
-        <w:t>ComputeAndSaveDetections</w:t>
-      </w:r>
-      <w:proofErr w:type="spellEnd"/>
-      <w:r>
-        <w:rPr>
-          <w:sz w:val="24"/>
-          <w:szCs w:val="24"/>
-          <w:lang w:val="en-US"/>
-        </w:rPr>
-        <w:t xml:space="preserve">(). </w:t>
-      </w:r>
-      <w:proofErr w:type="spellStart"/>
-      <w:proofErr w:type="gramStart"/>
-      <w:r>
-        <w:rPr>
-          <w:sz w:val="24"/>
-          <w:szCs w:val="24"/>
-          <w:lang w:val="en-US"/>
-        </w:rPr>
-        <w:t>ComputeAndSaveDetections</w:t>
-      </w:r>
-      <w:proofErr w:type="spellEnd"/>
-      <w:r>
-        <w:rPr>
-          <w:sz w:val="24"/>
-          <w:szCs w:val="24"/>
-          <w:lang w:val="en-US"/>
-        </w:rPr>
-        <w:t>(</w:t>
-      </w:r>
-      <w:proofErr w:type="gramEnd"/>
-      <w:r>
-        <w:rPr>
-          <w:sz w:val="24"/>
-          <w:szCs w:val="24"/>
-          <w:lang w:val="en-US"/>
-        </w:rPr>
-        <w:t xml:space="preserve">) runs a loop going through the detections. </w:t>
-      </w:r>
-      <w:r>
-        <w:rPr>
-          <w:sz w:val="24"/>
-          <w:szCs w:val="24"/>
-          <w:lang w:val="en-US"/>
-        </w:rPr>
-        <w:t xml:space="preserve">It then sends each detection as a parameter to </w:t>
-      </w:r>
-      <w:proofErr w:type="spellStart"/>
-      <w:proofErr w:type="gramStart"/>
-      <w:r>
-        <w:rPr>
-          <w:sz w:val="24"/>
-          <w:szCs w:val="24"/>
-          <w:lang w:val="en-US"/>
-        </w:rPr>
-        <w:t>ComputeRawDetection</w:t>
-      </w:r>
-      <w:proofErr w:type="spellEnd"/>
-      <w:r>
-        <w:rPr>
-          <w:sz w:val="24"/>
-          <w:szCs w:val="24"/>
-          <w:lang w:val="en-US"/>
-        </w:rPr>
-        <w:t>(</w:t>
-      </w:r>
-      <w:proofErr w:type="gramEnd"/>
-      <w:r>
-        <w:rPr>
-          <w:sz w:val="24"/>
-          <w:szCs w:val="24"/>
-          <w:lang w:val="en-US"/>
-        </w:rPr>
-        <w:t>)</w:t>
+        <w:t xml:space="preserve">it is passed back to SimulateLaser() function, which then call </w:t>
+      </w:r>
+      <w:r>
+        <w:rPr>
+          <w:sz w:val="24"/>
+          <w:szCs w:val="24"/>
+          <w:lang w:val="en-US"/>
+        </w:rPr>
+        <w:t xml:space="preserve">ComputeAndSaveDetections(). ComputeAndSaveDetections() runs a loop going through the detections. </w:t>
+      </w:r>
+      <w:r>
+        <w:rPr>
+          <w:sz w:val="24"/>
+          <w:szCs w:val="24"/>
+          <w:lang w:val="en-US"/>
+        </w:rPr>
+        <w:t>It then sends each detection as a parameter to ComputeRawDetection</w:t>
+      </w:r>
+      <w:r>
+        <w:rPr>
+          <w:sz w:val="24"/>
+          <w:szCs w:val="24"/>
+          <w:lang w:val="en-US"/>
+        </w:rPr>
+        <w:t>()</w:t>
       </w:r>
       <w:r>
         <w:rPr>
@@ -11512,25 +9583,7 @@
           <w:szCs w:val="24"/>
           <w:lang w:val="en-US"/>
         </w:rPr>
-        <w:t xml:space="preserve">uses the function </w:t>
-      </w:r>
-      <w:proofErr w:type="spellStart"/>
-      <w:r>
-        <w:rPr>
-          <w:sz w:val="24"/>
-          <w:szCs w:val="24"/>
-          <w:lang w:val="en-US"/>
-        </w:rPr>
-        <w:t>GetActor</w:t>
-      </w:r>
-      <w:proofErr w:type="spellEnd"/>
-      <w:r>
-        <w:rPr>
-          <w:sz w:val="24"/>
-          <w:szCs w:val="24"/>
-          <w:lang w:val="en-US"/>
-        </w:rPr>
-        <w:t xml:space="preserve">() to </w:t>
+        <w:t xml:space="preserve">uses the function GetActor() to </w:t>
       </w:r>
       <w:r>
         <w:rPr>
@@ -11562,25 +9615,7 @@
           <w:szCs w:val="24"/>
           <w:lang w:val="en-US"/>
         </w:rPr>
-        <w:t xml:space="preserve"> the Carla directory to ascertain the Object ID associated with the </w:t>
-      </w:r>
-      <w:proofErr w:type="gramStart"/>
-      <w:r>
-        <w:rPr>
-          <w:sz w:val="24"/>
-          <w:szCs w:val="24"/>
-          <w:lang w:val="en-US"/>
-        </w:rPr>
-        <w:t>actor</w:t>
-      </w:r>
-      <w:proofErr w:type="gramEnd"/>
-      <w:r>
-        <w:rPr>
-          <w:sz w:val="24"/>
-          <w:szCs w:val="24"/>
-          <w:lang w:val="en-US"/>
-        </w:rPr>
-        <w:t xml:space="preserve"> name. </w:t>
+        <w:t xml:space="preserve"> the Carla directory to ascertain the Object ID associated with the actor name. </w:t>
       </w:r>
     </w:p>
     <w:p>
@@ -11632,7 +9667,6 @@
         </w:rPr>
         <w:t>is of type ‘</w:t>
       </w:r>
-      <w:proofErr w:type="spellStart"/>
       <w:r>
         <w:rPr>
           <w:sz w:val="24"/>
@@ -11641,7 +9675,6 @@
         </w:rPr>
         <w:t>FSemanticDetection</w:t>
       </w:r>
-      <w:proofErr w:type="spellEnd"/>
       <w:r>
         <w:rPr>
           <w:sz w:val="24"/>
@@ -11650,7 +9683,6 @@
         </w:rPr>
         <w:t>’. ‘</w:t>
       </w:r>
-      <w:proofErr w:type="spellStart"/>
       <w:r>
         <w:rPr>
           <w:sz w:val="24"/>
@@ -11659,7 +9691,6 @@
         </w:rPr>
         <w:t>FSemanticDetection</w:t>
       </w:r>
-      <w:proofErr w:type="spellEnd"/>
       <w:r>
         <w:rPr>
           <w:sz w:val="24"/>
@@ -11668,7 +9699,6 @@
         </w:rPr>
         <w:t>’ is an alias of the class ‘</w:t>
       </w:r>
-      <w:proofErr w:type="spellStart"/>
       <w:r>
         <w:rPr>
           <w:sz w:val="24"/>
@@ -11677,7 +9707,6 @@
         </w:rPr>
         <w:t>SemanticLidarDetection</w:t>
       </w:r>
-      <w:proofErr w:type="spellEnd"/>
       <w:r>
         <w:rPr>
           <w:sz w:val="24"/>
@@ -12250,25 +10279,7 @@
           <w:szCs w:val="24"/>
           <w:lang w:val="en-US"/>
         </w:rPr>
-        <w:t xml:space="preserve">an </w:t>
-      </w:r>
-      <w:proofErr w:type="gramStart"/>
-      <w:r>
-        <w:rPr>
-          <w:sz w:val="24"/>
-          <w:szCs w:val="24"/>
-          <w:lang w:val="en-US"/>
-        </w:rPr>
-        <w:t>object</w:t>
-      </w:r>
-      <w:proofErr w:type="gramEnd"/>
-      <w:r>
-        <w:rPr>
-          <w:sz w:val="24"/>
-          <w:szCs w:val="24"/>
-          <w:lang w:val="en-US"/>
-        </w:rPr>
-        <w:t xml:space="preserve"> then a blocking hit or collision is detected. </w:t>
+        <w:t xml:space="preserve">an object then a blocking hit or collision is detected. </w:t>
       </w:r>
       <w:r>
         <w:rPr>
@@ -12324,25 +10335,7 @@
           <w:szCs w:val="24"/>
           <w:lang w:val="en-US"/>
         </w:rPr>
-        <w:t xml:space="preserve">Using the </w:t>
-      </w:r>
-      <w:proofErr w:type="gramStart"/>
-      <w:r>
-        <w:rPr>
-          <w:sz w:val="24"/>
-          <w:szCs w:val="24"/>
-          <w:lang w:val="en-US"/>
-        </w:rPr>
-        <w:t>listen(</w:t>
-      </w:r>
-      <w:proofErr w:type="gramEnd"/>
-      <w:r>
-        <w:rPr>
-          <w:sz w:val="24"/>
-          <w:szCs w:val="24"/>
-          <w:lang w:val="en-US"/>
-        </w:rPr>
-        <w:t>) function we can access this data stream</w:t>
+        <w:t>Using the listen() function we can access this data stream</w:t>
       </w:r>
       <w:r>
         <w:rPr>
@@ -12488,7 +10481,6 @@
         </w:rPr>
         <w:t xml:space="preserve">By simulating the </w:t>
       </w:r>
-      <w:proofErr w:type="spellStart"/>
       <w:r>
         <w:rPr>
           <w:sz w:val="24"/>
@@ -12497,7 +10489,6 @@
         </w:rPr>
         <w:t>behaviour</w:t>
       </w:r>
-      <w:proofErr w:type="spellEnd"/>
       <w:r>
         <w:rPr>
           <w:sz w:val="24"/>
@@ -12661,25 +10652,7 @@
           <w:szCs w:val="24"/>
           <w:lang w:val="en-US"/>
         </w:rPr>
-        <w:t xml:space="preserve">This function returns the definition of the Radar sensor as an </w:t>
-      </w:r>
-      <w:proofErr w:type="spellStart"/>
-      <w:r>
-        <w:rPr>
-          <w:sz w:val="24"/>
-          <w:szCs w:val="24"/>
-          <w:lang w:val="en-US"/>
-        </w:rPr>
-        <w:t>FActorDefinition</w:t>
-      </w:r>
-      <w:proofErr w:type="spellEnd"/>
-      <w:r>
-        <w:rPr>
-          <w:sz w:val="24"/>
-          <w:szCs w:val="24"/>
-          <w:lang w:val="en-US"/>
-        </w:rPr>
-        <w:t>.</w:t>
+        <w:t>This function returns the definition of the Radar sensor as an FActorDefinition.</w:t>
       </w:r>
       <w:r>
         <w:rPr>
@@ -12695,25 +10668,7 @@
           <w:szCs w:val="24"/>
           <w:lang w:val="en-US"/>
         </w:rPr>
-        <w:t>It calls function ‘</w:t>
-      </w:r>
-      <w:proofErr w:type="spellStart"/>
-      <w:r>
-        <w:rPr>
-          <w:sz w:val="24"/>
-          <w:szCs w:val="24"/>
-          <w:lang w:val="en-US"/>
-        </w:rPr>
-        <w:t>MakeRadarDefinition</w:t>
-      </w:r>
-      <w:proofErr w:type="spellEnd"/>
-      <w:r>
-        <w:rPr>
-          <w:sz w:val="24"/>
-          <w:szCs w:val="24"/>
-          <w:lang w:val="en-US"/>
-        </w:rPr>
-        <w:t>’</w:t>
+        <w:t>It calls function ‘MakeRadarDefinition’</w:t>
       </w:r>
       <w:r>
         <w:rPr>
@@ -12769,25 +10724,7 @@
           <w:szCs w:val="24"/>
           <w:lang w:val="en-US"/>
         </w:rPr>
-        <w:t>By invoking the '</w:t>
-      </w:r>
-      <w:proofErr w:type="spellStart"/>
-      <w:r>
-        <w:rPr>
-          <w:sz w:val="24"/>
-          <w:szCs w:val="24"/>
-          <w:lang w:val="en-US"/>
-        </w:rPr>
-        <w:t>MakeRadarDefinition</w:t>
-      </w:r>
-      <w:proofErr w:type="spellEnd"/>
-      <w:r>
-        <w:rPr>
-          <w:sz w:val="24"/>
-          <w:szCs w:val="24"/>
-          <w:lang w:val="en-US"/>
-        </w:rPr>
-        <w:t xml:space="preserve">' function, the sensor attributes are systematically defined, adhering to professional standards. </w:t>
+        <w:t xml:space="preserve">By invoking the 'MakeRadarDefinition' function, the sensor attributes are systematically defined, adhering to professional standards. </w:t>
       </w:r>
       <w:r>
         <w:rPr>
@@ -12895,25 +10832,7 @@
           <w:szCs w:val="24"/>
           <w:lang w:val="en-US"/>
         </w:rPr>
-        <w:t xml:space="preserve">This is the constructor of the </w:t>
-      </w:r>
-      <w:proofErr w:type="spellStart"/>
-      <w:r>
-        <w:rPr>
-          <w:sz w:val="24"/>
-          <w:szCs w:val="24"/>
-          <w:lang w:val="en-US"/>
-        </w:rPr>
-        <w:t>ARadar</w:t>
-      </w:r>
-      <w:proofErr w:type="spellEnd"/>
-      <w:r>
-        <w:rPr>
-          <w:sz w:val="24"/>
-          <w:szCs w:val="24"/>
-          <w:lang w:val="en-US"/>
-        </w:rPr>
-        <w:t xml:space="preserve"> class</w:t>
+        <w:t>This is the constructor of the ARadar class</w:t>
       </w:r>
       <w:r>
         <w:rPr>
@@ -12937,25 +10856,7 @@
           <w:szCs w:val="24"/>
           <w:lang w:val="en-US"/>
         </w:rPr>
-        <w:t>‘</w:t>
-      </w:r>
-      <w:proofErr w:type="spellStart"/>
-      <w:r>
-        <w:rPr>
-          <w:sz w:val="24"/>
-          <w:szCs w:val="24"/>
-          <w:lang w:val="en-US"/>
-        </w:rPr>
-        <w:t>PrimaryActorTick.bCanEverTick</w:t>
-      </w:r>
-      <w:proofErr w:type="spellEnd"/>
-      <w:r>
-        <w:rPr>
-          <w:sz w:val="24"/>
-          <w:szCs w:val="24"/>
-          <w:lang w:val="en-US"/>
-        </w:rPr>
-        <w:t>’ to true.</w:t>
+        <w:t>‘PrimaryActorTick.bCanEverTick’ to true.</w:t>
       </w:r>
     </w:p>
     <w:p>
@@ -13007,43 +10908,7 @@
           <w:szCs w:val="24"/>
           <w:lang w:val="en-US"/>
         </w:rPr>
-        <w:t xml:space="preserve">The </w:t>
-      </w:r>
-      <w:proofErr w:type="gramStart"/>
-      <w:r>
-        <w:rPr>
-          <w:sz w:val="24"/>
-          <w:szCs w:val="24"/>
-          <w:lang w:val="en-US"/>
-        </w:rPr>
-        <w:t>Set(</w:t>
-      </w:r>
-      <w:proofErr w:type="gramEnd"/>
-      <w:r>
-        <w:rPr>
-          <w:sz w:val="24"/>
-          <w:szCs w:val="24"/>
-          <w:lang w:val="en-US"/>
-        </w:rPr>
-        <w:t xml:space="preserve">) function calls the </w:t>
-      </w:r>
-      <w:proofErr w:type="spellStart"/>
-      <w:r>
-        <w:rPr>
-          <w:sz w:val="24"/>
-          <w:szCs w:val="24"/>
-          <w:lang w:val="en-US"/>
-        </w:rPr>
-        <w:t>SetRadar</w:t>
-      </w:r>
-      <w:proofErr w:type="spellEnd"/>
-      <w:r>
-        <w:rPr>
-          <w:sz w:val="24"/>
-          <w:szCs w:val="24"/>
-          <w:lang w:val="en-US"/>
-        </w:rPr>
-        <w:t xml:space="preserve">() </w:t>
+        <w:t xml:space="preserve">The Set() function calls the SetRadar() </w:t>
       </w:r>
       <w:r>
         <w:rPr>
@@ -13067,54 +10932,32 @@
           <w:szCs w:val="24"/>
           <w:lang w:val="en-US"/>
         </w:rPr>
-        <w:t xml:space="preserve">sends it the attributes specified by the user. The </w:t>
-      </w:r>
-      <w:proofErr w:type="spellStart"/>
-      <w:proofErr w:type="gramStart"/>
-      <w:r>
-        <w:rPr>
-          <w:sz w:val="24"/>
-          <w:szCs w:val="24"/>
-          <w:lang w:val="en-US"/>
-        </w:rPr>
-        <w:t>SetRadar</w:t>
-      </w:r>
-      <w:proofErr w:type="spellEnd"/>
-      <w:r>
-        <w:rPr>
-          <w:sz w:val="24"/>
-          <w:szCs w:val="24"/>
-          <w:lang w:val="en-US"/>
-        </w:rPr>
-        <w:t>(</w:t>
-      </w:r>
-      <w:proofErr w:type="gramEnd"/>
-      <w:r>
-        <w:rPr>
-          <w:sz w:val="24"/>
-          <w:szCs w:val="24"/>
-          <w:lang w:val="en-US"/>
-        </w:rPr>
-        <w:t xml:space="preserve">) function assigns these values to the attributes by using the functions </w:t>
-      </w:r>
-      <w:proofErr w:type="spellStart"/>
-      <w:r>
-        <w:rPr>
-          <w:sz w:val="24"/>
-          <w:szCs w:val="24"/>
-          <w:lang w:val="en-US"/>
-        </w:rPr>
-        <w:t>SetHorizontal</w:t>
-      </w:r>
-      <w:r>
-        <w:rPr>
-          <w:sz w:val="24"/>
-          <w:szCs w:val="24"/>
-          <w:lang w:val="en-US"/>
-        </w:rPr>
-        <w:t>FOV</w:t>
-      </w:r>
-      <w:proofErr w:type="spellEnd"/>
+        <w:t>sends it the attributes specified by the user. The SetRadar</w:t>
+      </w:r>
+      <w:r>
+        <w:rPr>
+          <w:sz w:val="24"/>
+          <w:szCs w:val="24"/>
+          <w:lang w:val="en-US"/>
+        </w:rPr>
+        <w:t>() function assigns these values to the attributes by using the functions SetHorizontal</w:t>
+      </w:r>
+      <w:r>
+        <w:rPr>
+          <w:sz w:val="24"/>
+          <w:szCs w:val="24"/>
+          <w:lang w:val="en-US"/>
+        </w:rPr>
+        <w:t xml:space="preserve">FOV(), </w:t>
+      </w:r>
+      <w:r>
+        <w:rPr>
+          <w:sz w:val="24"/>
+          <w:szCs w:val="24"/>
+          <w:lang w:val="en-US"/>
+        </w:rPr>
+        <w:t>SetVerticalFOV</w:t>
+      </w:r>
       <w:r>
         <w:rPr>
           <w:sz w:val="24"/>
@@ -13123,25 +10966,6 @@
         </w:rPr>
         <w:t xml:space="preserve">(), </w:t>
       </w:r>
-      <w:proofErr w:type="spellStart"/>
-      <w:r>
-        <w:rPr>
-          <w:sz w:val="24"/>
-          <w:szCs w:val="24"/>
-          <w:lang w:val="en-US"/>
-        </w:rPr>
-        <w:t>SetVerticalFOV</w:t>
-      </w:r>
-      <w:proofErr w:type="spellEnd"/>
-      <w:r>
-        <w:rPr>
-          <w:sz w:val="24"/>
-          <w:szCs w:val="24"/>
-          <w:lang w:val="en-US"/>
-        </w:rPr>
-        <w:t xml:space="preserve">(), </w:t>
-      </w:r>
-      <w:proofErr w:type="spellStart"/>
       <w:r>
         <w:rPr>
           <w:sz w:val="24"/>
@@ -13150,7 +10974,6 @@
         </w:rPr>
         <w:t>SetRange</w:t>
       </w:r>
-      <w:proofErr w:type="spellEnd"/>
       <w:r>
         <w:rPr>
           <w:sz w:val="24"/>
@@ -13167,7 +10990,6 @@
         </w:rPr>
         <w:t xml:space="preserve">, and </w:t>
       </w:r>
-      <w:proofErr w:type="spellStart"/>
       <w:r>
         <w:rPr>
           <w:sz w:val="24"/>
@@ -13176,7 +10998,6 @@
         </w:rPr>
         <w:t>SetPointsPerSecond</w:t>
       </w:r>
-      <w:proofErr w:type="spellEnd"/>
       <w:r>
         <w:rPr>
           <w:sz w:val="24"/>
@@ -13465,7 +11286,6 @@
         </w:rPr>
         <w:t>‘</w:t>
       </w:r>
-      <w:proofErr w:type="spellStart"/>
       <w:r>
         <w:rPr>
           <w:sz w:val="24"/>
@@ -13474,7 +11294,6 @@
         </w:rPr>
         <w:t>PrevLocation</w:t>
       </w:r>
-      <w:proofErr w:type="spellEnd"/>
       <w:r>
         <w:rPr>
           <w:sz w:val="24"/>
@@ -13596,35 +11415,7 @@
           <w:szCs w:val="24"/>
           <w:lang w:val="en-US"/>
         </w:rPr>
-        <w:t xml:space="preserve"> </w:t>
-      </w:r>
-      <w:proofErr w:type="spellStart"/>
-      <w:proofErr w:type="gramStart"/>
-      <w:r>
-        <w:rPr>
-          <w:sz w:val="24"/>
-          <w:szCs w:val="24"/>
-          <w:lang w:val="en-US"/>
-        </w:rPr>
-        <w:t>CalculateCurrentVelocity</w:t>
-      </w:r>
-      <w:proofErr w:type="spellEnd"/>
-      <w:r>
-        <w:rPr>
-          <w:sz w:val="24"/>
-          <w:szCs w:val="24"/>
-          <w:lang w:val="en-US"/>
-        </w:rPr>
-        <w:t>(</w:t>
-      </w:r>
-      <w:proofErr w:type="gramEnd"/>
-      <w:r>
-        <w:rPr>
-          <w:sz w:val="24"/>
-          <w:szCs w:val="24"/>
-          <w:lang w:val="en-US"/>
-        </w:rPr>
-        <w:t xml:space="preserve">) </w:t>
+        <w:t xml:space="preserve"> CalculateCurrentVelocity() </w:t>
       </w:r>
       <w:r>
         <w:rPr>
@@ -13678,35 +11469,7 @@
           <w:szCs w:val="24"/>
           <w:lang w:val="en-US"/>
         </w:rPr>
-        <w:t xml:space="preserve">Calls the </w:t>
-      </w:r>
-      <w:proofErr w:type="spellStart"/>
-      <w:proofErr w:type="gramStart"/>
-      <w:r>
-        <w:rPr>
-          <w:sz w:val="24"/>
-          <w:szCs w:val="24"/>
-          <w:lang w:val="en-US"/>
-        </w:rPr>
-        <w:t>SendLineTraces</w:t>
-      </w:r>
-      <w:proofErr w:type="spellEnd"/>
-      <w:r>
-        <w:rPr>
-          <w:sz w:val="24"/>
-          <w:szCs w:val="24"/>
-          <w:lang w:val="en-US"/>
-        </w:rPr>
-        <w:t>(</w:t>
-      </w:r>
-      <w:proofErr w:type="gramEnd"/>
-      <w:r>
-        <w:rPr>
-          <w:sz w:val="24"/>
-          <w:szCs w:val="24"/>
-          <w:lang w:val="en-US"/>
-        </w:rPr>
-        <w:t xml:space="preserve">) function which simulates the </w:t>
+        <w:t xml:space="preserve">Calls the SendLineTraces() function which simulates the </w:t>
       </w:r>
       <w:r>
         <w:rPr>
@@ -13869,25 +11632,7 @@
           <w:szCs w:val="24"/>
           <w:lang w:val="en-US"/>
         </w:rPr>
-        <w:t>It takes ‘</w:t>
-      </w:r>
-      <w:proofErr w:type="spellStart"/>
-      <w:r>
-        <w:rPr>
-          <w:sz w:val="24"/>
-          <w:szCs w:val="24"/>
-          <w:lang w:val="en-US"/>
-        </w:rPr>
-        <w:t>DeltaTime</w:t>
-      </w:r>
-      <w:proofErr w:type="spellEnd"/>
-      <w:r>
-        <w:rPr>
-          <w:sz w:val="24"/>
-          <w:szCs w:val="24"/>
-          <w:lang w:val="en-US"/>
-        </w:rPr>
-        <w:t xml:space="preserve">’ as a parameter so that </w:t>
+        <w:t xml:space="preserve">It takes ‘DeltaTime’ as a parameter so that </w:t>
       </w:r>
       <w:r>
         <w:rPr>
@@ -14021,25 +11766,7 @@
           <w:szCs w:val="24"/>
           <w:lang w:val="en-US"/>
         </w:rPr>
-        <w:t xml:space="preserve">The number of traces to be generated for </w:t>
-      </w:r>
-      <w:proofErr w:type="spellStart"/>
-      <w:r>
-        <w:rPr>
-          <w:sz w:val="24"/>
-          <w:szCs w:val="24"/>
-          <w:lang w:val="en-US"/>
-        </w:rPr>
-        <w:t>raycasting</w:t>
-      </w:r>
-      <w:proofErr w:type="spellEnd"/>
-      <w:r>
-        <w:rPr>
-          <w:sz w:val="24"/>
-          <w:szCs w:val="24"/>
-          <w:lang w:val="en-US"/>
-        </w:rPr>
-        <w:t xml:space="preserve"> is calculated by multiplying the delta time and </w:t>
+        <w:t xml:space="preserve">The number of traces to be generated for raycasting is calculated by multiplying the delta time and </w:t>
       </w:r>
       <w:r>
         <w:rPr>
@@ -14197,8 +11924,6 @@
         </w:rPr>
         <w:t xml:space="preserve">The </w:t>
       </w:r>
-      <w:proofErr w:type="spellStart"/>
-      <w:proofErr w:type="gramStart"/>
       <w:r>
         <w:rPr>
           <w:sz w:val="24"/>
@@ -14207,23 +11932,13 @@
         </w:rPr>
         <w:t>LineTraceSingleByChannel</w:t>
       </w:r>
-      <w:proofErr w:type="spellEnd"/>
-      <w:r>
-        <w:rPr>
-          <w:sz w:val="24"/>
-          <w:szCs w:val="24"/>
-          <w:lang w:val="en-US"/>
-        </w:rPr>
-        <w:t>(</w:t>
-      </w:r>
-      <w:proofErr w:type="gramEnd"/>
-      <w:r>
-        <w:rPr>
-          <w:sz w:val="24"/>
-          <w:szCs w:val="24"/>
-          <w:lang w:val="en-US"/>
-        </w:rPr>
-        <w:t>)</w:t>
+      <w:r>
+        <w:rPr>
+          <w:sz w:val="24"/>
+          <w:szCs w:val="24"/>
+          <w:lang w:val="en-US"/>
+        </w:rPr>
+        <w:t>()</w:t>
       </w:r>
       <w:r>
         <w:rPr>
@@ -14459,17 +12174,6 @@
     <w:p>
       <w:pPr>
         <w:pStyle w:val="ListParagraph"/>
-        <w:jc w:val="both"/>
-        <w:rPr>
-          <w:sz w:val="24"/>
-          <w:szCs w:val="24"/>
-          <w:lang w:val="en-US"/>
-        </w:rPr>
-      </w:pPr>
-    </w:p>
-    <w:p>
-      <w:pPr>
-        <w:pStyle w:val="ListParagraph"/>
         <w:numPr>
           <w:ilvl w:val="0"/>
           <w:numId w:val="2"/>
@@ -14481,7 +12185,6 @@
           <w:lang w:val="en-US"/>
         </w:rPr>
       </w:pPr>
-      <w:proofErr w:type="spellStart"/>
       <w:r>
         <w:rPr>
           <w:sz w:val="24"/>
@@ -14490,7 +12193,6 @@
         </w:rPr>
         <w:t>DBScan</w:t>
       </w:r>
-      <w:proofErr w:type="spellEnd"/>
     </w:p>
     <w:p>
       <w:pPr>
@@ -14524,7 +12226,7 @@
           <w:szCs w:val="24"/>
           <w:lang w:val="en-US"/>
         </w:rPr>
-        <w:t xml:space="preserve"> of radar signal processing, the Density-Based Spatial Clustering of Applications with Noise (DBSCAN) algorithm emerges as a powerful tool, seamlessly </w:t>
+        <w:t xml:space="preserve"> of radar signal processing, the Density-Based Spatial Clustering of Applications with Noise (DBSCAN) algorithm emerges as a powerful tool, seamlessly addressing the challenges posed by complex and dynamic radar environments. As </w:t>
       </w:r>
       <w:r>
         <w:rPr>
@@ -14533,7 +12235,7 @@
           <w:lang w:val="en-US"/>
         </w:rPr>
         <w:lastRenderedPageBreak/>
-        <w:t xml:space="preserve">addressing the challenges posed by complex and dynamic radar environments. As radar systems become increasingly sophisticated, the need for robust and efficient clustering techniques becomes </w:t>
+        <w:t xml:space="preserve">radar systems become increasingly sophisticated, the need for robust and efficient clustering techniques becomes </w:t>
       </w:r>
       <w:r>
         <w:rPr>
@@ -14641,25 +12343,7 @@
           <w:szCs w:val="24"/>
           <w:lang w:val="en-US"/>
         </w:rPr>
-        <w:t xml:space="preserve">As DBSCAN is a </w:t>
-      </w:r>
-      <w:proofErr w:type="gramStart"/>
-      <w:r>
-        <w:rPr>
-          <w:sz w:val="24"/>
-          <w:szCs w:val="24"/>
-          <w:lang w:val="en-US"/>
-        </w:rPr>
-        <w:t>density based</w:t>
-      </w:r>
-      <w:proofErr w:type="gramEnd"/>
-      <w:r>
-        <w:rPr>
-          <w:sz w:val="24"/>
-          <w:szCs w:val="24"/>
-          <w:lang w:val="en-US"/>
-        </w:rPr>
-        <w:t xml:space="preserve"> algorithm, it is perfect for</w:t>
+        <w:t>As DBSCAN is a density based algorithm, it is perfect for</w:t>
       </w:r>
       <w:r>
         <w:rPr>
@@ -14792,6 +12476,7 @@
       </w:pPr>
       <w:r>
         <w:rPr>
+          <w:noProof/>
           <w:sz w:val="24"/>
           <w:szCs w:val="24"/>
           <w:lang w:val="en-US"/>
@@ -14853,7 +12538,6 @@
           <w:szCs w:val="24"/>
           <w:lang w:val="en-US"/>
         </w:rPr>
-        <w:lastRenderedPageBreak/>
         <w:t>Epsilon: Epsilon is the radius of the circle which needs to be created across each data point to check the density of the cluster.</w:t>
       </w:r>
     </w:p>
@@ -14879,6 +12563,7 @@
           <w:szCs w:val="24"/>
           <w:lang w:val="en-US"/>
         </w:rPr>
+        <w:lastRenderedPageBreak/>
         <w:t>minPoints</w:t>
       </w:r>
       <w:r>
@@ -14947,6 +12632,7 @@
       </w:pPr>
       <w:r>
         <w:rPr>
+          <w:noProof/>
           <w:sz w:val="24"/>
           <w:szCs w:val="24"/>
           <w:lang w:val="en-US"/>
@@ -14998,23 +12684,13 @@
           <w:lang w:val="en-US"/>
         </w:rPr>
       </w:pPr>
-      <w:proofErr w:type="spellStart"/>
-      <w:r>
-        <w:rPr>
-          <w:sz w:val="24"/>
-          <w:szCs w:val="24"/>
-          <w:lang w:val="en-US"/>
-        </w:rPr>
-        <w:t>DBScan</w:t>
-      </w:r>
-      <w:proofErr w:type="spellEnd"/>
-      <w:r>
-        <w:rPr>
-          <w:sz w:val="24"/>
-          <w:szCs w:val="24"/>
-          <w:lang w:val="en-US"/>
-        </w:rPr>
-        <w:t xml:space="preserve"> works by creating a circle of length </w:t>
+      <w:r>
+        <w:rPr>
+          <w:sz w:val="24"/>
+          <w:szCs w:val="24"/>
+          <w:lang w:val="en-US"/>
+        </w:rPr>
+        <w:t xml:space="preserve">DBScan works by creating a circle of length </w:t>
       </w:r>
       <w:r>
         <w:rPr>
@@ -15063,7 +12739,6 @@
         </w:rPr>
         <w:t xml:space="preserve">A data point is classified as a core point if it has the number of data points as specified by parameters </w:t>
       </w:r>
-      <w:proofErr w:type="spellStart"/>
       <w:r>
         <w:rPr>
           <w:i/>
@@ -15074,7 +12749,6 @@
         </w:rPr>
         <w:t>Minpts</w:t>
       </w:r>
-      <w:proofErr w:type="spellEnd"/>
       <w:r>
         <w:rPr>
           <w:sz w:val="24"/>
@@ -15120,25 +12794,7 @@
           <w:szCs w:val="24"/>
           <w:lang w:val="en-US"/>
         </w:rPr>
-        <w:t xml:space="preserve">Border Points: If a data point has points less than the </w:t>
-      </w:r>
-      <w:proofErr w:type="spellStart"/>
-      <w:r>
-        <w:rPr>
-          <w:sz w:val="24"/>
-          <w:szCs w:val="24"/>
-          <w:lang w:val="en-US"/>
-        </w:rPr>
-        <w:t>minPts</w:t>
-      </w:r>
-      <w:proofErr w:type="spellEnd"/>
-      <w:r>
-        <w:rPr>
-          <w:sz w:val="24"/>
-          <w:szCs w:val="24"/>
-          <w:lang w:val="en-US"/>
-        </w:rPr>
-        <w:t xml:space="preserve"> inside the radius </w:t>
+        <w:t xml:space="preserve">Border Points: If a data point has points less than the minPts inside the radius </w:t>
       </w:r>
       <w:r>
         <w:rPr>
@@ -15239,23 +12895,13 @@
         </w:rPr>
         <w:t xml:space="preserve">As shown in the figure above, we have considered </w:t>
       </w:r>
-      <w:proofErr w:type="spellStart"/>
-      <w:r>
-        <w:rPr>
-          <w:sz w:val="24"/>
-          <w:szCs w:val="24"/>
-          <w:lang w:val="en-US"/>
-        </w:rPr>
-        <w:t>minPts</w:t>
-      </w:r>
-      <w:proofErr w:type="spellEnd"/>
-      <w:r>
-        <w:rPr>
-          <w:sz w:val="24"/>
-          <w:szCs w:val="24"/>
-          <w:lang w:val="en-US"/>
-        </w:rPr>
-        <w:t>=3 and a circle of radius Epsilon is drawn around each point.</w:t>
+      <w:r>
+        <w:rPr>
+          <w:sz w:val="24"/>
+          <w:szCs w:val="24"/>
+          <w:lang w:val="en-US"/>
+        </w:rPr>
+        <w:t>minPts=3 and a circle of radius Epsilon is drawn around each point.</w:t>
       </w:r>
       <w:r>
         <w:rPr>
@@ -15402,26 +13048,27 @@
           <w:szCs w:val="24"/>
           <w:lang w:val="en-US"/>
         </w:rPr>
+        <w:t>Reachability and Connectivity</w:t>
+      </w:r>
+    </w:p>
+    <w:p>
+      <w:pPr>
+        <w:pStyle w:val="ListParagraph"/>
+        <w:jc w:val="both"/>
+        <w:rPr>
+          <w:sz w:val="24"/>
+          <w:szCs w:val="24"/>
+          <w:lang w:val="en-US"/>
+        </w:rPr>
+      </w:pPr>
+      <w:r>
+        <w:rPr>
+          <w:noProof/>
+          <w:sz w:val="24"/>
+          <w:szCs w:val="24"/>
+          <w:lang w:val="en-US"/>
+        </w:rPr>
         <w:lastRenderedPageBreak/>
-        <w:t>Reachability and Connectivity</w:t>
-      </w:r>
-    </w:p>
-    <w:p>
-      <w:pPr>
-        <w:pStyle w:val="ListParagraph"/>
-        <w:jc w:val="both"/>
-        <w:rPr>
-          <w:sz w:val="24"/>
-          <w:szCs w:val="24"/>
-          <w:lang w:val="en-US"/>
-        </w:rPr>
-      </w:pPr>
-      <w:r>
-        <w:rPr>
-          <w:sz w:val="24"/>
-          <w:szCs w:val="24"/>
-          <w:lang w:val="en-US"/>
-        </w:rPr>
         <w:drawing>
           <wp:inline distT="0" distB="0" distL="0" distR="0" wp14:anchorId="5C9FE27A" wp14:editId="1DAFDAE0">
             <wp:extent cx="5731510" cy="2479040"/>
@@ -15599,15 +13246,7 @@
           <w:szCs w:val="24"/>
           <w:lang w:val="en-US"/>
         </w:rPr>
-        <w:t xml:space="preserve">8.1. </w:t>
-      </w:r>
-      <w:r>
-        <w:rPr>
-          <w:sz w:val="24"/>
-          <w:szCs w:val="24"/>
-          <w:lang w:val="en-US"/>
-        </w:rPr>
-        <w:t>APPLYING DBSCAN ON CARLA RADAR DATA</w:t>
+        <w:t>8.1. APPLYING DBSCAN ON CARLA RADAR DATA</w:t>
       </w:r>
     </w:p>
     <w:p>

</xml_diff>

<commit_message>
pipeline to be added
</commit_message>
<xml_diff>
--- a/Report/report (AutoRecovered).docx
+++ b/Report/report (AutoRecovered).docx
@@ -4817,6 +4817,14 @@
           <w:szCs w:val="24"/>
           <w:lang w:val="en-US"/>
         </w:rPr>
+        <w:t xml:space="preserve"> </w:t>
+      </w:r>
+      <w:r>
+        <w:rPr>
+          <w:sz w:val="24"/>
+          <w:szCs w:val="24"/>
+          <w:lang w:val="en-US"/>
+        </w:rPr>
         <w:t xml:space="preserve">Hence, </w:t>
       </w:r>
       <w:r>
@@ -5280,7 +5288,15 @@
           <w:szCs w:val="24"/>
           <w:lang w:val="en-US"/>
         </w:rPr>
-        <w:t xml:space="preserve">ta back to the Python Client. For doing this they need to cover the whole communication pipeline which is shown in </w:t>
+        <w:t>ta back to the Python Client. For doing this they need to cover the whole communication pipeline which is shown in</w:t>
+      </w:r>
+      <w:r>
+        <w:rPr>
+          <w:sz w:val="24"/>
+          <w:szCs w:val="24"/>
+          <w:lang w:val="en-US"/>
+        </w:rPr>
+        <w:t xml:space="preserve"> Figure 5.1</w:t>
       </w:r>
       <w:r>
         <w:rPr>
@@ -5292,7 +5308,7 @@
           <w:szCs w:val="24"/>
           <w:lang w:val="en-US"/>
         </w:rPr>
-        <w:t>figure.</w:t>
+        <w:t>.</w:t>
       </w:r>
       <w:r>
         <w:rPr>
@@ -5345,30 +5361,125 @@
     </w:p>
     <w:p>
       <w:pPr>
-        <w:ind w:left="720"/>
-        <w:jc w:val="both"/>
+        <w:pStyle w:val="ListParagraph"/>
+        <w:ind w:left="360"/>
+        <w:jc w:val="both"/>
+        <w:rPr>
+          <w:sz w:val="24"/>
+          <w:szCs w:val="24"/>
+          <w:lang w:val="en-US"/>
+        </w:rPr>
+      </w:pPr>
+      <w:r>
+        <w:rPr>
+          <w:sz w:val="24"/>
+          <w:szCs w:val="24"/>
+          <w:lang w:val="en-US"/>
+        </w:rPr>
+        <w:drawing>
+          <wp:inline distT="0" distB="0" distL="0" distR="0" wp14:anchorId="40DCDC47" wp14:editId="16B2A1FF">
+            <wp:extent cx="5731510" cy="1310640"/>
+            <wp:effectExtent l="0" t="0" r="2540" b="3810"/>
+            <wp:docPr id="898726650" name="Picture 1" descr="A diagram of a server&#10;&#10;Description automatically generated"/>
+            <wp:cNvGraphicFramePr>
+              <a:graphicFrameLocks xmlns:a="http://schemas.openxmlformats.org/drawingml/2006/main" noChangeAspect="1"/>
+            </wp:cNvGraphicFramePr>
+            <a:graphic xmlns:a="http://schemas.openxmlformats.org/drawingml/2006/main">
+              <a:graphicData uri="http://schemas.openxmlformats.org/drawingml/2006/picture">
+                <pic:pic xmlns:pic="http://schemas.openxmlformats.org/drawingml/2006/picture">
+                  <pic:nvPicPr>
+                    <pic:cNvPr id="898726650" name="Picture 1" descr="A diagram of a server&#10;&#10;Description automatically generated"/>
+                    <pic:cNvPicPr/>
+                  </pic:nvPicPr>
+                  <pic:blipFill>
+                    <a:blip r:embed="rId12"/>
+                    <a:stretch>
+                      <a:fillRect/>
+                    </a:stretch>
+                  </pic:blipFill>
+                  <pic:spPr>
+                    <a:xfrm>
+                      <a:off x="0" y="0"/>
+                      <a:ext cx="5731510" cy="1310640"/>
+                    </a:xfrm>
+                    <a:prstGeom prst="rect">
+                      <a:avLst/>
+                    </a:prstGeom>
+                  </pic:spPr>
+                </pic:pic>
+              </a:graphicData>
+            </a:graphic>
+          </wp:inline>
+        </w:drawing>
+      </w:r>
+    </w:p>
+    <w:p>
+      <w:pPr>
+        <w:pStyle w:val="ListParagraph"/>
+        <w:ind w:left="360"/>
+        <w:jc w:val="both"/>
+        <w:rPr>
+          <w:sz w:val="24"/>
+          <w:szCs w:val="24"/>
+          <w:lang w:val="en-US"/>
+        </w:rPr>
+      </w:pPr>
+      <w:r>
+        <w:rPr>
+          <w:sz w:val="24"/>
+          <w:szCs w:val="24"/>
+          <w:lang w:val="en-US"/>
+        </w:rPr>
+        <w:t xml:space="preserve">Figure 5.1: Communication pipeline of Carla Simulator. </w:t>
+      </w:r>
+      <w:r>
         <w:rPr>
           <w:b/>
           <w:bCs/>
-          <w:i/>
-          <w:iCs/>
-          <w:sz w:val="24"/>
-          <w:szCs w:val="24"/>
-          <w:lang w:val="en-US"/>
-        </w:rPr>
-      </w:pPr>
+          <w:sz w:val="24"/>
+          <w:szCs w:val="24"/>
+          <w:lang w:val="en-US"/>
+        </w:rPr>
+        <w:t>Image source:</w:t>
+      </w:r>
       <w:r>
         <w:rPr>
           <w:b/>
           <w:bCs/>
-          <w:i/>
-          <w:iCs/>
-          <w:sz w:val="24"/>
-          <w:szCs w:val="24"/>
-          <w:lang w:val="en-US"/>
-        </w:rPr>
-        <w:t>PUT FIGURE HERE!!!!!!!!!!!!!!!!</w:t>
-      </w:r>
+          <w:sz w:val="24"/>
+          <w:szCs w:val="24"/>
+          <w:lang w:val="en-US"/>
+        </w:rPr>
+        <w:t xml:space="preserve"> </w:t>
+      </w:r>
+      <w:r>
+        <w:rPr>
+          <w:sz w:val="24"/>
+          <w:szCs w:val="24"/>
+          <w:lang w:val="en-US"/>
+        </w:rPr>
+        <w:t xml:space="preserve">Carla official </w:t>
+      </w:r>
+      <w:r>
+        <w:rPr>
+          <w:sz w:val="24"/>
+          <w:szCs w:val="24"/>
+          <w:lang w:val="en-US"/>
+        </w:rPr>
+        <w:t>Website. [1]</w:t>
+      </w:r>
+    </w:p>
+    <w:p>
+      <w:pPr>
+        <w:pStyle w:val="ListParagraph"/>
+        <w:ind w:left="360"/>
+        <w:jc w:val="both"/>
+        <w:rPr>
+          <w:sz w:val="24"/>
+          <w:szCs w:val="24"/>
+          <w:lang w:val="en-US"/>
+        </w:rPr>
+      </w:pPr>
     </w:p>
     <w:p>
       <w:pPr>
@@ -5777,6 +5888,7 @@
           <w:szCs w:val="24"/>
           <w:lang w:val="en-US"/>
         </w:rPr>
+        <w:lastRenderedPageBreak/>
         <w:t xml:space="preserve">The </w:t>
       </w:r>
       <w:r>
@@ -5947,7 +6059,6 @@
           <w:szCs w:val="24"/>
           <w:lang w:val="en-US"/>
         </w:rPr>
-        <w:lastRenderedPageBreak/>
         <w:t xml:space="preserve">Carla needs to be told what attributes the sensor has. </w:t>
       </w:r>
       <w:r>
@@ -6687,6 +6798,7 @@
           <w:szCs w:val="24"/>
           <w:lang w:val="en-US"/>
         </w:rPr>
+        <w:lastRenderedPageBreak/>
         <w:t>Sensor Dat</w:t>
       </w:r>
       <w:r>
@@ -6835,16 +6947,7 @@
           <w:szCs w:val="24"/>
           <w:lang w:val="en-US"/>
         </w:rPr>
-        <w:t xml:space="preserve">radial </w:t>
-      </w:r>
-      <w:r>
-        <w:rPr>
-          <w:sz w:val="24"/>
-          <w:szCs w:val="24"/>
-          <w:lang w:val="en-US"/>
-        </w:rPr>
-        <w:lastRenderedPageBreak/>
-        <w:t>velocity. Our goal is to add one more variable to be returned. This will be shown later on.</w:t>
+        <w:t>radial velocity. Our goal is to add one more variable to be returned. This will be shown later on.</w:t>
       </w:r>
     </w:p>
     <w:p>
@@ -7614,7 +7717,7 @@
                     <pic:cNvPicPr/>
                   </pic:nvPicPr>
                   <pic:blipFill>
-                    <a:blip r:embed="rId12"/>
+                    <a:blip r:embed="rId13"/>
                     <a:stretch>
                       <a:fillRect/>
                     </a:stretch>
@@ -12174,6 +12277,1090 @@
     <w:p>
       <w:pPr>
         <w:pStyle w:val="ListParagraph"/>
+        <w:jc w:val="both"/>
+        <w:rPr>
+          <w:sz w:val="24"/>
+          <w:szCs w:val="24"/>
+          <w:lang w:val="en-US"/>
+        </w:rPr>
+      </w:pPr>
+    </w:p>
+    <w:p>
+      <w:pPr>
+        <w:pStyle w:val="ListParagraph"/>
+        <w:jc w:val="both"/>
+        <w:rPr>
+          <w:sz w:val="24"/>
+          <w:szCs w:val="24"/>
+          <w:lang w:val="en-US"/>
+        </w:rPr>
+      </w:pPr>
+      <w:r>
+        <w:rPr>
+          <w:sz w:val="24"/>
+          <w:szCs w:val="24"/>
+          <w:lang w:val="en-US"/>
+        </w:rPr>
+        <w:t xml:space="preserve">In the above sections, the functionality of the radar and lidar sensors has been described. In this section, the modification to the radar sensor code will be covered along with where the changes need to be made to the entire Carla pipeline. This </w:t>
+      </w:r>
+      <w:r>
+        <w:rPr>
+          <w:sz w:val="24"/>
+          <w:szCs w:val="24"/>
+          <w:lang w:val="en-US"/>
+        </w:rPr>
+        <w:lastRenderedPageBreak/>
+        <w:t xml:space="preserve">information will form the backbone of modifying </w:t>
+      </w:r>
+      <w:r>
+        <w:rPr>
+          <w:sz w:val="24"/>
+          <w:szCs w:val="24"/>
+          <w:lang w:val="en-US"/>
+        </w:rPr>
+        <w:t xml:space="preserve">the existing sensors in Carla to add features and tailor them to specific research requirements or use cases. In this case, getting labelled data from the radar sensor which can be used for a variety of other machine learning algorithms. </w:t>
+      </w:r>
+    </w:p>
+    <w:p>
+      <w:pPr>
+        <w:pStyle w:val="ListParagraph"/>
+        <w:jc w:val="both"/>
+        <w:rPr>
+          <w:sz w:val="24"/>
+          <w:szCs w:val="24"/>
+          <w:lang w:val="en-US"/>
+        </w:rPr>
+      </w:pPr>
+    </w:p>
+    <w:p>
+      <w:pPr>
+        <w:pStyle w:val="ListParagraph"/>
+        <w:numPr>
+          <w:ilvl w:val="2"/>
+          <w:numId w:val="2"/>
+        </w:numPr>
+        <w:jc w:val="both"/>
+        <w:rPr>
+          <w:sz w:val="24"/>
+          <w:szCs w:val="24"/>
+          <w:lang w:val="en-US"/>
+        </w:rPr>
+      </w:pPr>
+      <w:r>
+        <w:rPr>
+          <w:sz w:val="24"/>
+          <w:szCs w:val="24"/>
+          <w:lang w:val="en-US"/>
+        </w:rPr>
+        <w:t>Modifying radar features(radar.cpp)</w:t>
+      </w:r>
+    </w:p>
+    <w:p>
+      <w:pPr>
+        <w:pStyle w:val="ListParagraph"/>
+        <w:ind w:left="1080"/>
+        <w:jc w:val="both"/>
+        <w:rPr>
+          <w:sz w:val="24"/>
+          <w:szCs w:val="24"/>
+          <w:lang w:val="en-US"/>
+        </w:rPr>
+      </w:pPr>
+      <w:r>
+        <w:rPr>
+          <w:sz w:val="24"/>
+          <w:szCs w:val="24"/>
+          <w:lang w:val="en-US"/>
+        </w:rPr>
+        <w:t>The moment a trace hits the object in the environment, data about the object gets stored in the ‘</w:t>
+      </w:r>
+      <w:r>
+        <w:rPr>
+          <w:sz w:val="24"/>
+          <w:szCs w:val="24"/>
+          <w:lang w:val="en-US"/>
+        </w:rPr>
+        <w:t>LineTraceSingleByChannel</w:t>
+      </w:r>
+      <w:r>
+        <w:rPr>
+          <w:sz w:val="24"/>
+          <w:szCs w:val="24"/>
+          <w:lang w:val="en-US"/>
+        </w:rPr>
+        <w:t>’ function and details can be extracted for further use. This function is called in the ‘SendLineTraces’ method.</w:t>
+      </w:r>
+    </w:p>
+    <w:p>
+      <w:pPr>
+        <w:pStyle w:val="ListParagraph"/>
+        <w:ind w:left="1080"/>
+        <w:jc w:val="both"/>
+        <w:rPr>
+          <w:sz w:val="24"/>
+          <w:szCs w:val="24"/>
+          <w:lang w:val="en-US"/>
+        </w:rPr>
+      </w:pPr>
+      <w:r>
+        <w:rPr>
+          <w:sz w:val="24"/>
+          <w:szCs w:val="24"/>
+          <w:lang w:val="en-US"/>
+        </w:rPr>
+        <w:t>As the name suggests</w:t>
+      </w:r>
+      <w:r>
+        <w:rPr>
+          <w:sz w:val="24"/>
+          <w:szCs w:val="24"/>
+          <w:lang w:val="en-US"/>
+        </w:rPr>
+        <w:t xml:space="preserve">, the ‘SendLineTraces’ function deals with shooting traces from a small area, outward in multiple directions to mimic the electromagnetic pulse which gets sent out by a radar sensor. This is done by using a </w:t>
+      </w:r>
+      <w:r>
+        <w:rPr>
+          <w:sz w:val="24"/>
+          <w:szCs w:val="24"/>
+          <w:lang w:val="en-US"/>
+        </w:rPr>
+        <w:t>different</w:t>
+      </w:r>
+      <w:r>
+        <w:rPr>
+          <w:sz w:val="24"/>
+          <w:szCs w:val="24"/>
+          <w:lang w:val="en-US"/>
+        </w:rPr>
+        <w:t xml:space="preserve"> thread for each trace. A mutex(critical section) is also used to ensure thread safety. As read access is locked here</w:t>
+      </w:r>
+      <w:r>
+        <w:rPr>
+          <w:sz w:val="24"/>
+          <w:szCs w:val="24"/>
+          <w:lang w:val="en-US"/>
+        </w:rPr>
+        <w:t xml:space="preserve">, the code modification to add any features which involves extracting actor or episode details shouldn’t be done in this loop. Doing so will result in a the simulator crashing without a significantly helpful error message. Once the threads have finished executing and the critical section is free the ’Rays’ array will hold information of all the traces shot by the simulator. This is where the code to add the feature to the sensor will be implemented. </w:t>
+      </w:r>
+    </w:p>
+    <w:p>
+      <w:pPr>
+        <w:pStyle w:val="ListParagraph"/>
+        <w:ind w:left="1080"/>
+        <w:jc w:val="both"/>
+        <w:rPr>
+          <w:sz w:val="24"/>
+          <w:szCs w:val="24"/>
+          <w:lang w:val="en-US"/>
+        </w:rPr>
+      </w:pPr>
+      <w:r>
+        <w:rPr>
+          <w:sz w:val="24"/>
+          <w:szCs w:val="24"/>
+          <w:lang w:val="en-US"/>
+        </w:rPr>
+        <w:t xml:space="preserve">For a ray to be relevant it needs to have collided with an object. The ‘LineTraceSingleByChannel’ function which is used to create the rays, returns a Boolean value. This will be true if the ray has hit an object. Using this, a check is placed to keep information of only the rays with collision. </w:t>
+      </w:r>
+    </w:p>
+    <w:p>
+      <w:pPr>
+        <w:pStyle w:val="ListParagraph"/>
+        <w:ind w:left="1080"/>
+        <w:jc w:val="both"/>
+        <w:rPr>
+          <w:sz w:val="24"/>
+          <w:szCs w:val="24"/>
+          <w:lang w:val="en-US"/>
+        </w:rPr>
+      </w:pPr>
+      <w:r>
+        <w:rPr>
+          <w:sz w:val="24"/>
+          <w:szCs w:val="24"/>
+          <w:lang w:val="en-US"/>
+        </w:rPr>
+        <w:t xml:space="preserve">Now, the actor details have to be extracted from the information stored in the ‘Rays’ array. Individual actor details are stored in the Actor registry which is a part of the Episode. </w:t>
+      </w:r>
+    </w:p>
+    <w:p>
+      <w:pPr>
+        <w:pStyle w:val="ListParagraph"/>
+        <w:ind w:left="1080"/>
+        <w:jc w:val="both"/>
+        <w:rPr>
+          <w:sz w:val="24"/>
+          <w:szCs w:val="24"/>
+          <w:lang w:val="en-US"/>
+        </w:rPr>
+      </w:pPr>
+      <w:r>
+        <w:rPr>
+          <w:sz w:val="24"/>
+          <w:szCs w:val="24"/>
+          <w:lang w:val="en-US"/>
+        </w:rPr>
+        <w:t xml:space="preserve">In Carla simulator, an episode refers to </w:t>
+      </w:r>
+      <w:r>
+        <w:rPr>
+          <w:sz w:val="24"/>
+          <w:szCs w:val="24"/>
+          <w:lang w:val="en-US"/>
+        </w:rPr>
+        <w:t xml:space="preserve">a single run or a discrete run of a simulator scenario each containing a specific scenario or task within the CARLA environment. Every object in Carla has an Episode[1]. During an Episode, various entities such as vehicles, pedestrians and environmental elements interact based on predefined rules and behavior. Episodes serve as important tools for evaluating and testing algorithms, control strategies and autonomous driving systems within Carla. It holds all the information for a scenario for that instance of time and is responsible for </w:t>
+      </w:r>
+      <w:r>
+        <w:rPr>
+          <w:sz w:val="24"/>
+          <w:szCs w:val="24"/>
+          <w:lang w:val="en-US"/>
+        </w:rPr>
+        <w:t xml:space="preserve">various aspects in the duration of the Episode. It takes care of the initialization in which it sets up the environment including configuration of the vehicles, pedestrians and other objects. During an Episode execution, </w:t>
+      </w:r>
+      <w:r>
+        <w:rPr>
+          <w:sz w:val="24"/>
+          <w:szCs w:val="24"/>
+          <w:lang w:val="en-US"/>
+        </w:rPr>
+        <w:t xml:space="preserve">it handles the parameters and rules of the simulated scenario like the interaction between actors and the world. Data collection takes place simultaneously throughout the episode like sensor readings, vehicle telemetry and simulation metrics to facilitate analysis and evaluation. Finally, when the Episode concludes, the data is saved and the simulation environment is reset to prepare for the upcoming episodes. </w:t>
+      </w:r>
+    </w:p>
+    <w:p>
+      <w:pPr>
+        <w:pStyle w:val="ListParagraph"/>
+        <w:ind w:left="1080"/>
+        <w:jc w:val="both"/>
+        <w:rPr>
+          <w:sz w:val="24"/>
+          <w:szCs w:val="24"/>
+          <w:lang w:val="en-US"/>
+        </w:rPr>
+      </w:pPr>
+      <w:r>
+        <w:rPr>
+          <w:sz w:val="24"/>
+          <w:szCs w:val="24"/>
+          <w:lang w:val="en-US"/>
+        </w:rPr>
+        <w:t xml:space="preserve">Therefore, to get the object information, the actor registry in the Carla episode is extracted. The actor information acquired by the ‘LineTraceSingleByChannel’ is matched against the information in the actor registry and the Object ID of the </w:t>
+      </w:r>
+      <w:r>
+        <w:rPr>
+          <w:sz w:val="24"/>
+          <w:szCs w:val="24"/>
+          <w:lang w:val="en-US"/>
+        </w:rPr>
+        <w:lastRenderedPageBreak/>
+        <w:t>matching actor is stored to return to the</w:t>
+      </w:r>
+      <w:r>
+        <w:rPr>
+          <w:sz w:val="24"/>
+          <w:szCs w:val="24"/>
+          <w:lang w:val="en-US"/>
+        </w:rPr>
+        <w:t xml:space="preserve"> User. To do this the data has to be provided a path through the pipeline connecting the user to the carla simulatior. This will be described in the next section. </w:t>
+      </w:r>
+    </w:p>
+    <w:p>
+      <w:pPr>
+        <w:pStyle w:val="ListParagraph"/>
+        <w:ind w:left="1080"/>
+        <w:jc w:val="both"/>
+        <w:rPr>
+          <w:sz w:val="24"/>
+          <w:szCs w:val="24"/>
+          <w:lang w:val="en-US"/>
+        </w:rPr>
+      </w:pPr>
+    </w:p>
+    <w:p>
+      <w:pPr>
+        <w:pStyle w:val="ListParagraph"/>
+        <w:ind w:left="1080"/>
+        <w:jc w:val="both"/>
+        <w:rPr>
+          <w:sz w:val="24"/>
+          <w:szCs w:val="24"/>
+          <w:lang w:val="en-US"/>
+        </w:rPr>
+      </w:pPr>
+    </w:p>
+    <w:p>
+      <w:pPr>
+        <w:pStyle w:val="ListParagraph"/>
+        <w:numPr>
+          <w:ilvl w:val="2"/>
+          <w:numId w:val="2"/>
+        </w:numPr>
+        <w:jc w:val="both"/>
+        <w:rPr>
+          <w:sz w:val="24"/>
+          <w:szCs w:val="24"/>
+          <w:lang w:val="en-US"/>
+        </w:rPr>
+      </w:pPr>
+      <w:r>
+        <w:rPr>
+          <w:sz w:val="24"/>
+          <w:szCs w:val="24"/>
+          <w:lang w:val="en-US"/>
+        </w:rPr>
+        <w:t>Modifying the Carla pipeline</w:t>
+      </w:r>
+    </w:p>
+    <w:p>
+      <w:pPr>
+        <w:pStyle w:val="ListParagraph"/>
+        <w:numPr>
+          <w:ilvl w:val="1"/>
+          <w:numId w:val="2"/>
+        </w:numPr>
+        <w:jc w:val="both"/>
+        <w:rPr>
+          <w:sz w:val="24"/>
+          <w:szCs w:val="24"/>
+          <w:lang w:val="en-US"/>
+        </w:rPr>
+      </w:pPr>
+      <w:r>
+        <w:rPr>
+          <w:sz w:val="24"/>
+          <w:szCs w:val="24"/>
+          <w:lang w:val="en-US"/>
+        </w:rPr>
+        <w:t>Results</w:t>
+      </w:r>
+    </w:p>
+    <w:p>
+      <w:pPr>
+        <w:pStyle w:val="ListParagraph"/>
+        <w:jc w:val="both"/>
+        <w:rPr>
+          <w:sz w:val="24"/>
+          <w:szCs w:val="24"/>
+          <w:lang w:val="en-US"/>
+        </w:rPr>
+      </w:pPr>
+      <w:r>
+        <w:rPr>
+          <w:sz w:val="24"/>
+          <w:szCs w:val="24"/>
+          <w:lang w:val="en-US"/>
+        </w:rPr>
+        <w:t>Now that the code has been modified it can be built and launched. The changed made to the code will reflect in the radar detections. The detection will also show object IDs of the actors that come into the field of view of the radar Sensor.</w:t>
+      </w:r>
+    </w:p>
+    <w:p>
+      <w:pPr>
+        <w:pStyle w:val="ListParagraph"/>
+        <w:jc w:val="both"/>
+        <w:rPr>
+          <w:sz w:val="24"/>
+          <w:szCs w:val="24"/>
+          <w:lang w:val="en-US"/>
+        </w:rPr>
+      </w:pPr>
+      <w:r>
+        <w:rPr>
+          <w:sz w:val="24"/>
+          <w:szCs w:val="24"/>
+          <w:lang w:val="en-US"/>
+        </w:rPr>
+        <w:drawing>
+          <wp:inline distT="0" distB="0" distL="0" distR="0" wp14:anchorId="6891CB6F" wp14:editId="3C365E28">
+            <wp:extent cx="5075360" cy="4580017"/>
+            <wp:effectExtent l="0" t="0" r="0" b="0"/>
+            <wp:docPr id="1510986113" name="Picture 1" descr="A screenshot of a computer program&#10;&#10;Description automatically generated"/>
+            <wp:cNvGraphicFramePr>
+              <a:graphicFrameLocks xmlns:a="http://schemas.openxmlformats.org/drawingml/2006/main" noChangeAspect="1"/>
+            </wp:cNvGraphicFramePr>
+            <a:graphic xmlns:a="http://schemas.openxmlformats.org/drawingml/2006/main">
+              <a:graphicData uri="http://schemas.openxmlformats.org/drawingml/2006/picture">
+                <pic:pic xmlns:pic="http://schemas.openxmlformats.org/drawingml/2006/picture">
+                  <pic:nvPicPr>
+                    <pic:cNvPr id="1510986113" name="Picture 1" descr="A screenshot of a computer program&#10;&#10;Description automatically generated"/>
+                    <pic:cNvPicPr/>
+                  </pic:nvPicPr>
+                  <pic:blipFill>
+                    <a:blip r:embed="rId14"/>
+                    <a:stretch>
+                      <a:fillRect/>
+                    </a:stretch>
+                  </pic:blipFill>
+                  <pic:spPr>
+                    <a:xfrm>
+                      <a:off x="0" y="0"/>
+                      <a:ext cx="5075360" cy="4580017"/>
+                    </a:xfrm>
+                    <a:prstGeom prst="rect">
+                      <a:avLst/>
+                    </a:prstGeom>
+                  </pic:spPr>
+                </pic:pic>
+              </a:graphicData>
+            </a:graphic>
+          </wp:inline>
+        </w:drawing>
+      </w:r>
+    </w:p>
+    <w:p>
+      <w:pPr>
+        <w:pStyle w:val="ListParagraph"/>
+        <w:jc w:val="center"/>
+        <w:rPr>
+          <w:sz w:val="24"/>
+          <w:szCs w:val="24"/>
+          <w:lang w:val="en-US"/>
+        </w:rPr>
+      </w:pPr>
+      <w:r>
+        <w:rPr>
+          <w:sz w:val="24"/>
+          <w:szCs w:val="24"/>
+          <w:lang w:val="en-US"/>
+        </w:rPr>
+        <w:t>Fig</w:t>
+      </w:r>
+      <w:r>
+        <w:rPr>
+          <w:sz w:val="24"/>
+          <w:szCs w:val="24"/>
+          <w:lang w:val="en-US"/>
+        </w:rPr>
+        <w:t>ure</w:t>
+      </w:r>
+      <w:r>
+        <w:rPr>
+          <w:sz w:val="24"/>
+          <w:szCs w:val="24"/>
+          <w:lang w:val="en-US"/>
+        </w:rPr>
+        <w:t xml:space="preserve"> 6.4.1</w:t>
+      </w:r>
+      <w:r>
+        <w:rPr>
+          <w:sz w:val="24"/>
+          <w:szCs w:val="24"/>
+          <w:lang w:val="en-US"/>
+        </w:rPr>
+        <w:t>:</w:t>
+      </w:r>
+      <w:r>
+        <w:rPr>
+          <w:sz w:val="24"/>
+          <w:szCs w:val="24"/>
+          <w:lang w:val="en-US"/>
+        </w:rPr>
+        <w:t xml:space="preserve"> The </w:t>
+      </w:r>
+      <w:r>
+        <w:rPr>
+          <w:sz w:val="24"/>
+          <w:szCs w:val="24"/>
+          <w:lang w:val="en-US"/>
+        </w:rPr>
+        <w:t>radar detection</w:t>
+      </w:r>
+      <w:r>
+        <w:rPr>
+          <w:sz w:val="24"/>
+          <w:szCs w:val="24"/>
+          <w:lang w:val="en-US"/>
+        </w:rPr>
+        <w:t xml:space="preserve"> from unmo</w:t>
+      </w:r>
+      <w:r>
+        <w:rPr>
+          <w:sz w:val="24"/>
+          <w:szCs w:val="24"/>
+          <w:lang w:val="en-US"/>
+        </w:rPr>
+        <w:t>dified and unmodified Carla simulator.</w:t>
+      </w:r>
+    </w:p>
+    <w:p>
+      <w:pPr>
+        <w:pStyle w:val="ListParagraph"/>
+        <w:jc w:val="center"/>
+        <w:rPr>
+          <w:sz w:val="24"/>
+          <w:szCs w:val="24"/>
+          <w:lang w:val="en-US"/>
+        </w:rPr>
+      </w:pPr>
+    </w:p>
+    <w:p>
+      <w:pPr>
+        <w:pStyle w:val="ListParagraph"/>
+        <w:jc w:val="both"/>
+        <w:rPr>
+          <w:sz w:val="24"/>
+          <w:szCs w:val="24"/>
+          <w:lang w:val="en-US"/>
+        </w:rPr>
+      </w:pPr>
+      <w:r>
+        <w:rPr>
+          <w:sz w:val="24"/>
+          <w:szCs w:val="24"/>
+          <w:lang w:val="en-US"/>
+        </w:rPr>
+        <w:t xml:space="preserve">Figure 6.4.1. depicts the previous radar output and the output after making changed to the Carla Simulator and the object ID can be seen. It is to be noted that some of the Object IDs are ‘0’. This is because Carla returns ‘0’ for </w:t>
+      </w:r>
+      <w:r>
+        <w:rPr>
+          <w:sz w:val="24"/>
+          <w:szCs w:val="24"/>
+          <w:lang w:val="en-US"/>
+        </w:rPr>
+        <w:t>stationary objects like trees and buildings</w:t>
+      </w:r>
+      <w:r>
+        <w:rPr>
+          <w:sz w:val="24"/>
+          <w:szCs w:val="24"/>
+          <w:lang w:val="en-US"/>
+        </w:rPr>
+        <w:t>[4]</w:t>
+      </w:r>
+      <w:r>
+        <w:rPr>
+          <w:sz w:val="24"/>
+          <w:szCs w:val="24"/>
+          <w:lang w:val="en-US"/>
+        </w:rPr>
+        <w:t xml:space="preserve"> whereas, actors created during execution and traffic signs that come with the map have unique Object IDs.</w:t>
+      </w:r>
+    </w:p>
+    <w:p>
+      <w:pPr>
+        <w:pStyle w:val="ListParagraph"/>
+        <w:jc w:val="both"/>
+        <w:rPr>
+          <w:sz w:val="24"/>
+          <w:szCs w:val="24"/>
+          <w:lang w:val="en-US"/>
+        </w:rPr>
+      </w:pPr>
+    </w:p>
+    <w:p>
+      <w:pPr>
+        <w:pStyle w:val="ListParagraph"/>
+        <w:jc w:val="both"/>
+        <w:rPr>
+          <w:sz w:val="24"/>
+          <w:szCs w:val="24"/>
+          <w:lang w:val="en-US"/>
+        </w:rPr>
+      </w:pPr>
+      <w:r>
+        <w:rPr>
+          <w:sz w:val="24"/>
+          <w:szCs w:val="24"/>
+          <w:lang w:val="en-US"/>
+        </w:rPr>
+        <w:t xml:space="preserve">A simple code was written to create a scenario with a couple of actors and the radar mounted on an ego vehicle. This can be used to verify that the Object IDs are correct. </w:t>
+      </w:r>
+    </w:p>
+    <w:p>
+      <w:pPr>
+        <w:pStyle w:val="ListParagraph"/>
+        <w:jc w:val="both"/>
+        <w:rPr>
+          <w:sz w:val="24"/>
+          <w:szCs w:val="24"/>
+          <w:lang w:val="en-US"/>
+        </w:rPr>
+      </w:pPr>
+    </w:p>
+    <w:p>
+      <w:pPr>
+        <w:pStyle w:val="ListParagraph"/>
+        <w:jc w:val="both"/>
+        <w:rPr>
+          <w:sz w:val="24"/>
+          <w:szCs w:val="24"/>
+          <w:lang w:val="en-US"/>
+        </w:rPr>
+      </w:pPr>
+      <w:r>
+        <w:rPr>
+          <w:sz w:val="24"/>
+          <w:szCs w:val="24"/>
+        </w:rPr>
+        <w:lastRenderedPageBreak/>
+        <w:drawing>
+          <wp:inline distT="0" distB="0" distL="0" distR="0" wp14:anchorId="55EFB8AE" wp14:editId="688CD54F">
+            <wp:extent cx="5294715" cy="2792961"/>
+            <wp:effectExtent l="0" t="0" r="1270" b="7620"/>
+            <wp:docPr id="7" name="Picture 6" descr="A car on the road&#10;&#10;Description automatically generated">
+              <a:extLst xmlns:a="http://schemas.openxmlformats.org/drawingml/2006/main">
+                <a:ext uri="{FF2B5EF4-FFF2-40B4-BE49-F238E27FC236}">
+                  <a16:creationId xmlns:a16="http://schemas.microsoft.com/office/drawing/2014/main" id="{EBDBE15D-D564-A819-101D-0956B60A167A}"/>
+                </a:ext>
+              </a:extLst>
+            </wp:docPr>
+            <wp:cNvGraphicFramePr>
+              <a:graphicFrameLocks xmlns:a="http://schemas.openxmlformats.org/drawingml/2006/main" noChangeAspect="1"/>
+            </wp:cNvGraphicFramePr>
+            <a:graphic xmlns:a="http://schemas.openxmlformats.org/drawingml/2006/main">
+              <a:graphicData uri="http://schemas.openxmlformats.org/drawingml/2006/picture">
+                <pic:pic xmlns:pic="http://schemas.openxmlformats.org/drawingml/2006/picture">
+                  <pic:nvPicPr>
+                    <pic:cNvPr id="7" name="Picture 6" descr="A car on the road&#10;&#10;Description automatically generated">
+                      <a:extLst>
+                        <a:ext uri="{FF2B5EF4-FFF2-40B4-BE49-F238E27FC236}">
+                          <a16:creationId xmlns:a16="http://schemas.microsoft.com/office/drawing/2014/main" id="{EBDBE15D-D564-A819-101D-0956B60A167A}"/>
+                        </a:ext>
+                      </a:extLst>
+                    </pic:cNvPr>
+                    <pic:cNvPicPr>
+                      <a:picLocks noChangeAspect="1"/>
+                    </pic:cNvPicPr>
+                  </pic:nvPicPr>
+                  <pic:blipFill>
+                    <a:blip r:embed="rId15"/>
+                    <a:stretch>
+                      <a:fillRect/>
+                    </a:stretch>
+                  </pic:blipFill>
+                  <pic:spPr>
+                    <a:xfrm>
+                      <a:off x="0" y="0"/>
+                      <a:ext cx="5294715" cy="2792961"/>
+                    </a:xfrm>
+                    <a:prstGeom prst="rect">
+                      <a:avLst/>
+                    </a:prstGeom>
+                  </pic:spPr>
+                </pic:pic>
+              </a:graphicData>
+            </a:graphic>
+          </wp:inline>
+        </w:drawing>
+      </w:r>
+    </w:p>
+    <w:p>
+      <w:pPr>
+        <w:pStyle w:val="ListParagraph"/>
+        <w:jc w:val="both"/>
+        <w:rPr>
+          <w:sz w:val="24"/>
+          <w:szCs w:val="24"/>
+          <w:lang w:val="en-US"/>
+        </w:rPr>
+      </w:pPr>
+      <w:r>
+        <w:rPr>
+          <w:sz w:val="24"/>
+          <w:szCs w:val="24"/>
+          <w:lang w:val="it-IT"/>
+        </w:rPr>
+        <w:t>Figure 6.4.2: A scenario i</w:t>
+      </w:r>
+      <w:r>
+        <w:rPr>
+          <w:sz w:val="24"/>
+          <w:szCs w:val="24"/>
+          <w:lang w:val="it-IT"/>
+        </w:rPr>
+        <w:t xml:space="preserve">n Carla Simulator. </w:t>
+      </w:r>
+      <w:r>
+        <w:rPr>
+          <w:sz w:val="24"/>
+          <w:szCs w:val="24"/>
+          <w:lang w:val="en-US"/>
+        </w:rPr>
+        <w:t>The Cybertruck is the E</w:t>
+      </w:r>
+      <w:r>
+        <w:rPr>
+          <w:sz w:val="24"/>
+          <w:szCs w:val="24"/>
+          <w:lang w:val="en-US"/>
+        </w:rPr>
+        <w:t>go vehicle.</w:t>
+      </w:r>
+    </w:p>
+    <w:p>
+      <w:pPr>
+        <w:pStyle w:val="ListParagraph"/>
+        <w:jc w:val="both"/>
+        <w:rPr>
+          <w:sz w:val="24"/>
+          <w:szCs w:val="24"/>
+          <w:lang w:val="en-US"/>
+        </w:rPr>
+      </w:pPr>
+    </w:p>
+    <w:p>
+      <w:pPr>
+        <w:pStyle w:val="ListParagraph"/>
+        <w:jc w:val="both"/>
+        <w:rPr>
+          <w:sz w:val="24"/>
+          <w:szCs w:val="24"/>
+          <w:lang w:val="en-US"/>
+        </w:rPr>
+      </w:pPr>
+      <w:r>
+        <w:rPr>
+          <w:sz w:val="24"/>
+          <w:szCs w:val="24"/>
+          <w:lang w:val="en-US"/>
+        </w:rPr>
+        <w:t xml:space="preserve">As shown in Figure 6.4.2, the scenario consists of a Tesla Cybertruck, which is the Ego vehicle and has the radar mounted in front of it. The other three actors </w:t>
+      </w:r>
+      <w:r>
+        <w:rPr>
+          <w:sz w:val="24"/>
+          <w:szCs w:val="24"/>
+          <w:lang w:val="en-US"/>
+        </w:rPr>
+        <w:t xml:space="preserve">in the front </w:t>
+      </w:r>
+      <w:r>
+        <w:rPr>
+          <w:sz w:val="24"/>
+          <w:szCs w:val="24"/>
+          <w:lang w:val="en-US"/>
+        </w:rPr>
+        <w:t xml:space="preserve">are </w:t>
+      </w:r>
+      <w:r>
+        <w:rPr>
+          <w:sz w:val="24"/>
+          <w:szCs w:val="24"/>
+          <w:lang w:val="en-US"/>
+        </w:rPr>
+        <w:t>namely, on the right – ‘H</w:t>
+      </w:r>
+      <w:r>
+        <w:rPr>
+          <w:sz w:val="24"/>
+          <w:szCs w:val="24"/>
+          <w:lang w:val="en-US"/>
+        </w:rPr>
+        <w:t>arley-Davidson</w:t>
+      </w:r>
+      <w:r>
+        <w:rPr>
+          <w:sz w:val="24"/>
+          <w:szCs w:val="24"/>
+          <w:lang w:val="en-US"/>
+        </w:rPr>
+        <w:t xml:space="preserve"> </w:t>
+      </w:r>
+      <w:r>
+        <w:rPr>
+          <w:sz w:val="24"/>
+          <w:szCs w:val="24"/>
+          <w:lang w:val="en-US"/>
+        </w:rPr>
+        <w:t>low-rider</w:t>
+      </w:r>
+      <w:r>
+        <w:rPr>
+          <w:sz w:val="24"/>
+          <w:szCs w:val="24"/>
+          <w:lang w:val="en-US"/>
+        </w:rPr>
+        <w:t>’, in the middle – ‘A</w:t>
+      </w:r>
+      <w:r>
+        <w:rPr>
+          <w:sz w:val="24"/>
+          <w:szCs w:val="24"/>
+          <w:lang w:val="en-US"/>
+        </w:rPr>
+        <w:t>udi</w:t>
+      </w:r>
+      <w:r>
+        <w:rPr>
+          <w:sz w:val="24"/>
+          <w:szCs w:val="24"/>
+          <w:lang w:val="en-US"/>
+        </w:rPr>
+        <w:t xml:space="preserve"> E</w:t>
+      </w:r>
+      <w:r>
+        <w:rPr>
+          <w:sz w:val="24"/>
+          <w:szCs w:val="24"/>
+          <w:lang w:val="en-US"/>
+        </w:rPr>
+        <w:t>tron</w:t>
+      </w:r>
+      <w:r>
+        <w:rPr>
+          <w:sz w:val="24"/>
+          <w:szCs w:val="24"/>
+          <w:lang w:val="en-US"/>
+        </w:rPr>
+        <w:t>’ and on the left – ‘P</w:t>
+      </w:r>
+      <w:r>
+        <w:rPr>
+          <w:sz w:val="24"/>
+          <w:szCs w:val="24"/>
+          <w:lang w:val="en-US"/>
+        </w:rPr>
+        <w:t>edestrian</w:t>
+      </w:r>
+      <w:r>
+        <w:rPr>
+          <w:sz w:val="24"/>
+          <w:szCs w:val="24"/>
+          <w:lang w:val="en-US"/>
+        </w:rPr>
+        <w:t xml:space="preserve"> </w:t>
+      </w:r>
+      <w:r>
+        <w:rPr>
+          <w:sz w:val="24"/>
+          <w:szCs w:val="24"/>
+          <w:lang w:val="en-US"/>
+        </w:rPr>
+        <w:t>0002</w:t>
+      </w:r>
+      <w:r>
+        <w:rPr>
+          <w:sz w:val="24"/>
+          <w:szCs w:val="24"/>
+          <w:lang w:val="en-US"/>
+        </w:rPr>
+        <w:t xml:space="preserve">’. These details are provided in the Blueprint Library in </w:t>
+      </w:r>
+      <w:r>
+        <w:rPr>
+          <w:sz w:val="24"/>
+          <w:szCs w:val="24"/>
+          <w:lang w:val="en-US"/>
+        </w:rPr>
+        <w:t>C</w:t>
+      </w:r>
+      <w:r>
+        <w:rPr>
+          <w:sz w:val="24"/>
+          <w:szCs w:val="24"/>
+          <w:lang w:val="en-US"/>
+        </w:rPr>
+        <w:t xml:space="preserve">arla[6]. </w:t>
+      </w:r>
+    </w:p>
+    <w:p>
+      <w:pPr>
+        <w:pStyle w:val="ListParagraph"/>
+        <w:jc w:val="both"/>
+        <w:rPr>
+          <w:sz w:val="24"/>
+          <w:szCs w:val="24"/>
+          <w:lang w:val="en-US"/>
+        </w:rPr>
+      </w:pPr>
+    </w:p>
+    <w:p>
+      <w:pPr>
+        <w:pStyle w:val="ListParagraph"/>
+        <w:jc w:val="both"/>
+        <w:rPr>
+          <w:sz w:val="24"/>
+          <w:szCs w:val="24"/>
+          <w:lang w:val="en-US"/>
+        </w:rPr>
+      </w:pPr>
+      <w:r>
+        <w:rPr>
+          <w:sz w:val="24"/>
+          <w:szCs w:val="24"/>
+          <w:lang w:val="en-US"/>
+        </w:rPr>
+        <w:t xml:space="preserve">The simulation is executed and the detections acquired by the radar sensor are stored. </w:t>
+      </w:r>
+    </w:p>
+    <w:p>
+      <w:pPr>
+        <w:pStyle w:val="ListParagraph"/>
+        <w:jc w:val="both"/>
+        <w:rPr>
+          <w:sz w:val="24"/>
+          <w:szCs w:val="24"/>
+          <w:lang w:val="en-US"/>
+        </w:rPr>
+      </w:pPr>
+      <w:r>
+        <w:rPr>
+          <w:sz w:val="24"/>
+          <w:szCs w:val="24"/>
+          <w:lang w:val="en-US"/>
+        </w:rPr>
+        <w:t xml:space="preserve">The </w:t>
+      </w:r>
+      <w:r>
+        <w:rPr>
+          <w:sz w:val="24"/>
+          <w:szCs w:val="24"/>
+          <w:lang w:val="en-US"/>
+        </w:rPr>
+        <w:t>‘</w:t>
+      </w:r>
+      <w:r>
+        <w:rPr>
+          <w:sz w:val="24"/>
+          <w:szCs w:val="24"/>
+          <w:lang w:val="en-US"/>
+        </w:rPr>
+        <w:t>world</w:t>
+      </w:r>
+      <w:r>
+        <w:rPr>
+          <w:sz w:val="24"/>
+          <w:szCs w:val="24"/>
+          <w:lang w:val="en-US"/>
+        </w:rPr>
+        <w:t>’</w:t>
+      </w:r>
+      <w:r>
+        <w:rPr>
+          <w:sz w:val="24"/>
+          <w:szCs w:val="24"/>
+          <w:lang w:val="en-US"/>
+        </w:rPr>
+        <w:t xml:space="preserve"> is an object representing the simulation. It acts as an abstract layer containing the main methods to spawn actors, change the weather, get the current state of the world, etc.</w:t>
+      </w:r>
+      <w:r>
+        <w:rPr>
+          <w:sz w:val="24"/>
+          <w:szCs w:val="24"/>
+          <w:lang w:val="en-US"/>
+        </w:rPr>
+        <w:t xml:space="preserve">[7]. Using the ‘world’ object the list of actors in that simulation can be acquired and the actor matching the Object ID will be returned. If the actors used when creating the scenario match the actor names returned by the Object ID, the code changes made to the simulator can be verified. </w:t>
+      </w:r>
+    </w:p>
+    <w:p>
+      <w:pPr>
+        <w:pStyle w:val="ListParagraph"/>
+        <w:jc w:val="both"/>
+        <w:rPr>
+          <w:sz w:val="24"/>
+          <w:szCs w:val="24"/>
+          <w:lang w:val="en-US"/>
+        </w:rPr>
+      </w:pPr>
+    </w:p>
+    <w:p>
+      <w:pPr>
+        <w:pStyle w:val="ListParagraph"/>
+        <w:jc w:val="both"/>
+        <w:rPr>
+          <w:sz w:val="24"/>
+          <w:szCs w:val="24"/>
+          <w:lang w:val="en-US"/>
+        </w:rPr>
+      </w:pPr>
+      <w:r>
+        <w:rPr>
+          <w:sz w:val="24"/>
+          <w:szCs w:val="24"/>
+        </w:rPr>
+        <w:drawing>
+          <wp:inline distT="0" distB="0" distL="0" distR="0" wp14:anchorId="10BB3173" wp14:editId="7864B62E">
+            <wp:extent cx="5294716" cy="2528226"/>
+            <wp:effectExtent l="0" t="0" r="1270" b="5715"/>
+            <wp:docPr id="5" name="Picture 4" descr="A computer screen shot of a program&#10;&#10;Description automatically generated">
+              <a:extLst xmlns:a="http://schemas.openxmlformats.org/drawingml/2006/main">
+                <a:ext uri="{FF2B5EF4-FFF2-40B4-BE49-F238E27FC236}">
+                  <a16:creationId xmlns:a16="http://schemas.microsoft.com/office/drawing/2014/main" id="{63174875-3278-66E0-FCF9-6F9B07845DAC}"/>
+                </a:ext>
+              </a:extLst>
+            </wp:docPr>
+            <wp:cNvGraphicFramePr>
+              <a:graphicFrameLocks xmlns:a="http://schemas.openxmlformats.org/drawingml/2006/main" noChangeAspect="1"/>
+            </wp:cNvGraphicFramePr>
+            <a:graphic xmlns:a="http://schemas.openxmlformats.org/drawingml/2006/main">
+              <a:graphicData uri="http://schemas.openxmlformats.org/drawingml/2006/picture">
+                <pic:pic xmlns:pic="http://schemas.openxmlformats.org/drawingml/2006/picture">
+                  <pic:nvPicPr>
+                    <pic:cNvPr id="5" name="Picture 4" descr="A computer screen shot of a program&#10;&#10;Description automatically generated">
+                      <a:extLst>
+                        <a:ext uri="{FF2B5EF4-FFF2-40B4-BE49-F238E27FC236}">
+                          <a16:creationId xmlns:a16="http://schemas.microsoft.com/office/drawing/2014/main" id="{63174875-3278-66E0-FCF9-6F9B07845DAC}"/>
+                        </a:ext>
+                      </a:extLst>
+                    </pic:cNvPr>
+                    <pic:cNvPicPr>
+                      <a:picLocks noChangeAspect="1"/>
+                    </pic:cNvPicPr>
+                  </pic:nvPicPr>
+                  <pic:blipFill>
+                    <a:blip r:embed="rId16"/>
+                    <a:stretch>
+                      <a:fillRect/>
+                    </a:stretch>
+                  </pic:blipFill>
+                  <pic:spPr>
+                    <a:xfrm>
+                      <a:off x="0" y="0"/>
+                      <a:ext cx="5294716" cy="2528226"/>
+                    </a:xfrm>
+                    <a:prstGeom prst="rect">
+                      <a:avLst/>
+                    </a:prstGeom>
+                  </pic:spPr>
+                </pic:pic>
+              </a:graphicData>
+            </a:graphic>
+          </wp:inline>
+        </w:drawing>
+      </w:r>
+    </w:p>
+    <w:p>
+      <w:pPr>
+        <w:pStyle w:val="ListParagraph"/>
+        <w:jc w:val="both"/>
+        <w:rPr>
+          <w:sz w:val="24"/>
+          <w:szCs w:val="24"/>
+          <w:lang w:val="en-US"/>
+        </w:rPr>
+      </w:pPr>
+      <w:r>
+        <w:rPr>
+          <w:sz w:val="24"/>
+          <w:szCs w:val="24"/>
+          <w:lang w:val="en-US"/>
+        </w:rPr>
+        <w:lastRenderedPageBreak/>
+        <w:t xml:space="preserve">Figure 6.4.3: </w:t>
+      </w:r>
+      <w:r>
+        <w:rPr>
+          <w:sz w:val="24"/>
+          <w:szCs w:val="24"/>
+          <w:lang w:val="en-US"/>
+        </w:rPr>
+        <w:t>Shows the values returned by the matching the Object IDs in the Actor list.</w:t>
+      </w:r>
+    </w:p>
+    <w:p>
+      <w:pPr>
+        <w:pStyle w:val="ListParagraph"/>
+        <w:ind w:left="1440"/>
+        <w:jc w:val="both"/>
+        <w:rPr>
+          <w:sz w:val="24"/>
+          <w:szCs w:val="24"/>
+          <w:lang w:val="en-US"/>
+        </w:rPr>
+      </w:pPr>
+    </w:p>
+    <w:p>
+      <w:pPr>
+        <w:pStyle w:val="ListParagraph"/>
         <w:numPr>
           <w:ilvl w:val="0"/>
           <w:numId w:val="2"/>
@@ -12226,16 +13413,7 @@
           <w:szCs w:val="24"/>
           <w:lang w:val="en-US"/>
         </w:rPr>
-        <w:t xml:space="preserve"> of radar signal processing, the Density-Based Spatial Clustering of Applications with Noise (DBSCAN) algorithm emerges as a powerful tool, seamlessly addressing the challenges posed by complex and dynamic radar environments. As </w:t>
-      </w:r>
-      <w:r>
-        <w:rPr>
-          <w:sz w:val="24"/>
-          <w:szCs w:val="24"/>
-          <w:lang w:val="en-US"/>
-        </w:rPr>
-        <w:lastRenderedPageBreak/>
-        <w:t xml:space="preserve">radar systems become increasingly sophisticated, the need for robust and efficient clustering techniques becomes </w:t>
+        <w:t xml:space="preserve"> of radar signal processing, the Density-Based Spatial Clustering of Applications with Noise (DBSCAN) algorithm emerges as a powerful tool, seamlessly addressing the challenges posed by complex and dynamic radar environments. As radar systems become increasingly sophisticated, the need for robust and efficient clustering techniques becomes </w:t>
       </w:r>
       <w:r>
         <w:rPr>
@@ -12481,6 +13659,7 @@
           <w:szCs w:val="24"/>
           <w:lang w:val="en-US"/>
         </w:rPr>
+        <w:lastRenderedPageBreak/>
         <w:drawing>
           <wp:inline distT="0" distB="0" distL="0" distR="0" wp14:anchorId="1DDC8728" wp14:editId="478A04C0">
             <wp:extent cx="5731510" cy="2546985"/>
@@ -12497,7 +13676,7 @@
                     <pic:cNvPicPr/>
                   </pic:nvPicPr>
                   <pic:blipFill>
-                    <a:blip r:embed="rId13"/>
+                    <a:blip r:embed="rId17"/>
                     <a:stretch>
                       <a:fillRect/>
                     </a:stretch>
@@ -12563,7 +13742,6 @@
           <w:szCs w:val="24"/>
           <w:lang w:val="en-US"/>
         </w:rPr>
-        <w:lastRenderedPageBreak/>
         <w:t>minPoints</w:t>
       </w:r>
       <w:r>
@@ -12653,7 +13831,7 @@
                     <pic:cNvPicPr/>
                   </pic:nvPicPr>
                   <pic:blipFill>
-                    <a:blip r:embed="rId14"/>
+                    <a:blip r:embed="rId18"/>
                     <a:stretch>
                       <a:fillRect/>
                     </a:stretch>
@@ -12833,6 +14011,7 @@
           <w:szCs w:val="24"/>
           <w:lang w:val="en-US"/>
         </w:rPr>
+        <w:lastRenderedPageBreak/>
         <w:t xml:space="preserve">Noise: If a data point is not in the </w:t>
       </w:r>
       <w:r>
@@ -13068,7 +14247,6 @@
           <w:szCs w:val="24"/>
           <w:lang w:val="en-US"/>
         </w:rPr>
-        <w:lastRenderedPageBreak/>
         <w:drawing>
           <wp:inline distT="0" distB="0" distL="0" distR="0" wp14:anchorId="5C9FE27A" wp14:editId="1DAFDAE0">
             <wp:extent cx="5731510" cy="2479040"/>
@@ -13085,7 +14263,7 @@
                     <pic:cNvPicPr/>
                   </pic:nvPicPr>
                   <pic:blipFill>
-                    <a:blip r:embed="rId15"/>
+                    <a:blip r:embed="rId19"/>
                     <a:stretch>
                       <a:fillRect/>
                     </a:stretch>
@@ -13192,7 +14370,23 @@
           <w:szCs w:val="24"/>
           <w:lang w:val="en-US"/>
         </w:rPr>
-        <w:t xml:space="preserve">Density Reachable: If a point is connected to another point through a series of core points, its is said to be Density Reachable. </w:t>
+        <w:t xml:space="preserve">Density Reachable: If a point is connected to another point through a series of core points, </w:t>
+      </w:r>
+      <w:r>
+        <w:rPr>
+          <w:sz w:val="24"/>
+          <w:szCs w:val="24"/>
+          <w:lang w:val="en-US"/>
+        </w:rPr>
+        <w:t>it</w:t>
+      </w:r>
+      <w:r>
+        <w:rPr>
+          <w:sz w:val="24"/>
+          <w:szCs w:val="24"/>
+          <w:lang w:val="en-US"/>
+        </w:rPr>
+        <w:t xml:space="preserve"> is said to be Density Reachable. </w:t>
       </w:r>
     </w:p>
     <w:p>
@@ -13401,7 +14595,7 @@
           <w:lang w:val="en-US"/>
         </w:rPr>
       </w:pPr>
-      <w:hyperlink r:id="rId16" w:history="1">
+      <w:hyperlink r:id="rId20" w:history="1">
         <w:r>
           <w:rPr>
             <w:rStyle w:val="Hyperlink"/>
@@ -13418,30 +14612,55 @@
         <w:ind w:left="720"/>
         <w:jc w:val="both"/>
         <w:rPr>
-          <w:sz w:val="24"/>
-          <w:szCs w:val="24"/>
-          <w:lang w:val="en-US"/>
-        </w:rPr>
-      </w:pPr>
-      <w:r>
-        <w:rPr>
-          <w:sz w:val="24"/>
-          <w:szCs w:val="24"/>
-          <w:lang w:val="en-US"/>
-        </w:rPr>
-        <w:t>https://open-instruction.com/ml-algorithms/overview-of-dbscan-clustering-algorithm/</w:t>
-      </w:r>
+          <w:color w:val="0563C1" w:themeColor="hyperlink"/>
+          <w:sz w:val="24"/>
+          <w:szCs w:val="24"/>
+          <w:u w:val="single"/>
+          <w:lang w:val="en-US"/>
+        </w:rPr>
+      </w:pPr>
+      <w:hyperlink r:id="rId21" w:history="1">
+        <w:r>
+          <w:rPr>
+            <w:rStyle w:val="Hyperlink"/>
+            <w:sz w:val="24"/>
+            <w:szCs w:val="24"/>
+            <w:lang w:val="en-US"/>
+          </w:rPr>
+          <w:t>https://open-instruction.com/ml-algorithms/overview-of-dbscan-clustering-algorithm/</w:t>
+        </w:r>
+      </w:hyperlink>
     </w:p>
     <w:p>
       <w:pPr>
         <w:ind w:left="720"/>
         <w:jc w:val="both"/>
         <w:rPr>
-          <w:sz w:val="24"/>
-          <w:szCs w:val="24"/>
-          <w:lang w:val="en-US"/>
-        </w:rPr>
-      </w:pPr>
+          <w:rStyle w:val="Hyperlink"/>
+          <w:sz w:val="24"/>
+          <w:szCs w:val="24"/>
+          <w:lang w:val="en-US"/>
+        </w:rPr>
+      </w:pPr>
+      <w:r>
+        <w:rPr>
+          <w:sz w:val="24"/>
+          <w:szCs w:val="24"/>
+          <w:lang w:val="en-US"/>
+        </w:rPr>
+        <w:t xml:space="preserve">[1] </w:t>
+      </w:r>
+      <w:hyperlink r:id="rId22" w:history="1">
+        <w:r>
+          <w:rPr>
+            <w:rStyle w:val="Hyperlink"/>
+            <w:sz w:val="24"/>
+            <w:szCs w:val="24"/>
+            <w:lang w:val="en-US"/>
+          </w:rPr>
+          <w:t>https://carla.readthedocs.io/en/latest/core_world/</w:t>
+        </w:r>
+      </w:hyperlink>
     </w:p>
     <w:p>
       <w:pPr>
@@ -13453,6 +14672,31 @@
           <w:lang w:val="en-US"/>
         </w:rPr>
       </w:pPr>
+      <w:r>
+        <w:rPr>
+          <w:sz w:val="24"/>
+          <w:szCs w:val="24"/>
+          <w:lang w:val="en-US"/>
+        </w:rPr>
+        <w:t>[1]</w:t>
+      </w:r>
+      <w:r>
+        <w:rPr>
+          <w:lang w:val="en-US"/>
+        </w:rPr>
+        <w:t xml:space="preserve"> </w:t>
+      </w:r>
+      <w:hyperlink r:id="rId23" w:history="1">
+        <w:r>
+          <w:rPr>
+            <w:rStyle w:val="Hyperlink"/>
+            <w:sz w:val="24"/>
+            <w:szCs w:val="24"/>
+            <w:lang w:val="en-US"/>
+          </w:rPr>
+          <w:t>https://carla.readthedocs.io/en/latest/tuto_D_create_sensor/</w:t>
+        </w:r>
+      </w:hyperlink>
     </w:p>
     <w:p>
       <w:pPr>
@@ -13464,6 +14708,336 @@
           <w:lang w:val="en-US"/>
         </w:rPr>
       </w:pPr>
+      <w:r>
+        <w:rPr>
+          <w:sz w:val="24"/>
+          <w:szCs w:val="24"/>
+          <w:lang w:val="en-US"/>
+        </w:rPr>
+        <w:t>[3]</w:t>
+      </w:r>
+    </w:p>
+    <w:p>
+      <w:pPr>
+        <w:ind w:left="720"/>
+        <w:jc w:val="both"/>
+        <w:rPr>
+          <w:sz w:val="24"/>
+          <w:szCs w:val="24"/>
+          <w:lang w:val="en-US"/>
+        </w:rPr>
+      </w:pPr>
+      <w:r>
+        <w:rPr>
+          <w:sz w:val="24"/>
+          <w:szCs w:val="24"/>
+          <w:lang w:val="en-US"/>
+        </w:rPr>
+        <w:t xml:space="preserve">[4] </w:t>
+      </w:r>
+      <w:hyperlink r:id="rId24" w:history="1">
+        <w:r>
+          <w:rPr>
+            <w:rStyle w:val="Hyperlink"/>
+            <w:sz w:val="24"/>
+            <w:szCs w:val="24"/>
+            <w:lang w:val="en-US"/>
+          </w:rPr>
+          <w:t>https://github.com/carla-simulator/carla/issues/3191</w:t>
+        </w:r>
+      </w:hyperlink>
+      <w:r>
+        <w:rPr>
+          <w:sz w:val="24"/>
+          <w:szCs w:val="24"/>
+          <w:lang w:val="en-US"/>
+        </w:rPr>
+        <w:t xml:space="preserve"> tells th</w:t>
+      </w:r>
+      <w:r>
+        <w:rPr>
+          <w:sz w:val="24"/>
+          <w:szCs w:val="24"/>
+          <w:lang w:val="en-US"/>
+        </w:rPr>
+        <w:t>at 0 is returned for stationary objects</w:t>
+      </w:r>
+    </w:p>
+    <w:p>
+      <w:pPr>
+        <w:ind w:left="720"/>
+        <w:jc w:val="both"/>
+        <w:rPr>
+          <w:sz w:val="24"/>
+          <w:szCs w:val="24"/>
+          <w:lang w:val="en-US"/>
+        </w:rPr>
+      </w:pPr>
+      <w:r>
+        <w:rPr>
+          <w:sz w:val="24"/>
+          <w:szCs w:val="24"/>
+          <w:lang w:val="en-US"/>
+        </w:rPr>
+        <w:t xml:space="preserve">[5] </w:t>
+      </w:r>
+      <w:hyperlink r:id="rId25" w:history="1">
+        <w:r>
+          <w:rPr>
+            <w:rStyle w:val="Hyperlink"/>
+            <w:sz w:val="24"/>
+            <w:szCs w:val="24"/>
+            <w:lang w:val="en-US"/>
+          </w:rPr>
+          <w:t>https://carla.readthedocs.io/en/latest/python_api/#carlaworld</w:t>
+        </w:r>
+      </w:hyperlink>
+      <w:r>
+        <w:rPr>
+          <w:sz w:val="24"/>
+          <w:szCs w:val="24"/>
+          <w:lang w:val="en-US"/>
+        </w:rPr>
+        <w:t xml:space="preserve"> gives none</w:t>
+      </w:r>
+      <w:r>
+        <w:rPr>
+          <w:sz w:val="24"/>
+          <w:szCs w:val="24"/>
+          <w:lang w:val="en-US"/>
+        </w:rPr>
+        <w:t xml:space="preserve"> if it doesn’t know the actor id</w:t>
+      </w:r>
+    </w:p>
+    <w:p>
+      <w:pPr>
+        <w:ind w:left="720"/>
+        <w:jc w:val="both"/>
+        <w:rPr>
+          <w:sz w:val="24"/>
+          <w:szCs w:val="24"/>
+          <w:lang w:val="en-US"/>
+        </w:rPr>
+      </w:pPr>
+      <w:r>
+        <w:rPr>
+          <w:sz w:val="24"/>
+          <w:szCs w:val="24"/>
+          <w:lang w:val="en-US"/>
+        </w:rPr>
+        <w:t xml:space="preserve">[6] </w:t>
+      </w:r>
+      <w:hyperlink r:id="rId26" w:history="1">
+        <w:r>
+          <w:rPr>
+            <w:rStyle w:val="Hyperlink"/>
+            <w:sz w:val="24"/>
+            <w:szCs w:val="24"/>
+            <w:lang w:val="en-US"/>
+          </w:rPr>
+          <w:t>https://carla.readthedocs.io/en/latest/bp_library/</w:t>
+        </w:r>
+      </w:hyperlink>
+      <w:r>
+        <w:rPr>
+          <w:sz w:val="24"/>
+          <w:szCs w:val="24"/>
+          <w:lang w:val="en-US"/>
+        </w:rPr>
+        <w:t xml:space="preserve"> </w:t>
+      </w:r>
+    </w:p>
+    <w:p>
+      <w:pPr>
+        <w:ind w:left="720"/>
+        <w:jc w:val="both"/>
+        <w:rPr>
+          <w:sz w:val="24"/>
+          <w:szCs w:val="24"/>
+          <w:lang w:val="en-US"/>
+        </w:rPr>
+      </w:pPr>
+      <w:r>
+        <w:rPr>
+          <w:sz w:val="24"/>
+          <w:szCs w:val="24"/>
+          <w:lang w:val="en-US"/>
+        </w:rPr>
+        <w:t>[7]</w:t>
+      </w:r>
+      <w:r>
+        <w:rPr>
+          <w:lang w:val="en-US"/>
+        </w:rPr>
+        <w:t xml:space="preserve"> </w:t>
+      </w:r>
+      <w:r>
+        <w:rPr>
+          <w:sz w:val="24"/>
+          <w:szCs w:val="24"/>
+          <w:lang w:val="en-US"/>
+        </w:rPr>
+        <w:t>https://carla.readthedocs.io/en/latest/foundations/</w:t>
+      </w:r>
+    </w:p>
+    <w:p>
+      <w:pPr>
+        <w:ind w:left="720"/>
+        <w:jc w:val="both"/>
+        <w:rPr>
+          <w:sz w:val="24"/>
+          <w:szCs w:val="24"/>
+          <w:lang w:val="en-US"/>
+        </w:rPr>
+      </w:pPr>
+    </w:p>
+    <w:p>
+      <w:pPr>
+        <w:ind w:left="720"/>
+        <w:jc w:val="both"/>
+        <w:rPr>
+          <w:sz w:val="24"/>
+          <w:szCs w:val="24"/>
+          <w:lang w:val="en-US"/>
+        </w:rPr>
+      </w:pPr>
+    </w:p>
+    <w:p>
+      <w:pPr>
+        <w:ind w:left="720"/>
+        <w:jc w:val="both"/>
+        <w:rPr>
+          <w:sz w:val="24"/>
+          <w:szCs w:val="24"/>
+          <w:lang w:val="en-US"/>
+        </w:rPr>
+      </w:pPr>
+    </w:p>
+    <w:p>
+      <w:pPr>
+        <w:ind w:left="720"/>
+        <w:jc w:val="both"/>
+        <w:rPr>
+          <w:sz w:val="24"/>
+          <w:szCs w:val="24"/>
+          <w:lang w:val="en-US"/>
+        </w:rPr>
+      </w:pPr>
+      <w:r>
+        <w:rPr>
+          <w:sz w:val="24"/>
+          <w:szCs w:val="24"/>
+          <w:lang w:val="en-US"/>
+        </w:rPr>
+        <w:drawing>
+          <wp:inline distT="0" distB="0" distL="0" distR="0" wp14:anchorId="1C871BCA" wp14:editId="0E02A4F7">
+            <wp:extent cx="5731510" cy="1337945"/>
+            <wp:effectExtent l="0" t="0" r="2540" b="0"/>
+            <wp:docPr id="1803175393" name="Picture 1" descr="A black screen with white text&#10;&#10;Description automatically generated"/>
+            <wp:cNvGraphicFramePr>
+              <a:graphicFrameLocks xmlns:a="http://schemas.openxmlformats.org/drawingml/2006/main" noChangeAspect="1"/>
+            </wp:cNvGraphicFramePr>
+            <a:graphic xmlns:a="http://schemas.openxmlformats.org/drawingml/2006/main">
+              <a:graphicData uri="http://schemas.openxmlformats.org/drawingml/2006/picture">
+                <pic:pic xmlns:pic="http://schemas.openxmlformats.org/drawingml/2006/picture">
+                  <pic:nvPicPr>
+                    <pic:cNvPr id="1803175393" name="Picture 1" descr="A black screen with white text&#10;&#10;Description automatically generated"/>
+                    <pic:cNvPicPr/>
+                  </pic:nvPicPr>
+                  <pic:blipFill>
+                    <a:blip r:embed="rId27"/>
+                    <a:stretch>
+                      <a:fillRect/>
+                    </a:stretch>
+                  </pic:blipFill>
+                  <pic:spPr>
+                    <a:xfrm>
+                      <a:off x="0" y="0"/>
+                      <a:ext cx="5731510" cy="1337945"/>
+                    </a:xfrm>
+                    <a:prstGeom prst="rect">
+                      <a:avLst/>
+                    </a:prstGeom>
+                  </pic:spPr>
+                </pic:pic>
+              </a:graphicData>
+            </a:graphic>
+          </wp:inline>
+        </w:drawing>
+      </w:r>
+    </w:p>
+    <w:p>
+      <w:pPr>
+        <w:ind w:left="720"/>
+        <w:jc w:val="both"/>
+        <w:rPr>
+          <w:sz w:val="24"/>
+          <w:szCs w:val="24"/>
+          <w:lang w:val="en-US"/>
+        </w:rPr>
+      </w:pPr>
+      <w:r>
+        <w:rPr>
+          <w:sz w:val="24"/>
+          <w:szCs w:val="24"/>
+          <w:lang w:val="en-US"/>
+        </w:rPr>
+        <w:lastRenderedPageBreak/>
+        <w:drawing>
+          <wp:inline distT="0" distB="0" distL="0" distR="0" wp14:anchorId="64E22516" wp14:editId="4907FF29">
+            <wp:extent cx="5731510" cy="2546350"/>
+            <wp:effectExtent l="0" t="0" r="2540" b="6350"/>
+            <wp:docPr id="1439275522" name="Picture 1" descr="A screenshot of a computer program&#10;&#10;Description automatically generated"/>
+            <wp:cNvGraphicFramePr>
+              <a:graphicFrameLocks xmlns:a="http://schemas.openxmlformats.org/drawingml/2006/main" noChangeAspect="1"/>
+            </wp:cNvGraphicFramePr>
+            <a:graphic xmlns:a="http://schemas.openxmlformats.org/drawingml/2006/main">
+              <a:graphicData uri="http://schemas.openxmlformats.org/drawingml/2006/picture">
+                <pic:pic xmlns:pic="http://schemas.openxmlformats.org/drawingml/2006/picture">
+                  <pic:nvPicPr>
+                    <pic:cNvPr id="1439275522" name="Picture 1" descr="A screenshot of a computer program&#10;&#10;Description automatically generated"/>
+                    <pic:cNvPicPr/>
+                  </pic:nvPicPr>
+                  <pic:blipFill>
+                    <a:blip r:embed="rId28"/>
+                    <a:stretch>
+                      <a:fillRect/>
+                    </a:stretch>
+                  </pic:blipFill>
+                  <pic:spPr>
+                    <a:xfrm>
+                      <a:off x="0" y="0"/>
+                      <a:ext cx="5731510" cy="2546350"/>
+                    </a:xfrm>
+                    <a:prstGeom prst="rect">
+                      <a:avLst/>
+                    </a:prstGeom>
+                  </pic:spPr>
+                </pic:pic>
+              </a:graphicData>
+            </a:graphic>
+          </wp:inline>
+        </w:drawing>
+      </w:r>
+    </w:p>
+    <w:p>
+      <w:pPr>
+        <w:ind w:left="720"/>
+        <w:jc w:val="both"/>
+        <w:rPr>
+          <w:sz w:val="24"/>
+          <w:szCs w:val="24"/>
+          <w:lang w:val="en-US"/>
+        </w:rPr>
+      </w:pPr>
+      <w:r>
+        <w:rPr>
+          <w:sz w:val="24"/>
+          <w:szCs w:val="24"/>
+          <w:lang w:val="en-US"/>
+        </w:rPr>
+        <w:t>[3]</w:t>
+      </w:r>
     </w:p>
     <w:sectPr>
       <w:pgSz w:w="11906" w:h="16838"/>
@@ -18395,10 +19969,30 @@
     <w:name w:val="Normal"/>
     <w:qFormat/>
   </w:style>
+  <w:style w:type="paragraph" w:styleId="Heading1">
+    <w:name w:val="heading 1"/>
+    <w:basedOn w:val="Normal"/>
+    <w:next w:val="Normal"/>
+    <w:link w:val="Heading1Char"/>
+    <w:uiPriority w:val="9"/>
+    <w:qFormat/>
+    <w:rsid w:val="00735B81"/>
+    <w:pPr>
+      <w:keepNext/>
+      <w:keepLines/>
+      <w:spacing w:before="240" w:after="0"/>
+      <w:outlineLvl w:val="0"/>
+    </w:pPr>
+    <w:rPr>
+      <w:rFonts w:asciiTheme="majorHAnsi" w:eastAsiaTheme="majorEastAsia" w:hAnsiTheme="majorHAnsi" w:cstheme="majorBidi"/>
+      <w:color w:val="2F5496" w:themeColor="accent1" w:themeShade="BF"/>
+      <w:sz w:val="32"/>
+      <w:szCs w:val="32"/>
+    </w:rPr>
+  </w:style>
   <w:style w:type="character" w:default="1" w:styleId="DefaultParagraphFont">
     <w:name w:val="Default Paragraph Font"/>
     <w:uiPriority w:val="1"/>
-    <w:semiHidden/>
     <w:unhideWhenUsed/>
   </w:style>
   <w:style w:type="table" w:default="1" w:styleId="TableNormal">
@@ -18504,6 +20098,19 @@
     <w:link w:val="Footer"/>
     <w:uiPriority w:val="99"/>
     <w:rsid w:val="006D2CF7"/>
+  </w:style>
+  <w:style w:type="character" w:customStyle="1" w:styleId="Heading1Char">
+    <w:name w:val="Heading 1 Char"/>
+    <w:basedOn w:val="DefaultParagraphFont"/>
+    <w:link w:val="Heading1"/>
+    <w:uiPriority w:val="9"/>
+    <w:rsid w:val="00735B81"/>
+    <w:rPr>
+      <w:rFonts w:asciiTheme="majorHAnsi" w:eastAsiaTheme="majorEastAsia" w:hAnsiTheme="majorHAnsi" w:cstheme="majorBidi"/>
+      <w:color w:val="2F5496" w:themeColor="accent1" w:themeShade="BF"/>
+      <w:sz w:val="32"/>
+      <w:szCs w:val="32"/>
+    </w:rPr>
   </w:style>
 </w:styles>
 </file>

</xml_diff>

<commit_message>
Changing the radar sensor in carla completed. Pipeline Completed
</commit_message>
<xml_diff>
--- a/Report/report (AutoRecovered).docx
+++ b/Report/report (AutoRecovered).docx
@@ -528,6 +528,146 @@
     </w:p>
     <w:p>
       <w:pPr>
+        <w:jc w:val="both"/>
+        <w:rPr>
+          <w:sz w:val="24"/>
+          <w:szCs w:val="24"/>
+          <w:lang w:val="en-US"/>
+        </w:rPr>
+      </w:pPr>
+    </w:p>
+    <w:p>
+      <w:pPr>
+        <w:jc w:val="both"/>
+        <w:rPr>
+          <w:sz w:val="24"/>
+          <w:szCs w:val="24"/>
+          <w:lang w:val="en-US"/>
+        </w:rPr>
+      </w:pPr>
+    </w:p>
+    <w:p>
+      <w:pPr>
+        <w:jc w:val="both"/>
+        <w:rPr>
+          <w:sz w:val="24"/>
+          <w:szCs w:val="24"/>
+          <w:lang w:val="en-US"/>
+        </w:rPr>
+      </w:pPr>
+    </w:p>
+    <w:p>
+      <w:pPr>
+        <w:jc w:val="both"/>
+        <w:rPr>
+          <w:sz w:val="24"/>
+          <w:szCs w:val="24"/>
+          <w:lang w:val="en-US"/>
+        </w:rPr>
+      </w:pPr>
+    </w:p>
+    <w:p>
+      <w:pPr>
+        <w:jc w:val="both"/>
+        <w:rPr>
+          <w:sz w:val="24"/>
+          <w:szCs w:val="24"/>
+          <w:lang w:val="en-US"/>
+        </w:rPr>
+      </w:pPr>
+    </w:p>
+    <w:p>
+      <w:pPr>
+        <w:jc w:val="both"/>
+        <w:rPr>
+          <w:sz w:val="24"/>
+          <w:szCs w:val="24"/>
+          <w:lang w:val="en-US"/>
+        </w:rPr>
+      </w:pPr>
+    </w:p>
+    <w:p>
+      <w:pPr>
+        <w:jc w:val="both"/>
+        <w:rPr>
+          <w:sz w:val="24"/>
+          <w:szCs w:val="24"/>
+          <w:lang w:val="en-US"/>
+        </w:rPr>
+      </w:pPr>
+    </w:p>
+    <w:p>
+      <w:pPr>
+        <w:jc w:val="both"/>
+        <w:rPr>
+          <w:sz w:val="24"/>
+          <w:szCs w:val="24"/>
+          <w:lang w:val="en-US"/>
+        </w:rPr>
+      </w:pPr>
+    </w:p>
+    <w:p>
+      <w:pPr>
+        <w:jc w:val="both"/>
+        <w:rPr>
+          <w:sz w:val="24"/>
+          <w:szCs w:val="24"/>
+          <w:lang w:val="en-US"/>
+        </w:rPr>
+      </w:pPr>
+    </w:p>
+    <w:p>
+      <w:pPr>
+        <w:jc w:val="both"/>
+        <w:rPr>
+          <w:sz w:val="24"/>
+          <w:szCs w:val="24"/>
+          <w:lang w:val="en-US"/>
+        </w:rPr>
+      </w:pPr>
+    </w:p>
+    <w:p>
+      <w:pPr>
+        <w:jc w:val="both"/>
+        <w:rPr>
+          <w:sz w:val="24"/>
+          <w:szCs w:val="24"/>
+          <w:lang w:val="en-US"/>
+        </w:rPr>
+      </w:pPr>
+    </w:p>
+    <w:p>
+      <w:pPr>
+        <w:jc w:val="both"/>
+        <w:rPr>
+          <w:sz w:val="24"/>
+          <w:szCs w:val="24"/>
+          <w:lang w:val="en-US"/>
+        </w:rPr>
+      </w:pPr>
+    </w:p>
+    <w:p>
+      <w:pPr>
+        <w:jc w:val="both"/>
+        <w:rPr>
+          <w:sz w:val="24"/>
+          <w:szCs w:val="24"/>
+          <w:lang w:val="en-US"/>
+        </w:rPr>
+      </w:pPr>
+    </w:p>
+    <w:p>
+      <w:pPr>
+        <w:jc w:val="both"/>
+        <w:rPr>
+          <w:sz w:val="24"/>
+          <w:szCs w:val="24"/>
+          <w:lang w:val="en-US"/>
+        </w:rPr>
+      </w:pPr>
+    </w:p>
+    <w:p>
+      <w:pPr>
         <w:pStyle w:val="ListParagraph"/>
         <w:numPr>
           <w:ilvl w:val="0"/>
@@ -546,6 +686,7 @@
           <w:szCs w:val="24"/>
           <w:lang w:val="en-US"/>
         </w:rPr>
+        <w:lastRenderedPageBreak/>
         <w:t>INTRODUCTION</w:t>
       </w:r>
     </w:p>
@@ -708,7 +849,6 @@
           <w:szCs w:val="24"/>
           <w:lang w:val="en-US"/>
         </w:rPr>
-        <w:lastRenderedPageBreak/>
         <w:t xml:space="preserve">Any AI neural network requires a lot of labelled data to train the model and work. Also, data for </w:t>
       </w:r>
       <w:r>
@@ -753,6 +893,76 @@
         </w:rPr>
         <w:t>Machine learning Algorithms. So, our goal is to build Carla and modify the Radar code so that it returns labelled data which can be then used to get data and to be used for various research and development projects.</w:t>
       </w:r>
+    </w:p>
+    <w:p>
+      <w:pPr>
+        <w:jc w:val="both"/>
+        <w:rPr>
+          <w:sz w:val="24"/>
+          <w:szCs w:val="24"/>
+          <w:lang w:val="en-US"/>
+        </w:rPr>
+      </w:pPr>
+    </w:p>
+    <w:p>
+      <w:pPr>
+        <w:jc w:val="both"/>
+        <w:rPr>
+          <w:sz w:val="24"/>
+          <w:szCs w:val="24"/>
+          <w:lang w:val="en-US"/>
+        </w:rPr>
+      </w:pPr>
+    </w:p>
+    <w:p>
+      <w:pPr>
+        <w:jc w:val="both"/>
+        <w:rPr>
+          <w:sz w:val="24"/>
+          <w:szCs w:val="24"/>
+          <w:lang w:val="en-US"/>
+        </w:rPr>
+      </w:pPr>
+    </w:p>
+    <w:p>
+      <w:pPr>
+        <w:jc w:val="both"/>
+        <w:rPr>
+          <w:sz w:val="24"/>
+          <w:szCs w:val="24"/>
+          <w:lang w:val="en-US"/>
+        </w:rPr>
+      </w:pPr>
+    </w:p>
+    <w:p>
+      <w:pPr>
+        <w:jc w:val="both"/>
+        <w:rPr>
+          <w:sz w:val="24"/>
+          <w:szCs w:val="24"/>
+          <w:lang w:val="en-US"/>
+        </w:rPr>
+      </w:pPr>
+    </w:p>
+    <w:p>
+      <w:pPr>
+        <w:jc w:val="both"/>
+        <w:rPr>
+          <w:sz w:val="24"/>
+          <w:szCs w:val="24"/>
+          <w:lang w:val="en-US"/>
+        </w:rPr>
+      </w:pPr>
+    </w:p>
+    <w:p>
+      <w:pPr>
+        <w:jc w:val="both"/>
+        <w:rPr>
+          <w:sz w:val="24"/>
+          <w:szCs w:val="24"/>
+          <w:lang w:val="en-US"/>
+        </w:rPr>
+      </w:pPr>
     </w:p>
     <w:p>
       <w:pPr>
@@ -784,6 +994,7 @@
           <w:szCs w:val="24"/>
           <w:lang w:val="en-US"/>
         </w:rPr>
+        <w:lastRenderedPageBreak/>
         <w:t>Goal of the Project</w:t>
       </w:r>
     </w:p>
@@ -989,6 +1200,186 @@
     </w:p>
     <w:p>
       <w:pPr>
+        <w:jc w:val="both"/>
+        <w:rPr>
+          <w:sz w:val="24"/>
+          <w:szCs w:val="24"/>
+          <w:lang w:val="en-US"/>
+        </w:rPr>
+      </w:pPr>
+    </w:p>
+    <w:p>
+      <w:pPr>
+        <w:jc w:val="both"/>
+        <w:rPr>
+          <w:sz w:val="24"/>
+          <w:szCs w:val="24"/>
+          <w:lang w:val="en-US"/>
+        </w:rPr>
+      </w:pPr>
+    </w:p>
+    <w:p>
+      <w:pPr>
+        <w:jc w:val="both"/>
+        <w:rPr>
+          <w:sz w:val="24"/>
+          <w:szCs w:val="24"/>
+          <w:lang w:val="en-US"/>
+        </w:rPr>
+      </w:pPr>
+    </w:p>
+    <w:p>
+      <w:pPr>
+        <w:jc w:val="both"/>
+        <w:rPr>
+          <w:sz w:val="24"/>
+          <w:szCs w:val="24"/>
+          <w:lang w:val="en-US"/>
+        </w:rPr>
+      </w:pPr>
+    </w:p>
+    <w:p>
+      <w:pPr>
+        <w:jc w:val="both"/>
+        <w:rPr>
+          <w:sz w:val="24"/>
+          <w:szCs w:val="24"/>
+          <w:lang w:val="en-US"/>
+        </w:rPr>
+      </w:pPr>
+    </w:p>
+    <w:p>
+      <w:pPr>
+        <w:jc w:val="both"/>
+        <w:rPr>
+          <w:sz w:val="24"/>
+          <w:szCs w:val="24"/>
+          <w:lang w:val="en-US"/>
+        </w:rPr>
+      </w:pPr>
+    </w:p>
+    <w:p>
+      <w:pPr>
+        <w:jc w:val="both"/>
+        <w:rPr>
+          <w:sz w:val="24"/>
+          <w:szCs w:val="24"/>
+          <w:lang w:val="en-US"/>
+        </w:rPr>
+      </w:pPr>
+    </w:p>
+    <w:p>
+      <w:pPr>
+        <w:jc w:val="both"/>
+        <w:rPr>
+          <w:sz w:val="24"/>
+          <w:szCs w:val="24"/>
+          <w:lang w:val="en-US"/>
+        </w:rPr>
+      </w:pPr>
+    </w:p>
+    <w:p>
+      <w:pPr>
+        <w:jc w:val="both"/>
+        <w:rPr>
+          <w:sz w:val="24"/>
+          <w:szCs w:val="24"/>
+          <w:lang w:val="en-US"/>
+        </w:rPr>
+      </w:pPr>
+    </w:p>
+    <w:p>
+      <w:pPr>
+        <w:jc w:val="both"/>
+        <w:rPr>
+          <w:sz w:val="24"/>
+          <w:szCs w:val="24"/>
+          <w:lang w:val="en-US"/>
+        </w:rPr>
+      </w:pPr>
+    </w:p>
+    <w:p>
+      <w:pPr>
+        <w:jc w:val="both"/>
+        <w:rPr>
+          <w:sz w:val="24"/>
+          <w:szCs w:val="24"/>
+          <w:lang w:val="en-US"/>
+        </w:rPr>
+      </w:pPr>
+    </w:p>
+    <w:p>
+      <w:pPr>
+        <w:jc w:val="both"/>
+        <w:rPr>
+          <w:sz w:val="24"/>
+          <w:szCs w:val="24"/>
+          <w:lang w:val="en-US"/>
+        </w:rPr>
+      </w:pPr>
+    </w:p>
+    <w:p>
+      <w:pPr>
+        <w:jc w:val="both"/>
+        <w:rPr>
+          <w:sz w:val="24"/>
+          <w:szCs w:val="24"/>
+          <w:lang w:val="en-US"/>
+        </w:rPr>
+      </w:pPr>
+    </w:p>
+    <w:p>
+      <w:pPr>
+        <w:jc w:val="both"/>
+        <w:rPr>
+          <w:sz w:val="24"/>
+          <w:szCs w:val="24"/>
+          <w:lang w:val="en-US"/>
+        </w:rPr>
+      </w:pPr>
+    </w:p>
+    <w:p>
+      <w:pPr>
+        <w:jc w:val="both"/>
+        <w:rPr>
+          <w:sz w:val="24"/>
+          <w:szCs w:val="24"/>
+          <w:lang w:val="en-US"/>
+        </w:rPr>
+      </w:pPr>
+    </w:p>
+    <w:p>
+      <w:pPr>
+        <w:jc w:val="both"/>
+        <w:rPr>
+          <w:sz w:val="24"/>
+          <w:szCs w:val="24"/>
+          <w:lang w:val="en-US"/>
+        </w:rPr>
+      </w:pPr>
+    </w:p>
+    <w:p>
+      <w:pPr>
+        <w:jc w:val="both"/>
+        <w:rPr>
+          <w:sz w:val="24"/>
+          <w:szCs w:val="24"/>
+          <w:lang w:val="en-US"/>
+        </w:rPr>
+      </w:pPr>
+    </w:p>
+    <w:p>
+      <w:pPr>
+        <w:jc w:val="both"/>
+        <w:rPr>
+          <w:sz w:val="24"/>
+          <w:szCs w:val="24"/>
+          <w:lang w:val="en-US"/>
+        </w:rPr>
+      </w:pPr>
+    </w:p>
+    <w:p>
+      <w:pPr>
         <w:pStyle w:val="ListParagraph"/>
         <w:numPr>
           <w:ilvl w:val="0"/>
@@ -1007,6 +1398,7 @@
           <w:szCs w:val="24"/>
           <w:lang w:val="en-US"/>
         </w:rPr>
+        <w:lastRenderedPageBreak/>
         <w:t>OVERVIEW OF CARLA SIMULATOR</w:t>
       </w:r>
     </w:p>
@@ -1229,7 +1621,6 @@
           <w:szCs w:val="24"/>
           <w:lang w:val="en-US"/>
         </w:rPr>
-        <w:lastRenderedPageBreak/>
         <w:t>As the current goal of the project was to modify an existing sensor model, it was necessary to build Carla and Unreal Engine.</w:t>
       </w:r>
       <w:r>
@@ -1441,7 +1832,15 @@
           <w:szCs w:val="24"/>
           <w:lang w:val="en-US"/>
         </w:rPr>
-        <w:t>I found was 0.9.11 and the steps to build it is written below.</w:t>
+        <w:t>was</w:t>
+      </w:r>
+      <w:r>
+        <w:rPr>
+          <w:sz w:val="24"/>
+          <w:szCs w:val="24"/>
+          <w:lang w:val="en-US"/>
+        </w:rPr>
+        <w:t xml:space="preserve"> found was 0.9.11 and the steps to build it is written below.</w:t>
       </w:r>
     </w:p>
     <w:p>
@@ -1961,6 +2360,7 @@
           <w:szCs w:val="24"/>
           <w:lang w:val="en-US"/>
         </w:rPr>
+        <w:lastRenderedPageBreak/>
         <w:t xml:space="preserve">Click on Unreal Engine tab and install </w:t>
       </w:r>
       <w:r>
@@ -2277,7 +2677,6 @@
           <w:szCs w:val="24"/>
           <w:lang w:val="en-US"/>
         </w:rPr>
-        <w:lastRenderedPageBreak/>
         <w:t xml:space="preserve">‘ </w:t>
       </w:r>
       <w:r>
@@ -3087,6 +3486,7 @@
           <w:szCs w:val="24"/>
           <w:lang w:val="en-US"/>
         </w:rPr>
+        <w:lastRenderedPageBreak/>
         <w:t>Starting the simulation</w:t>
       </w:r>
     </w:p>
@@ -3302,7 +3702,6 @@
           <w:szCs w:val="24"/>
           <w:lang w:val="en-US"/>
         </w:rPr>
-        <w:lastRenderedPageBreak/>
         <w:t xml:space="preserve">Cmake </w:t>
       </w:r>
     </w:p>
@@ -4129,6 +4528,7 @@
           <w:szCs w:val="24"/>
           <w:lang w:val="en-US"/>
         </w:rPr>
+        <w:lastRenderedPageBreak/>
         <w:t xml:space="preserve">The process of building Carla remains similar to that of the windows version and can be </w:t>
       </w:r>
       <w:r>
@@ -4212,7 +4612,6 @@
           <w:szCs w:val="24"/>
           <w:lang w:val="en-US"/>
         </w:rPr>
-        <w:lastRenderedPageBreak/>
         <w:drawing>
           <wp:inline distT="0" distB="0" distL="0" distR="0" wp14:anchorId="6C3C27B7" wp14:editId="5ACC97D5">
             <wp:extent cx="5689600" cy="2429933"/>
@@ -4692,6 +5091,7 @@
           <w:szCs w:val="24"/>
           <w:lang w:val="en-US"/>
         </w:rPr>
+        <w:lastRenderedPageBreak/>
         <w:t>Conclusion</w:t>
       </w:r>
     </w:p>
@@ -4792,16 +5192,7 @@
           <w:szCs w:val="24"/>
           <w:lang w:val="en-US"/>
         </w:rPr>
-        <w:t xml:space="preserve">version oriented. Therefore, any mismatch in </w:t>
-      </w:r>
-      <w:r>
-        <w:rPr>
-          <w:sz w:val="24"/>
-          <w:szCs w:val="24"/>
-          <w:lang w:val="en-US"/>
-        </w:rPr>
-        <w:lastRenderedPageBreak/>
-        <w:t xml:space="preserve">version results in errors that cannot </w:t>
+        <w:t xml:space="preserve">version oriented. Therefore, any mismatch in version results in errors that cannot </w:t>
       </w:r>
       <w:r>
         <w:rPr>
@@ -5810,6 +6201,7 @@
           <w:szCs w:val="24"/>
           <w:lang w:val="en-US"/>
         </w:rPr>
+        <w:lastRenderedPageBreak/>
         <w:t xml:space="preserve">The ‘AActor’ class has a </w:t>
       </w:r>
       <w:r>
@@ -5888,7 +6280,6 @@
           <w:szCs w:val="24"/>
           <w:lang w:val="en-US"/>
         </w:rPr>
-        <w:lastRenderedPageBreak/>
         <w:t xml:space="preserve">The </w:t>
       </w:r>
       <w:r>
@@ -6692,6 +7083,7 @@
           <w:szCs w:val="24"/>
           <w:lang w:val="en-US"/>
         </w:rPr>
+        <w:lastRenderedPageBreak/>
         <w:t>Deserialize function: The next step is to</w:t>
       </w:r>
       <w:r>
@@ -6798,7 +7190,6 @@
           <w:szCs w:val="24"/>
           <w:lang w:val="en-US"/>
         </w:rPr>
-        <w:lastRenderedPageBreak/>
         <w:t>Sensor Dat</w:t>
       </w:r>
       <w:r>
@@ -7599,6 +7990,7 @@
           <w:szCs w:val="24"/>
           <w:lang w:val="en-US"/>
         </w:rPr>
+        <w:lastRenderedPageBreak/>
         <w:t>The Figure shown below depicts the functional overview of the Ray cast semantic lidar code.</w:t>
       </w:r>
     </w:p>
@@ -7700,7 +8092,6 @@
           <w:szCs w:val="24"/>
           <w:lang w:val="en-US"/>
         </w:rPr>
-        <w:lastRenderedPageBreak/>
         <w:drawing>
           <wp:inline distT="0" distB="0" distL="0" distR="0" wp14:anchorId="5A913E98" wp14:editId="6905D82A">
             <wp:extent cx="5731510" cy="3248660"/>
@@ -7742,6 +8133,26 @@
       <w:pPr>
         <w:pStyle w:val="ListParagraph"/>
         <w:ind w:left="360"/>
+        <w:jc w:val="center"/>
+        <w:rPr>
+          <w:sz w:val="24"/>
+          <w:szCs w:val="24"/>
+          <w:lang w:val="en-US"/>
+        </w:rPr>
+      </w:pPr>
+      <w:r>
+        <w:rPr>
+          <w:sz w:val="24"/>
+          <w:szCs w:val="24"/>
+          <w:lang w:val="en-US"/>
+        </w:rPr>
+        <w:t>Figure 6.1.1 Flowchart showing the working of the Carla Semantic Lidar Sensor</w:t>
+      </w:r>
+    </w:p>
+    <w:p>
+      <w:pPr>
+        <w:pStyle w:val="ListParagraph"/>
+        <w:ind w:left="360"/>
         <w:jc w:val="both"/>
         <w:rPr>
           <w:sz w:val="24"/>
@@ -8048,7 +8459,16 @@
           <w:szCs w:val="24"/>
           <w:lang w:val="en-US"/>
         </w:rPr>
-        <w:t>later on by the SimulateL</w:t>
+        <w:t xml:space="preserve">later on </w:t>
+      </w:r>
+      <w:r>
+        <w:rPr>
+          <w:sz w:val="24"/>
+          <w:szCs w:val="24"/>
+          <w:lang w:val="en-US"/>
+        </w:rPr>
+        <w:lastRenderedPageBreak/>
+        <w:t>by the SimulateL</w:t>
       </w:r>
       <w:r>
         <w:rPr>
@@ -8148,7 +8568,6 @@
           <w:szCs w:val="24"/>
           <w:lang w:val="en-US"/>
         </w:rPr>
-        <w:lastRenderedPageBreak/>
         <w:t xml:space="preserve">This function is called after the physics tick of the world. It </w:t>
       </w:r>
       <w:r>
@@ -9039,6 +9458,7 @@
           <w:szCs w:val="24"/>
           <w:lang w:val="en-US"/>
         </w:rPr>
+        <w:lastRenderedPageBreak/>
         <w:t>Retrieve t</w:t>
       </w:r>
       <w:r>
@@ -9133,7 +9553,6 @@
           <w:szCs w:val="24"/>
           <w:lang w:val="en-US"/>
         </w:rPr>
-        <w:lastRenderedPageBreak/>
         <w:t>With the above information</w:t>
       </w:r>
       <w:r>
@@ -9694,6 +10113,7 @@
           <w:szCs w:val="24"/>
           <w:lang w:val="en-US"/>
         </w:rPr>
+        <w:lastRenderedPageBreak/>
         <w:t xml:space="preserve">extract the name of the actor hit by the trace. This </w:t>
       </w:r>
       <w:r>
@@ -9824,16 +10244,7 @@
           <w:szCs w:val="24"/>
           <w:lang w:val="en-US"/>
         </w:rPr>
-        <w:t xml:space="preserve"> </w:t>
-      </w:r>
-      <w:r>
-        <w:rPr>
-          <w:sz w:val="24"/>
-          <w:szCs w:val="24"/>
-          <w:lang w:val="en-US"/>
-        </w:rPr>
-        <w:lastRenderedPageBreak/>
-        <w:t>whose member variables are</w:t>
+        <w:t xml:space="preserve"> whose member variables are</w:t>
       </w:r>
       <w:r>
         <w:rPr>
@@ -10582,6 +10993,7 @@
           <w:szCs w:val="24"/>
           <w:lang w:val="en-US"/>
         </w:rPr>
+        <w:lastRenderedPageBreak/>
         <w:t xml:space="preserve">By simulating the </w:t>
       </w:r>
       <w:r>
@@ -10624,6 +11036,68 @@
           <w:lang w:val="en-US"/>
         </w:rPr>
       </w:pPr>
+      <w:r>
+        <w:rPr>
+          <w:sz w:val="24"/>
+          <w:szCs w:val="24"/>
+          <w:lang w:val="en-US"/>
+        </w:rPr>
+        <w:drawing>
+          <wp:inline distT="0" distB="0" distL="0" distR="0" wp14:anchorId="30FEA79A" wp14:editId="17E8EF40">
+            <wp:extent cx="5731510" cy="3172460"/>
+            <wp:effectExtent l="0" t="0" r="2540" b="8890"/>
+            <wp:docPr id="740885482" name="Picture 1" descr="A diagram of a computer program&#10;&#10;Description automatically generated with medium confidence"/>
+            <wp:cNvGraphicFramePr>
+              <a:graphicFrameLocks xmlns:a="http://schemas.openxmlformats.org/drawingml/2006/main" noChangeAspect="1"/>
+            </wp:cNvGraphicFramePr>
+            <a:graphic xmlns:a="http://schemas.openxmlformats.org/drawingml/2006/main">
+              <a:graphicData uri="http://schemas.openxmlformats.org/drawingml/2006/picture">
+                <pic:pic xmlns:pic="http://schemas.openxmlformats.org/drawingml/2006/picture">
+                  <pic:nvPicPr>
+                    <pic:cNvPr id="740885482" name="Picture 1" descr="A diagram of a computer program&#10;&#10;Description automatically generated with medium confidence"/>
+                    <pic:cNvPicPr/>
+                  </pic:nvPicPr>
+                  <pic:blipFill>
+                    <a:blip r:embed="rId14"/>
+                    <a:stretch>
+                      <a:fillRect/>
+                    </a:stretch>
+                  </pic:blipFill>
+                  <pic:spPr>
+                    <a:xfrm>
+                      <a:off x="0" y="0"/>
+                      <a:ext cx="5731510" cy="3172460"/>
+                    </a:xfrm>
+                    <a:prstGeom prst="rect">
+                      <a:avLst/>
+                    </a:prstGeom>
+                  </pic:spPr>
+                </pic:pic>
+              </a:graphicData>
+            </a:graphic>
+          </wp:inline>
+        </w:drawing>
+      </w:r>
+    </w:p>
+    <w:p>
+      <w:pPr>
+        <w:pStyle w:val="ListParagraph"/>
+        <w:ind w:left="360"/>
+        <w:jc w:val="center"/>
+        <w:rPr>
+          <w:sz w:val="24"/>
+          <w:szCs w:val="24"/>
+          <w:lang w:val="en-US"/>
+        </w:rPr>
+      </w:pPr>
+      <w:r>
+        <w:rPr>
+          <w:sz w:val="24"/>
+          <w:szCs w:val="24"/>
+          <w:lang w:val="en-US"/>
+        </w:rPr>
+        <w:t>Figure 6.1.2 Flowchart showing the working of the Carla Radar Sensor</w:t>
+      </w:r>
     </w:p>
     <w:p>
       <w:pPr>
@@ -11509,7 +11983,6 @@
           <w:szCs w:val="24"/>
           <w:lang w:val="en-US"/>
         </w:rPr>
-        <w:lastRenderedPageBreak/>
         <w:t>It calls</w:t>
       </w:r>
       <w:r>
@@ -11994,6 +12467,7 @@
           <w:szCs w:val="24"/>
           <w:lang w:val="en-US"/>
         </w:rPr>
+        <w:lastRenderedPageBreak/>
         <w:t>The end location of each ray is determined based on factors such as the radar's position, rotation, range, and the maximum radii in the horizontal and vertical directions.</w:t>
       </w:r>
       <w:r>
@@ -12301,16 +12775,7 @@
           <w:szCs w:val="24"/>
           <w:lang w:val="en-US"/>
         </w:rPr>
-        <w:t xml:space="preserve">In the above sections, the functionality of the radar and lidar sensors has been described. In this section, the modification to the radar sensor code will be covered along with where the changes need to be made to the entire Carla pipeline. This </w:t>
-      </w:r>
-      <w:r>
-        <w:rPr>
-          <w:sz w:val="24"/>
-          <w:szCs w:val="24"/>
-          <w:lang w:val="en-US"/>
-        </w:rPr>
-        <w:lastRenderedPageBreak/>
-        <w:t xml:space="preserve">information will form the backbone of modifying </w:t>
+        <w:t xml:space="preserve">In the above sections, the functionality of the radar and lidar sensors has been described. In this section, the modification to the radar sensor code will be covered along with where the changes need to be made to the entire Carla pipeline. This information will form the backbone of modifying </w:t>
       </w:r>
       <w:r>
         <w:rPr>
@@ -12454,6 +12919,341 @@
           <w:lang w:val="en-US"/>
         </w:rPr>
       </w:pPr>
+    </w:p>
+    <w:p>
+      <w:pPr>
+        <w:pStyle w:val="ListParagraph"/>
+        <w:ind w:left="1080"/>
+        <w:jc w:val="both"/>
+        <w:rPr>
+          <w:sz w:val="24"/>
+          <w:szCs w:val="24"/>
+          <w:lang w:val="en-US"/>
+        </w:rPr>
+      </w:pPr>
+      <w:r>
+        <w:rPr>
+          <w:sz w:val="24"/>
+          <w:szCs w:val="24"/>
+          <w:lang w:val="en-US"/>
+        </w:rPr>
+        <w:t>The logic of the ‘SendLineTrace’ function can be seen</w:t>
+      </w:r>
+      <w:r>
+        <w:rPr>
+          <w:sz w:val="24"/>
+          <w:szCs w:val="24"/>
+          <w:lang w:val="en-US"/>
+        </w:rPr>
+        <w:t xml:space="preserve"> in the Figure 6.3.1</w:t>
+      </w:r>
+      <w:r>
+        <w:rPr>
+          <w:sz w:val="24"/>
+          <w:szCs w:val="24"/>
+          <w:lang w:val="en-US"/>
+        </w:rPr>
+        <w:t>.a</w:t>
+      </w:r>
+      <w:r>
+        <w:rPr>
+          <w:sz w:val="24"/>
+          <w:szCs w:val="24"/>
+          <w:lang w:val="en-US"/>
+        </w:rPr>
+        <w:t>.</w:t>
+      </w:r>
+      <w:r>
+        <w:rPr>
+          <w:sz w:val="24"/>
+          <w:szCs w:val="24"/>
+          <w:lang w:val="en-US"/>
+        </w:rPr>
+        <w:t xml:space="preserve"> </w:t>
+      </w:r>
+      <w:r>
+        <w:rPr>
+          <w:sz w:val="24"/>
+          <w:szCs w:val="24"/>
+          <w:lang w:val="en-US"/>
+        </w:rPr>
+        <w:t>T</w:t>
+      </w:r>
+      <w:r>
+        <w:rPr>
+          <w:sz w:val="24"/>
+          <w:szCs w:val="24"/>
+          <w:lang w:val="en-US"/>
+        </w:rPr>
+        <w:t>he code after the ‘Close Threads</w:t>
+      </w:r>
+      <w:r>
+        <w:rPr>
+          <w:sz w:val="24"/>
+          <w:szCs w:val="24"/>
+          <w:lang w:val="en-US"/>
+        </w:rPr>
+        <w:t>’</w:t>
+      </w:r>
+      <w:r>
+        <w:rPr>
+          <w:sz w:val="24"/>
+          <w:szCs w:val="24"/>
+          <w:lang w:val="en-US"/>
+        </w:rPr>
+        <w:t xml:space="preserve"> block has been modified. This flowchart shows the logic of the added feature</w:t>
+      </w:r>
+      <w:r>
+        <w:rPr>
+          <w:sz w:val="24"/>
+          <w:szCs w:val="24"/>
+          <w:lang w:val="en-US"/>
+        </w:rPr>
+        <w:t>.</w:t>
+      </w:r>
+    </w:p>
+    <w:p>
+      <w:pPr>
+        <w:pStyle w:val="ListParagraph"/>
+        <w:ind w:left="1080"/>
+        <w:jc w:val="both"/>
+        <w:rPr>
+          <w:sz w:val="24"/>
+          <w:szCs w:val="24"/>
+          <w:lang w:val="en-US"/>
+        </w:rPr>
+      </w:pPr>
+    </w:p>
+    <w:p>
+      <w:pPr>
+        <w:pStyle w:val="ListParagraph"/>
+        <w:ind w:left="1080"/>
+        <w:jc w:val="both"/>
+        <w:rPr>
+          <w:sz w:val="24"/>
+          <w:szCs w:val="24"/>
+          <w:lang w:val="en-US"/>
+        </w:rPr>
+      </w:pPr>
+      <w:r>
+        <w:rPr>
+          <w:sz w:val="24"/>
+          <w:szCs w:val="24"/>
+          <w:lang w:val="en-US"/>
+        </w:rPr>
+        <w:lastRenderedPageBreak/>
+        <w:drawing>
+          <wp:inline distT="0" distB="0" distL="0" distR="0" wp14:anchorId="3A74778E" wp14:editId="175D0C67">
+            <wp:extent cx="4732430" cy="6767146"/>
+            <wp:effectExtent l="0" t="0" r="0" b="0"/>
+            <wp:docPr id="1291873147" name="Picture 1" descr="A diagram of a process&#10;&#10;Description automatically generated"/>
+            <wp:cNvGraphicFramePr>
+              <a:graphicFrameLocks xmlns:a="http://schemas.openxmlformats.org/drawingml/2006/main" noChangeAspect="1"/>
+            </wp:cNvGraphicFramePr>
+            <a:graphic xmlns:a="http://schemas.openxmlformats.org/drawingml/2006/main">
+              <a:graphicData uri="http://schemas.openxmlformats.org/drawingml/2006/picture">
+                <pic:pic xmlns:pic="http://schemas.openxmlformats.org/drawingml/2006/picture">
+                  <pic:nvPicPr>
+                    <pic:cNvPr id="1291873147" name="Picture 1" descr="A diagram of a process&#10;&#10;Description automatically generated"/>
+                    <pic:cNvPicPr/>
+                  </pic:nvPicPr>
+                  <pic:blipFill>
+                    <a:blip r:embed="rId15"/>
+                    <a:stretch>
+                      <a:fillRect/>
+                    </a:stretch>
+                  </pic:blipFill>
+                  <pic:spPr>
+                    <a:xfrm>
+                      <a:off x="0" y="0"/>
+                      <a:ext cx="4732430" cy="6767146"/>
+                    </a:xfrm>
+                    <a:prstGeom prst="rect">
+                      <a:avLst/>
+                    </a:prstGeom>
+                  </pic:spPr>
+                </pic:pic>
+              </a:graphicData>
+            </a:graphic>
+          </wp:inline>
+        </w:drawing>
+      </w:r>
+    </w:p>
+    <w:p>
+      <w:pPr>
+        <w:pStyle w:val="ListParagraph"/>
+        <w:ind w:left="1080"/>
+        <w:jc w:val="both"/>
+        <w:rPr>
+          <w:sz w:val="24"/>
+          <w:szCs w:val="24"/>
+          <w:lang w:val="en-US"/>
+        </w:rPr>
+      </w:pPr>
+      <w:r>
+        <w:rPr>
+          <w:sz w:val="24"/>
+          <w:szCs w:val="24"/>
+          <w:lang w:val="en-US"/>
+        </w:rPr>
+        <w:t>Figure 6.3.1</w:t>
+      </w:r>
+      <w:r>
+        <w:rPr>
+          <w:sz w:val="24"/>
+          <w:szCs w:val="24"/>
+          <w:lang w:val="en-US"/>
+        </w:rPr>
+        <w:t>.a</w:t>
+      </w:r>
+      <w:r>
+        <w:rPr>
+          <w:sz w:val="24"/>
+          <w:szCs w:val="24"/>
+          <w:lang w:val="en-US"/>
+        </w:rPr>
+        <w:t xml:space="preserve">: Flowchart of the SendLineTraces Functions. </w:t>
+      </w:r>
+    </w:p>
+    <w:p>
+      <w:pPr>
+        <w:pStyle w:val="ListParagraph"/>
+        <w:ind w:left="1080"/>
+        <w:jc w:val="both"/>
+        <w:rPr>
+          <w:sz w:val="24"/>
+          <w:szCs w:val="24"/>
+          <w:lang w:val="en-US"/>
+        </w:rPr>
+      </w:pPr>
+    </w:p>
+    <w:p>
+      <w:pPr>
+        <w:pStyle w:val="ListParagraph"/>
+        <w:ind w:left="1080"/>
+        <w:jc w:val="both"/>
+        <w:rPr>
+          <w:sz w:val="24"/>
+          <w:szCs w:val="24"/>
+          <w:lang w:val="en-US"/>
+        </w:rPr>
+      </w:pPr>
+      <w:r>
+        <w:rPr>
+          <w:sz w:val="24"/>
+          <w:szCs w:val="24"/>
+        </w:rPr>
+        <w:lastRenderedPageBreak/>
+        <w:drawing>
+          <wp:inline distT="0" distB="0" distL="0" distR="0" wp14:anchorId="04B295A4" wp14:editId="7A886693">
+            <wp:extent cx="5029034" cy="4354286"/>
+            <wp:effectExtent l="0" t="0" r="635" b="8255"/>
+            <wp:docPr id="530826206" name="Picture 4" descr="A computer screen shot of a program code&#10;&#10;Description automatically generated">
+              <a:extLst xmlns:a="http://schemas.openxmlformats.org/drawingml/2006/main">
+                <a:ext uri="{FF2B5EF4-FFF2-40B4-BE49-F238E27FC236}">
+                  <a16:creationId xmlns:a16="http://schemas.microsoft.com/office/drawing/2014/main" id="{5A032E2F-D2CF-DF80-826B-C62BD0FB7AF9}"/>
+                </a:ext>
+              </a:extLst>
+            </wp:docPr>
+            <wp:cNvGraphicFramePr>
+              <a:graphicFrameLocks xmlns:a="http://schemas.openxmlformats.org/drawingml/2006/main" noChangeAspect="1"/>
+            </wp:cNvGraphicFramePr>
+            <a:graphic xmlns:a="http://schemas.openxmlformats.org/drawingml/2006/main">
+              <a:graphicData uri="http://schemas.openxmlformats.org/drawingml/2006/picture">
+                <pic:pic xmlns:pic="http://schemas.openxmlformats.org/drawingml/2006/picture">
+                  <pic:nvPicPr>
+                    <pic:cNvPr id="5" name="Picture 4" descr="A computer screen shot of a program code&#10;&#10;Description automatically generated">
+                      <a:extLst>
+                        <a:ext uri="{FF2B5EF4-FFF2-40B4-BE49-F238E27FC236}">
+                          <a16:creationId xmlns:a16="http://schemas.microsoft.com/office/drawing/2014/main" id="{5A032E2F-D2CF-DF80-826B-C62BD0FB7AF9}"/>
+                        </a:ext>
+                      </a:extLst>
+                    </pic:cNvPr>
+                    <pic:cNvPicPr>
+                      <a:picLocks noChangeAspect="1"/>
+                    </pic:cNvPicPr>
+                  </pic:nvPicPr>
+                  <pic:blipFill>
+                    <a:blip r:embed="rId16"/>
+                    <a:stretch>
+                      <a:fillRect/>
+                    </a:stretch>
+                  </pic:blipFill>
+                  <pic:spPr>
+                    <a:xfrm>
+                      <a:off x="0" y="0"/>
+                      <a:ext cx="5042619" cy="4366049"/>
+                    </a:xfrm>
+                    <a:prstGeom prst="rect">
+                      <a:avLst/>
+                    </a:prstGeom>
+                  </pic:spPr>
+                </pic:pic>
+              </a:graphicData>
+            </a:graphic>
+          </wp:inline>
+        </w:drawing>
+      </w:r>
+    </w:p>
+    <w:p>
+      <w:pPr>
+        <w:pStyle w:val="ListParagraph"/>
+        <w:ind w:left="1080"/>
+        <w:jc w:val="both"/>
+        <w:rPr>
+          <w:sz w:val="24"/>
+          <w:szCs w:val="24"/>
+          <w:lang w:val="en-US"/>
+        </w:rPr>
+      </w:pPr>
+      <w:r>
+        <w:rPr>
+          <w:sz w:val="24"/>
+          <w:szCs w:val="24"/>
+          <w:lang w:val="en-US"/>
+        </w:rPr>
+        <w:t>Figure 6.3.</w:t>
+      </w:r>
+      <w:r>
+        <w:rPr>
+          <w:sz w:val="24"/>
+          <w:szCs w:val="24"/>
+          <w:lang w:val="en-US"/>
+        </w:rPr>
+        <w:t>1.b</w:t>
+      </w:r>
+      <w:r>
+        <w:rPr>
+          <w:sz w:val="24"/>
+          <w:szCs w:val="24"/>
+          <w:lang w:val="en-US"/>
+        </w:rPr>
+        <w:t>: The modified code which extracts and returns the Object ID.</w:t>
+      </w:r>
+    </w:p>
+    <w:p>
+      <w:pPr>
+        <w:pStyle w:val="ListParagraph"/>
+        <w:ind w:left="1080"/>
+        <w:jc w:val="both"/>
+        <w:rPr>
+          <w:sz w:val="24"/>
+          <w:szCs w:val="24"/>
+          <w:lang w:val="en-US"/>
+        </w:rPr>
+      </w:pPr>
+    </w:p>
+    <w:p>
+      <w:pPr>
+        <w:pStyle w:val="ListParagraph"/>
+        <w:ind w:left="1080"/>
+        <w:jc w:val="both"/>
+        <w:rPr>
+          <w:sz w:val="24"/>
+          <w:szCs w:val="24"/>
+          <w:lang w:val="en-US"/>
+        </w:rPr>
+      </w:pPr>
       <w:r>
         <w:rPr>
           <w:sz w:val="24"/>
@@ -12524,7 +13324,16 @@
           <w:szCs w:val="24"/>
           <w:lang w:val="en-US"/>
         </w:rPr>
-        <w:t xml:space="preserve">it handles the parameters and rules of the simulated scenario like the interaction between actors and the world. Data collection takes place simultaneously throughout the episode like sensor readings, vehicle telemetry and simulation metrics to facilitate analysis and evaluation. Finally, when the Episode concludes, the data is saved and the simulation environment is reset to prepare for the upcoming episodes. </w:t>
+        <w:t xml:space="preserve">it handles the parameters and rules of the simulated scenario like the interaction between actors and the world. Data collection takes place simultaneously throughout the episode like sensor readings, vehicle telemetry and simulation metrics to facilitate analysis </w:t>
+      </w:r>
+      <w:r>
+        <w:rPr>
+          <w:sz w:val="24"/>
+          <w:szCs w:val="24"/>
+          <w:lang w:val="en-US"/>
+        </w:rPr>
+        <w:lastRenderedPageBreak/>
+        <w:t xml:space="preserve">and evaluation. Finally, when the Episode concludes, the data is saved and the simulation environment is reset to prepare for the upcoming episodes. </w:t>
       </w:r>
     </w:p>
     <w:p>
@@ -12544,24 +13353,71 @@
           <w:szCs w:val="24"/>
           <w:lang w:val="en-US"/>
         </w:rPr>
-        <w:t xml:space="preserve">Therefore, to get the object information, the actor registry in the Carla episode is extracted. The actor information acquired by the ‘LineTraceSingleByChannel’ is matched against the information in the actor registry and the Object ID of the </w:t>
-      </w:r>
-      <w:r>
-        <w:rPr>
-          <w:sz w:val="24"/>
-          <w:szCs w:val="24"/>
-          <w:lang w:val="en-US"/>
-        </w:rPr>
-        <w:lastRenderedPageBreak/>
-        <w:t>matching actor is stored to return to the</w:t>
-      </w:r>
-      <w:r>
-        <w:rPr>
-          <w:sz w:val="24"/>
-          <w:szCs w:val="24"/>
-          <w:lang w:val="en-US"/>
-        </w:rPr>
-        <w:t xml:space="preserve"> User. To do this the data has to be provided a path through the pipeline connecting the user to the carla simulatior. This will be described in the next section. </w:t>
+        <w:t>Therefore, to get the object information, the actor registry in the Carla episode is extracted. The actor information acquired by the ‘LineTraceSingleByChannel’ is matched against the information in the actor registry and the Object ID of the matching actor is stored to return to the</w:t>
+      </w:r>
+      <w:r>
+        <w:rPr>
+          <w:sz w:val="24"/>
+          <w:szCs w:val="24"/>
+          <w:lang w:val="en-US"/>
+        </w:rPr>
+        <w:t xml:space="preserve"> User.</w:t>
+      </w:r>
+      <w:r>
+        <w:rPr>
+          <w:sz w:val="24"/>
+          <w:szCs w:val="24"/>
+          <w:lang w:val="en-US"/>
+        </w:rPr>
+        <w:t xml:space="preserve"> The code implementation can be seen in Figure </w:t>
+      </w:r>
+      <w:r>
+        <w:rPr>
+          <w:sz w:val="24"/>
+          <w:szCs w:val="24"/>
+          <w:lang w:val="en-US"/>
+        </w:rPr>
+        <w:t>6.3.2.</w:t>
+      </w:r>
+      <w:r>
+        <w:rPr>
+          <w:sz w:val="24"/>
+          <w:szCs w:val="24"/>
+          <w:lang w:val="en-US"/>
+        </w:rPr>
+        <w:t xml:space="preserve"> </w:t>
+      </w:r>
+      <w:r>
+        <w:rPr>
+          <w:sz w:val="24"/>
+          <w:szCs w:val="24"/>
+          <w:lang w:val="en-US"/>
+        </w:rPr>
+        <w:t xml:space="preserve">At this point, the object Id has been extracted and to make it accessible to the user, </w:t>
+      </w:r>
+      <w:r>
+        <w:rPr>
+          <w:sz w:val="24"/>
+          <w:szCs w:val="24"/>
+          <w:lang w:val="en-US"/>
+        </w:rPr>
+        <w:t xml:space="preserve">the data has to be provided a path through the pipeline connecting the user to the carla </w:t>
+      </w:r>
+      <w:r>
+        <w:rPr>
+          <w:sz w:val="24"/>
+          <w:szCs w:val="24"/>
+          <w:lang w:val="en-US"/>
+        </w:rPr>
+        <w:t>simulator</w:t>
+      </w:r>
+      <w:r>
+        <w:rPr>
+          <w:sz w:val="24"/>
+          <w:szCs w:val="24"/>
+          <w:lang w:val="en-US"/>
+        </w:rPr>
+        <w:t xml:space="preserve">. This will be described in the next section. </w:t>
       </w:r>
     </w:p>
     <w:p>
@@ -12614,6 +13470,585 @@
     <w:p>
       <w:pPr>
         <w:pStyle w:val="ListParagraph"/>
+        <w:ind w:left="1080"/>
+        <w:jc w:val="both"/>
+        <w:rPr>
+          <w:sz w:val="24"/>
+          <w:szCs w:val="24"/>
+          <w:lang w:val="en-US"/>
+        </w:rPr>
+      </w:pPr>
+      <w:r>
+        <w:rPr>
+          <w:sz w:val="24"/>
+          <w:szCs w:val="24"/>
+          <w:lang w:val="en-US"/>
+        </w:rPr>
+        <w:t xml:space="preserve">As shown by Figure 5.1, for a sensor feature to be successfully implemented, the path of the return data from the sensor should be established through the entire Carla Pipeline. </w:t>
+      </w:r>
+      <w:r>
+        <w:rPr>
+          <w:sz w:val="24"/>
+          <w:szCs w:val="24"/>
+          <w:lang w:val="en-US"/>
+        </w:rPr>
+        <w:t>The changes made in the above section was only in the simulator end of the pipeline.</w:t>
+      </w:r>
+      <w:r>
+        <w:rPr>
+          <w:sz w:val="24"/>
+          <w:szCs w:val="24"/>
+          <w:lang w:val="en-US"/>
+        </w:rPr>
+        <w:t xml:space="preserve"> Files in the Libcarla and PythonAPI folder also need to be changed so that the simulator knows the changes in the structure storing the detections and also establishes enough space to transfer it through the TCP protocol. </w:t>
+      </w:r>
+    </w:p>
+    <w:p>
+      <w:pPr>
+        <w:pStyle w:val="ListParagraph"/>
+        <w:ind w:left="1080"/>
+        <w:jc w:val="both"/>
+        <w:rPr>
+          <w:sz w:val="24"/>
+          <w:szCs w:val="24"/>
+          <w:lang w:val="en-US"/>
+        </w:rPr>
+      </w:pPr>
+    </w:p>
+    <w:p>
+      <w:pPr>
+        <w:pStyle w:val="ListParagraph"/>
+        <w:ind w:left="1080"/>
+        <w:jc w:val="both"/>
+        <w:rPr>
+          <w:sz w:val="24"/>
+          <w:szCs w:val="24"/>
+          <w:lang w:val="en-US"/>
+        </w:rPr>
+      </w:pPr>
+      <w:r>
+        <w:rPr>
+          <w:sz w:val="24"/>
+          <w:szCs w:val="24"/>
+          <w:lang w:val="en-US"/>
+        </w:rPr>
+        <w:t>Libcarla</w:t>
+      </w:r>
+      <w:r>
+        <w:rPr>
+          <w:sz w:val="24"/>
+          <w:szCs w:val="24"/>
+          <w:lang w:val="en-US"/>
+        </w:rPr>
+        <w:t>:</w:t>
+      </w:r>
+    </w:p>
+    <w:p>
+      <w:pPr>
+        <w:pStyle w:val="ListParagraph"/>
+        <w:ind w:left="1080"/>
+        <w:jc w:val="both"/>
+        <w:rPr>
+          <w:sz w:val="24"/>
+          <w:szCs w:val="24"/>
+          <w:lang w:val="en-US"/>
+        </w:rPr>
+      </w:pPr>
+    </w:p>
+    <w:p>
+      <w:pPr>
+        <w:pStyle w:val="ListParagraph"/>
+        <w:ind w:left="1080"/>
+        <w:jc w:val="both"/>
+        <w:rPr>
+          <w:sz w:val="24"/>
+          <w:szCs w:val="24"/>
+          <w:lang w:val="en-US"/>
+        </w:rPr>
+      </w:pPr>
+      <w:r>
+        <w:rPr>
+          <w:sz w:val="24"/>
+          <w:szCs w:val="24"/>
+        </w:rPr>
+        <w:drawing>
+          <wp:inline distT="0" distB="0" distL="0" distR="0" wp14:anchorId="3D26979E" wp14:editId="07DA3472">
+            <wp:extent cx="5015230" cy="3013364"/>
+            <wp:effectExtent l="0" t="0" r="0" b="0"/>
+            <wp:docPr id="1189096497" name="Picture 6" descr="A screen shot of a computer program&#10;&#10;Description automatically generated">
+              <a:extLst xmlns:a="http://schemas.openxmlformats.org/drawingml/2006/main">
+                <a:ext uri="{FF2B5EF4-FFF2-40B4-BE49-F238E27FC236}">
+                  <a16:creationId xmlns:a16="http://schemas.microsoft.com/office/drawing/2014/main" id="{220ED135-BA8E-4C59-B842-FA1A8267D41C}"/>
+                </a:ext>
+              </a:extLst>
+            </wp:docPr>
+            <wp:cNvGraphicFramePr>
+              <a:graphicFrameLocks xmlns:a="http://schemas.openxmlformats.org/drawingml/2006/main" noChangeAspect="1"/>
+            </wp:cNvGraphicFramePr>
+            <a:graphic xmlns:a="http://schemas.openxmlformats.org/drawingml/2006/main">
+              <a:graphicData uri="http://schemas.openxmlformats.org/drawingml/2006/picture">
+                <pic:pic xmlns:pic="http://schemas.openxmlformats.org/drawingml/2006/picture">
+                  <pic:nvPicPr>
+                    <pic:cNvPr id="1189096497" name="Picture 6" descr="A screen shot of a computer program&#10;&#10;Description automatically generated">
+                      <a:extLst>
+                        <a:ext uri="{FF2B5EF4-FFF2-40B4-BE49-F238E27FC236}">
+                          <a16:creationId xmlns:a16="http://schemas.microsoft.com/office/drawing/2014/main" id="{220ED135-BA8E-4C59-B842-FA1A8267D41C}"/>
+                        </a:ext>
+                      </a:extLst>
+                    </pic:cNvPr>
+                    <pic:cNvPicPr>
+                      <a:picLocks noChangeAspect="1"/>
+                    </pic:cNvPicPr>
+                  </pic:nvPicPr>
+                  <pic:blipFill>
+                    <a:blip r:embed="rId17"/>
+                    <a:stretch>
+                      <a:fillRect/>
+                    </a:stretch>
+                  </pic:blipFill>
+                  <pic:spPr>
+                    <a:xfrm>
+                      <a:off x="0" y="0"/>
+                      <a:ext cx="5029000" cy="3021638"/>
+                    </a:xfrm>
+                    <a:prstGeom prst="rect">
+                      <a:avLst/>
+                    </a:prstGeom>
+                  </pic:spPr>
+                </pic:pic>
+              </a:graphicData>
+            </a:graphic>
+          </wp:inline>
+        </w:drawing>
+      </w:r>
+    </w:p>
+    <w:p>
+      <w:pPr>
+        <w:pStyle w:val="ListParagraph"/>
+        <w:ind w:left="1080"/>
+        <w:jc w:val="center"/>
+        <w:rPr>
+          <w:sz w:val="24"/>
+          <w:szCs w:val="24"/>
+          <w:lang w:val="en-US"/>
+        </w:rPr>
+      </w:pPr>
+      <w:r>
+        <w:rPr>
+          <w:sz w:val="24"/>
+          <w:szCs w:val="24"/>
+          <w:lang w:val="en-US"/>
+        </w:rPr>
+        <w:t>Figure</w:t>
+      </w:r>
+      <w:r>
+        <w:rPr>
+          <w:sz w:val="24"/>
+          <w:szCs w:val="24"/>
+          <w:lang w:val="en-US"/>
+        </w:rPr>
+        <w:t xml:space="preserve"> 6.3.2.a. Radar detection structure</w:t>
+      </w:r>
+    </w:p>
+    <w:p>
+      <w:pPr>
+        <w:pStyle w:val="ListParagraph"/>
+        <w:ind w:left="1080"/>
+        <w:jc w:val="both"/>
+        <w:rPr>
+          <w:sz w:val="24"/>
+          <w:szCs w:val="24"/>
+          <w:lang w:val="en-US"/>
+        </w:rPr>
+      </w:pPr>
+    </w:p>
+    <w:p>
+      <w:pPr>
+        <w:pStyle w:val="ListParagraph"/>
+        <w:ind w:left="1080"/>
+        <w:jc w:val="both"/>
+        <w:rPr>
+          <w:sz w:val="24"/>
+          <w:szCs w:val="24"/>
+          <w:lang w:val="en-US"/>
+        </w:rPr>
+      </w:pPr>
+      <w:r>
+        <w:rPr>
+          <w:sz w:val="24"/>
+          <w:szCs w:val="24"/>
+          <w:lang w:val="en-US"/>
+        </w:rPr>
+        <w:t>The ‘Radar</w:t>
+      </w:r>
+      <w:r>
+        <w:rPr>
+          <w:sz w:val="24"/>
+          <w:szCs w:val="24"/>
+          <w:lang w:val="en-US"/>
+        </w:rPr>
+        <w:t>Data</w:t>
+      </w:r>
+      <w:r>
+        <w:rPr>
+          <w:sz w:val="24"/>
+          <w:szCs w:val="24"/>
+          <w:lang w:val="en-US"/>
+        </w:rPr>
+        <w:t>.h’</w:t>
+      </w:r>
+      <w:r>
+        <w:rPr>
+          <w:sz w:val="24"/>
+          <w:szCs w:val="24"/>
+          <w:lang w:val="en-US"/>
+        </w:rPr>
+        <w:t>,</w:t>
+      </w:r>
+      <w:r>
+        <w:rPr>
+          <w:sz w:val="24"/>
+          <w:szCs w:val="24"/>
+          <w:lang w:val="en-US"/>
+        </w:rPr>
+        <w:t xml:space="preserve"> file</w:t>
+      </w:r>
+      <w:r>
+        <w:rPr>
+          <w:sz w:val="24"/>
+          <w:szCs w:val="24"/>
+          <w:lang w:val="en-US"/>
+        </w:rPr>
+        <w:t>, as shown in Figure 6.3.2.a.,</w:t>
+      </w:r>
+      <w:r>
+        <w:rPr>
+          <w:sz w:val="24"/>
+          <w:szCs w:val="24"/>
+          <w:lang w:val="en-US"/>
+        </w:rPr>
+        <w:t xml:space="preserve"> has the data object for the radar sensor. Up until now, the data structure had 4 values, i.e. azimuth, elevation, relative velocity and range. The Object_Id variable </w:t>
+      </w:r>
+      <w:r>
+        <w:rPr>
+          <w:sz w:val="24"/>
+          <w:szCs w:val="24"/>
+          <w:lang w:val="en-US"/>
+        </w:rPr>
+        <w:t xml:space="preserve">needs to be added to this structure and the size of the new structure needs to be updated to include the </w:t>
+      </w:r>
+      <w:r>
+        <w:rPr>
+          <w:sz w:val="24"/>
+          <w:szCs w:val="24"/>
+          <w:lang w:val="en-US"/>
+        </w:rPr>
+        <w:lastRenderedPageBreak/>
+        <w:t>new variable. This structure template is going to reinterpret the buffer that was created in the Serialize method</w:t>
+      </w:r>
+      <w:r>
+        <w:rPr>
+          <w:sz w:val="24"/>
+          <w:szCs w:val="24"/>
+          <w:lang w:val="en-US"/>
+        </w:rPr>
+        <w:t xml:space="preserve">. The serialize method will now accept variables </w:t>
+      </w:r>
+      <w:r>
+        <w:rPr>
+          <w:sz w:val="24"/>
+          <w:szCs w:val="24"/>
+          <w:lang w:val="en-US"/>
+        </w:rPr>
+        <w:t xml:space="preserve">velocity, azimuth, elevation, range and Object ID. </w:t>
+      </w:r>
+    </w:p>
+    <w:p>
+      <w:pPr>
+        <w:pStyle w:val="ListParagraph"/>
+        <w:ind w:left="1080"/>
+        <w:jc w:val="both"/>
+        <w:rPr>
+          <w:sz w:val="24"/>
+          <w:szCs w:val="24"/>
+          <w:lang w:val="en-US"/>
+        </w:rPr>
+      </w:pPr>
+    </w:p>
+    <w:p>
+      <w:pPr>
+        <w:pStyle w:val="ListParagraph"/>
+        <w:ind w:left="1080"/>
+        <w:jc w:val="both"/>
+        <w:rPr>
+          <w:sz w:val="24"/>
+          <w:szCs w:val="24"/>
+          <w:lang w:val="en-US"/>
+        </w:rPr>
+      </w:pPr>
+    </w:p>
+    <w:p>
+      <w:pPr>
+        <w:pStyle w:val="ListParagraph"/>
+        <w:ind w:left="1080"/>
+        <w:jc w:val="both"/>
+        <w:rPr>
+          <w:sz w:val="24"/>
+          <w:szCs w:val="24"/>
+          <w:lang w:val="en-US"/>
+        </w:rPr>
+      </w:pPr>
+      <w:r>
+        <w:rPr>
+          <w:sz w:val="24"/>
+          <w:szCs w:val="24"/>
+          <w:lang w:val="en-US"/>
+        </w:rPr>
+        <w:t>PythonAPI</w:t>
+      </w:r>
+      <w:r>
+        <w:rPr>
+          <w:sz w:val="24"/>
+          <w:szCs w:val="24"/>
+          <w:lang w:val="en-US"/>
+        </w:rPr>
+        <w:t>:</w:t>
+      </w:r>
+    </w:p>
+    <w:p>
+      <w:pPr>
+        <w:pStyle w:val="ListParagraph"/>
+        <w:ind w:left="1080"/>
+        <w:jc w:val="both"/>
+        <w:rPr>
+          <w:sz w:val="24"/>
+          <w:szCs w:val="24"/>
+          <w:lang w:val="en-US"/>
+        </w:rPr>
+      </w:pPr>
+      <w:r>
+        <w:rPr>
+          <w:sz w:val="24"/>
+          <w:szCs w:val="24"/>
+          <w:lang w:val="en-US"/>
+        </w:rPr>
+        <w:t xml:space="preserve"> </w:t>
+      </w:r>
+    </w:p>
+    <w:p>
+      <w:pPr>
+        <w:pStyle w:val="ListParagraph"/>
+        <w:ind w:left="1080"/>
+        <w:jc w:val="both"/>
+        <w:rPr>
+          <w:sz w:val="24"/>
+          <w:szCs w:val="24"/>
+          <w:lang w:val="en-US"/>
+        </w:rPr>
+      </w:pPr>
+      <w:r>
+        <w:rPr>
+          <w:sz w:val="24"/>
+          <w:szCs w:val="24"/>
+        </w:rPr>
+        <w:drawing>
+          <wp:inline distT="0" distB="0" distL="0" distR="0" wp14:anchorId="3FB4E252" wp14:editId="33AD66F1">
+            <wp:extent cx="4973782" cy="3075305"/>
+            <wp:effectExtent l="0" t="0" r="0" b="0"/>
+            <wp:docPr id="685190695" name="Picture 4" descr="A computer screen shot of a program code&#10;&#10;Description automatically generated">
+              <a:extLst xmlns:a="http://schemas.openxmlformats.org/drawingml/2006/main">
+                <a:ext uri="{FF2B5EF4-FFF2-40B4-BE49-F238E27FC236}">
+                  <a16:creationId xmlns:a16="http://schemas.microsoft.com/office/drawing/2014/main" id="{2F2A66B4-A077-4A54-35DC-D225BD16FB11}"/>
+                </a:ext>
+              </a:extLst>
+            </wp:docPr>
+            <wp:cNvGraphicFramePr>
+              <a:graphicFrameLocks xmlns:a="http://schemas.openxmlformats.org/drawingml/2006/main" noChangeAspect="1"/>
+            </wp:cNvGraphicFramePr>
+            <a:graphic xmlns:a="http://schemas.openxmlformats.org/drawingml/2006/main">
+              <a:graphicData uri="http://schemas.openxmlformats.org/drawingml/2006/picture">
+                <pic:pic xmlns:pic="http://schemas.openxmlformats.org/drawingml/2006/picture">
+                  <pic:nvPicPr>
+                    <pic:cNvPr id="685190695" name="Picture 4" descr="A computer screen shot of a program code&#10;&#10;Description automatically generated">
+                      <a:extLst>
+                        <a:ext uri="{FF2B5EF4-FFF2-40B4-BE49-F238E27FC236}">
+                          <a16:creationId xmlns:a16="http://schemas.microsoft.com/office/drawing/2014/main" id="{2F2A66B4-A077-4A54-35DC-D225BD16FB11}"/>
+                        </a:ext>
+                      </a:extLst>
+                    </pic:cNvPr>
+                    <pic:cNvPicPr>
+                      <a:picLocks noChangeAspect="1"/>
+                    </pic:cNvPicPr>
+                  </pic:nvPicPr>
+                  <pic:blipFill>
+                    <a:blip r:embed="rId18"/>
+                    <a:stretch>
+                      <a:fillRect/>
+                    </a:stretch>
+                  </pic:blipFill>
+                  <pic:spPr>
+                    <a:xfrm>
+                      <a:off x="0" y="0"/>
+                      <a:ext cx="4983081" cy="3081055"/>
+                    </a:xfrm>
+                    <a:prstGeom prst="rect">
+                      <a:avLst/>
+                    </a:prstGeom>
+                  </pic:spPr>
+                </pic:pic>
+              </a:graphicData>
+            </a:graphic>
+          </wp:inline>
+        </w:drawing>
+      </w:r>
+    </w:p>
+    <w:p>
+      <w:pPr>
+        <w:pStyle w:val="ListParagraph"/>
+        <w:ind w:left="1080"/>
+        <w:jc w:val="center"/>
+        <w:rPr>
+          <w:sz w:val="24"/>
+          <w:szCs w:val="24"/>
+          <w:lang w:val="en-US"/>
+        </w:rPr>
+      </w:pPr>
+      <w:r>
+        <w:rPr>
+          <w:sz w:val="24"/>
+          <w:szCs w:val="24"/>
+          <w:lang w:val="en-US"/>
+        </w:rPr>
+        <w:t>Figure 6.3.2.b. Output stream from sensor to User</w:t>
+      </w:r>
+    </w:p>
+    <w:p>
+      <w:pPr>
+        <w:pStyle w:val="ListParagraph"/>
+        <w:ind w:left="1080"/>
+        <w:jc w:val="center"/>
+        <w:rPr>
+          <w:sz w:val="24"/>
+          <w:szCs w:val="24"/>
+          <w:lang w:val="en-US"/>
+        </w:rPr>
+      </w:pPr>
+    </w:p>
+    <w:p>
+      <w:pPr>
+        <w:pStyle w:val="ListParagraph"/>
+        <w:ind w:left="1080"/>
+        <w:jc w:val="center"/>
+        <w:rPr>
+          <w:sz w:val="24"/>
+          <w:szCs w:val="24"/>
+          <w:lang w:val="en-US"/>
+        </w:rPr>
+      </w:pPr>
+    </w:p>
+    <w:p>
+      <w:pPr>
+        <w:pStyle w:val="ListParagraph"/>
+        <w:ind w:left="1080"/>
+        <w:jc w:val="both"/>
+        <w:rPr>
+          <w:sz w:val="24"/>
+          <w:szCs w:val="24"/>
+          <w:lang w:val="en-US"/>
+        </w:rPr>
+      </w:pPr>
+      <w:r>
+        <w:rPr>
+          <w:sz w:val="24"/>
+          <w:szCs w:val="24"/>
+          <w:lang w:val="en-US"/>
+        </w:rPr>
+        <w:t xml:space="preserve">Once the data structure in Libcarla has been modified and updated with a new variable, this change should be conveyed to the PythonAPI part of the pipeline. The PythonAPI is closest to the user. It should be able to parse the data correctly </w:t>
+      </w:r>
+      <w:r>
+        <w:rPr>
+          <w:sz w:val="24"/>
+          <w:szCs w:val="24"/>
+          <w:lang w:val="en-US"/>
+        </w:rPr>
+        <w:t xml:space="preserve">and should be updated with the Object_ID. </w:t>
+      </w:r>
+    </w:p>
+    <w:p>
+      <w:pPr>
+        <w:pStyle w:val="ListParagraph"/>
+        <w:ind w:left="1080"/>
+        <w:jc w:val="both"/>
+        <w:rPr>
+          <w:sz w:val="24"/>
+          <w:szCs w:val="24"/>
+          <w:lang w:val="en-US"/>
+        </w:rPr>
+      </w:pPr>
+      <w:r>
+        <w:rPr>
+          <w:sz w:val="24"/>
+          <w:szCs w:val="24"/>
+          <w:lang w:val="en-US"/>
+        </w:rPr>
+        <w:t>As shown in the figure</w:t>
+      </w:r>
+      <w:r>
+        <w:rPr>
+          <w:sz w:val="24"/>
+          <w:szCs w:val="24"/>
+          <w:lang w:val="en-US"/>
+        </w:rPr>
+        <w:t xml:space="preserve"> 6.3.2.b.</w:t>
+      </w:r>
+      <w:r>
+        <w:rPr>
+          <w:sz w:val="24"/>
+          <w:szCs w:val="24"/>
+          <w:lang w:val="en-US"/>
+        </w:rPr>
+        <w:t xml:space="preserve">, the file ‘SensorData.cpp’ contains the code which parses the output stream coming from the Unreal engine. The ‘operator&lt;&lt;’ function is used for output stream insertion which allows objects of the ‘RadarDetection’ class to be streamed to an output stream. The variable ‘obj_id’ needs to be added in this section of the code with the other radar detection variables so that the parser knows that the detections have been updated with an extra value. </w:t>
+      </w:r>
+    </w:p>
+    <w:p>
+      <w:pPr>
+        <w:pStyle w:val="ListParagraph"/>
+        <w:ind w:left="1080"/>
+        <w:jc w:val="both"/>
+        <w:rPr>
+          <w:sz w:val="24"/>
+          <w:szCs w:val="24"/>
+          <w:lang w:val="en-US"/>
+        </w:rPr>
+      </w:pPr>
+    </w:p>
+    <w:p>
+      <w:pPr>
+        <w:pStyle w:val="ListParagraph"/>
+        <w:ind w:left="1080"/>
+        <w:jc w:val="both"/>
+        <w:rPr>
+          <w:sz w:val="24"/>
+          <w:szCs w:val="24"/>
+          <w:lang w:val="en-US"/>
+        </w:rPr>
+      </w:pPr>
+    </w:p>
+    <w:p>
+      <w:pPr>
+        <w:pStyle w:val="ListParagraph"/>
+        <w:ind w:left="1080"/>
+        <w:jc w:val="both"/>
+        <w:rPr>
+          <w:sz w:val="24"/>
+          <w:szCs w:val="24"/>
+          <w:lang w:val="en-US"/>
+        </w:rPr>
+      </w:pPr>
+    </w:p>
+    <w:p>
+      <w:pPr>
+        <w:pStyle w:val="ListParagraph"/>
         <w:numPr>
           <w:ilvl w:val="1"/>
           <w:numId w:val="2"/>
@@ -12669,6 +14104,7 @@
           <w:szCs w:val="24"/>
           <w:lang w:val="en-US"/>
         </w:rPr>
+        <w:lastRenderedPageBreak/>
         <w:drawing>
           <wp:inline distT="0" distB="0" distL="0" distR="0" wp14:anchorId="6891CB6F" wp14:editId="3C365E28">
             <wp:extent cx="5075360" cy="4580017"/>
@@ -12685,7 +14121,7 @@
                     <pic:cNvPicPr/>
                   </pic:nvPicPr>
                   <pic:blipFill>
-                    <a:blip r:embed="rId14"/>
+                    <a:blip r:embed="rId19"/>
                     <a:stretch>
                       <a:fillRect/>
                     </a:stretch>
@@ -12808,7 +14244,23 @@
           <w:szCs w:val="24"/>
           <w:lang w:val="en-US"/>
         </w:rPr>
-        <w:t xml:space="preserve">Figure 6.4.1. depicts the previous radar output and the output after making changed to the Carla Simulator and the object ID can be seen. It is to be noted that some of the Object IDs are ‘0’. This is because Carla returns ‘0’ for </w:t>
+        <w:t>Figure 6.4.1. depicts the previous radar output and the output after making change</w:t>
+      </w:r>
+      <w:r>
+        <w:rPr>
+          <w:sz w:val="24"/>
+          <w:szCs w:val="24"/>
+          <w:lang w:val="en-US"/>
+        </w:rPr>
+        <w:t>s</w:t>
+      </w:r>
+      <w:r>
+        <w:rPr>
+          <w:sz w:val="24"/>
+          <w:szCs w:val="24"/>
+          <w:lang w:val="en-US"/>
+        </w:rPr>
+        <w:t xml:space="preserve"> to the Carla Simulator and the object ID can be seen. It is to be noted that some of the Object IDs are ‘0’. This is because Carla returns ‘0’ for </w:t>
       </w:r>
       <w:r>
         <w:rPr>
@@ -12922,7 +14374,7 @@
                     </pic:cNvPicPr>
                   </pic:nvPicPr>
                   <pic:blipFill>
-                    <a:blip r:embed="rId15"/>
+                    <a:blip r:embed="rId20"/>
                     <a:stretch>
                       <a:fillRect/>
                     </a:stretch>
@@ -13013,7 +14465,39 @@
           <w:szCs w:val="24"/>
           <w:lang w:val="en-US"/>
         </w:rPr>
-        <w:t xml:space="preserve">As shown in Figure 6.4.2, the scenario consists of a Tesla Cybertruck, which is the Ego vehicle and has the radar mounted in front of it. The other three actors </w:t>
+        <w:t xml:space="preserve">As shown in Figure 6.4.2, the scenario consists of a </w:t>
+      </w:r>
+      <w:r>
+        <w:rPr>
+          <w:sz w:val="24"/>
+          <w:szCs w:val="24"/>
+          <w:lang w:val="en-US"/>
+        </w:rPr>
+        <w:t>‘</w:t>
+      </w:r>
+      <w:r>
+        <w:rPr>
+          <w:sz w:val="24"/>
+          <w:szCs w:val="24"/>
+          <w:lang w:val="en-US"/>
+        </w:rPr>
+        <w:t>Tesla Cybertruck</w:t>
+      </w:r>
+      <w:r>
+        <w:rPr>
+          <w:sz w:val="24"/>
+          <w:szCs w:val="24"/>
+          <w:lang w:val="en-US"/>
+        </w:rPr>
+        <w:t>’</w:t>
+      </w:r>
+      <w:r>
+        <w:rPr>
+          <w:sz w:val="24"/>
+          <w:szCs w:val="24"/>
+          <w:lang w:val="en-US"/>
+        </w:rPr>
+        <w:t xml:space="preserve">, which is the Ego vehicle and has the radar mounted in front of it. The other three actors </w:t>
       </w:r>
       <w:r>
         <w:rPr>
@@ -13239,6 +14723,155 @@
           <w:lang w:val="en-US"/>
         </w:rPr>
         <w:t xml:space="preserve">[7]. Using the ‘world’ object the list of actors in that simulation can be acquired and the actor matching the Object ID will be returned. If the actors used when creating the scenario match the actor names returned by the Object ID, the code changes made to the simulator can be verified. </w:t>
+      </w:r>
+    </w:p>
+    <w:p>
+      <w:pPr>
+        <w:pStyle w:val="ListParagraph"/>
+        <w:jc w:val="both"/>
+        <w:rPr>
+          <w:sz w:val="24"/>
+          <w:szCs w:val="24"/>
+          <w:lang w:val="en-US"/>
+        </w:rPr>
+      </w:pPr>
+    </w:p>
+    <w:p>
+      <w:pPr>
+        <w:pStyle w:val="ListParagraph"/>
+        <w:jc w:val="both"/>
+        <w:rPr>
+          <w:sz w:val="24"/>
+          <w:szCs w:val="24"/>
+          <w:lang w:val="en-US"/>
+        </w:rPr>
+      </w:pPr>
+      <w:r>
+        <w:rPr>
+          <w:sz w:val="24"/>
+          <w:szCs w:val="24"/>
+          <w:lang w:val="en-US"/>
+        </w:rPr>
+        <w:drawing>
+          <wp:inline distT="0" distB="0" distL="0" distR="0" wp14:anchorId="74B0D8BF" wp14:editId="5D9730FB">
+            <wp:extent cx="5731510" cy="2447925"/>
+            <wp:effectExtent l="0" t="0" r="2540" b="9525"/>
+            <wp:docPr id="1780467460" name="Picture 1" descr="A screenshot of a computer program&#10;&#10;Description automatically generated"/>
+            <wp:cNvGraphicFramePr>
+              <a:graphicFrameLocks xmlns:a="http://schemas.openxmlformats.org/drawingml/2006/main" noChangeAspect="1"/>
+            </wp:cNvGraphicFramePr>
+            <a:graphic xmlns:a="http://schemas.openxmlformats.org/drawingml/2006/main">
+              <a:graphicData uri="http://schemas.openxmlformats.org/drawingml/2006/picture">
+                <pic:pic xmlns:pic="http://schemas.openxmlformats.org/drawingml/2006/picture">
+                  <pic:nvPicPr>
+                    <pic:cNvPr id="1780467460" name="Picture 1" descr="A screenshot of a computer program&#10;&#10;Description automatically generated"/>
+                    <pic:cNvPicPr/>
+                  </pic:nvPicPr>
+                  <pic:blipFill>
+                    <a:blip r:embed="rId21"/>
+                    <a:stretch>
+                      <a:fillRect/>
+                    </a:stretch>
+                  </pic:blipFill>
+                  <pic:spPr>
+                    <a:xfrm>
+                      <a:off x="0" y="0"/>
+                      <a:ext cx="5731510" cy="2447925"/>
+                    </a:xfrm>
+                    <a:prstGeom prst="rect">
+                      <a:avLst/>
+                    </a:prstGeom>
+                  </pic:spPr>
+                </pic:pic>
+              </a:graphicData>
+            </a:graphic>
+          </wp:inline>
+        </w:drawing>
+      </w:r>
+    </w:p>
+    <w:p>
+      <w:pPr>
+        <w:pStyle w:val="ListParagraph"/>
+        <w:jc w:val="both"/>
+        <w:rPr>
+          <w:sz w:val="24"/>
+          <w:szCs w:val="24"/>
+          <w:lang w:val="en-US"/>
+        </w:rPr>
+      </w:pPr>
+      <w:r>
+        <w:rPr>
+          <w:sz w:val="24"/>
+          <w:szCs w:val="24"/>
+          <w:lang w:val="en-US"/>
+        </w:rPr>
+        <w:lastRenderedPageBreak/>
+        <w:t>Figure 6.4.3</w:t>
+      </w:r>
+      <w:r>
+        <w:rPr>
+          <w:sz w:val="24"/>
+          <w:szCs w:val="24"/>
+          <w:lang w:val="en-US"/>
+        </w:rPr>
+        <w:t xml:space="preserve"> Code which searches the Actor List in the World Object and stores it in a file. </w:t>
+      </w:r>
+    </w:p>
+    <w:p>
+      <w:pPr>
+        <w:pStyle w:val="ListParagraph"/>
+        <w:jc w:val="both"/>
+        <w:rPr>
+          <w:sz w:val="24"/>
+          <w:szCs w:val="24"/>
+          <w:lang w:val="en-US"/>
+        </w:rPr>
+      </w:pPr>
+    </w:p>
+    <w:p>
+      <w:pPr>
+        <w:pStyle w:val="ListParagraph"/>
+        <w:jc w:val="both"/>
+        <w:rPr>
+          <w:sz w:val="24"/>
+          <w:szCs w:val="24"/>
+          <w:lang w:val="en-US"/>
+        </w:rPr>
+      </w:pPr>
+      <w:r>
+        <w:rPr>
+          <w:sz w:val="24"/>
+          <w:szCs w:val="24"/>
+          <w:lang w:val="en-US"/>
+        </w:rPr>
+        <w:t>The radar data returned by the Carla simulator has the detections and is it stored in an array of frames, where each frame corresponds to one episode in the Carla simulator. The function shown in Figure 6.4.3 gets the detections of one frame at a time. It then goes through all the detections an finds the ones that are not ‘0’, as these detections are the stationary objects like trees, buildings etc. Once it gets a non-zero Object ID, it compares it to the actor list</w:t>
+      </w:r>
+      <w:r>
+        <w:rPr>
+          <w:sz w:val="24"/>
+          <w:szCs w:val="24"/>
+          <w:lang w:val="en-US"/>
+        </w:rPr>
+        <w:t xml:space="preserve"> which it acquired from the world object. Upon finding a match it stores the details of the actor in the output file. The contents of the file are shown below in Figure 6.4.4.</w:t>
+      </w:r>
+    </w:p>
+    <w:p>
+      <w:pPr>
+        <w:pStyle w:val="ListParagraph"/>
+        <w:jc w:val="both"/>
+        <w:rPr>
+          <w:sz w:val="24"/>
+          <w:szCs w:val="24"/>
+          <w:lang w:val="en-US"/>
+        </w:rPr>
+      </w:pPr>
+      <w:r>
+        <w:rPr>
+          <w:sz w:val="24"/>
+          <w:szCs w:val="24"/>
+          <w:lang w:val="en-US"/>
+        </w:rPr>
+        <w:t xml:space="preserve"> </w:t>
       </w:r>
     </w:p>
     <w:p>
@@ -13297,7 +14930,7 @@
                     </pic:cNvPicPr>
                   </pic:nvPicPr>
                   <pic:blipFill>
-                    <a:blip r:embed="rId16"/>
+                    <a:blip r:embed="rId22"/>
                     <a:stretch>
                       <a:fillRect/>
                     </a:stretch>
@@ -13323,28 +14956,207 @@
         <w:pStyle w:val="ListParagraph"/>
         <w:jc w:val="both"/>
         <w:rPr>
-          <w:sz w:val="24"/>
-          <w:szCs w:val="24"/>
-          <w:lang w:val="en-US"/>
-        </w:rPr>
-      </w:pPr>
-      <w:r>
-        <w:rPr>
-          <w:sz w:val="24"/>
-          <w:szCs w:val="24"/>
-          <w:lang w:val="en-US"/>
-        </w:rPr>
-        <w:lastRenderedPageBreak/>
-        <w:t xml:space="preserve">Figure 6.4.3: </w:t>
-      </w:r>
-      <w:r>
-        <w:rPr>
-          <w:sz w:val="24"/>
-          <w:szCs w:val="24"/>
-          <w:lang w:val="en-US"/>
-        </w:rPr>
-        <w:t>Shows the values returned by the matching the Object IDs in the Actor list.</w:t>
-      </w:r>
+          <w:rFonts w:ascii="Segoe UI" w:hAnsi="Segoe UI" w:cs="Segoe UI"/>
+          <w:color w:val="0D0D0D"/>
+          <w:shd w:val="clear" w:color="auto" w:fill="FFFFFF"/>
+          <w:lang w:val="en-US"/>
+        </w:rPr>
+      </w:pPr>
+      <w:r>
+        <w:rPr>
+          <w:sz w:val="24"/>
+          <w:szCs w:val="24"/>
+          <w:lang w:val="en-US"/>
+        </w:rPr>
+        <w:t>Figure 6.4.</w:t>
+      </w:r>
+      <w:r>
+        <w:rPr>
+          <w:sz w:val="24"/>
+          <w:szCs w:val="24"/>
+          <w:lang w:val="en-US"/>
+        </w:rPr>
+        <w:t>4</w:t>
+      </w:r>
+      <w:r>
+        <w:rPr>
+          <w:sz w:val="24"/>
+          <w:szCs w:val="24"/>
+          <w:lang w:val="en-US"/>
+        </w:rPr>
+        <w:t xml:space="preserve">: </w:t>
+      </w:r>
+      <w:r>
+        <w:rPr>
+          <w:rFonts w:ascii="Segoe UI" w:hAnsi="Segoe UI" w:cs="Segoe UI"/>
+          <w:color w:val="0D0D0D"/>
+          <w:shd w:val="clear" w:color="auto" w:fill="FFFFFF"/>
+          <w:lang w:val="en-US"/>
+        </w:rPr>
+        <w:t>Display the values ​​returned by matching the Object IDs in the Actor list</w:t>
+      </w:r>
+    </w:p>
+    <w:p>
+      <w:pPr>
+        <w:pStyle w:val="ListParagraph"/>
+        <w:jc w:val="both"/>
+        <w:rPr>
+          <w:rFonts w:ascii="Segoe UI" w:hAnsi="Segoe UI" w:cs="Segoe UI"/>
+          <w:color w:val="0D0D0D"/>
+          <w:shd w:val="clear" w:color="auto" w:fill="FFFFFF"/>
+          <w:lang w:val="en-US"/>
+        </w:rPr>
+      </w:pPr>
+    </w:p>
+    <w:p>
+      <w:pPr>
+        <w:pStyle w:val="ListParagraph"/>
+        <w:jc w:val="both"/>
+        <w:rPr>
+          <w:sz w:val="24"/>
+          <w:szCs w:val="24"/>
+          <w:lang w:val="en-US"/>
+        </w:rPr>
+      </w:pPr>
+    </w:p>
+    <w:p>
+      <w:pPr>
+        <w:pStyle w:val="ListParagraph"/>
+        <w:jc w:val="both"/>
+        <w:rPr>
+          <w:sz w:val="24"/>
+          <w:szCs w:val="24"/>
+          <w:lang w:val="en-US"/>
+        </w:rPr>
+      </w:pPr>
+      <w:r>
+        <w:rPr>
+          <w:sz w:val="24"/>
+          <w:szCs w:val="24"/>
+          <w:lang w:val="en-US"/>
+        </w:rPr>
+        <w:t>As shown in Figure 6.4.</w:t>
+      </w:r>
+      <w:r>
+        <w:rPr>
+          <w:sz w:val="24"/>
+          <w:szCs w:val="24"/>
+          <w:lang w:val="en-US"/>
+        </w:rPr>
+        <w:t>4</w:t>
+      </w:r>
+      <w:r>
+        <w:rPr>
+          <w:sz w:val="24"/>
+          <w:szCs w:val="24"/>
+          <w:lang w:val="en-US"/>
+        </w:rPr>
+        <w:t>, the Object ID from a few detections are taken and the</w:t>
+      </w:r>
+      <w:r>
+        <w:rPr>
+          <w:sz w:val="24"/>
+          <w:szCs w:val="24"/>
+          <w:lang w:val="en-US"/>
+        </w:rPr>
+        <w:t xml:space="preserve"> actor details extracted from the Actor list are printed below each respective detection. The names of the actors created and placed in the Carla environment as seen in Figure 6.4.2, can be seen in the output file thus verifying that the Object Ids returned to us by the changes made in the Carla simulator are correct and they can be used to label data for other implementations.</w:t>
+      </w:r>
+    </w:p>
+    <w:p>
+      <w:pPr>
+        <w:pStyle w:val="ListParagraph"/>
+        <w:ind w:left="1440"/>
+        <w:jc w:val="both"/>
+        <w:rPr>
+          <w:sz w:val="24"/>
+          <w:szCs w:val="24"/>
+          <w:lang w:val="en-US"/>
+        </w:rPr>
+      </w:pPr>
+    </w:p>
+    <w:p>
+      <w:pPr>
+        <w:pStyle w:val="ListParagraph"/>
+        <w:ind w:left="1440"/>
+        <w:jc w:val="both"/>
+        <w:rPr>
+          <w:sz w:val="24"/>
+          <w:szCs w:val="24"/>
+          <w:lang w:val="en-US"/>
+        </w:rPr>
+      </w:pPr>
+    </w:p>
+    <w:p>
+      <w:pPr>
+        <w:pStyle w:val="ListParagraph"/>
+        <w:ind w:left="1440"/>
+        <w:jc w:val="both"/>
+        <w:rPr>
+          <w:sz w:val="24"/>
+          <w:szCs w:val="24"/>
+          <w:lang w:val="en-US"/>
+        </w:rPr>
+      </w:pPr>
+    </w:p>
+    <w:p>
+      <w:pPr>
+        <w:pStyle w:val="ListParagraph"/>
+        <w:ind w:left="1440"/>
+        <w:jc w:val="both"/>
+        <w:rPr>
+          <w:sz w:val="24"/>
+          <w:szCs w:val="24"/>
+          <w:lang w:val="en-US"/>
+        </w:rPr>
+      </w:pPr>
+    </w:p>
+    <w:p>
+      <w:pPr>
+        <w:pStyle w:val="ListParagraph"/>
+        <w:ind w:left="1440"/>
+        <w:jc w:val="both"/>
+        <w:rPr>
+          <w:sz w:val="24"/>
+          <w:szCs w:val="24"/>
+          <w:lang w:val="en-US"/>
+        </w:rPr>
+      </w:pPr>
+    </w:p>
+    <w:p>
+      <w:pPr>
+        <w:pStyle w:val="ListParagraph"/>
+        <w:ind w:left="1440"/>
+        <w:jc w:val="both"/>
+        <w:rPr>
+          <w:sz w:val="24"/>
+          <w:szCs w:val="24"/>
+          <w:lang w:val="en-US"/>
+        </w:rPr>
+      </w:pPr>
+    </w:p>
+    <w:p>
+      <w:pPr>
+        <w:pStyle w:val="ListParagraph"/>
+        <w:ind w:left="1440"/>
+        <w:jc w:val="both"/>
+        <w:rPr>
+          <w:sz w:val="24"/>
+          <w:szCs w:val="24"/>
+          <w:lang w:val="en-US"/>
+        </w:rPr>
+      </w:pPr>
+    </w:p>
+    <w:p>
+      <w:pPr>
+        <w:pStyle w:val="ListParagraph"/>
+        <w:ind w:left="1440"/>
+        <w:jc w:val="both"/>
+        <w:rPr>
+          <w:sz w:val="24"/>
+          <w:szCs w:val="24"/>
+          <w:lang w:val="en-US"/>
+        </w:rPr>
+      </w:pPr>
     </w:p>
     <w:p>
       <w:pPr>
@@ -13378,6 +15190,7 @@
           <w:szCs w:val="24"/>
           <w:lang w:val="en-US"/>
         </w:rPr>
+        <w:lastRenderedPageBreak/>
         <w:t>DBScan</w:t>
       </w:r>
     </w:p>
@@ -13676,7 +15489,7 @@
                     <pic:cNvPicPr/>
                   </pic:nvPicPr>
                   <pic:blipFill>
-                    <a:blip r:embed="rId17"/>
+                    <a:blip r:embed="rId23"/>
                     <a:stretch>
                       <a:fillRect/>
                     </a:stretch>
@@ -13831,7 +15644,7 @@
                     <pic:cNvPicPr/>
                   </pic:nvPicPr>
                   <pic:blipFill>
-                    <a:blip r:embed="rId18"/>
+                    <a:blip r:embed="rId24"/>
                     <a:stretch>
                       <a:fillRect/>
                     </a:stretch>
@@ -13988,7 +15801,23 @@
           <w:szCs w:val="24"/>
           <w:lang w:val="en-US"/>
         </w:rPr>
-        <w:t xml:space="preserve"> then its is classified as a border point.</w:t>
+        <w:t xml:space="preserve"> then </w:t>
+      </w:r>
+      <w:r>
+        <w:rPr>
+          <w:sz w:val="24"/>
+          <w:szCs w:val="24"/>
+          <w:lang w:val="en-US"/>
+        </w:rPr>
+        <w:t>it</w:t>
+      </w:r>
+      <w:r>
+        <w:rPr>
+          <w:sz w:val="24"/>
+          <w:szCs w:val="24"/>
+          <w:lang w:val="en-US"/>
+        </w:rPr>
+        <w:t xml:space="preserve"> is classified as a border point.</w:t>
       </w:r>
     </w:p>
     <w:p>
@@ -14263,7 +16092,7 @@
                     <pic:cNvPicPr/>
                   </pic:nvPicPr>
                   <pic:blipFill>
-                    <a:blip r:embed="rId19"/>
+                    <a:blip r:embed="rId25"/>
                     <a:stretch>
                       <a:fillRect/>
                     </a:stretch>
@@ -14426,6 +16255,169 @@
     </w:p>
     <w:p>
       <w:pPr>
+        <w:pStyle w:val="ListParagraph"/>
+        <w:ind w:left="1080"/>
+        <w:jc w:val="both"/>
+        <w:rPr>
+          <w:sz w:val="24"/>
+          <w:szCs w:val="24"/>
+          <w:lang w:val="en-US"/>
+        </w:rPr>
+      </w:pPr>
+    </w:p>
+    <w:p>
+      <w:pPr>
+        <w:pStyle w:val="ListParagraph"/>
+        <w:ind w:left="1080"/>
+        <w:jc w:val="both"/>
+        <w:rPr>
+          <w:sz w:val="24"/>
+          <w:szCs w:val="24"/>
+          <w:lang w:val="en-US"/>
+        </w:rPr>
+      </w:pPr>
+    </w:p>
+    <w:p>
+      <w:pPr>
+        <w:pStyle w:val="ListParagraph"/>
+        <w:ind w:left="1080"/>
+        <w:jc w:val="both"/>
+        <w:rPr>
+          <w:sz w:val="24"/>
+          <w:szCs w:val="24"/>
+          <w:lang w:val="en-US"/>
+        </w:rPr>
+      </w:pPr>
+    </w:p>
+    <w:p>
+      <w:pPr>
+        <w:pStyle w:val="ListParagraph"/>
+        <w:ind w:left="1080"/>
+        <w:jc w:val="both"/>
+        <w:rPr>
+          <w:sz w:val="24"/>
+          <w:szCs w:val="24"/>
+          <w:lang w:val="en-US"/>
+        </w:rPr>
+      </w:pPr>
+    </w:p>
+    <w:p>
+      <w:pPr>
+        <w:pStyle w:val="ListParagraph"/>
+        <w:ind w:left="1080"/>
+        <w:jc w:val="both"/>
+        <w:rPr>
+          <w:sz w:val="24"/>
+          <w:szCs w:val="24"/>
+          <w:lang w:val="en-US"/>
+        </w:rPr>
+      </w:pPr>
+    </w:p>
+    <w:p>
+      <w:pPr>
+        <w:pStyle w:val="ListParagraph"/>
+        <w:ind w:left="1080"/>
+        <w:jc w:val="both"/>
+        <w:rPr>
+          <w:sz w:val="24"/>
+          <w:szCs w:val="24"/>
+          <w:lang w:val="en-US"/>
+        </w:rPr>
+      </w:pPr>
+    </w:p>
+    <w:p>
+      <w:pPr>
+        <w:pStyle w:val="ListParagraph"/>
+        <w:numPr>
+          <w:ilvl w:val="0"/>
+          <w:numId w:val="2"/>
+        </w:numPr>
+        <w:jc w:val="both"/>
+        <w:rPr>
+          <w:sz w:val="24"/>
+          <w:szCs w:val="24"/>
+          <w:lang w:val="en-US"/>
+        </w:rPr>
+      </w:pPr>
+      <w:r>
+        <w:rPr>
+          <w:sz w:val="24"/>
+          <w:szCs w:val="24"/>
+          <w:lang w:val="en-US"/>
+        </w:rPr>
+        <w:lastRenderedPageBreak/>
+        <w:t>APPLYING DBSCAN ON CARLA RADAR DATA</w:t>
+      </w:r>
+    </w:p>
+    <w:p>
+      <w:pPr>
+        <w:pStyle w:val="ListParagraph"/>
+        <w:jc w:val="both"/>
+        <w:rPr>
+          <w:sz w:val="24"/>
+          <w:szCs w:val="24"/>
+          <w:lang w:val="en-US"/>
+        </w:rPr>
+      </w:pPr>
+      <w:r>
+        <w:rPr>
+          <w:sz w:val="24"/>
+          <w:szCs w:val="24"/>
+          <w:lang w:val="en-US"/>
+        </w:rPr>
+        <w:t xml:space="preserve">Write a short introduction </w:t>
+      </w:r>
+    </w:p>
+    <w:p>
+      <w:pPr>
+        <w:pStyle w:val="ListParagraph"/>
+        <w:numPr>
+          <w:ilvl w:val="1"/>
+          <w:numId w:val="2"/>
+        </w:numPr>
+        <w:jc w:val="both"/>
+        <w:rPr>
+          <w:sz w:val="24"/>
+          <w:szCs w:val="24"/>
+          <w:lang w:val="en-US"/>
+        </w:rPr>
+      </w:pPr>
+      <w:r>
+        <w:rPr>
+          <w:sz w:val="24"/>
+          <w:szCs w:val="24"/>
+          <w:lang w:val="en-US"/>
+        </w:rPr>
+        <w:t>Scenarios to be tested</w:t>
+      </w:r>
+    </w:p>
+    <w:p>
+      <w:pPr>
+        <w:pStyle w:val="ListParagraph"/>
+        <w:numPr>
+          <w:ilvl w:val="1"/>
+          <w:numId w:val="2"/>
+        </w:numPr>
+        <w:jc w:val="both"/>
+        <w:rPr>
+          <w:sz w:val="24"/>
+          <w:szCs w:val="24"/>
+          <w:lang w:val="en-US"/>
+        </w:rPr>
+      </w:pPr>
+    </w:p>
+    <w:p>
+      <w:pPr>
+        <w:jc w:val="both"/>
+        <w:rPr>
+          <w:sz w:val="24"/>
+          <w:szCs w:val="24"/>
+          <w:lang w:val="en-US"/>
+        </w:rPr>
+      </w:pPr>
+    </w:p>
+    <w:p>
+      <w:pPr>
         <w:ind w:left="720"/>
         <w:jc w:val="both"/>
         <w:rPr>
@@ -14434,24 +16426,6 @@
           <w:lang w:val="en-US"/>
         </w:rPr>
       </w:pPr>
-      <w:r>
-        <w:rPr>
-          <w:sz w:val="24"/>
-          <w:szCs w:val="24"/>
-          <w:lang w:val="en-US"/>
-        </w:rPr>
-        <w:t>8.1. APPLYING DBSCAN ON CARLA RADAR DATA</w:t>
-      </w:r>
-    </w:p>
-    <w:p>
-      <w:pPr>
-        <w:jc w:val="both"/>
-        <w:rPr>
-          <w:sz w:val="24"/>
-          <w:szCs w:val="24"/>
-          <w:lang w:val="en-US"/>
-        </w:rPr>
-      </w:pPr>
     </w:p>
     <w:p>
       <w:pPr>
@@ -14584,18 +16558,7 @@
           <w:lang w:val="en-US"/>
         </w:rPr>
       </w:pPr>
-    </w:p>
-    <w:p>
-      <w:pPr>
-        <w:ind w:left="720"/>
-        <w:jc w:val="both"/>
-        <w:rPr>
-          <w:sz w:val="24"/>
-          <w:szCs w:val="24"/>
-          <w:lang w:val="en-US"/>
-        </w:rPr>
-      </w:pPr>
-      <w:hyperlink r:id="rId20" w:history="1">
+      <w:hyperlink r:id="rId26" w:history="1">
         <w:r>
           <w:rPr>
             <w:rStyle w:val="Hyperlink"/>
@@ -14619,7 +16582,7 @@
           <w:lang w:val="en-US"/>
         </w:rPr>
       </w:pPr>
-      <w:hyperlink r:id="rId21" w:history="1">
+      <w:hyperlink r:id="rId27" w:history="1">
         <w:r>
           <w:rPr>
             <w:rStyle w:val="Hyperlink"/>
@@ -14650,7 +16613,7 @@
         </w:rPr>
         <w:t xml:space="preserve">[1] </w:t>
       </w:r>
-      <w:hyperlink r:id="rId22" w:history="1">
+      <w:hyperlink r:id="rId28" w:history="1">
         <w:r>
           <w:rPr>
             <w:rStyle w:val="Hyperlink"/>
@@ -14686,7 +16649,7 @@
         </w:rPr>
         <w:t xml:space="preserve"> </w:t>
       </w:r>
-      <w:hyperlink r:id="rId23" w:history="1">
+      <w:hyperlink r:id="rId29" w:history="1">
         <w:r>
           <w:rPr>
             <w:rStyle w:val="Hyperlink"/>
@@ -14735,7 +16698,7 @@
         </w:rPr>
         <w:t xml:space="preserve">[4] </w:t>
       </w:r>
-      <w:hyperlink r:id="rId24" w:history="1">
+      <w:hyperlink r:id="rId30" w:history="1">
         <w:r>
           <w:rPr>
             <w:rStyle w:val="Hyperlink"/>
@@ -14781,7 +16744,7 @@
         </w:rPr>
         <w:t xml:space="preserve">[5] </w:t>
       </w:r>
-      <w:hyperlink r:id="rId25" w:history="1">
+      <w:hyperlink r:id="rId31" w:history="1">
         <w:r>
           <w:rPr>
             <w:rStyle w:val="Hyperlink"/>
@@ -14827,7 +16790,7 @@
         </w:rPr>
         <w:t xml:space="preserve">[6] </w:t>
       </w:r>
-      <w:hyperlink r:id="rId26" w:history="1">
+      <w:hyperlink r:id="rId32" w:history="1">
         <w:r>
           <w:rPr>
             <w:rStyle w:val="Hyperlink"/>
@@ -14945,7 +16908,7 @@
                     <pic:cNvPicPr/>
                   </pic:nvPicPr>
                   <pic:blipFill>
-                    <a:blip r:embed="rId27"/>
+                    <a:blip r:embed="rId33"/>
                     <a:stretch>
                       <a:fillRect/>
                     </a:stretch>
@@ -14982,7 +16945,6 @@
           <w:szCs w:val="24"/>
           <w:lang w:val="en-US"/>
         </w:rPr>
-        <w:lastRenderedPageBreak/>
         <w:drawing>
           <wp:inline distT="0" distB="0" distL="0" distR="0" wp14:anchorId="64E22516" wp14:editId="4907FF29">
             <wp:extent cx="5731510" cy="2546350"/>
@@ -14999,7 +16961,7 @@
                     <pic:cNvPicPr/>
                   </pic:nvPicPr>
                   <pic:blipFill>
-                    <a:blip r:embed="rId28"/>
+                    <a:blip r:embed="rId34"/>
                     <a:stretch>
                       <a:fillRect/>
                     </a:stretch>
@@ -15036,7 +16998,113 @@
           <w:szCs w:val="24"/>
           <w:lang w:val="en-US"/>
         </w:rPr>
-        <w:t>[3]</w:t>
+        <w:t>[3</w:t>
+      </w:r>
+      <w:r>
+        <w:rPr>
+          <w:noProof/>
+          <w:sz w:val="24"/>
+          <w:szCs w:val="24"/>
+          <w:lang w:val="en-US"/>
+        </w:rPr>
+        <mc:AlternateContent>
+          <mc:Choice Requires="wps">
+            <w:drawing>
+              <wp:anchor distT="0" distB="0" distL="114300" distR="114300" simplePos="0" relativeHeight="251659264" behindDoc="0" locked="0" layoutInCell="1" allowOverlap="1" wp14:anchorId="1D956605" wp14:editId="0D88DBCB">
+                <wp:simplePos x="0" y="0"/>
+                <wp:positionH relativeFrom="column">
+                  <wp:posOffset>1924050</wp:posOffset>
+                </wp:positionH>
+                <wp:positionV relativeFrom="paragraph">
+                  <wp:posOffset>-342900</wp:posOffset>
+                </wp:positionV>
+                <wp:extent cx="1441450" cy="317500"/>
+                <wp:effectExtent l="0" t="0" r="25400" b="25400"/>
+                <wp:wrapNone/>
+                <wp:docPr id="929117919" name="Rectangle 1"/>
+                <wp:cNvGraphicFramePr/>
+                <a:graphic xmlns:a="http://schemas.openxmlformats.org/drawingml/2006/main">
+                  <a:graphicData uri="http://schemas.microsoft.com/office/word/2010/wordprocessingShape">
+                    <wps:wsp>
+                      <wps:cNvSpPr/>
+                      <wps:spPr>
+                        <a:xfrm>
+                          <a:off x="0" y="0"/>
+                          <a:ext cx="1441450" cy="317500"/>
+                        </a:xfrm>
+                        <a:prstGeom prst="rect">
+                          <a:avLst/>
+                        </a:prstGeom>
+                      </wps:spPr>
+                      <wps:style>
+                        <a:lnRef idx="2">
+                          <a:schemeClr val="accent6"/>
+                        </a:lnRef>
+                        <a:fillRef idx="1">
+                          <a:schemeClr val="lt1"/>
+                        </a:fillRef>
+                        <a:effectRef idx="0">
+                          <a:schemeClr val="accent6"/>
+                        </a:effectRef>
+                        <a:fontRef idx="minor">
+                          <a:schemeClr val="dk1"/>
+                        </a:fontRef>
+                      </wps:style>
+                      <wps:txbx>
+                        <w:txbxContent>
+                          <w:p>
+                            <w:pPr>
+                              <w:rPr>
+                                <w:lang w:val="en-US"/>
+                              </w:rPr>
+                            </w:pPr>
+                          </w:p>
+                        </w:txbxContent>
+                      </wps:txbx>
+                      <wps:bodyPr rot="0" spcFirstLastPara="0" vertOverflow="overflow" horzOverflow="overflow" vert="horz" wrap="square" lIns="91440" tIns="45720" rIns="91440" bIns="45720" numCol="1" spcCol="0" rtlCol="0" fromWordArt="0" anchor="ctr" anchorCtr="0" forceAA="0" compatLnSpc="1">
+                        <a:prstTxWarp prst="textNoShape">
+                          <a:avLst/>
+                        </a:prstTxWarp>
+                        <a:noAutofit/>
+                      </wps:bodyPr>
+                    </wps:wsp>
+                  </a:graphicData>
+                </a:graphic>
+                <wp14:sizeRelH relativeFrom="margin">
+                  <wp14:pctWidth>0</wp14:pctWidth>
+                </wp14:sizeRelH>
+                <wp14:sizeRelV relativeFrom="margin">
+                  <wp14:pctHeight>0</wp14:pctHeight>
+                </wp14:sizeRelV>
+              </wp:anchor>
+            </w:drawing>
+          </mc:Choice>
+          <mc:Fallback>
+            <w:pict>
+              <v:rect w14:anchorId="1D956605" id="Rectangle 1" o:spid="_x0000_s1026" style="position:absolute;left:0;text-align:left;margin-left:151.5pt;margin-top:-27pt;width:113.5pt;height:25pt;z-index:251659264;visibility:visible;mso-wrap-style:square;mso-width-percent:0;mso-height-percent:0;mso-wrap-distance-left:9pt;mso-wrap-distance-top:0;mso-wrap-distance-right:9pt;mso-wrap-distance-bottom:0;mso-position-horizontal:absolute;mso-position-horizontal-relative:text;mso-position-vertical:absolute;mso-position-vertical-relative:text;mso-width-percent:0;mso-height-percent:0;mso-width-relative:margin;mso-height-relative:margin;v-text-anchor:middle" o:gfxdata="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" fillcolor="white [3201]" strokecolor="#70ad47 [3209]" strokeweight="1pt">
+                <v:textbox>
+                  <w:txbxContent>
+                    <w:p>
+                      <w:pPr>
+                        <w:rPr>
+                          <w:lang w:val="en-US"/>
+                        </w:rPr>
+                      </w:pPr>
+                    </w:p>
+                  </w:txbxContent>
+                </v:textbox>
+              </v:rect>
+            </w:pict>
+          </mc:Fallback>
+        </mc:AlternateContent>
+      </w:r>
+      <w:r>
+        <w:rPr>
+          <w:sz w:val="24"/>
+          <w:szCs w:val="24"/>
+          <w:lang w:val="en-US"/>
+        </w:rPr>
+        <w:t>]</w:t>
       </w:r>
     </w:p>
     <w:sectPr>
@@ -15101,6 +17169,32 @@
 
 <file path=word/numbering.xml><?xml version="1.0" encoding="utf-8"?>
 <w:numbering xmlns:wpc="http://schemas.microsoft.com/office/word/2010/wordprocessingCanvas" xmlns:cx="http://schemas.microsoft.com/office/drawing/2014/chartex" xmlns:cx1="http://schemas.microsoft.com/office/drawing/2015/9/8/chartex" xmlns:cx2="http://schemas.microsoft.com/office/drawing/2015/10/21/chartex" xmlns:cx3="http://schemas.microsoft.com/office/drawing/2016/5/9/chartex" xmlns:cx4="http://schemas.microsoft.com/office/drawing/2016/5/10/chartex" xmlns:cx5="http://schemas.microsoft.com/office/drawing/2016/5/11/chartex" xmlns:cx6="http://schemas.microsoft.com/office/drawing/2016/5/12/chartex" xmlns:cx7="http://schemas.microsoft.com/office/drawing/2016/5/13/chartex" xmlns:cx8="http://schemas.microsoft.com/office/drawing/2016/5/14/chartex" xmlns:mc="http://schemas.openxmlformats.org/markup-compatibility/2006" xmlns:aink="http://schemas.microsoft.com/office/drawing/2016/ink" xmlns:am3d="http://schemas.microsoft.com/office/drawing/2017/model3d" xmlns:o="urn:schemas-microsoft-com:office:office" xmlns:oel="http://schemas.microsoft.com/office/2019/extlst" xmlns:r="http://schemas.openxmlformats.org/officeDocument/2006/relationships" xmlns:m="http://schemas.openxmlformats.org/officeDocument/2006/math" xmlns:v="urn:schemas-microsoft-com:vml" xmlns:wp14="http://schemas.microsoft.com/office/word/2010/wordprocessingDrawing" xmlns:wp="http://schemas.openxmlformats.org/drawingml/2006/wordprocessingDrawing" xmlns:w10="urn:schemas-microsoft-com:office:word" xmlns:w="http://schemas.openxmlformats.org/wordprocessingml/2006/main" xmlns:w14="http://schemas.microsoft.com/office/word/2010/wordml" xmlns:w15="http://schemas.microsoft.com/office/word/2012/wordml" xmlns:w16cex="http://schemas.microsoft.com/office/word/2018/wordml/cex" xmlns:w16cid="http://schemas.microsoft.com/office/word/2016/wordml/cid" xmlns:w16="http://schemas.microsoft.com/office/word/2018/wordml" xmlns:w16sdtdh="http://schemas.microsoft.com/office/word/2020/wordml/sdtdatahash" xmlns:w16se="http://schemas.microsoft.com/office/word/2015/wordml/symex" xmlns:wpg="http://schemas.microsoft.com/office/word/2010/wordprocessingGroup" xmlns:wpi="http://schemas.microsoft.com/office/word/2010/wordprocessingInk" xmlns:wne="http://schemas.microsoft.com/office/word/2006/wordml" xmlns:wps="http://schemas.microsoft.com/office/word/2010/wordprocessingShape" mc:Ignorable="w14 w15 w16se w16cid w16 w16cex w16sdtdh wp14">
+  <w:numPicBullet w:numPicBulletId="0">
+    <w:pict>
+      <v:shapetype id="_x0000_t75" coordsize="21600,21600" o:spt="75" o:preferrelative="t" path="m@4@5l@4@11@9@11@9@5xe" filled="f" stroked="f">
+        <v:stroke joinstyle="miter"/>
+        <v:formulas>
+          <v:f eqn="if lineDrawn pixelLineWidth 0"/>
+          <v:f eqn="sum @0 1 0"/>
+          <v:f eqn="sum 0 0 @1"/>
+          <v:f eqn="prod @2 1 2"/>
+          <v:f eqn="prod @3 21600 pixelWidth"/>
+          <v:f eqn="prod @3 21600 pixelHeight"/>
+          <v:f eqn="sum @0 0 1"/>
+          <v:f eqn="prod @6 1 2"/>
+          <v:f eqn="prod @7 21600 pixelWidth"/>
+          <v:f eqn="sum @8 21600 0"/>
+          <v:f eqn="prod @7 21600 pixelHeight"/>
+          <v:f eqn="sum @10 21600 0"/>
+        </v:formulas>
+        <v:path o:extrusionok="f" gradientshapeok="t" o:connecttype="rect"/>
+        <o:lock v:ext="edit" aspectratio="t"/>
+      </v:shapetype>
+      <v:shape id="_x0000_i1083" type="#_x0000_t75" style="width:12.55pt;height:26.2pt;visibility:visible;mso-wrap-style:square" o:bullet="t">
+        <v:imagedata r:id="rId1" o:title=""/>
+      </v:shape>
+    </w:pict>
+  </w:numPicBullet>
   <w:abstractNum w:abstractNumId="0" w15:restartNumberingAfterBreak="0">
     <w:nsid w:val="042F207D"/>
     <w:multiLevelType w:val="hybridMultilevel"/>
@@ -20112,6 +22206,15 @@
       <w:szCs w:val="32"/>
     </w:rPr>
   </w:style>
+  <w:style w:type="paragraph" w:styleId="NoSpacing">
+    <w:name w:val="No Spacing"/>
+    <w:uiPriority w:val="1"/>
+    <w:qFormat/>
+    <w:rsid w:val="00483CDA"/>
+    <w:pPr>
+      <w:spacing w:after="0" w:line="240" w:lineRule="auto"/>
+    </w:pPr>
+  </w:style>
 </w:styles>
 </file>
 

</xml_diff>